<commit_message>
Mainly documentation related stuff
</commit_message>
<xml_diff>
--- a/rototo/doc/en/out/trp-manual.docx
+++ b/rototo/doc/en/out/trp-manual.docx
@@ -823,7 +823,54 @@
       </w:r>
     </w:p>
     <w:bookmarkEnd w:id="43"/>
-    <w:bookmarkStart w:id="44" w:name="tutorial"/>
+    <w:p>
+      <w:r>
+        <w:drawing>
+          <wp:inline>
+            <wp:extent cx="11480800" cy="7518400"/>
+            <wp:effectExtent b="0" l="0" r="0" t="0"/>
+            <wp:docPr descr="" id="1" name="Picture"/>
+            <a:graphic>
+              <a:graphicData uri="http://schemas.openxmlformats.org/drawingml/2006/picture">
+                <pic:pic>
+                  <pic:nvPicPr>
+                    <pic:cNvPr descr="./raw/images/ratata.png" id="0" name="Picture"/>
+                    <pic:cNvPicPr>
+                      <a:picLocks noChangeArrowheads="1" noChangeAspect="1"/>
+                    </pic:cNvPicPr>
+                  </pic:nvPicPr>
+                  <pic:blipFill>
+                    <a:blip r:embed="rId44"/>
+                    <a:stretch>
+                      <a:fillRect/>
+                    </a:stretch>
+                  </pic:blipFill>
+                  <pic:spPr bwMode="auto">
+                    <a:xfrm>
+                      <a:off x="0" y="0"/>
+                      <a:ext cx="11480800" cy="7518400"/>
+                    </a:xfrm>
+                    <a:prstGeom prst="rect">
+                      <a:avLst/>
+                    </a:prstGeom>
+                    <a:noFill/>
+                    <a:ln w="9525">
+                      <a:noFill/>
+                      <a:headEnd/>
+                      <a:tailEnd/>
+                    </a:ln>
+                  </pic:spPr>
+                </pic:pic>
+              </a:graphicData>
+            </a:graphic>
+          </wp:inline>
+        </w:drawing>
+      </w:r>
+      <w:r>
+        <w:br w:type="textWrapping"/>
+      </w:r>
+    </w:p>
+    <w:bookmarkStart w:id="45" w:name="tutorial"/>
     <w:p>
       <w:pPr>
         <w:pStyle w:val="Heading1"/>
@@ -832,8 +879,8 @@
         <w:t xml:space="preserve">Tutorial</w:t>
       </w:r>
     </w:p>
-    <w:bookmarkEnd w:id="44"/>
-    <w:bookmarkStart w:id="45" w:name="basic-principle"/>
+    <w:bookmarkEnd w:id="45"/>
+    <w:bookmarkStart w:id="46" w:name="basic-principle"/>
     <w:p>
       <w:pPr>
         <w:pStyle w:val="Heading2"/>
@@ -842,7 +889,7 @@
         <w:t xml:space="preserve">Basic principle</w:t>
       </w:r>
     </w:p>
-    <w:bookmarkEnd w:id="45"/>
+    <w:bookmarkEnd w:id="46"/>
     <w:p>
       <w:r>
         <w:t xml:space="preserve">T.R.P. use a script langage(AngelScript) and search for its data in the gamedata directory (at the same level as the executable directory). If you want to use another folder (or if you work on multiple projects), you can indicate your gamedata folder in the file settings.xml</w:t>
@@ -895,7 +942,7 @@
         <w:t xml:space="preserve">&lt;/settings&gt;</w:t>
       </w:r>
     </w:p>
-    <w:bookmarkStart w:id="46" w:name="learn-the-angelscript-syntax"/>
+    <w:bookmarkStart w:id="47" w:name="learn-the-angelscript-syntax"/>
     <w:p>
       <w:pPr>
         <w:pStyle w:val="Heading2"/>
@@ -904,7 +951,7 @@
         <w:t xml:space="preserve">Learn the AngelScript syntax</w:t>
       </w:r>
     </w:p>
-    <w:bookmarkEnd w:id="46"/>
+    <w:bookmarkEnd w:id="47"/>
     <w:p>
       <w:r>
         <w:t xml:space="preserve">AngelScript is very close to the c++ langage but there are still some differences (such as references) Basically, no new or delete. Pointers are replaced by @ You can simulate new and delete by usgin a scope trick . Let's see this example :</w:t>
@@ -1053,7 +1100,7 @@
       </w:r>
     </w:p>
     <w:p>
-      <w:hyperlink r:id="rId47">
+      <w:hyperlink r:id="rId48">
         <w:r>
           <w:rPr>
             <w:rStyle w:val="Link"/>
@@ -1062,7 +1109,7 @@
         </w:r>
       </w:hyperlink>
     </w:p>
-    <w:bookmarkStart w:id="48" w:name="try-the-samples"/>
+    <w:bookmarkStart w:id="49" w:name="try-the-samples"/>
     <w:p>
       <w:pPr>
         <w:pStyle w:val="Heading2"/>
@@ -1071,7 +1118,7 @@
         <w:t xml:space="preserve">Try the samples</w:t>
       </w:r>
     </w:p>
-    <w:bookmarkEnd w:id="48"/>
+    <w:bookmarkEnd w:id="49"/>
     <w:p>
       <w:r>
         <w:t xml:space="preserve">T.R.P. comes by default with a lot of samples.</w:t>
@@ -1087,7 +1134,7 @@
         <w:t xml:space="preserve">It is strongly advised to open these script files (extension .rsc = Rototo Script File) and study them.</w:t>
       </w:r>
     </w:p>
-    <w:bookmarkStart w:id="49" w:name="your-first-t.r.p.-project-aka-helloworld-version-1"/>
+    <w:bookmarkStart w:id="50" w:name="your-first-t.r.p.-project-aka-helloworld-version-1"/>
     <w:p>
       <w:pPr>
         <w:pStyle w:val="Heading2"/>
@@ -1096,7 +1143,7 @@
         <w:t xml:space="preserve">Your first T.R.P. project (aka HelloWorld version 1)</w:t>
       </w:r>
     </w:p>
-    <w:bookmarkEnd w:id="49"/>
+    <w:bookmarkEnd w:id="50"/>
     <w:p>
       <w:r>
         <w:t xml:space="preserve">T.R.P. needs at least one file called main.rsc in the gamedata directory</w:t>
@@ -1495,7 +1542,7 @@
         <w:t xml:space="preserve">OnShutdown is called only once at the end of the game (when the window close or if you call UTI_Exit)</w:t>
       </w:r>
     </w:p>
-    <w:bookmarkStart w:id="50" w:name="enhanced-helloworld-version-2"/>
+    <w:bookmarkStart w:id="51" w:name="enhanced-helloworld-version-2"/>
     <w:p>
       <w:pPr>
         <w:pStyle w:val="Heading2"/>
@@ -1504,7 +1551,7 @@
         <w:t xml:space="preserve">Enhanced HelloWorld (Version 2)</w:t>
       </w:r>
     </w:p>
-    <w:bookmarkEnd w:id="50"/>
+    <w:bookmarkEnd w:id="51"/>
     <w:p>
       <w:r>
         <w:t xml:space="preserve">Let's do the same HelloWorld program but this time by using the scene manager provided in the samples and with a Label (to have something more graphical than the system logs)</w:t>
@@ -1583,7 +1630,7 @@
         <w:t xml:space="preserve">Write a new "main.rsc" file to launch directly our new scene (e.g. by calling a changeScene with it)</w:t>
       </w:r>
     </w:p>
-    <w:bookmarkStart w:id="51" w:name="create-our-game-scene"/>
+    <w:bookmarkStart w:id="52" w:name="create-our-game-scene"/>
     <w:p>
       <w:pPr>
         <w:pStyle w:val="Heading3"/>
@@ -1592,7 +1639,7 @@
         <w:t xml:space="preserve">Create our game scene</w:t>
       </w:r>
     </w:p>
-    <w:bookmarkEnd w:id="51"/>
+    <w:bookmarkEnd w:id="52"/>
     <w:p>
       <w:r>
         <w:t xml:space="preserve">Create a text file called "game_scene.rsc" paste the following code into it:</w:t>
@@ -2013,7 +2060,7 @@
         <w:t xml:space="preserve">Of course, you noticed that the scene manager provides is minimalist, nothing prevents you to create your own with more features (of pushScenes / Popscene example)</w:t>
       </w:r>
     </w:p>
-    <w:bookmarkStart w:id="52" w:name="create-the-new-main.rsc-file"/>
+    <w:bookmarkStart w:id="53" w:name="create-the-new-main.rsc-file"/>
     <w:p>
       <w:pPr>
         <w:pStyle w:val="Heading3"/>
@@ -2022,13 +2069,13 @@
         <w:t xml:space="preserve">Create the new main.rsc file</w:t>
       </w:r>
     </w:p>
-    <w:bookmarkEnd w:id="52"/>
+    <w:bookmarkEnd w:id="53"/>
     <w:p>
       <w:r>
         <w:t xml:space="preserve">create a text file called main.rsc. Paste the code below.</w:t>
       </w:r>
     </w:p>
-    <w:bookmarkStart w:id="53" w:name="your-first-sprite"/>
+    <w:bookmarkStart w:id="54" w:name="your-first-sprite"/>
     <w:p>
       <w:pPr>
         <w:pStyle w:val="Heading2"/>
@@ -2037,7 +2084,7 @@
         <w:t xml:space="preserve">Your first Sprite</w:t>
       </w:r>
     </w:p>
-    <w:bookmarkEnd w:id="53"/>
+    <w:bookmarkEnd w:id="54"/>
     <w:p>
       <w:r>
         <w:t xml:space="preserve">T.R.P. does not use images directly. It uses atlas (= spriteSheets) to optimize drawings. The recommended tool to create spritesheets is Shoebox. Drag your images into shoebox</w:t>
@@ -2060,7 +2107,7 @@
                     </pic:cNvPicPr>
                   </pic:nvPicPr>
                   <pic:blipFill>
-                    <a:blip r:embed="rId54"/>
+                    <a:blip r:embed="rId55"/>
                     <a:stretch>
                       <a:fillRect/>
                     </a:stretch>
@@ -2923,7 +2970,7 @@
         </w:r>
       </w:hyperlink>
     </w:p>
-    <w:bookmarkStart w:id="55" w:name="your-first-animation"/>
+    <w:bookmarkStart w:id="56" w:name="your-first-animation"/>
     <w:p>
       <w:pPr>
         <w:pStyle w:val="Heading2"/>
@@ -2932,7 +2979,7 @@
         <w:t xml:space="preserve">Your First Animation</w:t>
       </w:r>
     </w:p>
-    <w:bookmarkEnd w:id="55"/>
+    <w:bookmarkEnd w:id="56"/>
     <w:p>
       <w:r>
         <w:t xml:space="preserve">Concerning animations, T.R.P. uses sequences of images. Again, T.R.P. gets all images from a spritesheet.</w:t>
@@ -3641,7 +3688,7 @@
         </w:r>
       </w:hyperlink>
     </w:p>
-    <w:bookmarkStart w:id="56" w:name="your-first-sound"/>
+    <w:bookmarkStart w:id="57" w:name="your-first-sound"/>
     <w:p>
       <w:pPr>
         <w:pStyle w:val="Heading2"/>
@@ -3650,7 +3697,7 @@
         <w:t xml:space="preserve">Your First Sound</w:t>
       </w:r>
     </w:p>
-    <w:bookmarkEnd w:id="56"/>
+    <w:bookmarkEnd w:id="57"/>
     <w:p>
       <w:pPr>
         <w:pStyle w:val="SourceCode"/>
@@ -4115,7 +4162,7 @@
         </w:r>
       </w:hyperlink>
     </w:p>
-    <w:bookmarkStart w:id="57" w:name="your-first-music"/>
+    <w:bookmarkStart w:id="58" w:name="your-first-music"/>
     <w:p>
       <w:pPr>
         <w:pStyle w:val="Heading2"/>
@@ -4124,7 +4171,7 @@
         <w:t xml:space="preserve">Your First Music</w:t>
       </w:r>
     </w:p>
-    <w:bookmarkEnd w:id="57"/>
+    <w:bookmarkEnd w:id="58"/>
     <w:p>
       <w:pPr>
         <w:pStyle w:val="SourceCode"/>
@@ -4589,7 +4636,7 @@
         </w:r>
       </w:hyperlink>
     </w:p>
-    <w:bookmarkStart w:id="58" w:name="your-first-button"/>
+    <w:bookmarkStart w:id="59" w:name="your-first-button"/>
     <w:p>
       <w:pPr>
         <w:pStyle w:val="Heading2"/>
@@ -4598,7 +4645,7 @@
         <w:t xml:space="preserve">Your First Button</w:t>
       </w:r>
     </w:p>
-    <w:bookmarkEnd w:id="58"/>
+    <w:bookmarkEnd w:id="59"/>
     <w:p>
       <w:pPr>
         <w:pStyle w:val="SourceCode"/>
@@ -4619,7 +4666,7 @@
         </w:r>
       </w:hyperlink>
     </w:p>
-    <w:bookmarkStart w:id="59" w:name="your-first-listbox"/>
+    <w:bookmarkStart w:id="60" w:name="your-first-listbox"/>
     <w:p>
       <w:pPr>
         <w:pStyle w:val="Heading2"/>
@@ -4628,7 +4675,7 @@
         <w:t xml:space="preserve">Your First ListBox</w:t>
       </w:r>
     </w:p>
-    <w:bookmarkEnd w:id="59"/>
+    <w:bookmarkEnd w:id="60"/>
     <w:p>
       <w:pPr>
         <w:pStyle w:val="SourceCode"/>
@@ -4649,7 +4696,7 @@
         </w:r>
       </w:hyperlink>
     </w:p>
-    <w:bookmarkStart w:id="60" w:name="inputoutput"/>
+    <w:bookmarkStart w:id="61" w:name="inputoutput"/>
     <w:p>
       <w:pPr>
         <w:pStyle w:val="Heading2"/>
@@ -4658,7 +4705,7 @@
         <w:t xml:space="preserve">Input/Output</w:t>
       </w:r>
     </w:p>
-    <w:bookmarkEnd w:id="60"/>
+    <w:bookmarkEnd w:id="61"/>
     <w:p>
       <w:pPr>
         <w:pStyle w:val="SourceCode"/>
@@ -5200,7 +5247,7 @@
         <w:t xml:space="preserve">IO_Close(handle);</w:t>
       </w:r>
     </w:p>
-    <w:bookmarkStart w:id="61" w:name="android"/>
+    <w:bookmarkStart w:id="62" w:name="android"/>
     <w:p>
       <w:pPr>
         <w:pStyle w:val="Heading1"/>
@@ -5209,8 +5256,8 @@
         <w:t xml:space="preserve">Android</w:t>
       </w:r>
     </w:p>
-    <w:bookmarkEnd w:id="61"/>
-    <w:bookmarkStart w:id="62" w:name="ios"/>
+    <w:bookmarkEnd w:id="62"/>
+    <w:bookmarkStart w:id="63" w:name="ios"/>
     <w:p>
       <w:pPr>
         <w:pStyle w:val="Heading1"/>
@@ -5219,8 +5266,8 @@
         <w:t xml:space="preserve">IOS</w:t>
       </w:r>
     </w:p>
-    <w:bookmarkEnd w:id="62"/>
-    <w:bookmarkStart w:id="63" w:name="script-reference"/>
+    <w:bookmarkEnd w:id="63"/>
+    <w:bookmarkStart w:id="64" w:name="script-reference"/>
     <w:p>
       <w:pPr>
         <w:pStyle w:val="Heading1"/>
@@ -5229,8 +5276,8 @@
         <w:t xml:space="preserve">Script Reference</w:t>
       </w:r>
     </w:p>
-    <w:bookmarkEnd w:id="63"/>
-    <w:bookmarkStart w:id="64" w:name="class-animation"/>
+    <w:bookmarkEnd w:id="64"/>
+    <w:bookmarkStart w:id="65" w:name="class-animation"/>
     <w:p>
       <w:pPr>
         <w:pStyle w:val="Heading2"/>
@@ -5239,7 +5286,7 @@
         <w:t xml:space="preserve">Class Animation</w:t>
       </w:r>
     </w:p>
-    <w:bookmarkEnd w:id="64"/>
+    <w:bookmarkEnd w:id="65"/>
     <w:p>
       <w:r>
         <w:t xml:space="preserve">Members:</w:t>
@@ -5409,7 +5456,7 @@
         <w:t xml:space="preserve">void Render()</w:t>
       </w:r>
     </w:p>
-    <w:bookmarkStart w:id="65" w:name="class-atlas"/>
+    <w:bookmarkStart w:id="66" w:name="class-atlas"/>
     <w:p>
       <w:pPr>
         <w:pStyle w:val="Heading2"/>
@@ -5418,7 +5465,7 @@
         <w:t xml:space="preserve">Class Atlas</w:t>
       </w:r>
     </w:p>
-    <w:bookmarkEnd w:id="65"/>
+    <w:bookmarkEnd w:id="66"/>
     <w:p>
       <w:r>
         <w:t xml:space="preserve">Members:</w:t>
@@ -5508,7 +5555,7 @@
         <w:t xml:space="preserve">void UnLoad()</w:t>
       </w:r>
     </w:p>
-    <w:bookmarkStart w:id="66" w:name="class-button"/>
+    <w:bookmarkStart w:id="67" w:name="class-button"/>
     <w:p>
       <w:pPr>
         <w:pStyle w:val="Heading2"/>
@@ -5517,7 +5564,7 @@
         <w:t xml:space="preserve">Class Button</w:t>
       </w:r>
     </w:p>
-    <w:bookmarkEnd w:id="66"/>
+    <w:bookmarkEnd w:id="67"/>
     <w:p>
       <w:r>
         <w:t xml:space="preserve">Members:</w:t>
@@ -5627,7 +5674,7 @@
         <w:t xml:space="preserve">void SetState(int state)</w:t>
       </w:r>
     </w:p>
-    <w:bookmarkStart w:id="67" w:name="class-font"/>
+    <w:bookmarkStart w:id="68" w:name="class-font"/>
     <w:p>
       <w:pPr>
         <w:pStyle w:val="Heading2"/>
@@ -5636,13 +5683,13 @@
         <w:t xml:space="preserve">Class Font</w:t>
       </w:r>
     </w:p>
-    <w:bookmarkEnd w:id="67"/>
+    <w:bookmarkEnd w:id="68"/>
     <w:p>
       <w:r>
         <w:t xml:space="preserve">Members:</w:t>
       </w:r>
     </w:p>
-    <w:bookmarkStart w:id="68" w:name="class-label"/>
+    <w:bookmarkStart w:id="69" w:name="class-label"/>
     <w:p>
       <w:pPr>
         <w:pStyle w:val="Heading2"/>
@@ -5651,7 +5698,7 @@
         <w:t xml:space="preserve">Class Label</w:t>
       </w:r>
     </w:p>
-    <w:bookmarkEnd w:id="68"/>
+    <w:bookmarkEnd w:id="69"/>
     <w:p>
       <w:r>
         <w:t xml:space="preserve">Members:</w:t>
@@ -5825,7 +5872,7 @@
         <w:t xml:space="preserve">void SetShaded(bool value)</w:t>
       </w:r>
     </w:p>
-    <w:bookmarkStart w:id="69" w:name="class-listbox"/>
+    <w:bookmarkStart w:id="70" w:name="class-listbox"/>
     <w:p>
       <w:pPr>
         <w:pStyle w:val="Heading2"/>
@@ -5834,13 +5881,13 @@
         <w:t xml:space="preserve">Class ListBox</w:t>
       </w:r>
     </w:p>
-    <w:bookmarkEnd w:id="69"/>
+    <w:bookmarkEnd w:id="70"/>
     <w:p>
       <w:r>
         <w:t xml:space="preserve">Members:</w:t>
       </w:r>
     </w:p>
-    <w:bookmarkStart w:id="70" w:name="class-emitter"/>
+    <w:bookmarkStart w:id="71" w:name="class-emitter"/>
     <w:p>
       <w:pPr>
         <w:pStyle w:val="Heading2"/>
@@ -5849,7 +5896,7 @@
         <w:t xml:space="preserve">Class Emitter</w:t>
       </w:r>
     </w:p>
-    <w:bookmarkEnd w:id="70"/>
+    <w:bookmarkEnd w:id="71"/>
     <w:p>
       <w:r>
         <w:t xml:space="preserve">Members:</w:t>
@@ -5895,7 +5942,7 @@
         <w:t xml:space="preserve">void Render()</w:t>
       </w:r>
     </w:p>
-    <w:bookmarkStart w:id="71" w:name="class-body"/>
+    <w:bookmarkStart w:id="72" w:name="class-body"/>
     <w:p>
       <w:pPr>
         <w:pStyle w:val="Heading2"/>
@@ -5904,13 +5951,13 @@
         <w:t xml:space="preserve">Class Body</w:t>
       </w:r>
     </w:p>
-    <w:bookmarkEnd w:id="71"/>
+    <w:bookmarkEnd w:id="72"/>
     <w:p>
       <w:r>
         <w:t xml:space="preserve">Members:</w:t>
       </w:r>
     </w:p>
-    <w:bookmarkStart w:id="72" w:name="class-primitive"/>
+    <w:bookmarkStart w:id="73" w:name="class-primitive"/>
     <w:p>
       <w:pPr>
         <w:pStyle w:val="Heading2"/>
@@ -5919,7 +5966,7 @@
         <w:t xml:space="preserve">Class Primitive</w:t>
       </w:r>
     </w:p>
-    <w:bookmarkEnd w:id="72"/>
+    <w:bookmarkEnd w:id="73"/>
     <w:p>
       <w:r>
         <w:t xml:space="preserve">Members:</w:t>
@@ -5949,7 +5996,7 @@
         <w:t xml:space="preserve">void SetPosition(int x,int y,int from = 0)</w:t>
       </w:r>
     </w:p>
-    <w:bookmarkStart w:id="73" w:name="class-music"/>
+    <w:bookmarkStart w:id="74" w:name="class-music"/>
     <w:p>
       <w:pPr>
         <w:pStyle w:val="Heading2"/>
@@ -5958,13 +6005,13 @@
         <w:t xml:space="preserve">Class Music</w:t>
       </w:r>
     </w:p>
-    <w:bookmarkEnd w:id="73"/>
+    <w:bookmarkEnd w:id="74"/>
     <w:p>
       <w:r>
         <w:t xml:space="preserve">Members:</w:t>
       </w:r>
     </w:p>
-    <w:bookmarkStart w:id="74" w:name="class-sound"/>
+    <w:bookmarkStart w:id="75" w:name="class-sound"/>
     <w:p>
       <w:pPr>
         <w:pStyle w:val="Heading2"/>
@@ -5973,13 +6020,13 @@
         <w:t xml:space="preserve">Class Sound</w:t>
       </w:r>
     </w:p>
-    <w:bookmarkEnd w:id="74"/>
+    <w:bookmarkEnd w:id="75"/>
     <w:p>
       <w:r>
         <w:t xml:space="preserve">Members:</w:t>
       </w:r>
     </w:p>
-    <w:bookmarkStart w:id="75" w:name="class-sprite"/>
+    <w:bookmarkStart w:id="76" w:name="class-sprite"/>
     <w:p>
       <w:pPr>
         <w:pStyle w:val="Heading2"/>
@@ -5988,7 +6035,7 @@
         <w:t xml:space="preserve">Class Sprite</w:t>
       </w:r>
     </w:p>
-    <w:bookmarkEnd w:id="75"/>
+    <w:bookmarkEnd w:id="76"/>
     <w:p>
       <w:r>
         <w:t xml:space="preserve">Members:</w:t>
@@ -6034,7 +6081,7 @@
         <w:t xml:space="preserve">void SetRotation(float angle)</w:t>
       </w:r>
     </w:p>
-    <w:bookmarkStart w:id="76" w:name="class-textbox"/>
+    <w:bookmarkStart w:id="77" w:name="class-textbox"/>
     <w:p>
       <w:pPr>
         <w:pStyle w:val="Heading2"/>
@@ -6043,7 +6090,7 @@
         <w:t xml:space="preserve">Class TextBox</w:t>
       </w:r>
     </w:p>
-    <w:bookmarkEnd w:id="76"/>
+    <w:bookmarkEnd w:id="77"/>
     <w:p>
       <w:r>
         <w:t xml:space="preserve">Members:</w:t>
@@ -6060,7 +6107,7 @@
 <file path=word/numbering.xml><?xml version="1.0" encoding="utf-8"?>
 <w:numbering xmlns:w="http://schemas.openxmlformats.org/wordprocessingml/2006/main">
   <w:abstractNum w:abstractNumId="0">
-    <w:nsid w:val="71533dc4"/>
+    <w:nsid w:val="62a76119"/>
     <w:multiLevelType w:val="multilevel"/>
     <w:lvl w:ilvl="0">
       <w:numFmt w:val="bullet"/>
@@ -6141,7 +6188,7 @@
     </w:lvl>
   </w:abstractNum>
   <w:abstractNum w:abstractNumId="2">
-    <w:nsid w:val="17ced53f"/>
+    <w:nsid w:val="3c6781d8"/>
     <w:multiLevelType w:val="multilevel"/>
     <w:lvl w:ilvl="0">
       <w:numFmt w:val="bullet"/>
@@ -6222,7 +6269,7 @@
     </w:lvl>
   </w:abstractNum>
   <w:abstractNum w:abstractNumId="3">
-    <w:nsid w:val="e8d440b1"/>
+    <w:nsid w:val="96b536f7"/>
     <w:multiLevelType w:val="multilevel"/>
     <w:lvl w:ilvl="0">
       <w:start w:val="1"/>
@@ -6310,7 +6357,7 @@
     </w:lvl>
   </w:abstractNum>
   <w:abstractNum w:abstractNumId="4">
-    <w:nsid w:val="1cebcdce"/>
+    <w:nsid w:val="fdab35a6"/>
     <w:multiLevelType w:val="multilevel"/>
     <w:lvl w:ilvl="0">
       <w:start w:val="2"/>

</xml_diff>

<commit_message>
Documentation + finally add ratata's makefile in github
</commit_message>
<xml_diff>
--- a/rototo/doc/en/out/trp-manual.docx
+++ b/rototo/doc/en/out/trp-manual.docx
@@ -29,13 +29,13 @@
         <w:pStyle w:val="Date"/>
       </w:pPr>
       <w:r>
-        <w:t xml:space="preserve">Decembre</w:t>
+        <w:t xml:space="preserve">September</w:t>
       </w:r>
       <w:r>
         <w:t xml:space="preserve"> </w:t>
       </w:r>
       <w:r>
-        <w:t xml:space="preserve">2013</w:t>
+        <w:t xml:space="preserve">2014</w:t>
       </w:r>
     </w:p>
     <w:p/>
@@ -69,17 +69,79 @@
         <w:t xml:space="preserve">Android and IOS versions are ready but still being tested and are not yet publicly available. But don't wait and start playing with the Win32 or OSX versions.</w:t>
       </w:r>
     </w:p>
-    <w:bookmarkStart w:id="22" w:name="documentation-revisions"/>
+    <w:bookmarkStart w:id="22" w:name="rototo-revisions"/>
     <w:p>
       <w:pPr>
         <w:pStyle w:val="Heading1"/>
       </w:pPr>
       <w:r>
+        <w:t xml:space="preserve">Rototo Revisions</w:t>
+      </w:r>
+    </w:p>
+    <w:bookmarkEnd w:id="22"/>
+    <w:bookmarkStart w:id="23" w:name="version-0.1.1"/>
+    <w:p>
+      <w:pPr>
+        <w:pStyle w:val="Heading2"/>
+      </w:pPr>
+      <w:r>
+        <w:t xml:space="preserve">Version 0.1.1 :</w:t>
+      </w:r>
+    </w:p>
+    <w:bookmarkEnd w:id="23"/>
+    <w:p>
+      <w:pPr>
+        <w:pStyle w:val="SourceCode"/>
+      </w:pPr>
+      <w:r>
+        <w:rPr>
+          <w:rStyle w:val="VerbatimChar"/>
+        </w:rPr>
+        <w:t xml:space="preserve">- Add RadioBox</w:t>
+      </w:r>
+      <w:r>
+        <w:br w:type="textWrapping"/>
+      </w:r>
+      <w:r>
+        <w:rPr>
+          <w:rStyle w:val="VerbatimChar"/>
+        </w:rPr>
+        <w:t xml:space="preserve">- Fix Shorcuts under OSX</w:t>
+      </w:r>
+    </w:p>
+    <w:bookmarkStart w:id="24" w:name="ratata-revisions"/>
+    <w:p>
+      <w:pPr>
+        <w:pStyle w:val="Heading1"/>
+      </w:pPr>
+      <w:r>
+        <w:t xml:space="preserve">Ratata Revisions</w:t>
+      </w:r>
+    </w:p>
+    <w:bookmarkEnd w:id="24"/>
+    <w:p>
+      <w:pPr>
+        <w:pStyle w:val="Compact"/>
+        <w:numPr>
+          <w:numId w:val="2"/>
+          <w:ilvl w:val="0"/>
+        </w:numPr>
+      </w:pPr>
+      <w:r>
+        <w:t xml:space="preserve">Version ???</w:t>
+      </w:r>
+    </w:p>
+    <w:bookmarkStart w:id="25" w:name="documentation-revisions"/>
+    <w:p>
+      <w:pPr>
+        <w:pStyle w:val="Heading1"/>
+      </w:pPr>
+      <w:r>
         <w:t xml:space="preserve">Documentation Revisions</w:t>
       </w:r>
     </w:p>
-    <w:bookmarkEnd w:id="22"/>
-    <w:bookmarkStart w:id="23" w:name="version-3"/>
+    <w:bookmarkEnd w:id="25"/>
+    <w:bookmarkStart w:id="26" w:name="version-3"/>
     <w:p>
       <w:pPr>
         <w:pStyle w:val="Heading2"/>
@@ -88,7 +150,7 @@
         <w:t xml:space="preserve">Version 3:</w:t>
       </w:r>
     </w:p>
-    <w:bookmarkEnd w:id="23"/>
+    <w:bookmarkEnd w:id="26"/>
     <w:p>
       <w:pPr>
         <w:pStyle w:val="SourceCode"/>
@@ -118,7 +180,7 @@
         <w:t xml:space="preserve">- The version is now on GitHub So a lot of small things changed.</w:t>
       </w:r>
     </w:p>
-    <w:bookmarkStart w:id="24" w:name="version-2"/>
+    <w:bookmarkStart w:id="27" w:name="version-2"/>
     <w:p>
       <w:pPr>
         <w:pStyle w:val="Heading2"/>
@@ -127,7 +189,7 @@
         <w:t xml:space="preserve">Version 2:</w:t>
       </w:r>
     </w:p>
-    <w:bookmarkEnd w:id="24"/>
+    <w:bookmarkEnd w:id="27"/>
     <w:p>
       <w:pPr>
         <w:pStyle w:val="SourceCode"/>
@@ -148,7 +210,7 @@
         <w:t xml:space="preserve">- Add Android and IOS pages</w:t>
       </w:r>
     </w:p>
-    <w:bookmarkStart w:id="25" w:name="version-1"/>
+    <w:bookmarkStart w:id="28" w:name="version-1"/>
     <w:p>
       <w:pPr>
         <w:pStyle w:val="Heading2"/>
@@ -157,7 +219,7 @@
         <w:t xml:space="preserve">Version 1:</w:t>
       </w:r>
     </w:p>
-    <w:bookmarkEnd w:id="25"/>
+    <w:bookmarkEnd w:id="28"/>
     <w:p>
       <w:pPr>
         <w:pStyle w:val="SourceCode"/>
@@ -169,7 +231,7 @@
         <w:t xml:space="preserve">First Version</w:t>
       </w:r>
     </w:p>
-    <w:bookmarkStart w:id="26" w:name="installation"/>
+    <w:bookmarkStart w:id="29" w:name="installation"/>
     <w:p>
       <w:pPr>
         <w:pStyle w:val="Heading1"/>
@@ -178,13 +240,13 @@
         <w:t xml:space="preserve">Installation</w:t>
       </w:r>
     </w:p>
-    <w:bookmarkEnd w:id="26"/>
+    <w:bookmarkEnd w:id="29"/>
     <w:p>
       <w:r>
         <w:t xml:space="preserve">T.R.P. don't really need to be "installed".</w:t>
       </w:r>
     </w:p>
-    <w:bookmarkStart w:id="27" w:name="osx"/>
+    <w:bookmarkStart w:id="30" w:name="osx"/>
     <w:p>
       <w:pPr>
         <w:pStyle w:val="Heading2"/>
@@ -193,7 +255,7 @@
         <w:t xml:space="preserve">OSX</w:t>
       </w:r>
     </w:p>
-    <w:bookmarkEnd w:id="27"/>
+    <w:bookmarkEnd w:id="30"/>
     <w:p>
       <w:r>
         <w:t xml:space="preserve">Under OSX, T.R.P. comes as a disk image (dmg file). Just click on this dmg file to mount it. You will see something like this</w:t>
@@ -216,7 +278,7 @@
                     </pic:cNvPicPr>
                   </pic:nvPicPr>
                   <pic:blipFill>
-                    <a:blip r:embed="rId28"/>
+                    <a:blip r:embed="rId31"/>
                     <a:stretch>
                       <a:fillRect/>
                     </a:stretch>
@@ -252,7 +314,7 @@
         <w:t xml:space="preserve">Copy everything to a location of your choice Launch Rototo just to see the samples.</w:t>
       </w:r>
     </w:p>
-    <w:bookmarkStart w:id="29" w:name="windows"/>
+    <w:bookmarkStart w:id="32" w:name="windows"/>
     <w:p>
       <w:pPr>
         <w:pStyle w:val="Heading2"/>
@@ -261,7 +323,7 @@
         <w:t xml:space="preserve">Windows</w:t>
       </w:r>
     </w:p>
-    <w:bookmarkEnd w:id="29"/>
+    <w:bookmarkEnd w:id="32"/>
     <w:p>
       <w:r>
         <w:t xml:space="preserve">On Windows, T.R.P. comes as a zip file. Copy the content of the zip file to a location of your choice Launch Rototo just to see the samples.</w:t>
@@ -272,7 +334,7 @@
         <w:t xml:space="preserve">However, it comes with a set of tools which, in turn, need to be. These tools are optional but T.R.P. was thought to use them. So your life will be much simpler if you do;-)</w:t>
       </w:r>
     </w:p>
-    <w:bookmarkStart w:id="30" w:name="shoebox"/>
+    <w:bookmarkStart w:id="33" w:name="shoebox"/>
     <w:p>
       <w:pPr>
         <w:pStyle w:val="Heading2"/>
@@ -281,7 +343,7 @@
         <w:t xml:space="preserve">ShoeBox</w:t>
       </w:r>
     </w:p>
-    <w:bookmarkEnd w:id="30"/>
+    <w:bookmarkEnd w:id="33"/>
     <w:p>
       <w:r>
         <w:t xml:space="preserve">Shoebox is a freeware tool(made with the Adobe Air SDK) for generating sprites sheets. T.R.P. use it a lot for sprites and animations.</w:t>
@@ -294,7 +356,7 @@
       <w:r>
         <w:t xml:space="preserve"> </w:t>
       </w:r>
-      <w:hyperlink r:id="rId31">
+      <w:hyperlink r:id="rId34">
         <w:r>
           <w:rPr>
             <w:rStyle w:val="Link"/>
@@ -315,7 +377,7 @@
       </w:r>
     </w:p>
     <w:p>
-      <w:hyperlink r:id="rId32">
+      <w:hyperlink r:id="rId35">
         <w:r>
           <w:rPr>
             <w:rStyle w:val="Link"/>
@@ -324,7 +386,7 @@
         </w:r>
       </w:hyperlink>
     </w:p>
-    <w:bookmarkStart w:id="33" w:name="tiled"/>
+    <w:bookmarkStart w:id="36" w:name="tiled"/>
     <w:p>
       <w:pPr>
         <w:pStyle w:val="Heading2"/>
@@ -333,14 +395,14 @@
         <w:t xml:space="preserve">Tiled</w:t>
       </w:r>
     </w:p>
-    <w:bookmarkEnd w:id="33"/>
+    <w:bookmarkEnd w:id="36"/>
     <w:p>
       <w:r>
         <w:t xml:space="preserve">Tiled is a well known tile editor. If you want to do a tile based game or just instantiate 2d objects with Tiled, take a version of Tiled directly on their website :</w:t>
       </w:r>
     </w:p>
     <w:p>
-      <w:hyperlink r:id="rId34">
+      <w:hyperlink r:id="rId37">
         <w:r>
           <w:rPr>
             <w:rStyle w:val="Link"/>
@@ -349,7 +411,7 @@
         </w:r>
       </w:hyperlink>
     </w:p>
-    <w:bookmarkStart w:id="35" w:name="configuration"/>
+    <w:bookmarkStart w:id="38" w:name="configuration"/>
     <w:p>
       <w:pPr>
         <w:pStyle w:val="Heading2"/>
@@ -358,7 +420,7 @@
         <w:t xml:space="preserve">Configuration</w:t>
       </w:r>
     </w:p>
-    <w:bookmarkEnd w:id="35"/>
+    <w:bookmarkEnd w:id="38"/>
     <w:p>
       <w:r>
         <w:t xml:space="preserve">You can edit the file settings.xml to configure T.R.P. For example, you can set the initial position of the window, it's scale, the default text editor, etc...</w:t>
@@ -579,139 +641,6 @@
     <w:p>
       <w:r>
         <w:t xml:space="preserve">Here are the different options available :</w:t>
-      </w:r>
-    </w:p>
-    <w:p>
-      <w:pPr>
-        <w:pStyle w:val="Compact"/>
-        <w:numPr>
-          <w:numId w:val="2"/>
-          <w:ilvl w:val="0"/>
-        </w:numPr>
-      </w:pPr>
-      <w:r>
-        <w:t xml:space="preserve">position : window's position in screen coordinates</w:t>
-      </w:r>
-    </w:p>
-    <w:p>
-      <w:pPr>
-        <w:pStyle w:val="Compact"/>
-        <w:numPr>
-          <w:numId w:val="2"/>
-          <w:ilvl w:val="0"/>
-        </w:numPr>
-      </w:pPr>
-      <w:r>
-        <w:t xml:space="preserve">size : window's size in screen coordinates</w:t>
-      </w:r>
-    </w:p>
-    <w:p>
-      <w:pPr>
-        <w:pStyle w:val="Compact"/>
-        <w:numPr>
-          <w:numId w:val="2"/>
-          <w:ilvl w:val="0"/>
-        </w:numPr>
-      </w:pPr>
-      <w:r>
-        <w:t xml:space="preserve">editor : url of your favorite text editor</w:t>
-      </w:r>
-    </w:p>
-    <w:p>
-      <w:pPr>
-        <w:pStyle w:val="Compact"/>
-        <w:numPr>
-          <w:numId w:val="2"/>
-          <w:ilvl w:val="0"/>
-        </w:numPr>
-      </w:pPr>
-      <w:r>
-        <w:t xml:space="preserve">datafolder : folder name of your gamedata.</w:t>
-      </w:r>
-    </w:p>
-    <w:p>
-      <w:pPr>
-        <w:pStyle w:val="Compact"/>
-        <w:numPr>
-          <w:numId w:val="2"/>
-          <w:ilvl w:val="0"/>
-        </w:numPr>
-      </w:pPr>
-      <w:r>
-        <w:t xml:space="preserve">autorestart : if value != 0 T.R.P. will restart automatically if the gamedata folder changed (add/modify/remove files)</w:t>
-      </w:r>
-    </w:p>
-    <w:p>
-      <w:pPr>
-        <w:pStyle w:val="Compact"/>
-        <w:numPr>
-          <w:numId w:val="2"/>
-          <w:ilvl w:val="0"/>
-        </w:numPr>
-      </w:pPr>
-      <w:r>
-        <w:t xml:space="preserve">allowdebug : if value != 0 you can attach a debugger</w:t>
-      </w:r>
-    </w:p>
-    <w:p>
-      <w:pPr>
-        <w:pStyle w:val="Compact"/>
-        <w:numPr>
-          <w:numId w:val="2"/>
-          <w:ilvl w:val="0"/>
-        </w:numPr>
-      </w:pPr>
-      <w:r>
-        <w:t xml:space="preserve">verbose : Set T.R.P. in verbose mode or not</w:t>
-      </w:r>
-    </w:p>
-    <w:p>
-      <w:pPr>
-        <w:pStyle w:val="Compact"/>
-        <w:numPr>
-          <w:numId w:val="2"/>
-          <w:ilvl w:val="0"/>
-        </w:numPr>
-      </w:pPr>
-      <w:r>
-        <w:t xml:space="preserve">logtofile : Every T.R.P. log is written to a file called trp.log</w:t>
-      </w:r>
-    </w:p>
-    <w:p>
-      <w:pPr>
-        <w:pStyle w:val="Compact"/>
-        <w:numPr>
-          <w:numId w:val="2"/>
-          <w:ilvl w:val="0"/>
-        </w:numPr>
-      </w:pPr>
-      <w:r>
-        <w:t xml:space="preserve">server : IP Address of the T.R.P. server (only if you want to connect to it as a client)</w:t>
-      </w:r>
-    </w:p>
-    <w:bookmarkStart w:id="36" w:name="how-to-see-debug-logs"/>
-    <w:p>
-      <w:pPr>
-        <w:pStyle w:val="Heading2"/>
-      </w:pPr>
-      <w:r>
-        <w:t xml:space="preserve">How to see Debug Logs</w:t>
-      </w:r>
-    </w:p>
-    <w:bookmarkEnd w:id="36"/>
-    <w:bookmarkStart w:id="37" w:name="pro-way"/>
-    <w:p>
-      <w:pPr>
-        <w:pStyle w:val="Heading3"/>
-      </w:pPr>
-      <w:r>
-        <w:t xml:space="preserve">Pro way</w:t>
-      </w:r>
-    </w:p>
-    <w:bookmarkEnd w:id="37"/>
-    <w:p>
-      <w:r>
-        <w:t xml:space="preserve">If you want to see all logs (included TRP internal logs), the best option is to see OutputDebugString (and eventually turn on the verbose mode)</w:t>
       </w:r>
     </w:p>
     <w:p>
@@ -723,6 +652,200 @@
         </w:numPr>
       </w:pPr>
       <w:r>
+        <w:t xml:space="preserve">position : window's position in screen coordinates</w:t>
+      </w:r>
+    </w:p>
+    <w:p>
+      <w:pPr>
+        <w:pStyle w:val="Compact"/>
+        <w:numPr>
+          <w:numId w:val="3"/>
+          <w:ilvl w:val="0"/>
+        </w:numPr>
+      </w:pPr>
+      <w:r>
+        <w:t xml:space="preserve">size : window's size in screen coordinates</w:t>
+      </w:r>
+    </w:p>
+    <w:p>
+      <w:pPr>
+        <w:pStyle w:val="Compact"/>
+        <w:numPr>
+          <w:numId w:val="3"/>
+          <w:ilvl w:val="0"/>
+        </w:numPr>
+      </w:pPr>
+      <w:r>
+        <w:t xml:space="preserve">editor : url of your favorite text editor</w:t>
+      </w:r>
+    </w:p>
+    <w:p>
+      <w:pPr>
+        <w:pStyle w:val="Compact"/>
+        <w:numPr>
+          <w:numId w:val="3"/>
+          <w:ilvl w:val="0"/>
+        </w:numPr>
+      </w:pPr>
+      <w:r>
+        <w:t xml:space="preserve">datafolder : folder name of your gamedata.</w:t>
+      </w:r>
+    </w:p>
+    <w:p>
+      <w:pPr>
+        <w:pStyle w:val="Compact"/>
+        <w:numPr>
+          <w:numId w:val="3"/>
+          <w:ilvl w:val="0"/>
+        </w:numPr>
+      </w:pPr>
+      <w:r>
+        <w:t xml:space="preserve">autorestart : if value != 0 T.R.P. will restart automatically if the gamedata folder changed (add/modify/remove files)</w:t>
+      </w:r>
+    </w:p>
+    <w:p>
+      <w:pPr>
+        <w:pStyle w:val="Compact"/>
+        <w:numPr>
+          <w:numId w:val="3"/>
+          <w:ilvl w:val="0"/>
+        </w:numPr>
+      </w:pPr>
+      <w:r>
+        <w:t xml:space="preserve">allowdebug : if value != 0 you can attach a debugger</w:t>
+      </w:r>
+    </w:p>
+    <w:p>
+      <w:pPr>
+        <w:pStyle w:val="Compact"/>
+        <w:numPr>
+          <w:numId w:val="3"/>
+          <w:ilvl w:val="0"/>
+        </w:numPr>
+      </w:pPr>
+      <w:r>
+        <w:t xml:space="preserve">verbose : Set T.R.P. in verbose mode or not</w:t>
+      </w:r>
+    </w:p>
+    <w:p>
+      <w:pPr>
+        <w:pStyle w:val="Compact"/>
+        <w:numPr>
+          <w:numId w:val="3"/>
+          <w:ilvl w:val="0"/>
+        </w:numPr>
+      </w:pPr>
+      <w:r>
+        <w:t xml:space="preserve">logtofile : Every T.R.P. log is written to a file called trp.log</w:t>
+      </w:r>
+    </w:p>
+    <w:p>
+      <w:pPr>
+        <w:pStyle w:val="Compact"/>
+        <w:numPr>
+          <w:numId w:val="3"/>
+          <w:ilvl w:val="0"/>
+        </w:numPr>
+      </w:pPr>
+      <w:r>
+        <w:t xml:space="preserve">server : IP Address of the T.R.P. server (only if you want to connect to it as a client)</w:t>
+      </w:r>
+    </w:p>
+    <w:bookmarkStart w:id="39" w:name="keyboard-shortcuts"/>
+    <w:p>
+      <w:pPr>
+        <w:pStyle w:val="Heading2"/>
+      </w:pPr>
+      <w:r>
+        <w:t xml:space="preserve">Keyboard Shortcuts</w:t>
+      </w:r>
+    </w:p>
+    <w:bookmarkEnd w:id="39"/>
+    <w:p>
+      <w:pPr>
+        <w:pStyle w:val="Compact"/>
+        <w:numPr>
+          <w:numId w:val="4"/>
+          <w:ilvl w:val="0"/>
+        </w:numPr>
+      </w:pPr>
+      <w:r>
+        <w:t xml:space="preserve">Ctrl-R : restart</w:t>
+      </w:r>
+    </w:p>
+    <w:p>
+      <w:pPr>
+        <w:pStyle w:val="Compact"/>
+        <w:numPr>
+          <w:numId w:val="4"/>
+          <w:ilvl w:val="0"/>
+        </w:numPr>
+      </w:pPr>
+      <w:r>
+        <w:t xml:space="preserve">Ctrl-F : Open the explorer (or Finder) into the script directory</w:t>
+      </w:r>
+    </w:p>
+    <w:p>
+      <w:pPr>
+        <w:pStyle w:val="Compact"/>
+        <w:numPr>
+          <w:numId w:val="4"/>
+          <w:ilvl w:val="0"/>
+        </w:numPr>
+      </w:pPr>
+      <w:r>
+        <w:t xml:space="preserve">Ctrl-H : Open the HTML Help File</w:t>
+      </w:r>
+    </w:p>
+    <w:bookmarkStart w:id="40" w:name="how-to-see-debug-logs"/>
+    <w:p>
+      <w:pPr>
+        <w:pStyle w:val="Heading2"/>
+      </w:pPr>
+      <w:r>
+        <w:t xml:space="preserve">How to see Debug Logs</w:t>
+      </w:r>
+    </w:p>
+    <w:bookmarkEnd w:id="40"/>
+    <w:bookmarkStart w:id="41" w:name="with-ratata"/>
+    <w:p>
+      <w:pPr>
+        <w:pStyle w:val="Heading3"/>
+      </w:pPr>
+      <w:r>
+        <w:t xml:space="preserve">With Ratata</w:t>
+      </w:r>
+    </w:p>
+    <w:bookmarkEnd w:id="41"/>
+    <w:p>
+      <w:r>
+        <w:t xml:space="preserve">Simply open Ratata and connect it to Rototo. Then go to the console widget to see your logs.</w:t>
+      </w:r>
+    </w:p>
+    <w:bookmarkStart w:id="42" w:name="without-ratata---pro-way"/>
+    <w:p>
+      <w:pPr>
+        <w:pStyle w:val="Heading3"/>
+      </w:pPr>
+      <w:r>
+        <w:t xml:space="preserve">Without Ratata - Pro way</w:t>
+      </w:r>
+    </w:p>
+    <w:bookmarkEnd w:id="42"/>
+    <w:p>
+      <w:r>
+        <w:t xml:space="preserve">If you want to see all logs (included TRP internal logs), the best option is to see OutputDebugString (and eventually turn on the verbose mode)</w:t>
+      </w:r>
+    </w:p>
+    <w:p>
+      <w:pPr>
+        <w:pStyle w:val="Compact"/>
+        <w:numPr>
+          <w:numId w:val="5"/>
+          <w:ilvl w:val="0"/>
+        </w:numPr>
+      </w:pPr>
+      <w:r>
         <w:t xml:space="preserve">Under Windows</w:t>
       </w:r>
     </w:p>
@@ -732,7 +855,7 @@
       </w:r>
     </w:p>
     <w:p>
-      <w:hyperlink r:id="rId38">
+      <w:hyperlink r:id="rId43">
         <w:r>
           <w:rPr>
             <w:rStyle w:val="Link"/>
@@ -745,7 +868,7 @@
       <w:pPr>
         <w:pStyle w:val="Compact"/>
         <w:numPr>
-          <w:numId w:val="4"/>
+          <w:numId w:val="6"/>
           <w:ilvl w:val="0"/>
         </w:numPr>
       </w:pPr>
@@ -758,23 +881,23 @@
         <w:t xml:space="preserve">Use the OSX Console Application located in Utility/Console.</w:t>
       </w:r>
     </w:p>
-    <w:bookmarkStart w:id="39" w:name="easy-way"/>
+    <w:bookmarkStart w:id="44" w:name="the-easy-way"/>
     <w:p>
       <w:pPr>
         <w:pStyle w:val="Heading3"/>
       </w:pPr>
       <w:r>
-        <w:t xml:space="preserve">Easy way</w:t>
-      </w:r>
-    </w:p>
-    <w:bookmarkEnd w:id="39"/>
+        <w:t xml:space="preserve">The Easy way</w:t>
+      </w:r>
+    </w:p>
+    <w:bookmarkEnd w:id="44"/>
     <w:p>
       <w:r>
         <w:t xml:space="preserve">If you only want to see your logs, it's easier to turn on the logtofile option and use a file logger to see trp.log modifications in real time. For example you can use the free version of BareTail</w:t>
       </w:r>
     </w:p>
     <w:p>
-      <w:hyperlink r:id="rId40">
+      <w:hyperlink r:id="rId45">
         <w:r>
           <w:rPr>
             <w:rStyle w:val="Link"/>
@@ -789,7 +912,7 @@
       </w:r>
     </w:p>
     <w:p>
-      <w:hyperlink r:id="rId41">
+      <w:hyperlink r:id="rId46">
         <w:r>
           <w:rPr>
             <w:rStyle w:val="Link"/>
@@ -798,7 +921,7 @@
         </w:r>
       </w:hyperlink>
     </w:p>
-    <w:bookmarkStart w:id="42" w:name="build"/>
+    <w:bookmarkStart w:id="47" w:name="build"/>
     <w:p>
       <w:pPr>
         <w:pStyle w:val="Heading1"/>
@@ -807,13 +930,13 @@
         <w:t xml:space="preserve">Build</w:t>
       </w:r>
     </w:p>
-    <w:bookmarkEnd w:id="42"/>
+    <w:bookmarkEnd w:id="47"/>
     <w:p>
       <w:r>
         <w:t xml:space="preserve">Building T.R.P. is quite complex beacause ituses quite a lot dependencies. If you don't succeed, please don't hesitate to contact me on (www.veed.fr)[www.veed.fr]</w:t>
       </w:r>
     </w:p>
-    <w:bookmarkStart w:id="43" w:name="ratata-the-i.d.e."/>
+    <w:bookmarkStart w:id="48" w:name="ratata-the-i.d.e."/>
     <w:p>
       <w:pPr>
         <w:pStyle w:val="Heading1"/>
@@ -822,7 +945,7 @@
         <w:t xml:space="preserve">Ratata : the I.D.E.</w:t>
       </w:r>
     </w:p>
-    <w:bookmarkEnd w:id="43"/>
+    <w:bookmarkEnd w:id="48"/>
     <w:p>
       <w:r>
         <w:drawing>
@@ -840,7 +963,7 @@
                     </pic:cNvPicPr>
                   </pic:nvPicPr>
                   <pic:blipFill>
-                    <a:blip r:embed="rId44"/>
+                    <a:blip r:embed="rId49"/>
                     <a:stretch>
                       <a:fillRect/>
                     </a:stretch>
@@ -870,7 +993,7 @@
         <w:br w:type="textWrapping"/>
       </w:r>
     </w:p>
-    <w:bookmarkStart w:id="45" w:name="tutorial"/>
+    <w:bookmarkStart w:id="50" w:name="tutorial"/>
     <w:p>
       <w:pPr>
         <w:pStyle w:val="Heading1"/>
@@ -879,8 +1002,8 @@
         <w:t xml:space="preserve">Tutorial</w:t>
       </w:r>
     </w:p>
-    <w:bookmarkEnd w:id="45"/>
-    <w:bookmarkStart w:id="46" w:name="basic-principle"/>
+    <w:bookmarkEnd w:id="50"/>
+    <w:bookmarkStart w:id="51" w:name="basic-principle"/>
     <w:p>
       <w:pPr>
         <w:pStyle w:val="Heading2"/>
@@ -889,7 +1012,7 @@
         <w:t xml:space="preserve">Basic principle</w:t>
       </w:r>
     </w:p>
-    <w:bookmarkEnd w:id="46"/>
+    <w:bookmarkEnd w:id="51"/>
     <w:p>
       <w:r>
         <w:t xml:space="preserve">T.R.P. use a script langage(AngelScript) and search for its data in the gamedata directory (at the same level as the executable directory). If you want to use another folder (or if you work on multiple projects), you can indicate your gamedata folder in the file settings.xml</w:t>
@@ -942,7 +1065,7 @@
         <w:t xml:space="preserve">&lt;/settings&gt;</w:t>
       </w:r>
     </w:p>
-    <w:bookmarkStart w:id="47" w:name="learn-the-angelscript-syntax"/>
+    <w:bookmarkStart w:id="52" w:name="learn-the-angelscript-syntax"/>
     <w:p>
       <w:pPr>
         <w:pStyle w:val="Heading2"/>
@@ -951,7 +1074,7 @@
         <w:t xml:space="preserve">Learn the AngelScript syntax</w:t>
       </w:r>
     </w:p>
-    <w:bookmarkEnd w:id="47"/>
+    <w:bookmarkEnd w:id="52"/>
     <w:p>
       <w:r>
         <w:t xml:space="preserve">AngelScript is very close to the c++ langage but there are still some differences (such as references) Basically, no new or delete. Pointers are replaced by @ You can simulate new and delete by usgin a scope trick . Let's see this example :</w:t>
@@ -1100,7 +1223,7 @@
       </w:r>
     </w:p>
     <w:p>
-      <w:hyperlink r:id="rId48">
+      <w:hyperlink r:id="rId53">
         <w:r>
           <w:rPr>
             <w:rStyle w:val="Link"/>
@@ -1109,7 +1232,7 @@
         </w:r>
       </w:hyperlink>
     </w:p>
-    <w:bookmarkStart w:id="49" w:name="try-the-samples"/>
+    <w:bookmarkStart w:id="54" w:name="try-the-samples"/>
     <w:p>
       <w:pPr>
         <w:pStyle w:val="Heading2"/>
@@ -1118,7 +1241,7 @@
         <w:t xml:space="preserve">Try the samples</w:t>
       </w:r>
     </w:p>
-    <w:bookmarkEnd w:id="49"/>
+    <w:bookmarkEnd w:id="54"/>
     <w:p>
       <w:r>
         <w:t xml:space="preserve">T.R.P. comes by default with a lot of samples.</w:t>
@@ -1134,7 +1257,7 @@
         <w:t xml:space="preserve">It is strongly advised to open these script files (extension .rsc = Rototo Script File) and study them.</w:t>
       </w:r>
     </w:p>
-    <w:bookmarkStart w:id="50" w:name="your-first-t.r.p.-project-aka-helloworld-version-1"/>
+    <w:bookmarkStart w:id="55" w:name="your-first-t.r.p.-project-aka-helloworld-version-1"/>
     <w:p>
       <w:pPr>
         <w:pStyle w:val="Heading2"/>
@@ -1143,7 +1266,7 @@
         <w:t xml:space="preserve">Your first T.R.P. project (aka HelloWorld version 1)</w:t>
       </w:r>
     </w:p>
-    <w:bookmarkEnd w:id="50"/>
+    <w:bookmarkEnd w:id="55"/>
     <w:p>
       <w:r>
         <w:t xml:space="preserve">T.R.P. needs at least one file called main.rsc in the gamedata directory</w:t>
@@ -1152,419 +1275,6 @@
     <w:p>
       <w:r>
         <w:t xml:space="preserve">Take your favorite text editor and create a file called main.rsc. Paste the code below. This is the minimal TRP program.</w:t>
-      </w:r>
-    </w:p>
-    <w:p>
-      <w:pPr>
-        <w:pStyle w:val="Compact"/>
-        <w:numPr>
-          <w:numId w:val="5"/>
-          <w:ilvl w:val="0"/>
-        </w:numPr>
-      </w:pPr>
-      <w:r>
-        <w:t xml:space="preserve">OnInit</w:t>
-      </w:r>
-    </w:p>
-    <w:p>
-      <w:pPr>
-        <w:pStyle w:val="Compact"/>
-        <w:numPr>
-          <w:numId w:val="5"/>
-          <w:ilvl w:val="0"/>
-        </w:numPr>
-      </w:pPr>
-      <w:r>
-        <w:t xml:space="preserve">OnUpdate</w:t>
-      </w:r>
-    </w:p>
-    <w:p>
-      <w:pPr>
-        <w:pStyle w:val="Compact"/>
-        <w:numPr>
-          <w:numId w:val="5"/>
-          <w:ilvl w:val="0"/>
-        </w:numPr>
-      </w:pPr>
-      <w:r>
-        <w:t xml:space="preserve">OnRender</w:t>
-      </w:r>
-    </w:p>
-    <w:p>
-      <w:pPr>
-        <w:pStyle w:val="Compact"/>
-        <w:numPr>
-          <w:numId w:val="5"/>
-          <w:ilvl w:val="0"/>
-        </w:numPr>
-      </w:pPr>
-      <w:r>
-        <w:t xml:space="preserve">OnShutdown</w:t>
-      </w:r>
-    </w:p>
-    <w:p>
-      <w:pPr>
-        <w:pStyle w:val="SourceCode"/>
-      </w:pPr>
-      <w:r>
-        <w:br w:type="textWrapping"/>
-      </w:r>
-      <w:r>
-        <w:rPr>
-          <w:rStyle w:val="NormalTok"/>
-        </w:rPr>
-        <w:t xml:space="preserve">    </w:t>
-      </w:r>
-      <w:r>
-        <w:rPr>
-          <w:rStyle w:val="DataTypeTok"/>
-        </w:rPr>
-        <w:t xml:space="preserve">void</w:t>
-      </w:r>
-      <w:r>
-        <w:rPr>
-          <w:rStyle w:val="NormalTok"/>
-        </w:rPr>
-        <w:t xml:space="preserve"> </w:t>
-      </w:r>
-      <w:r>
-        <w:rPr>
-          <w:rStyle w:val="NormalTok"/>
-        </w:rPr>
-        <w:t xml:space="preserve">OnInit()</w:t>
-      </w:r>
-      <w:r>
-        <w:br w:type="textWrapping"/>
-      </w:r>
-      <w:r>
-        <w:rPr>
-          <w:rStyle w:val="NormalTok"/>
-        </w:rPr>
-        <w:t xml:space="preserve">    </w:t>
-      </w:r>
-      <w:r>
-        <w:rPr>
-          <w:rStyle w:val="NormalTok"/>
-        </w:rPr>
-        <w:t xml:space="preserve">{</w:t>
-      </w:r>
-      <w:r>
-        <w:br w:type="textWrapping"/>
-      </w:r>
-      <w:r>
-        <w:rPr>
-          <w:rStyle w:val="NormalTok"/>
-        </w:rPr>
-        <w:t xml:space="preserve">    </w:t>
-      </w:r>
-      <w:r>
-        <w:rPr>
-          <w:rStyle w:val="NormalTok"/>
-        </w:rPr>
-        <w:t xml:space="preserve">UTI_Log(</w:t>
-      </w:r>
-      <w:r>
-        <w:rPr>
-          <w:rStyle w:val="StringTok"/>
-        </w:rPr>
-        <w:t xml:space="preserve">"Hello World"</w:t>
-      </w:r>
-      <w:r>
-        <w:rPr>
-          <w:rStyle w:val="NormalTok"/>
-        </w:rPr>
-        <w:t xml:space="preserve">);</w:t>
-      </w:r>
-      <w:r>
-        <w:br w:type="textWrapping"/>
-      </w:r>
-      <w:r>
-        <w:rPr>
-          <w:rStyle w:val="NormalTok"/>
-        </w:rPr>
-        <w:t xml:space="preserve">    </w:t>
-      </w:r>
-      <w:r>
-        <w:rPr>
-          <w:rStyle w:val="NormalTok"/>
-        </w:rPr>
-        <w:t xml:space="preserve">}</w:t>
-      </w:r>
-      <w:r>
-        <w:br w:type="textWrapping"/>
-      </w:r>
-      <w:r>
-        <w:br w:type="textWrapping"/>
-      </w:r>
-      <w:r>
-        <w:rPr>
-          <w:rStyle w:val="NormalTok"/>
-        </w:rPr>
-        <w:t xml:space="preserve">    </w:t>
-      </w:r>
-      <w:r>
-        <w:rPr>
-          <w:rStyle w:val="DataTypeTok"/>
-        </w:rPr>
-        <w:t xml:space="preserve">void</w:t>
-      </w:r>
-      <w:r>
-        <w:rPr>
-          <w:rStyle w:val="NormalTok"/>
-        </w:rPr>
-        <w:t xml:space="preserve"> </w:t>
-      </w:r>
-      <w:r>
-        <w:rPr>
-          <w:rStyle w:val="NormalTok"/>
-        </w:rPr>
-        <w:t xml:space="preserve">OnUpdate(uint64 _delta)</w:t>
-      </w:r>
-      <w:r>
-        <w:br w:type="textWrapping"/>
-      </w:r>
-      <w:r>
-        <w:rPr>
-          <w:rStyle w:val="NormalTok"/>
-        </w:rPr>
-        <w:t xml:space="preserve">    </w:t>
-      </w:r>
-      <w:r>
-        <w:rPr>
-          <w:rStyle w:val="NormalTok"/>
-        </w:rPr>
-        <w:t xml:space="preserve">{</w:t>
-      </w:r>
-      <w:r>
-        <w:br w:type="textWrapping"/>
-      </w:r>
-      <w:r>
-        <w:rPr>
-          <w:rStyle w:val="NormalTok"/>
-        </w:rPr>
-        <w:t xml:space="preserve">    </w:t>
-      </w:r>
-      <w:r>
-        <w:rPr>
-          <w:rStyle w:val="NormalTok"/>
-        </w:rPr>
-        <w:t xml:space="preserve">UTI_Exit();</w:t>
-      </w:r>
-      <w:r>
-        <w:br w:type="textWrapping"/>
-      </w:r>
-      <w:r>
-        <w:rPr>
-          <w:rStyle w:val="NormalTok"/>
-        </w:rPr>
-        <w:t xml:space="preserve">    </w:t>
-      </w:r>
-      <w:r>
-        <w:rPr>
-          <w:rStyle w:val="NormalTok"/>
-        </w:rPr>
-        <w:t xml:space="preserve">}</w:t>
-      </w:r>
-      <w:r>
-        <w:br w:type="textWrapping"/>
-      </w:r>
-      <w:r>
-        <w:br w:type="textWrapping"/>
-      </w:r>
-      <w:r>
-        <w:rPr>
-          <w:rStyle w:val="NormalTok"/>
-        </w:rPr>
-        <w:t xml:space="preserve">    </w:t>
-      </w:r>
-      <w:r>
-        <w:rPr>
-          <w:rStyle w:val="DataTypeTok"/>
-        </w:rPr>
-        <w:t xml:space="preserve">void</w:t>
-      </w:r>
-      <w:r>
-        <w:rPr>
-          <w:rStyle w:val="NormalTok"/>
-        </w:rPr>
-        <w:t xml:space="preserve"> </w:t>
-      </w:r>
-      <w:r>
-        <w:rPr>
-          <w:rStyle w:val="NormalTok"/>
-        </w:rPr>
-        <w:t xml:space="preserve">OnRender(uint64 _delta)</w:t>
-      </w:r>
-      <w:r>
-        <w:br w:type="textWrapping"/>
-      </w:r>
-      <w:r>
-        <w:rPr>
-          <w:rStyle w:val="NormalTok"/>
-        </w:rPr>
-        <w:t xml:space="preserve">    </w:t>
-      </w:r>
-      <w:r>
-        <w:rPr>
-          <w:rStyle w:val="NormalTok"/>
-        </w:rPr>
-        <w:t xml:space="preserve">{</w:t>
-      </w:r>
-      <w:r>
-        <w:br w:type="textWrapping"/>
-      </w:r>
-      <w:r>
-        <w:br w:type="textWrapping"/>
-      </w:r>
-      <w:r>
-        <w:rPr>
-          <w:rStyle w:val="NormalTok"/>
-        </w:rPr>
-        <w:t xml:space="preserve">    </w:t>
-      </w:r>
-      <w:r>
-        <w:rPr>
-          <w:rStyle w:val="NormalTok"/>
-        </w:rPr>
-        <w:t xml:space="preserve">}</w:t>
-      </w:r>
-      <w:r>
-        <w:br w:type="textWrapping"/>
-      </w:r>
-      <w:r>
-        <w:br w:type="textWrapping"/>
-      </w:r>
-      <w:r>
-        <w:rPr>
-          <w:rStyle w:val="NormalTok"/>
-        </w:rPr>
-        <w:t xml:space="preserve">    </w:t>
-      </w:r>
-      <w:r>
-        <w:rPr>
-          <w:rStyle w:val="DataTypeTok"/>
-        </w:rPr>
-        <w:t xml:space="preserve">void</w:t>
-      </w:r>
-      <w:r>
-        <w:rPr>
-          <w:rStyle w:val="NormalTok"/>
-        </w:rPr>
-        <w:t xml:space="preserve"> </w:t>
-      </w:r>
-      <w:r>
-        <w:rPr>
-          <w:rStyle w:val="NormalTok"/>
-        </w:rPr>
-        <w:t xml:space="preserve">OnShutdown()</w:t>
-      </w:r>
-      <w:r>
-        <w:br w:type="textWrapping"/>
-      </w:r>
-      <w:r>
-        <w:rPr>
-          <w:rStyle w:val="NormalTok"/>
-        </w:rPr>
-        <w:t xml:space="preserve">    </w:t>
-      </w:r>
-      <w:r>
-        <w:rPr>
-          <w:rStyle w:val="NormalTok"/>
-        </w:rPr>
-        <w:t xml:space="preserve">{</w:t>
-      </w:r>
-      <w:r>
-        <w:br w:type="textWrapping"/>
-      </w:r>
-      <w:r>
-        <w:rPr>
-          <w:rStyle w:val="NormalTok"/>
-        </w:rPr>
-        <w:t xml:space="preserve">    </w:t>
-      </w:r>
-      <w:r>
-        <w:rPr>
-          <w:rStyle w:val="NormalTok"/>
-        </w:rPr>
-        <w:t xml:space="preserve">}</w:t>
-      </w:r>
-    </w:p>
-    <w:p>
-      <w:r>
-        <w:t xml:space="preserve">You must provide at least those 4 functions , they will be automatically called by T.R.P. during the execution of your game.</w:t>
-      </w:r>
-    </w:p>
-    <w:p>
-      <w:pPr>
-        <w:pStyle w:val="Compact"/>
-        <w:numPr>
-          <w:numId w:val="6"/>
-          <w:ilvl w:val="0"/>
-        </w:numPr>
-      </w:pPr>
-      <w:r>
-        <w:t xml:space="preserve">OnInit is called only once at the beginning of the game (or each time you restart the game )</w:t>
-      </w:r>
-    </w:p>
-    <w:p>
-      <w:pPr>
-        <w:pStyle w:val="Compact"/>
-        <w:numPr>
-          <w:numId w:val="6"/>
-          <w:ilvl w:val="0"/>
-        </w:numPr>
-      </w:pPr>
-      <w:r>
-        <w:t xml:space="preserve">OnUpdate is called every engine frame before OnRender</w:t>
-      </w:r>
-    </w:p>
-    <w:p>
-      <w:pPr>
-        <w:pStyle w:val="Compact"/>
-        <w:numPr>
-          <w:numId w:val="6"/>
-          <w:ilvl w:val="0"/>
-        </w:numPr>
-      </w:pPr>
-      <w:r>
-        <w:t xml:space="preserve">OnRender is called every engine frame</w:t>
-      </w:r>
-    </w:p>
-    <w:p>
-      <w:pPr>
-        <w:pStyle w:val="Compact"/>
-        <w:numPr>
-          <w:numId w:val="6"/>
-          <w:ilvl w:val="0"/>
-        </w:numPr>
-      </w:pPr>
-      <w:r>
-        <w:t xml:space="preserve">OnShutdown is called only once at the end of the game (when the window close or if you call UTI_Exit)</w:t>
-      </w:r>
-    </w:p>
-    <w:bookmarkStart w:id="51" w:name="enhanced-helloworld-version-2"/>
-    <w:p>
-      <w:pPr>
-        <w:pStyle w:val="Heading2"/>
-      </w:pPr>
-      <w:r>
-        <w:t xml:space="preserve">Enhanced HelloWorld (Version 2)</w:t>
-      </w:r>
-    </w:p>
-    <w:bookmarkEnd w:id="51"/>
-    <w:p>
-      <w:r>
-        <w:t xml:space="preserve">Let's do the same HelloWorld program but this time by using the scene manager provided in the samples and with a Label (to have something more graphical than the system logs)</w:t>
-      </w:r>
-    </w:p>
-    <w:p>
-      <w:r>
-        <w:t xml:space="preserve">In the gamedata directory you will find a minimal scene manager. So let's open the file scene_manager.rsc to see what's inside ;-)</w:t>
-      </w:r>
-    </w:p>
-    <w:p>
-      <w:r>
-        <w:t xml:space="preserve">We have 2 classes :</w:t>
       </w:r>
     </w:p>
     <w:p>
@@ -1576,7 +1286,7 @@
         </w:numPr>
       </w:pPr>
       <w:r>
-        <w:t xml:space="preserve">a SceneManager class</w:t>
+        <w:t xml:space="preserve">OnInit</w:t>
       </w:r>
     </w:p>
     <w:p>
@@ -1588,22 +1298,323 @@
         </w:numPr>
       </w:pPr>
       <w:r>
-        <w:t xml:space="preserve">a Scene class</w:t>
-      </w:r>
-    </w:p>
-    <w:p>
-      <w:r>
-        <w:t xml:space="preserve">The SceneManager class includes a "ChangeScene" method void ChangeScene(Scene @ _newScene) wich is more interesting than the others.</w:t>
-      </w:r>
-    </w:p>
-    <w:p>
-      <w:r>
-        <w:t xml:space="preserve">The global idea is to have multiple scenes, 1 for the game, 1 for menus, ... and to navigate from one to another by calling the ChangeScene method.</w:t>
-      </w:r>
-    </w:p>
-    <w:p>
-      <w:r>
-        <w:t xml:space="preserve">Let's do this 2 steps process :</w:t>
+        <w:t xml:space="preserve">OnUpdate</w:t>
+      </w:r>
+    </w:p>
+    <w:p>
+      <w:pPr>
+        <w:pStyle w:val="Compact"/>
+        <w:numPr>
+          <w:numId w:val="7"/>
+          <w:ilvl w:val="0"/>
+        </w:numPr>
+      </w:pPr>
+      <w:r>
+        <w:t xml:space="preserve">OnRender</w:t>
+      </w:r>
+    </w:p>
+    <w:p>
+      <w:pPr>
+        <w:pStyle w:val="Compact"/>
+        <w:numPr>
+          <w:numId w:val="7"/>
+          <w:ilvl w:val="0"/>
+        </w:numPr>
+      </w:pPr>
+      <w:r>
+        <w:t xml:space="preserve">OnShutdown</w:t>
+      </w:r>
+    </w:p>
+    <w:p>
+      <w:pPr>
+        <w:pStyle w:val="SourceCode"/>
+      </w:pPr>
+      <w:r>
+        <w:br w:type="textWrapping"/>
+      </w:r>
+      <w:r>
+        <w:rPr>
+          <w:rStyle w:val="NormalTok"/>
+        </w:rPr>
+        <w:t xml:space="preserve">    </w:t>
+      </w:r>
+      <w:r>
+        <w:rPr>
+          <w:rStyle w:val="DataTypeTok"/>
+        </w:rPr>
+        <w:t xml:space="preserve">void</w:t>
+      </w:r>
+      <w:r>
+        <w:rPr>
+          <w:rStyle w:val="NormalTok"/>
+        </w:rPr>
+        <w:t xml:space="preserve"> </w:t>
+      </w:r>
+      <w:r>
+        <w:rPr>
+          <w:rStyle w:val="NormalTok"/>
+        </w:rPr>
+        <w:t xml:space="preserve">OnInit()</w:t>
+      </w:r>
+      <w:r>
+        <w:br w:type="textWrapping"/>
+      </w:r>
+      <w:r>
+        <w:rPr>
+          <w:rStyle w:val="NormalTok"/>
+        </w:rPr>
+        <w:t xml:space="preserve">    </w:t>
+      </w:r>
+      <w:r>
+        <w:rPr>
+          <w:rStyle w:val="NormalTok"/>
+        </w:rPr>
+        <w:t xml:space="preserve">{</w:t>
+      </w:r>
+      <w:r>
+        <w:br w:type="textWrapping"/>
+      </w:r>
+      <w:r>
+        <w:rPr>
+          <w:rStyle w:val="NormalTok"/>
+        </w:rPr>
+        <w:t xml:space="preserve">    </w:t>
+      </w:r>
+      <w:r>
+        <w:rPr>
+          <w:rStyle w:val="NormalTok"/>
+        </w:rPr>
+        <w:t xml:space="preserve">UTI_Log(</w:t>
+      </w:r>
+      <w:r>
+        <w:rPr>
+          <w:rStyle w:val="StringTok"/>
+        </w:rPr>
+        <w:t xml:space="preserve">"Hello World"</w:t>
+      </w:r>
+      <w:r>
+        <w:rPr>
+          <w:rStyle w:val="NormalTok"/>
+        </w:rPr>
+        <w:t xml:space="preserve">);</w:t>
+      </w:r>
+      <w:r>
+        <w:br w:type="textWrapping"/>
+      </w:r>
+      <w:r>
+        <w:rPr>
+          <w:rStyle w:val="NormalTok"/>
+        </w:rPr>
+        <w:t xml:space="preserve">    </w:t>
+      </w:r>
+      <w:r>
+        <w:rPr>
+          <w:rStyle w:val="NormalTok"/>
+        </w:rPr>
+        <w:t xml:space="preserve">}</w:t>
+      </w:r>
+      <w:r>
+        <w:br w:type="textWrapping"/>
+      </w:r>
+      <w:r>
+        <w:br w:type="textWrapping"/>
+      </w:r>
+      <w:r>
+        <w:rPr>
+          <w:rStyle w:val="NormalTok"/>
+        </w:rPr>
+        <w:t xml:space="preserve">    </w:t>
+      </w:r>
+      <w:r>
+        <w:rPr>
+          <w:rStyle w:val="DataTypeTok"/>
+        </w:rPr>
+        <w:t xml:space="preserve">void</w:t>
+      </w:r>
+      <w:r>
+        <w:rPr>
+          <w:rStyle w:val="NormalTok"/>
+        </w:rPr>
+        <w:t xml:space="preserve"> </w:t>
+      </w:r>
+      <w:r>
+        <w:rPr>
+          <w:rStyle w:val="NormalTok"/>
+        </w:rPr>
+        <w:t xml:space="preserve">OnUpdate(uint64 _delta)</w:t>
+      </w:r>
+      <w:r>
+        <w:br w:type="textWrapping"/>
+      </w:r>
+      <w:r>
+        <w:rPr>
+          <w:rStyle w:val="NormalTok"/>
+        </w:rPr>
+        <w:t xml:space="preserve">    </w:t>
+      </w:r>
+      <w:r>
+        <w:rPr>
+          <w:rStyle w:val="NormalTok"/>
+        </w:rPr>
+        <w:t xml:space="preserve">{</w:t>
+      </w:r>
+      <w:r>
+        <w:br w:type="textWrapping"/>
+      </w:r>
+      <w:r>
+        <w:rPr>
+          <w:rStyle w:val="NormalTok"/>
+        </w:rPr>
+        <w:t xml:space="preserve">    </w:t>
+      </w:r>
+      <w:r>
+        <w:rPr>
+          <w:rStyle w:val="NormalTok"/>
+        </w:rPr>
+        <w:t xml:space="preserve">UTI_Exit();</w:t>
+      </w:r>
+      <w:r>
+        <w:br w:type="textWrapping"/>
+      </w:r>
+      <w:r>
+        <w:rPr>
+          <w:rStyle w:val="NormalTok"/>
+        </w:rPr>
+        <w:t xml:space="preserve">    </w:t>
+      </w:r>
+      <w:r>
+        <w:rPr>
+          <w:rStyle w:val="NormalTok"/>
+        </w:rPr>
+        <w:t xml:space="preserve">}</w:t>
+      </w:r>
+      <w:r>
+        <w:br w:type="textWrapping"/>
+      </w:r>
+      <w:r>
+        <w:br w:type="textWrapping"/>
+      </w:r>
+      <w:r>
+        <w:rPr>
+          <w:rStyle w:val="NormalTok"/>
+        </w:rPr>
+        <w:t xml:space="preserve">    </w:t>
+      </w:r>
+      <w:r>
+        <w:rPr>
+          <w:rStyle w:val="DataTypeTok"/>
+        </w:rPr>
+        <w:t xml:space="preserve">void</w:t>
+      </w:r>
+      <w:r>
+        <w:rPr>
+          <w:rStyle w:val="NormalTok"/>
+        </w:rPr>
+        <w:t xml:space="preserve"> </w:t>
+      </w:r>
+      <w:r>
+        <w:rPr>
+          <w:rStyle w:val="NormalTok"/>
+        </w:rPr>
+        <w:t xml:space="preserve">OnRender(uint64 _delta)</w:t>
+      </w:r>
+      <w:r>
+        <w:br w:type="textWrapping"/>
+      </w:r>
+      <w:r>
+        <w:rPr>
+          <w:rStyle w:val="NormalTok"/>
+        </w:rPr>
+        <w:t xml:space="preserve">    </w:t>
+      </w:r>
+      <w:r>
+        <w:rPr>
+          <w:rStyle w:val="NormalTok"/>
+        </w:rPr>
+        <w:t xml:space="preserve">{</w:t>
+      </w:r>
+      <w:r>
+        <w:br w:type="textWrapping"/>
+      </w:r>
+      <w:r>
+        <w:br w:type="textWrapping"/>
+      </w:r>
+      <w:r>
+        <w:rPr>
+          <w:rStyle w:val="NormalTok"/>
+        </w:rPr>
+        <w:t xml:space="preserve">    </w:t>
+      </w:r>
+      <w:r>
+        <w:rPr>
+          <w:rStyle w:val="NormalTok"/>
+        </w:rPr>
+        <w:t xml:space="preserve">}</w:t>
+      </w:r>
+      <w:r>
+        <w:br w:type="textWrapping"/>
+      </w:r>
+      <w:r>
+        <w:br w:type="textWrapping"/>
+      </w:r>
+      <w:r>
+        <w:rPr>
+          <w:rStyle w:val="NormalTok"/>
+        </w:rPr>
+        <w:t xml:space="preserve">    </w:t>
+      </w:r>
+      <w:r>
+        <w:rPr>
+          <w:rStyle w:val="DataTypeTok"/>
+        </w:rPr>
+        <w:t xml:space="preserve">void</w:t>
+      </w:r>
+      <w:r>
+        <w:rPr>
+          <w:rStyle w:val="NormalTok"/>
+        </w:rPr>
+        <w:t xml:space="preserve"> </w:t>
+      </w:r>
+      <w:r>
+        <w:rPr>
+          <w:rStyle w:val="NormalTok"/>
+        </w:rPr>
+        <w:t xml:space="preserve">OnShutdown()</w:t>
+      </w:r>
+      <w:r>
+        <w:br w:type="textWrapping"/>
+      </w:r>
+      <w:r>
+        <w:rPr>
+          <w:rStyle w:val="NormalTok"/>
+        </w:rPr>
+        <w:t xml:space="preserve">    </w:t>
+      </w:r>
+      <w:r>
+        <w:rPr>
+          <w:rStyle w:val="NormalTok"/>
+        </w:rPr>
+        <w:t xml:space="preserve">{</w:t>
+      </w:r>
+      <w:r>
+        <w:br w:type="textWrapping"/>
+      </w:r>
+      <w:r>
+        <w:rPr>
+          <w:rStyle w:val="NormalTok"/>
+        </w:rPr>
+        <w:t xml:space="preserve">    </w:t>
+      </w:r>
+      <w:r>
+        <w:rPr>
+          <w:rStyle w:val="NormalTok"/>
+        </w:rPr>
+        <w:t xml:space="preserve">}</w:t>
+      </w:r>
+    </w:p>
+    <w:p>
+      <w:r>
+        <w:t xml:space="preserve">You must provide at least those 4 functions , they will be automatically called by T.R.P. during the execution of your game.</w:t>
       </w:r>
     </w:p>
     <w:p>
@@ -1615,7 +1626,7 @@
         </w:numPr>
       </w:pPr>
       <w:r>
-        <w:t xml:space="preserve">Write a game scene wich inherits from Scene</w:t>
+        <w:t xml:space="preserve">OnInit is called only once at the beginning of the game (or each time you restart the game )</w:t>
       </w:r>
     </w:p>
     <w:p>
@@ -1627,10 +1638,122 @@
         </w:numPr>
       </w:pPr>
       <w:r>
+        <w:t xml:space="preserve">OnUpdate is called every engine frame before OnRender</w:t>
+      </w:r>
+    </w:p>
+    <w:p>
+      <w:pPr>
+        <w:pStyle w:val="Compact"/>
+        <w:numPr>
+          <w:numId w:val="8"/>
+          <w:ilvl w:val="0"/>
+        </w:numPr>
+      </w:pPr>
+      <w:r>
+        <w:t xml:space="preserve">OnRender is called every engine frame</w:t>
+      </w:r>
+    </w:p>
+    <w:p>
+      <w:pPr>
+        <w:pStyle w:val="Compact"/>
+        <w:numPr>
+          <w:numId w:val="8"/>
+          <w:ilvl w:val="0"/>
+        </w:numPr>
+      </w:pPr>
+      <w:r>
+        <w:t xml:space="preserve">OnShutdown is called only once at the end of the game (when the window close or if you call UTI_Exit)</w:t>
+      </w:r>
+    </w:p>
+    <w:bookmarkStart w:id="56" w:name="enhanced-helloworld-version-2"/>
+    <w:p>
+      <w:pPr>
+        <w:pStyle w:val="Heading2"/>
+      </w:pPr>
+      <w:r>
+        <w:t xml:space="preserve">Enhanced HelloWorld (Version 2)</w:t>
+      </w:r>
+    </w:p>
+    <w:bookmarkEnd w:id="56"/>
+    <w:p>
+      <w:r>
+        <w:t xml:space="preserve">Let's do the same HelloWorld program but this time by using the scene manager provided in the samples and with a Label (to have something more graphical than the system logs)</w:t>
+      </w:r>
+    </w:p>
+    <w:p>
+      <w:r>
+        <w:t xml:space="preserve">In the gamedata directory you will find a minimal scene manager. So let's open the file scene_manager.rsc to see what's inside ;-)</w:t>
+      </w:r>
+    </w:p>
+    <w:p>
+      <w:r>
+        <w:t xml:space="preserve">We have 2 classes :</w:t>
+      </w:r>
+    </w:p>
+    <w:p>
+      <w:pPr>
+        <w:pStyle w:val="Compact"/>
+        <w:numPr>
+          <w:numId w:val="9"/>
+          <w:ilvl w:val="0"/>
+        </w:numPr>
+      </w:pPr>
+      <w:r>
+        <w:t xml:space="preserve">a SceneManager class</w:t>
+      </w:r>
+    </w:p>
+    <w:p>
+      <w:pPr>
+        <w:pStyle w:val="Compact"/>
+        <w:numPr>
+          <w:numId w:val="9"/>
+          <w:ilvl w:val="0"/>
+        </w:numPr>
+      </w:pPr>
+      <w:r>
+        <w:t xml:space="preserve">a Scene class</w:t>
+      </w:r>
+    </w:p>
+    <w:p>
+      <w:r>
+        <w:t xml:space="preserve">The SceneManager class includes a "ChangeScene" method void ChangeScene(Scene @ _newScene) wich is more interesting than the others.</w:t>
+      </w:r>
+    </w:p>
+    <w:p>
+      <w:r>
+        <w:t xml:space="preserve">The global idea is to have multiple scenes, 1 for the game, 1 for menus, ... and to navigate from one to another by calling the ChangeScene method.</w:t>
+      </w:r>
+    </w:p>
+    <w:p>
+      <w:r>
+        <w:t xml:space="preserve">Let's do this 2 steps process :</w:t>
+      </w:r>
+    </w:p>
+    <w:p>
+      <w:pPr>
+        <w:pStyle w:val="Compact"/>
+        <w:numPr>
+          <w:numId w:val="10"/>
+          <w:ilvl w:val="0"/>
+        </w:numPr>
+      </w:pPr>
+      <w:r>
+        <w:t xml:space="preserve">Write a game scene wich inherits from Scene</w:t>
+      </w:r>
+    </w:p>
+    <w:p>
+      <w:pPr>
+        <w:pStyle w:val="Compact"/>
+        <w:numPr>
+          <w:numId w:val="10"/>
+          <w:ilvl w:val="0"/>
+        </w:numPr>
+      </w:pPr>
+      <w:r>
         <w:t xml:space="preserve">Write a new "main.rsc" file to launch directly our new scene (e.g. by calling a changeScene with it)</w:t>
       </w:r>
     </w:p>
-    <w:bookmarkStart w:id="52" w:name="create-our-game-scene"/>
+    <w:bookmarkStart w:id="57" w:name="create-our-game-scene"/>
     <w:p>
       <w:pPr>
         <w:pStyle w:val="Heading3"/>
@@ -1639,7 +1762,7 @@
         <w:t xml:space="preserve">Create our game scene</w:t>
       </w:r>
     </w:p>
-    <w:bookmarkEnd w:id="52"/>
+    <w:bookmarkEnd w:id="57"/>
     <w:p>
       <w:r>
         <w:t xml:space="preserve">Create a text file called "game_scene.rsc" paste the following code into it:</w:t>
@@ -2060,7 +2183,7 @@
         <w:t xml:space="preserve">Of course, you noticed that the scene manager provides is minimalist, nothing prevents you to create your own with more features (of pushScenes / Popscene example)</w:t>
       </w:r>
     </w:p>
-    <w:bookmarkStart w:id="53" w:name="create-the-new-main.rsc-file"/>
+    <w:bookmarkStart w:id="58" w:name="create-the-new-main.rsc-file"/>
     <w:p>
       <w:pPr>
         <w:pStyle w:val="Heading3"/>
@@ -2069,13 +2192,13 @@
         <w:t xml:space="preserve">Create the new main.rsc file</w:t>
       </w:r>
     </w:p>
-    <w:bookmarkEnd w:id="53"/>
+    <w:bookmarkEnd w:id="58"/>
     <w:p>
       <w:r>
         <w:t xml:space="preserve">create a text file called main.rsc. Paste the code below.</w:t>
       </w:r>
     </w:p>
-    <w:bookmarkStart w:id="54" w:name="your-first-sprite"/>
+    <w:bookmarkStart w:id="59" w:name="your-first-sprite"/>
     <w:p>
       <w:pPr>
         <w:pStyle w:val="Heading2"/>
@@ -2084,7 +2207,7 @@
         <w:t xml:space="preserve">Your first Sprite</w:t>
       </w:r>
     </w:p>
-    <w:bookmarkEnd w:id="54"/>
+    <w:bookmarkEnd w:id="59"/>
     <w:p>
       <w:r>
         <w:t xml:space="preserve">T.R.P. does not use images directly. It uses atlas (= spriteSheets) to optimize drawings. The recommended tool to create spritesheets is Shoebox. Drag your images into shoebox</w:t>
@@ -2107,7 +2230,7 @@
                     </pic:cNvPicPr>
                   </pic:nvPicPr>
                   <pic:blipFill>
-                    <a:blip r:embed="rId55"/>
+                    <a:blip r:embed="rId60"/>
                     <a:stretch>
                       <a:fillRect/>
                     </a:stretch>
@@ -2147,126 +2270,12 @@
       <w:pPr>
         <w:pStyle w:val="Compact"/>
         <w:numPr>
-          <w:numId w:val="9"/>
+          <w:numId w:val="11"/>
           <w:ilvl w:val="0"/>
         </w:numPr>
       </w:pPr>
       <w:r>
         <w:t xml:space="preserve">sheet.png : contains all your images into one big spritesheet</w:t>
-      </w:r>
-    </w:p>
-    <w:p>
-      <w:pPr>
-        <w:pStyle w:val="Compact"/>
-        <w:numPr>
-          <w:numId w:val="9"/>
-          <w:ilvl w:val="0"/>
-        </w:numPr>
-      </w:pPr>
-      <w:r>
-        <w:t xml:space="preserve">sheet.xml : an xml file containing the location of each of your files.</w:t>
-      </w:r>
-    </w:p>
-    <w:p>
-      <w:r>
-        <w:t xml:space="preserve">Let's see an example of xml file produced by ShoeBox</w:t>
-      </w:r>
-    </w:p>
-    <w:p>
-      <w:pPr>
-        <w:pStyle w:val="SourceCode"/>
-      </w:pPr>
-      <w:r>
-        <w:rPr>
-          <w:rStyle w:val="VerbatimChar"/>
-        </w:rPr>
-        <w:t xml:space="preserve">&lt;TextureAtlas imagePath="sheet.png"&gt;</w:t>
-      </w:r>
-      <w:r>
-        <w:br w:type="textWrapping"/>
-      </w:r>
-      <w:r>
-        <w:rPr>
-          <w:rStyle w:val="VerbatimChar"/>
-        </w:rPr>
-        <w:t xml:space="preserve">    &lt;SubTexture name="Bullet.png" x="0" y="116" width="28" height="9"/&gt;</w:t>
-      </w:r>
-      <w:r>
-        <w:br w:type="textWrapping"/>
-      </w:r>
-      <w:r>
-        <w:rPr>
-          <w:rStyle w:val="VerbatimChar"/>
-        </w:rPr>
-        <w:t xml:space="preserve">    &lt;SubTexture name="Player.png" x="0" y="74" width="39" height="40"/&gt;</w:t>
-      </w:r>
-      <w:r>
-        <w:br w:type="textWrapping"/>
-      </w:r>
-      <w:r>
-        <w:rPr>
-          <w:rStyle w:val="VerbatimChar"/>
-        </w:rPr>
-        <w:t xml:space="preserve">    &lt;SubTexture name="Pointer.png" x="41" y="74" width="22" height="31"/&gt;</w:t>
-      </w:r>
-      <w:r>
-        <w:br w:type="textWrapping"/>
-      </w:r>
-      <w:r>
-        <w:rPr>
-          <w:rStyle w:val="VerbatimChar"/>
-        </w:rPr>
-        <w:t xml:space="preserve">    &lt;SubTexture name="Seeker.png" x="0" y="0" width="40" height="30"/&gt;</w:t>
-      </w:r>
-      <w:r>
-        <w:br w:type="textWrapping"/>
-      </w:r>
-      <w:r>
-        <w:rPr>
-          <w:rStyle w:val="VerbatimChar"/>
-        </w:rPr>
-        <w:t xml:space="preserve">    &lt;SubTexture name="Wanderer.png" x="0" y="32" width="40" height="40"/&gt;</w:t>
-      </w:r>
-      <w:r>
-        <w:br w:type="textWrapping"/>
-      </w:r>
-      <w:r>
-        <w:rPr>
-          <w:rStyle w:val="VerbatimChar"/>
-        </w:rPr>
-        <w:t xml:space="preserve">&lt;/TextureAtlas&gt;</w:t>
-      </w:r>
-    </w:p>
-    <w:p>
-      <w:r>
-        <w:t xml:space="preserve">You can see that the name of your images stay the same, but now each image has coordinates into the big spritesheet.</w:t>
-      </w:r>
-    </w:p>
-    <w:p>
-      <w:r>
-        <w:t xml:space="preserve">Thus to load your image into T.R.P. this is a 2 steps process</w:t>
-      </w:r>
-    </w:p>
-    <w:p>
-      <w:pPr>
-        <w:numPr>
-          <w:numId w:val="10"/>
-          <w:ilvl w:val="0"/>
-        </w:numPr>
-      </w:pPr>
-      <w:r>
-        <w:t xml:space="preserve">Load the Atlas (= the spritesheet)</w:t>
-      </w:r>
-    </w:p>
-    <w:p>
-      <w:pPr>
-        <w:numPr>
-          <w:numId w:val="10"/>
-          <w:ilvl w:val="0"/>
-        </w:numPr>
-      </w:pPr>
-      <w:r>
-        <w:t xml:space="preserve">Load the sprite</w:t>
       </w:r>
     </w:p>
     <w:p>
@@ -2278,7 +2287,12 @@
         </w:numPr>
       </w:pPr>
       <w:r>
-        <w:t xml:space="preserve">Load the Atlas</w:t>
+        <w:t xml:space="preserve">sheet.xml : an xml file containing the location of each of your files.</w:t>
+      </w:r>
+    </w:p>
+    <w:p>
+      <w:r>
+        <w:t xml:space="preserve">Let's see an example of xml file produced by ShoeBox</w:t>
       </w:r>
     </w:p>
     <w:p>
@@ -2286,68 +2300,177 @@
         <w:pStyle w:val="SourceCode"/>
       </w:pPr>
       <w:r>
-        <w:br w:type="textWrapping"/>
-      </w:r>
-      <w:r>
-        <w:rPr>
-          <w:rStyle w:val="NormalTok"/>
-        </w:rPr>
-        <w:t xml:space="preserve">    </w:t>
-      </w:r>
-      <w:r>
-        <w:rPr>
-          <w:rStyle w:val="NormalTok"/>
-        </w:rPr>
-        <w:t xml:space="preserve">Atlas atlas;</w:t>
-      </w:r>
-      <w:r>
-        <w:br w:type="textWrapping"/>
-      </w:r>
-      <w:r>
-        <w:rPr>
-          <w:rStyle w:val="NormalTok"/>
-        </w:rPr>
-        <w:t xml:space="preserve">    </w:t>
-      </w:r>
-      <w:r>
-        <w:rPr>
-          <w:rStyle w:val="NormalTok"/>
-        </w:rPr>
-        <w:t xml:space="preserve">atlas.Load(</w:t>
-      </w:r>
-      <w:r>
-        <w:rPr>
-          <w:rStyle w:val="StringTok"/>
-        </w:rPr>
-        <w:t xml:space="preserve">"sheet"</w:t>
-      </w:r>
-      <w:r>
-        <w:rPr>
-          <w:rStyle w:val="NormalTok"/>
-        </w:rPr>
-        <w:t xml:space="preserve">); </w:t>
-      </w:r>
-      <w:r>
-        <w:rPr>
-          <w:rStyle w:val="CommentTok"/>
-        </w:rPr>
-        <w:t xml:space="preserve">//without extension because trp will read both the xml and image file</w:t>
-      </w:r>
-      <w:r>
-        <w:br w:type="textWrapping"/>
-      </w:r>
-      <w:r>
-        <w:rPr>
-          <w:rStyle w:val="NormalTok"/>
-        </w:rPr>
-        <w:t xml:space="preserve">    </w:t>
+        <w:rPr>
+          <w:rStyle w:val="VerbatimChar"/>
+        </w:rPr>
+        <w:t xml:space="preserve">&lt;TextureAtlas imagePath="sheet.png"&gt;</w:t>
+      </w:r>
+      <w:r>
+        <w:br w:type="textWrapping"/>
+      </w:r>
+      <w:r>
+        <w:rPr>
+          <w:rStyle w:val="VerbatimChar"/>
+        </w:rPr>
+        <w:t xml:space="preserve">    &lt;SubTexture name="Bullet.png" x="0" y="116" width="28" height="9"/&gt;</w:t>
+      </w:r>
+      <w:r>
+        <w:br w:type="textWrapping"/>
+      </w:r>
+      <w:r>
+        <w:rPr>
+          <w:rStyle w:val="VerbatimChar"/>
+        </w:rPr>
+        <w:t xml:space="preserve">    &lt;SubTexture name="Player.png" x="0" y="74" width="39" height="40"/&gt;</w:t>
+      </w:r>
+      <w:r>
+        <w:br w:type="textWrapping"/>
+      </w:r>
+      <w:r>
+        <w:rPr>
+          <w:rStyle w:val="VerbatimChar"/>
+        </w:rPr>
+        <w:t xml:space="preserve">    &lt;SubTexture name="Pointer.png" x="41" y="74" width="22" height="31"/&gt;</w:t>
+      </w:r>
+      <w:r>
+        <w:br w:type="textWrapping"/>
+      </w:r>
+      <w:r>
+        <w:rPr>
+          <w:rStyle w:val="VerbatimChar"/>
+        </w:rPr>
+        <w:t xml:space="preserve">    &lt;SubTexture name="Seeker.png" x="0" y="0" width="40" height="30"/&gt;</w:t>
+      </w:r>
+      <w:r>
+        <w:br w:type="textWrapping"/>
+      </w:r>
+      <w:r>
+        <w:rPr>
+          <w:rStyle w:val="VerbatimChar"/>
+        </w:rPr>
+        <w:t xml:space="preserve">    &lt;SubTexture name="Wanderer.png" x="0" y="32" width="40" height="40"/&gt;</w:t>
+      </w:r>
+      <w:r>
+        <w:br w:type="textWrapping"/>
+      </w:r>
+      <w:r>
+        <w:rPr>
+          <w:rStyle w:val="VerbatimChar"/>
+        </w:rPr>
+        <w:t xml:space="preserve">&lt;/TextureAtlas&gt;</w:t>
+      </w:r>
+    </w:p>
+    <w:p>
+      <w:r>
+        <w:t xml:space="preserve">You can see that the name of your images stay the same, but now each image has coordinates into the big spritesheet.</w:t>
+      </w:r>
+    </w:p>
+    <w:p>
+      <w:r>
+        <w:t xml:space="preserve">Thus to load your image into T.R.P. this is a 2 steps process</w:t>
+      </w:r>
+    </w:p>
+    <w:p>
+      <w:pPr>
+        <w:numPr>
+          <w:numId w:val="12"/>
+          <w:ilvl w:val="0"/>
+        </w:numPr>
+      </w:pPr>
+      <w:r>
+        <w:t xml:space="preserve">Load the Atlas (= the spritesheet)</w:t>
+      </w:r>
+    </w:p>
+    <w:p>
+      <w:pPr>
+        <w:numPr>
+          <w:numId w:val="12"/>
+          <w:ilvl w:val="0"/>
+        </w:numPr>
+      </w:pPr>
+      <w:r>
+        <w:t xml:space="preserve">Load the sprite</w:t>
       </w:r>
     </w:p>
     <w:p>
       <w:pPr>
         <w:pStyle w:val="Compact"/>
         <w:numPr>
-          <w:numId w:val="12"/>
+          <w:numId w:val="13"/>
+          <w:ilvl w:val="0"/>
+        </w:numPr>
+      </w:pPr>
+      <w:r>
+        <w:t xml:space="preserve">Load the Atlas</w:t>
+      </w:r>
+    </w:p>
+    <w:p>
+      <w:pPr>
+        <w:pStyle w:val="SourceCode"/>
+      </w:pPr>
+      <w:r>
+        <w:br w:type="textWrapping"/>
+      </w:r>
+      <w:r>
+        <w:rPr>
+          <w:rStyle w:val="NormalTok"/>
+        </w:rPr>
+        <w:t xml:space="preserve">    </w:t>
+      </w:r>
+      <w:r>
+        <w:rPr>
+          <w:rStyle w:val="NormalTok"/>
+        </w:rPr>
+        <w:t xml:space="preserve">Atlas atlas;</w:t>
+      </w:r>
+      <w:r>
+        <w:br w:type="textWrapping"/>
+      </w:r>
+      <w:r>
+        <w:rPr>
+          <w:rStyle w:val="NormalTok"/>
+        </w:rPr>
+        <w:t xml:space="preserve">    </w:t>
+      </w:r>
+      <w:r>
+        <w:rPr>
+          <w:rStyle w:val="NormalTok"/>
+        </w:rPr>
+        <w:t xml:space="preserve">atlas.Load(</w:t>
+      </w:r>
+      <w:r>
+        <w:rPr>
+          <w:rStyle w:val="StringTok"/>
+        </w:rPr>
+        <w:t xml:space="preserve">"sheet"</w:t>
+      </w:r>
+      <w:r>
+        <w:rPr>
+          <w:rStyle w:val="NormalTok"/>
+        </w:rPr>
+        <w:t xml:space="preserve">); </w:t>
+      </w:r>
+      <w:r>
+        <w:rPr>
+          <w:rStyle w:val="CommentTok"/>
+        </w:rPr>
+        <w:t xml:space="preserve">//without extension because trp will read both the xml and image file</w:t>
+      </w:r>
+      <w:r>
+        <w:br w:type="textWrapping"/>
+      </w:r>
+      <w:r>
+        <w:rPr>
+          <w:rStyle w:val="NormalTok"/>
+        </w:rPr>
+        <w:t xml:space="preserve">    </w:t>
+      </w:r>
+    </w:p>
+    <w:p>
+      <w:pPr>
+        <w:pStyle w:val="Compact"/>
+        <w:numPr>
+          <w:numId w:val="14"/>
           <w:ilvl w:val="0"/>
         </w:numPr>
       </w:pPr>
@@ -2970,7 +3093,7 @@
         </w:r>
       </w:hyperlink>
     </w:p>
-    <w:bookmarkStart w:id="56" w:name="your-first-animation"/>
+    <w:bookmarkStart w:id="61" w:name="your-first-animation"/>
     <w:p>
       <w:pPr>
         <w:pStyle w:val="Heading2"/>
@@ -2979,7 +3102,7 @@
         <w:t xml:space="preserve">Your First Animation</w:t>
       </w:r>
     </w:p>
-    <w:bookmarkEnd w:id="56"/>
+    <w:bookmarkEnd w:id="61"/>
     <w:p>
       <w:r>
         <w:t xml:space="preserve">Concerning animations, T.R.P. uses sequences of images. Again, T.R.P. gets all images from a spritesheet.</w:t>
@@ -2994,7 +3117,7 @@
       <w:pPr>
         <w:pStyle w:val="Compact"/>
         <w:numPr>
-          <w:numId w:val="13"/>
+          <w:numId w:val="15"/>
           <w:ilvl w:val="0"/>
         </w:numPr>
       </w:pPr>
@@ -3006,7 +3129,7 @@
       <w:pPr>
         <w:pStyle w:val="Compact"/>
         <w:numPr>
-          <w:numId w:val="13"/>
+          <w:numId w:val="15"/>
           <w:ilvl w:val="0"/>
         </w:numPr>
       </w:pPr>
@@ -3688,7 +3811,7 @@
         </w:r>
       </w:hyperlink>
     </w:p>
-    <w:bookmarkStart w:id="57" w:name="your-first-sound"/>
+    <w:bookmarkStart w:id="62" w:name="your-first-sound"/>
     <w:p>
       <w:pPr>
         <w:pStyle w:val="Heading2"/>
@@ -3697,7 +3820,7 @@
         <w:t xml:space="preserve">Your First Sound</w:t>
       </w:r>
     </w:p>
-    <w:bookmarkEnd w:id="57"/>
+    <w:bookmarkEnd w:id="62"/>
     <w:p>
       <w:pPr>
         <w:pStyle w:val="SourceCode"/>
@@ -4162,7 +4285,7 @@
         </w:r>
       </w:hyperlink>
     </w:p>
-    <w:bookmarkStart w:id="58" w:name="your-first-music"/>
+    <w:bookmarkStart w:id="63" w:name="your-first-music"/>
     <w:p>
       <w:pPr>
         <w:pStyle w:val="Heading2"/>
@@ -4171,7 +4294,7 @@
         <w:t xml:space="preserve">Your First Music</w:t>
       </w:r>
     </w:p>
-    <w:bookmarkEnd w:id="58"/>
+    <w:bookmarkEnd w:id="63"/>
     <w:p>
       <w:pPr>
         <w:pStyle w:val="SourceCode"/>
@@ -4636,7 +4759,7 @@
         </w:r>
       </w:hyperlink>
     </w:p>
-    <w:bookmarkStart w:id="59" w:name="your-first-button"/>
+    <w:bookmarkStart w:id="64" w:name="your-first-button"/>
     <w:p>
       <w:pPr>
         <w:pStyle w:val="Heading2"/>
@@ -4645,7 +4768,7 @@
         <w:t xml:space="preserve">Your First Button</w:t>
       </w:r>
     </w:p>
-    <w:bookmarkEnd w:id="59"/>
+    <w:bookmarkEnd w:id="64"/>
     <w:p>
       <w:pPr>
         <w:pStyle w:val="SourceCode"/>
@@ -4666,7 +4789,7 @@
         </w:r>
       </w:hyperlink>
     </w:p>
-    <w:bookmarkStart w:id="60" w:name="your-first-listbox"/>
+    <w:bookmarkStart w:id="65" w:name="your-first-listbox"/>
     <w:p>
       <w:pPr>
         <w:pStyle w:val="Heading2"/>
@@ -4675,7 +4798,7 @@
         <w:t xml:space="preserve">Your First ListBox</w:t>
       </w:r>
     </w:p>
-    <w:bookmarkEnd w:id="60"/>
+    <w:bookmarkEnd w:id="65"/>
     <w:p>
       <w:pPr>
         <w:pStyle w:val="SourceCode"/>
@@ -4696,7 +4819,7 @@
         </w:r>
       </w:hyperlink>
     </w:p>
-    <w:bookmarkStart w:id="61" w:name="inputoutput"/>
+    <w:bookmarkStart w:id="66" w:name="inputoutput"/>
     <w:p>
       <w:pPr>
         <w:pStyle w:val="Heading2"/>
@@ -4705,7 +4828,7 @@
         <w:t xml:space="preserve">Input/Output</w:t>
       </w:r>
     </w:p>
-    <w:bookmarkEnd w:id="61"/>
+    <w:bookmarkEnd w:id="66"/>
     <w:p>
       <w:pPr>
         <w:pStyle w:val="SourceCode"/>
@@ -5247,7 +5370,7 @@
         <w:t xml:space="preserve">IO_Close(handle);</w:t>
       </w:r>
     </w:p>
-    <w:bookmarkStart w:id="62" w:name="android"/>
+    <w:bookmarkStart w:id="67" w:name="android"/>
     <w:p>
       <w:pPr>
         <w:pStyle w:val="Heading1"/>
@@ -5256,8 +5379,8 @@
         <w:t xml:space="preserve">Android</w:t>
       </w:r>
     </w:p>
-    <w:bookmarkEnd w:id="62"/>
-    <w:bookmarkStart w:id="63" w:name="ios"/>
+    <w:bookmarkEnd w:id="67"/>
+    <w:bookmarkStart w:id="68" w:name="ios"/>
     <w:p>
       <w:pPr>
         <w:pStyle w:val="Heading1"/>
@@ -5266,8 +5389,8 @@
         <w:t xml:space="preserve">IOS</w:t>
       </w:r>
     </w:p>
-    <w:bookmarkEnd w:id="63"/>
-    <w:bookmarkStart w:id="64" w:name="script-reference"/>
+    <w:bookmarkEnd w:id="68"/>
+    <w:bookmarkStart w:id="69" w:name="script-reference"/>
     <w:p>
       <w:pPr>
         <w:pStyle w:val="Heading1"/>
@@ -5276,8 +5399,8 @@
         <w:t xml:space="preserve">Script Reference</w:t>
       </w:r>
     </w:p>
-    <w:bookmarkEnd w:id="64"/>
-    <w:bookmarkStart w:id="65" w:name="class-animation"/>
+    <w:bookmarkEnd w:id="69"/>
+    <w:bookmarkStart w:id="70" w:name="class-animation"/>
     <w:p>
       <w:pPr>
         <w:pStyle w:val="Heading2"/>
@@ -5286,7 +5409,7 @@
         <w:t xml:space="preserve">Class Animation</w:t>
       </w:r>
     </w:p>
-    <w:bookmarkEnd w:id="65"/>
+    <w:bookmarkEnd w:id="70"/>
     <w:p>
       <w:r>
         <w:t xml:space="preserve">Members:</w:t>
@@ -5361,7 +5484,7 @@
       <w:pPr>
         <w:pStyle w:val="Compact"/>
         <w:numPr>
-          <w:numId w:val="14"/>
+          <w:numId w:val="16"/>
           <w:ilvl w:val="0"/>
         </w:numPr>
       </w:pPr>
@@ -5373,7 +5496,7 @@
       <w:pPr>
         <w:pStyle w:val="Compact"/>
         <w:numPr>
-          <w:numId w:val="14"/>
+          <w:numId w:val="16"/>
           <w:ilvl w:val="0"/>
         </w:numPr>
       </w:pPr>
@@ -5432,7 +5555,7 @@
       <w:pPr>
         <w:pStyle w:val="Compact"/>
         <w:numPr>
-          <w:numId w:val="15"/>
+          <w:numId w:val="17"/>
           <w:ilvl w:val="0"/>
         </w:numPr>
       </w:pPr>
@@ -5456,7 +5579,147 @@
         <w:t xml:space="preserve">void Render()</w:t>
       </w:r>
     </w:p>
-    <w:bookmarkStart w:id="66" w:name="class-atlas"/>
+    <w:p>
+      <w:r>
+        <w:rPr>
+          <w:b/>
+        </w:rPr>
+        <w:t xml:space="preserve">void Play(int mode = 0, int nbLoops = 1)</w:t>
+      </w:r>
+    </w:p>
+    <w:p>
+      <w:r>
+        <w:rPr>
+          <w:b/>
+        </w:rPr>
+        <w:t xml:space="preserve">void Stop(bool waitEnd = true)</w:t>
+      </w:r>
+    </w:p>
+    <w:p>
+      <w:r>
+        <w:rPr>
+          <w:b/>
+        </w:rPr>
+        <w:t xml:space="preserve">void SetPosition(int x,int y,int from = 0)</w:t>
+      </w:r>
+    </w:p>
+    <w:p>
+      <w:r>
+        <w:rPr>
+          <w:b/>
+        </w:rPr>
+        <w:t xml:space="preserve">bool Touched(int x,int y)</w:t>
+      </w:r>
+    </w:p>
+    <w:p>
+      <w:r>
+        <w:rPr>
+          <w:b/>
+        </w:rPr>
+        <w:t xml:space="preserve">void SetScale(double xFactor,double yFactor)</w:t>
+      </w:r>
+    </w:p>
+    <w:p>
+      <w:r>
+        <w:rPr>
+          <w:b/>
+        </w:rPr>
+        <w:t xml:space="preserve">void SetRotation(float angle)</w:t>
+      </w:r>
+    </w:p>
+    <w:p>
+      <w:r>
+        <w:rPr>
+          <w:b/>
+        </w:rPr>
+        <w:t xml:space="preserve">double GetRotation()</w:t>
+      </w:r>
+    </w:p>
+    <w:p>
+      <w:r>
+        <w:rPr>
+          <w:b/>
+        </w:rPr>
+        <w:t xml:space="preserve">void UnLoad()</w:t>
+      </w:r>
+    </w:p>
+    <w:p>
+      <w:r>
+        <w:rPr>
+          <w:b/>
+        </w:rPr>
+        <w:t xml:space="preserve">CallbackHandler</w:t>
+      </w:r>
+      <w:r>
+        <w:rPr>
+          <w:b/>
+        </w:rPr>
+        <w:t xml:space="preserve"> </w:t>
+      </w:r>
+      <w:r>
+        <w:rPr>
+          <w:b/>
+        </w:rPr>
+        <w:t xml:space="preserve">@onComplete</w:t>
+      </w:r>
+      <w:r>
+        <w:rPr>
+          <w:b/>
+        </w:rPr>
+        <w:t xml:space="preserve"> </w:t>
+      </w:r>
+      <w:r>
+        <w:rPr>
+          <w:b/>
+        </w:rPr>
+        <w:t xml:space="preserve">(property)</w:t>
+      </w:r>
+      <w:r>
+        <w:rPr>
+          <w:b/>
+        </w:rPr>
+        <w:t xml:space="preserve"> </w:t>
+      </w:r>
+    </w:p>
+    <w:p>
+      <w:r>
+        <w:rPr>
+          <w:b/>
+        </w:rPr>
+        <w:t xml:space="preserve">ref</w:t>
+      </w:r>
+      <w:r>
+        <w:rPr>
+          <w:b/>
+        </w:rPr>
+        <w:t xml:space="preserve"> </w:t>
+      </w:r>
+      <w:r>
+        <w:rPr>
+          <w:b/>
+        </w:rPr>
+        <w:t xml:space="preserve">@userData</w:t>
+      </w:r>
+      <w:r>
+        <w:rPr>
+          <w:b/>
+        </w:rPr>
+        <w:t xml:space="preserve"> </w:t>
+      </w:r>
+      <w:r>
+        <w:rPr>
+          <w:b/>
+        </w:rPr>
+        <w:t xml:space="preserve">(property)</w:t>
+      </w:r>
+      <w:r>
+        <w:rPr>
+          <w:b/>
+        </w:rPr>
+        <w:t xml:space="preserve"> </w:t>
+      </w:r>
+    </w:p>
+    <w:bookmarkStart w:id="71" w:name="class-atlas"/>
     <w:p>
       <w:pPr>
         <w:pStyle w:val="Heading2"/>
@@ -5465,7 +5728,7 @@
         <w:t xml:space="preserve">Class Atlas</w:t>
       </w:r>
     </w:p>
-    <w:bookmarkEnd w:id="66"/>
+    <w:bookmarkEnd w:id="71"/>
     <w:p>
       <w:r>
         <w:t xml:space="preserve">Members:</w:t>
@@ -5555,7 +5818,7 @@
         <w:t xml:space="preserve">void UnLoad()</w:t>
       </w:r>
     </w:p>
-    <w:bookmarkStart w:id="67" w:name="class-button"/>
+    <w:bookmarkStart w:id="72" w:name="class-button"/>
     <w:p>
       <w:pPr>
         <w:pStyle w:val="Heading2"/>
@@ -5564,7 +5827,7 @@
         <w:t xml:space="preserve">Class Button</w:t>
       </w:r>
     </w:p>
-    <w:bookmarkEnd w:id="67"/>
+    <w:bookmarkEnd w:id="72"/>
     <w:p>
       <w:r>
         <w:t xml:space="preserve">Members:</w:t>
@@ -5639,6 +5902,14 @@
         <w:rPr>
           <w:b/>
         </w:rPr>
+        <w:t xml:space="preserve">double GetRotation()</w:t>
+      </w:r>
+    </w:p>
+    <w:p>
+      <w:r>
+        <w:rPr>
+          <w:b/>
+        </w:rPr>
         <w:t xml:space="preserve">bool Touched(int x,int y)</w:t>
       </w:r>
     </w:p>
@@ -5674,22 +5945,197 @@
         <w:t xml:space="preserve">void SetState(int state)</w:t>
       </w:r>
     </w:p>
-    <w:bookmarkStart w:id="68" w:name="class-font"/>
+    <w:p>
+      <w:r>
+        <w:rPr>
+          <w:b/>
+        </w:rPr>
+        <w:t xml:space="preserve">CallbackHandler</w:t>
+      </w:r>
+      <w:r>
+        <w:rPr>
+          <w:b/>
+        </w:rPr>
+        <w:t xml:space="preserve"> </w:t>
+      </w:r>
+      <w:r>
+        <w:rPr>
+          <w:b/>
+        </w:rPr>
+        <w:t xml:space="preserve">@on_click_handler</w:t>
+      </w:r>
+      <w:r>
+        <w:rPr>
+          <w:b/>
+        </w:rPr>
+        <w:t xml:space="preserve"> </w:t>
+      </w:r>
+      <w:r>
+        <w:rPr>
+          <w:b/>
+        </w:rPr>
+        <w:t xml:space="preserve">(property)</w:t>
+      </w:r>
+      <w:r>
+        <w:rPr>
+          <w:b/>
+        </w:rPr>
+        <w:t xml:space="preserve"> </w:t>
+      </w:r>
+    </w:p>
+    <w:p>
+      <w:r>
+        <w:rPr>
+          <w:b/>
+        </w:rPr>
+        <w:t xml:space="preserve">ref</w:t>
+      </w:r>
+      <w:r>
+        <w:rPr>
+          <w:b/>
+        </w:rPr>
+        <w:t xml:space="preserve"> </w:t>
+      </w:r>
+      <w:r>
+        <w:rPr>
+          <w:b/>
+        </w:rPr>
+        <w:t xml:space="preserve">@user_data</w:t>
+      </w:r>
+      <w:r>
+        <w:rPr>
+          <w:b/>
+        </w:rPr>
+        <w:t xml:space="preserve"> </w:t>
+      </w:r>
+      <w:r>
+        <w:rPr>
+          <w:b/>
+        </w:rPr>
+        <w:t xml:space="preserve">(property)</w:t>
+      </w:r>
+      <w:r>
+        <w:rPr>
+          <w:b/>
+        </w:rPr>
+        <w:t xml:space="preserve"> </w:t>
+      </w:r>
+    </w:p>
+    <w:bookmarkStart w:id="73" w:name="class-combobox"/>
     <w:p>
       <w:pPr>
         <w:pStyle w:val="Heading2"/>
       </w:pPr>
       <w:r>
+        <w:t xml:space="preserve">Class ComboBox</w:t>
+      </w:r>
+    </w:p>
+    <w:bookmarkEnd w:id="73"/>
+    <w:p>
+      <w:r>
+        <w:t xml:space="preserve">Members:</w:t>
+      </w:r>
+    </w:p>
+    <w:p>
+      <w:r>
+        <w:rPr>
+          <w:b/>
+        </w:rPr>
+        <w:t xml:space="preserve">double GetRotation()</w:t>
+      </w:r>
+    </w:p>
+    <w:p>
+      <w:r>
+        <w:rPr>
+          <w:b/>
+        </w:rPr>
+        <w:t xml:space="preserve">CallbackHandler</w:t>
+      </w:r>
+      <w:r>
+        <w:rPr>
+          <w:b/>
+        </w:rPr>
+        <w:t xml:space="preserve"> </w:t>
+      </w:r>
+      <w:r>
+        <w:rPr>
+          <w:b/>
+        </w:rPr>
+        <w:t xml:space="preserve">@onSelectionChangedHandler</w:t>
+      </w:r>
+      <w:r>
+        <w:rPr>
+          <w:b/>
+        </w:rPr>
+        <w:t xml:space="preserve"> </w:t>
+      </w:r>
+      <w:r>
+        <w:rPr>
+          <w:b/>
+        </w:rPr>
+        <w:t xml:space="preserve">(property)</w:t>
+      </w:r>
+      <w:r>
+        <w:rPr>
+          <w:b/>
+        </w:rPr>
+        <w:t xml:space="preserve"> </w:t>
+      </w:r>
+    </w:p>
+    <w:p>
+      <w:r>
+        <w:rPr>
+          <w:b/>
+        </w:rPr>
+        <w:t xml:space="preserve">ref</w:t>
+      </w:r>
+      <w:r>
+        <w:rPr>
+          <w:b/>
+        </w:rPr>
+        <w:t xml:space="preserve"> </w:t>
+      </w:r>
+      <w:r>
+        <w:rPr>
+          <w:b/>
+        </w:rPr>
+        <w:t xml:space="preserve">@userData</w:t>
+      </w:r>
+      <w:r>
+        <w:rPr>
+          <w:b/>
+        </w:rPr>
+        <w:t xml:space="preserve"> </w:t>
+      </w:r>
+      <w:r>
+        <w:rPr>
+          <w:b/>
+        </w:rPr>
+        <w:t xml:space="preserve">(property)</w:t>
+      </w:r>
+      <w:r>
+        <w:rPr>
+          <w:b/>
+        </w:rPr>
+        <w:t xml:space="preserve"> </w:t>
+      </w:r>
+    </w:p>
+    <w:bookmarkStart w:id="74" w:name="class-font"/>
+    <w:p>
+      <w:pPr>
+        <w:pStyle w:val="Heading2"/>
+      </w:pPr>
+      <w:r>
         <w:t xml:space="preserve">Class Font</w:t>
       </w:r>
     </w:p>
-    <w:bookmarkEnd w:id="68"/>
+    <w:bookmarkEnd w:id="74"/>
     <w:p>
       <w:r>
         <w:t xml:space="preserve">Members:</w:t>
       </w:r>
     </w:p>
-    <w:bookmarkStart w:id="69" w:name="class-label"/>
+    <w:bookmarkStart w:id="75" w:name="class-label"/>
     <w:p>
       <w:pPr>
         <w:pStyle w:val="Heading2"/>
@@ -5698,7 +6144,7 @@
         <w:t xml:space="preserve">Class Label</w:t>
       </w:r>
     </w:p>
-    <w:bookmarkEnd w:id="69"/>
+    <w:bookmarkEnd w:id="75"/>
     <w:p>
       <w:r>
         <w:t xml:space="preserve">Members:</w:t>
@@ -5869,10 +6315,18 @@
         <w:rPr>
           <w:b/>
         </w:rPr>
+        <w:t xml:space="preserve">double GetRotation()</w:t>
+      </w:r>
+    </w:p>
+    <w:p>
+      <w:r>
+        <w:rPr>
+          <w:b/>
+        </w:rPr>
         <w:t xml:space="preserve">void SetShaded(bool value)</w:t>
       </w:r>
     </w:p>
-    <w:bookmarkStart w:id="70" w:name="class-listbox"/>
+    <w:bookmarkStart w:id="76" w:name="class-listbox"/>
     <w:p>
       <w:pPr>
         <w:pStyle w:val="Heading2"/>
@@ -5881,13 +6335,97 @@
         <w:t xml:space="preserve">Class ListBox</w:t>
       </w:r>
     </w:p>
-    <w:bookmarkEnd w:id="70"/>
+    <w:bookmarkEnd w:id="76"/>
     <w:p>
       <w:r>
         <w:t xml:space="preserve">Members:</w:t>
       </w:r>
     </w:p>
-    <w:bookmarkStart w:id="71" w:name="class-emitter"/>
+    <w:p>
+      <w:r>
+        <w:rPr>
+          <w:b/>
+        </w:rPr>
+        <w:t xml:space="preserve">double GetRotation()</w:t>
+      </w:r>
+    </w:p>
+    <w:p>
+      <w:r>
+        <w:rPr>
+          <w:b/>
+        </w:rPr>
+        <w:t xml:space="preserve">CallbackHandler</w:t>
+      </w:r>
+      <w:r>
+        <w:rPr>
+          <w:b/>
+        </w:rPr>
+        <w:t xml:space="preserve"> </w:t>
+      </w:r>
+      <w:r>
+        <w:rPr>
+          <w:b/>
+        </w:rPr>
+        <w:t xml:space="preserve">@onSelectionChangedHandler</w:t>
+      </w:r>
+      <w:r>
+        <w:rPr>
+          <w:b/>
+        </w:rPr>
+        <w:t xml:space="preserve"> </w:t>
+      </w:r>
+      <w:r>
+        <w:rPr>
+          <w:b/>
+        </w:rPr>
+        <w:t xml:space="preserve">(property)</w:t>
+      </w:r>
+      <w:r>
+        <w:rPr>
+          <w:b/>
+        </w:rPr>
+        <w:t xml:space="preserve"> </w:t>
+      </w:r>
+    </w:p>
+    <w:p>
+      <w:r>
+        <w:rPr>
+          <w:b/>
+        </w:rPr>
+        <w:t xml:space="preserve">ref</w:t>
+      </w:r>
+      <w:r>
+        <w:rPr>
+          <w:b/>
+        </w:rPr>
+        <w:t xml:space="preserve"> </w:t>
+      </w:r>
+      <w:r>
+        <w:rPr>
+          <w:b/>
+        </w:rPr>
+        <w:t xml:space="preserve">@userData</w:t>
+      </w:r>
+      <w:r>
+        <w:rPr>
+          <w:b/>
+        </w:rPr>
+        <w:t xml:space="preserve"> </w:t>
+      </w:r>
+      <w:r>
+        <w:rPr>
+          <w:b/>
+        </w:rPr>
+        <w:t xml:space="preserve">(property)</w:t>
+      </w:r>
+      <w:r>
+        <w:rPr>
+          <w:b/>
+        </w:rPr>
+        <w:t xml:space="preserve"> </w:t>
+      </w:r>
+    </w:p>
+    <w:bookmarkStart w:id="77" w:name="class-emitter"/>
     <w:p>
       <w:pPr>
         <w:pStyle w:val="Heading2"/>
@@ -5896,7 +6434,7 @@
         <w:t xml:space="preserve">Class Emitter</w:t>
       </w:r>
     </w:p>
-    <w:bookmarkEnd w:id="71"/>
+    <w:bookmarkEnd w:id="77"/>
     <w:p>
       <w:r>
         <w:t xml:space="preserve">Members:</w:t>
@@ -5942,7 +6480,7 @@
         <w:t xml:space="preserve">void Render()</w:t>
       </w:r>
     </w:p>
-    <w:bookmarkStart w:id="72" w:name="class-body"/>
+    <w:bookmarkStart w:id="78" w:name="class-body"/>
     <w:p>
       <w:pPr>
         <w:pStyle w:val="Heading2"/>
@@ -5951,13 +6489,13 @@
         <w:t xml:space="preserve">Class Body</w:t>
       </w:r>
     </w:p>
-    <w:bookmarkEnd w:id="72"/>
+    <w:bookmarkEnd w:id="78"/>
     <w:p>
       <w:r>
         <w:t xml:space="preserve">Members:</w:t>
       </w:r>
     </w:p>
-    <w:bookmarkStart w:id="73" w:name="class-primitive"/>
+    <w:bookmarkStart w:id="79" w:name="class-primitive"/>
     <w:p>
       <w:pPr>
         <w:pStyle w:val="Heading2"/>
@@ -5966,7 +6504,7 @@
         <w:t xml:space="preserve">Class Primitive</w:t>
       </w:r>
     </w:p>
-    <w:bookmarkEnd w:id="73"/>
+    <w:bookmarkEnd w:id="79"/>
     <w:p>
       <w:r>
         <w:t xml:space="preserve">Members:</w:t>
@@ -5996,7 +6534,15 @@
         <w:t xml:space="preserve">void SetPosition(int x,int y,int from = 0)</w:t>
       </w:r>
     </w:p>
-    <w:bookmarkStart w:id="74" w:name="class-music"/>
+    <w:p>
+      <w:r>
+        <w:rPr>
+          <w:b/>
+        </w:rPr>
+        <w:t xml:space="preserve">double GetRotation()</w:t>
+      </w:r>
+    </w:p>
+    <w:bookmarkStart w:id="80" w:name="class-music"/>
     <w:p>
       <w:pPr>
         <w:pStyle w:val="Heading2"/>
@@ -6005,13 +6551,13 @@
         <w:t xml:space="preserve">Class Music</w:t>
       </w:r>
     </w:p>
-    <w:bookmarkEnd w:id="74"/>
+    <w:bookmarkEnd w:id="80"/>
     <w:p>
       <w:r>
         <w:t xml:space="preserve">Members:</w:t>
       </w:r>
     </w:p>
-    <w:bookmarkStart w:id="75" w:name="class-sound"/>
+    <w:bookmarkStart w:id="81" w:name="class-sound"/>
     <w:p>
       <w:pPr>
         <w:pStyle w:val="Heading2"/>
@@ -6020,13 +6566,13 @@
         <w:t xml:space="preserve">Class Sound</w:t>
       </w:r>
     </w:p>
-    <w:bookmarkEnd w:id="75"/>
+    <w:bookmarkEnd w:id="81"/>
     <w:p>
       <w:r>
         <w:t xml:space="preserve">Members:</w:t>
       </w:r>
     </w:p>
-    <w:bookmarkStart w:id="76" w:name="class-sprite"/>
+    <w:bookmarkStart w:id="82" w:name="class-sprite"/>
     <w:p>
       <w:pPr>
         <w:pStyle w:val="Heading2"/>
@@ -6035,7 +6581,7 @@
         <w:t xml:space="preserve">Class Sprite</w:t>
       </w:r>
     </w:p>
-    <w:bookmarkEnd w:id="76"/>
+    <w:bookmarkEnd w:id="82"/>
     <w:p>
       <w:r>
         <w:t xml:space="preserve">Members:</w:t>
@@ -6081,7 +6627,63 @@
         <w:t xml:space="preserve">void SetRotation(float angle)</w:t>
       </w:r>
     </w:p>
-    <w:bookmarkStart w:id="77" w:name="class-textbox"/>
+    <w:p>
+      <w:r>
+        <w:rPr>
+          <w:b/>
+        </w:rPr>
+        <w:t xml:space="preserve">double GetRotation()</w:t>
+      </w:r>
+    </w:p>
+    <w:p>
+      <w:r>
+        <w:rPr>
+          <w:b/>
+        </w:rPr>
+        <w:t xml:space="preserve">void Render()</w:t>
+      </w:r>
+    </w:p>
+    <w:p>
+      <w:r>
+        <w:rPr>
+          <w:b/>
+        </w:rPr>
+        <w:t xml:space="preserve">void UnLoad()</w:t>
+      </w:r>
+    </w:p>
+    <w:p>
+      <w:r>
+        <w:rPr>
+          <w:b/>
+        </w:rPr>
+        <w:t xml:space="preserve">void SetColor(uint8 r=255,uint8 g=255,uint8 b=255,uint8 a=255)</w:t>
+      </w:r>
+    </w:p>
+    <w:p>
+      <w:r>
+        <w:rPr>
+          <w:b/>
+        </w:rPr>
+        <w:t xml:space="preserve">void SetSize(int w,int h)</w:t>
+      </w:r>
+    </w:p>
+    <w:p>
+      <w:r>
+        <w:rPr>
+          <w:b/>
+        </w:rPr>
+        <w:t xml:space="preserve">void SetNinePatch(bool value)</w:t>
+      </w:r>
+    </w:p>
+    <w:p>
+      <w:r>
+        <w:rPr>
+          <w:b/>
+        </w:rPr>
+        <w:t xml:space="preserve">void SetNinePatchRect(int x,int y,int w,int h)</w:t>
+      </w:r>
+    </w:p>
+    <w:bookmarkStart w:id="83" w:name="class-textbox"/>
     <w:p>
       <w:pPr>
         <w:pStyle w:val="Heading2"/>
@@ -6090,10 +6692,370 @@
         <w:t xml:space="preserve">Class TextBox</w:t>
       </w:r>
     </w:p>
-    <w:bookmarkEnd w:id="77"/>
+    <w:bookmarkEnd w:id="83"/>
     <w:p>
       <w:r>
         <w:t xml:space="preserve">Members:</w:t>
+      </w:r>
+    </w:p>
+    <w:p>
+      <w:r>
+        <w:rPr>
+          <w:b/>
+        </w:rPr>
+        <w:t xml:space="preserve">double GetRotation()</w:t>
+      </w:r>
+    </w:p>
+    <w:bookmarkStart w:id="84" w:name="section-tweens"/>
+    <w:p>
+      <w:pPr>
+        <w:pStyle w:val="Heading2"/>
+      </w:pPr>
+      <w:r>
+        <w:t xml:space="preserve">Section Tweens</w:t>
+      </w:r>
+    </w:p>
+    <w:bookmarkEnd w:id="84"/>
+    <w:p>
+      <w:r>
+        <w:rPr>
+          <w:b/>
+        </w:rPr>
+        <w:t xml:space="preserve">void TWN_AddTween(Tween @)</w:t>
+      </w:r>
+    </w:p>
+    <w:p>
+      <w:r>
+        <w:rPr>
+          <w:b/>
+        </w:rPr>
+        <w:t xml:space="preserve">void TWN_CancelTweens()</w:t>
+      </w:r>
+    </w:p>
+    <w:bookmarkStart w:id="85" w:name="section-gui"/>
+    <w:p>
+      <w:pPr>
+        <w:pStyle w:val="Heading2"/>
+      </w:pPr>
+      <w:r>
+        <w:t xml:space="preserve">Section GUI</w:t>
+      </w:r>
+    </w:p>
+    <w:bookmarkEnd w:id="85"/>
+    <w:p>
+      <w:r>
+        <w:rPr>
+          <w:b/>
+        </w:rPr>
+        <w:t xml:space="preserve">void GUI_AddWidget(Widget @)</w:t>
+      </w:r>
+    </w:p>
+    <w:p>
+      <w:r>
+        <w:rPr>
+          <w:b/>
+        </w:rPr>
+        <w:t xml:space="preserve">void GUI_RemoveWidget(Widget @)</w:t>
+      </w:r>
+    </w:p>
+    <w:p>
+      <w:r>
+        <w:rPr>
+          <w:b/>
+        </w:rPr>
+        <w:t xml:space="preserve">void GUI_LoadTheme(string &amp;in file)</w:t>
+      </w:r>
+    </w:p>
+    <w:p>
+      <w:r>
+        <w:rPr>
+          <w:b/>
+        </w:rPr>
+        <w:t xml:space="preserve">void GUI_UnLoadTheme()</w:t>
+      </w:r>
+    </w:p>
+    <w:bookmarkStart w:id="86" w:name="section-physic"/>
+    <w:p>
+      <w:pPr>
+        <w:pStyle w:val="Heading2"/>
+      </w:pPr>
+      <w:r>
+        <w:t xml:space="preserve">Section Physic</w:t>
+      </w:r>
+    </w:p>
+    <w:bookmarkEnd w:id="86"/>
+    <w:p>
+      <w:r>
+        <w:rPr>
+          <w:b/>
+        </w:rPr>
+        <w:t xml:space="preserve">void PHY_ShowDebugDraw(bool value)</w:t>
+      </w:r>
+    </w:p>
+    <w:p>
+      <w:r>
+        <w:rPr>
+          <w:b/>
+        </w:rPr>
+        <w:t xml:space="preserve">void PHY_SetGravity(float x,float y)</w:t>
+      </w:r>
+    </w:p>
+    <w:p>
+      <w:r>
+        <w:rPr>
+          <w:b/>
+        </w:rPr>
+        <w:t xml:space="preserve">Body @ PHY_GetContactA()</w:t>
+      </w:r>
+    </w:p>
+    <w:p>
+      <w:r>
+        <w:rPr>
+          <w:b/>
+        </w:rPr>
+        <w:t xml:space="preserve">Body @ PHY_GetContactB()</w:t>
+      </w:r>
+    </w:p>
+    <w:bookmarkStart w:id="87" w:name="section-sound"/>
+    <w:p>
+      <w:pPr>
+        <w:pStyle w:val="Heading2"/>
+      </w:pPr>
+      <w:r>
+        <w:t xml:space="preserve">Section Sound</w:t>
+      </w:r>
+    </w:p>
+    <w:bookmarkEnd w:id="87"/>
+    <w:p>
+      <w:r>
+        <w:rPr>
+          <w:b/>
+        </w:rPr>
+        <w:t xml:space="preserve">void SND_SetMusicVolume(int newVolume)</w:t>
+      </w:r>
+    </w:p>
+    <w:p>
+      <w:r>
+        <w:rPr>
+          <w:b/>
+        </w:rPr>
+        <w:t xml:space="preserve">void SND_SetSFXVolume(int newVolume)</w:t>
+      </w:r>
+    </w:p>
+    <w:bookmarkStart w:id="88" w:name="section-text"/>
+    <w:p>
+      <w:pPr>
+        <w:pStyle w:val="Heading2"/>
+      </w:pPr>
+      <w:r>
+        <w:t xml:space="preserve">Section Text</w:t>
+      </w:r>
+    </w:p>
+    <w:bookmarkEnd w:id="88"/>
+    <w:p>
+      <w:r>
+        <w:rPr>
+          <w:b/>
+        </w:rPr>
+        <w:t xml:space="preserve">string TXT_GetString(string &amp;id)</w:t>
+      </w:r>
+    </w:p>
+    <w:p>
+      <w:r>
+        <w:rPr>
+          <w:b/>
+        </w:rPr>
+        <w:t xml:space="preserve">void TXT_Load(string &amp;in file,int flags=13)</w:t>
+      </w:r>
+    </w:p>
+    <w:bookmarkStart w:id="89" w:name="section-utils"/>
+    <w:p>
+      <w:pPr>
+        <w:pStyle w:val="Heading2"/>
+      </w:pPr>
+      <w:r>
+        <w:t xml:space="preserve">Section Utils</w:t>
+      </w:r>
+    </w:p>
+    <w:bookmarkEnd w:id="89"/>
+    <w:p>
+      <w:r>
+        <w:rPr>
+          <w:b/>
+        </w:rPr>
+        <w:t xml:space="preserve">void UTI_Log(string &amp;in toto)</w:t>
+      </w:r>
+    </w:p>
+    <w:p>
+      <w:r>
+        <w:rPr>
+          <w:b/>
+        </w:rPr>
+        <w:t xml:space="preserve">void UTI_Exit()</w:t>
+      </w:r>
+    </w:p>
+    <w:p>
+      <w:r>
+        <w:rPr>
+          <w:b/>
+        </w:rPr>
+        <w:t xml:space="preserve">void UTI_SRand(uint seed)</w:t>
+      </w:r>
+    </w:p>
+    <w:p>
+      <w:r>
+        <w:rPr>
+          <w:b/>
+        </w:rPr>
+        <w:t xml:space="preserve">int UTI_Rand(int min,int max)</w:t>
+      </w:r>
+    </w:p>
+    <w:p>
+      <w:r>
+        <w:rPr>
+          <w:b/>
+        </w:rPr>
+        <w:t xml:space="preserve">string UTI_GetLanguage()</w:t>
+      </w:r>
+    </w:p>
+    <w:p>
+      <w:r>
+        <w:rPr>
+          <w:b/>
+        </w:rPr>
+        <w:t xml:space="preserve">string UTI_GetVersion()</w:t>
+      </w:r>
+    </w:p>
+    <w:bookmarkStart w:id="90" w:name="section-window"/>
+    <w:p>
+      <w:pPr>
+        <w:pStyle w:val="Heading2"/>
+      </w:pPr>
+      <w:r>
+        <w:t xml:space="preserve">Section Window</w:t>
+      </w:r>
+    </w:p>
+    <w:bookmarkEnd w:id="90"/>
+    <w:p>
+      <w:r>
+        <w:rPr>
+          <w:b/>
+        </w:rPr>
+        <w:t xml:space="preserve">void WND_SetWindowTitle(string &amp;in title)</w:t>
+      </w:r>
+    </w:p>
+    <w:p>
+      <w:r>
+        <w:rPr>
+          <w:b/>
+        </w:rPr>
+        <w:t xml:space="preserve">void WND_SetLogicalSize(int w,int h)</w:t>
+      </w:r>
+    </w:p>
+    <w:p>
+      <w:r>
+        <w:rPr>
+          <w:b/>
+        </w:rPr>
+        <w:t xml:space="preserve">void WND_GetLogicalSize(int &amp;out w,int &amp;out h)</w:t>
+      </w:r>
+    </w:p>
+    <w:p>
+      <w:r>
+        <w:rPr>
+          <w:b/>
+        </w:rPr>
+        <w:t xml:space="preserve">void WND_SetOrientation(int orientation)</w:t>
+      </w:r>
+    </w:p>
+    <w:p>
+      <w:r>
+        <w:rPr>
+          <w:b/>
+        </w:rPr>
+        <w:t xml:space="preserve">void WND_SetCapFPS(int capFPS)</w:t>
+      </w:r>
+    </w:p>
+    <w:p>
+      <w:r>
+        <w:rPr>
+          <w:b/>
+        </w:rPr>
+        <w:t xml:space="preserve">void WND_ClearWithColor(uint8 r=255,uint8 g=255,uint8 b=255,uint8 a=255)</w:t>
+      </w:r>
+    </w:p>
+    <w:p>
+      <w:r>
+        <w:rPr>
+          <w:b/>
+        </w:rPr>
+        <w:t xml:space="preserve">void WND_Clear()</w:t>
+      </w:r>
+    </w:p>
+    <w:p>
+      <w:r>
+        <w:rPr>
+          <w:b/>
+        </w:rPr>
+        <w:t xml:space="preserve">void WND_ClearRect(int x,int y,int w,int h)</w:t>
+      </w:r>
+    </w:p>
+    <w:bookmarkStart w:id="91" w:name="section-io"/>
+    <w:p>
+      <w:pPr>
+        <w:pStyle w:val="Heading2"/>
+      </w:pPr>
+      <w:r>
+        <w:t xml:space="preserve">Section IO</w:t>
+      </w:r>
+    </w:p>
+    <w:bookmarkEnd w:id="91"/>
+    <w:p>
+      <w:r>
+        <w:rPr>
+          <w:b/>
+        </w:rPr>
+        <w:t xml:space="preserve">uint64 IO_Open(string &amp;in name,string &amp;in mode)</w:t>
+      </w:r>
+    </w:p>
+    <w:p>
+      <w:r>
+        <w:rPr>
+          <w:b/>
+        </w:rPr>
+        <w:t xml:space="preserve">int IO_WriteString(uint64 handle,string &amp;in string)</w:t>
+      </w:r>
+    </w:p>
+    <w:p>
+      <w:r>
+        <w:rPr>
+          <w:b/>
+        </w:rPr>
+        <w:t xml:space="preserve">int IO_ReadString(uint64 handle,string &amp;out string)</w:t>
+      </w:r>
+    </w:p>
+    <w:p>
+      <w:r>
+        <w:rPr>
+          <w:b/>
+        </w:rPr>
+        <w:t xml:space="preserve">int IO_WriteInt(uint64 handle,int value)</w:t>
+      </w:r>
+    </w:p>
+    <w:p>
+      <w:r>
+        <w:rPr>
+          <w:b/>
+        </w:rPr>
+        <w:t xml:space="preserve">int IO_ReadInt(uint64 handle,int &amp;out value)</w:t>
+      </w:r>
+    </w:p>
+    <w:p>
+      <w:r>
+        <w:rPr>
+          <w:b/>
+        </w:rPr>
+        <w:t xml:space="preserve">void IO_Close(uint64 handle)</w:t>
       </w:r>
     </w:p>
   </w:body>
@@ -6107,7 +7069,7 @@
 <file path=word/numbering.xml><?xml version="1.0" encoding="utf-8"?>
 <w:numbering xmlns:w="http://schemas.openxmlformats.org/wordprocessingml/2006/main">
   <w:abstractNum w:abstractNumId="0">
-    <w:nsid w:val="62a76119"/>
+    <w:nsid w:val="1c2153c8"/>
     <w:multiLevelType w:val="multilevel"/>
     <w:lvl w:ilvl="0">
       <w:numFmt w:val="bullet"/>
@@ -6188,7 +7150,7 @@
     </w:lvl>
   </w:abstractNum>
   <w:abstractNum w:abstractNumId="2">
-    <w:nsid w:val="3c6781d8"/>
+    <w:nsid w:val="25be8d15"/>
     <w:multiLevelType w:val="multilevel"/>
     <w:lvl w:ilvl="0">
       <w:numFmt w:val="bullet"/>
@@ -6269,7 +7231,7 @@
     </w:lvl>
   </w:abstractNum>
   <w:abstractNum w:abstractNumId="3">
-    <w:nsid w:val="96b536f7"/>
+    <w:nsid w:val="9f20842e"/>
     <w:multiLevelType w:val="multilevel"/>
     <w:lvl w:ilvl="0">
       <w:start w:val="1"/>
@@ -6357,7 +7319,7 @@
     </w:lvl>
   </w:abstractNum>
   <w:abstractNum w:abstractNumId="4">
-    <w:nsid w:val="fdab35a6"/>
+    <w:nsid w:val="ad02b794"/>
     <w:multiLevelType w:val="multilevel"/>
     <w:lvl w:ilvl="0">
       <w:start w:val="2"/>
@@ -6466,6 +7428,12 @@
     <w:abstractNumId w:val="2"/>
   </w:num>
   <w:num w:numId="8">
+    <w:abstractNumId w:val="2"/>
+  </w:num>
+  <w:num w:numId="9">
+    <w:abstractNumId w:val="2"/>
+  </w:num>
+  <w:num w:numId="10">
     <w:abstractNumId w:val="3"/>
     <w:lvlOverride w:ilvl="0">
       <w:startOverride w:val="1"/>
@@ -6489,59 +7457,11 @@
       <w:startOverride w:val="1"/>
     </w:lvlOverride>
   </w:num>
-  <w:num w:numId="9">
+  <w:num w:numId="11">
     <w:abstractNumId w:val="2"/>
   </w:num>
-  <w:num w:numId="10">
+  <w:num w:numId="12">
     <w:abstractNumId w:val="2"/>
-  </w:num>
-  <w:num w:numId="11">
-    <w:abstractNumId w:val="3"/>
-    <w:lvlOverride w:ilvl="0">
-      <w:startOverride w:val="1"/>
-    </w:lvlOverride>
-    <w:lvlOverride w:ilvl="1">
-      <w:startOverride w:val="1"/>
-    </w:lvlOverride>
-    <w:lvlOverride w:ilvl="2">
-      <w:startOverride w:val="1"/>
-    </w:lvlOverride>
-    <w:lvlOverride w:ilvl="3">
-      <w:startOverride w:val="1"/>
-    </w:lvlOverride>
-    <w:lvlOverride w:ilvl="4">
-      <w:startOverride w:val="1"/>
-    </w:lvlOverride>
-    <w:lvlOverride w:ilvl="5">
-      <w:startOverride w:val="1"/>
-    </w:lvlOverride>
-    <w:lvlOverride w:ilvl="6">
-      <w:startOverride w:val="1"/>
-    </w:lvlOverride>
-  </w:num>
-  <w:num w:numId="12">
-    <w:abstractNumId w:val="4"/>
-    <w:lvlOverride w:ilvl="0">
-      <w:startOverride w:val="2"/>
-    </w:lvlOverride>
-    <w:lvlOverride w:ilvl="1">
-      <w:startOverride w:val="2"/>
-    </w:lvlOverride>
-    <w:lvlOverride w:ilvl="2">
-      <w:startOverride w:val="2"/>
-    </w:lvlOverride>
-    <w:lvlOverride w:ilvl="3">
-      <w:startOverride w:val="2"/>
-    </w:lvlOverride>
-    <w:lvlOverride w:ilvl="4">
-      <w:startOverride w:val="2"/>
-    </w:lvlOverride>
-    <w:lvlOverride w:ilvl="5">
-      <w:startOverride w:val="2"/>
-    </w:lvlOverride>
-    <w:lvlOverride w:ilvl="6">
-      <w:startOverride w:val="2"/>
-    </w:lvlOverride>
   </w:num>
   <w:num w:numId="13">
     <w:abstractNumId w:val="3"/>
@@ -6568,9 +7488,57 @@
     </w:lvlOverride>
   </w:num>
   <w:num w:numId="14">
+    <w:abstractNumId w:val="4"/>
+    <w:lvlOverride w:ilvl="0">
+      <w:startOverride w:val="2"/>
+    </w:lvlOverride>
+    <w:lvlOverride w:ilvl="1">
+      <w:startOverride w:val="2"/>
+    </w:lvlOverride>
+    <w:lvlOverride w:ilvl="2">
+      <w:startOverride w:val="2"/>
+    </w:lvlOverride>
+    <w:lvlOverride w:ilvl="3">
+      <w:startOverride w:val="2"/>
+    </w:lvlOverride>
+    <w:lvlOverride w:ilvl="4">
+      <w:startOverride w:val="2"/>
+    </w:lvlOverride>
+    <w:lvlOverride w:ilvl="5">
+      <w:startOverride w:val="2"/>
+    </w:lvlOverride>
+    <w:lvlOverride w:ilvl="6">
+      <w:startOverride w:val="2"/>
+    </w:lvlOverride>
+  </w:num>
+  <w:num w:numId="15">
+    <w:abstractNumId w:val="3"/>
+    <w:lvlOverride w:ilvl="0">
+      <w:startOverride w:val="1"/>
+    </w:lvlOverride>
+    <w:lvlOverride w:ilvl="1">
+      <w:startOverride w:val="1"/>
+    </w:lvlOverride>
+    <w:lvlOverride w:ilvl="2">
+      <w:startOverride w:val="1"/>
+    </w:lvlOverride>
+    <w:lvlOverride w:ilvl="3">
+      <w:startOverride w:val="1"/>
+    </w:lvlOverride>
+    <w:lvlOverride w:ilvl="4">
+      <w:startOverride w:val="1"/>
+    </w:lvlOverride>
+    <w:lvlOverride w:ilvl="5">
+      <w:startOverride w:val="1"/>
+    </w:lvlOverride>
+    <w:lvlOverride w:ilvl="6">
+      <w:startOverride w:val="1"/>
+    </w:lvlOverride>
+  </w:num>
+  <w:num w:numId="16">
     <w:abstractNumId w:val="2"/>
   </w:num>
-  <w:num w:numId="15">
+  <w:num w:numId="17">
     <w:abstractNumId w:val="2"/>
   </w:num>
 </w:numbering>

</xml_diff>

<commit_message>
Android Compilation under Win32
</commit_message>
<xml_diff>
--- a/rototo/doc/en/out/trp-manual.docx
+++ b/rototo/doc/en/out/trp-manual.docx
@@ -18,7 +18,7 @@
     </w:p>
     <w:p>
       <w:pPr>
-        <w:pStyle w:val="Authors"/>
+        <w:pStyle w:val="Author"/>
       </w:pPr>
       <w:r>
         <w:t xml:space="preserve">DomDom</w:t>
@@ -39,16 +39,16 @@
       </w:r>
     </w:p>
     <w:p/>
-    <w:bookmarkStart w:id="21" w:name="introduction"/>
     <w:p>
       <w:pPr>
         <w:pStyle w:val="Heading1"/>
       </w:pPr>
+      <w:bookmarkStart w:id="21" w:name="introduction"/>
+      <w:bookmarkEnd w:id="21"/>
       <w:r>
         <w:t xml:space="preserve">Introduction</w:t>
       </w:r>
     </w:p>
-    <w:bookmarkEnd w:id="21"/>
     <w:p>
       <w:r>
         <w:t xml:space="preserve">T.R.P. is an engine to make games for children so don't expect it to be the next UNITY killer ;-)</w:t>
@@ -69,26 +69,128 @@
         <w:t xml:space="preserve">Android and IOS versions are ready but still being tested and are not yet publicly available. But don't wait and start playing with the Win32 or OSX versions.</w:t>
       </w:r>
     </w:p>
-    <w:bookmarkStart w:id="22" w:name="rototo-revisions"/>
     <w:p>
       <w:pPr>
         <w:pStyle w:val="Heading1"/>
       </w:pPr>
+      <w:bookmarkStart w:id="22" w:name="rototo-revisions"/>
+      <w:bookmarkEnd w:id="22"/>
       <w:r>
         <w:t xml:space="preserve">Rototo Revisions</w:t>
       </w:r>
     </w:p>
-    <w:bookmarkEnd w:id="22"/>
-    <w:bookmarkStart w:id="23" w:name="version-0.1.1"/>
     <w:p>
       <w:pPr>
         <w:pStyle w:val="Heading2"/>
       </w:pPr>
+      <w:bookmarkStart w:id="23" w:name="version-0.2.0"/>
+      <w:bookmarkEnd w:id="23"/>
+      <w:r>
+        <w:t xml:space="preserve">Version : 0.2.0</w:t>
+      </w:r>
+    </w:p>
+    <w:p>
+      <w:pPr>
+        <w:pStyle w:val="SourceCode"/>
+      </w:pPr>
+      <w:r>
+        <w:rPr>
+          <w:rStyle w:val="VerbatimChar"/>
+        </w:rPr>
+        <w:t xml:space="preserve">- Radiobox</w:t>
+      </w:r>
+      <w:r>
+        <w:br w:type="textWrapping"/>
+      </w:r>
+      <w:r>
+        <w:rPr>
+          <w:rStyle w:val="VerbatimChar"/>
+        </w:rPr>
+        <w:t xml:space="preserve">- Add GetRotation in all Widgets subclasses</w:t>
+      </w:r>
+      <w:r>
+        <w:br w:type="textWrapping"/>
+      </w:r>
+      <w:r>
+        <w:rPr>
+          <w:rStyle w:val="VerbatimChar"/>
+        </w:rPr>
+        <w:t xml:space="preserve">- Watcher is not working in OSX</w:t>
+      </w:r>
+      <w:r>
+        <w:br w:type="textWrapping"/>
+      </w:r>
+      <w:r>
+        <w:rPr>
+          <w:rStyle w:val="VerbatimChar"/>
+        </w:rPr>
+        <w:t xml:space="preserve">- Fix doc generation for global functions</w:t>
+      </w:r>
+      <w:r>
+        <w:br w:type="textWrapping"/>
+      </w:r>
+      <w:r>
+        <w:rPr>
+          <w:rStyle w:val="VerbatimChar"/>
+        </w:rPr>
+        <w:t xml:space="preserve">- Better properties registration via scriptmanager</w:t>
+      </w:r>
+      <w:r>
+        <w:br w:type="textWrapping"/>
+      </w:r>
+      <w:r>
+        <w:rPr>
+          <w:rStyle w:val="VerbatimChar"/>
+        </w:rPr>
+        <w:t xml:space="preserve">- Add property in generated doc</w:t>
+      </w:r>
+      <w:r>
+        <w:br w:type="textWrapping"/>
+      </w:r>
+      <w:r>
+        <w:rPr>
+          <w:rStyle w:val="VerbatimChar"/>
+        </w:rPr>
+        <w:t xml:space="preserve">- ComboBox</w:t>
+      </w:r>
+      <w:r>
+        <w:br w:type="textWrapping"/>
+      </w:r>
+      <w:r>
+        <w:rPr>
+          <w:rStyle w:val="VerbatimChar"/>
+        </w:rPr>
+        <w:t xml:space="preserve">- Localization system for Texts</w:t>
+      </w:r>
+      <w:r>
+        <w:br w:type="textWrapping"/>
+      </w:r>
+      <w:r>
+        <w:rPr>
+          <w:rStyle w:val="VerbatimChar"/>
+        </w:rPr>
+        <w:t xml:space="preserve">- Add Set/Get in AngelScript to have nice scripts</w:t>
+      </w:r>
+      <w:r>
+        <w:br w:type="textWrapping"/>
+      </w:r>
+      <w:r>
+        <w:rPr>
+          <w:rStyle w:val="VerbatimChar"/>
+        </w:rPr>
+        <w:t xml:space="preserve">- Add Vec2d versions of all AI functions</w:t>
+      </w:r>
+    </w:p>
+    <w:p>
+      <w:pPr>
+        <w:pStyle w:val="Heading2"/>
+      </w:pPr>
+      <w:bookmarkStart w:id="24" w:name="version-0.1.1"/>
+      <w:bookmarkEnd w:id="24"/>
       <w:r>
         <w:t xml:space="preserve">Version 0.1.1 :</w:t>
       </w:r>
     </w:p>
-    <w:bookmarkEnd w:id="23"/>
     <w:p>
       <w:pPr>
         <w:pStyle w:val="SourceCode"/>
@@ -109,48 +211,120 @@
         <w:t xml:space="preserve">- Fix Shorcuts under OSX</w:t>
       </w:r>
     </w:p>
-    <w:bookmarkStart w:id="24" w:name="ratata-revisions"/>
     <w:p>
       <w:pPr>
         <w:pStyle w:val="Heading1"/>
       </w:pPr>
+      <w:bookmarkStart w:id="25" w:name="ratata-revisions"/>
+      <w:bookmarkEnd w:id="25"/>
       <w:r>
         <w:t xml:space="preserve">Ratata Revisions</w:t>
       </w:r>
     </w:p>
-    <w:bookmarkEnd w:id="24"/>
-    <w:p>
-      <w:pPr>
-        <w:pStyle w:val="Compact"/>
-        <w:numPr>
-          <w:numId w:val="2"/>
-          <w:ilvl w:val="0"/>
-        </w:numPr>
-      </w:pPr>
-      <w:r>
-        <w:t xml:space="preserve">Version ???</w:t>
-      </w:r>
-    </w:p>
-    <w:bookmarkStart w:id="25" w:name="documentation-revisions"/>
+    <w:p>
+      <w:pPr>
+        <w:pStyle w:val="Heading2"/>
+      </w:pPr>
+      <w:bookmarkStart w:id="26" w:name="version-0.3.0"/>
+      <w:bookmarkEnd w:id="26"/>
+      <w:r>
+        <w:t xml:space="preserve">Version : 0.3.0</w:t>
+      </w:r>
+    </w:p>
+    <w:p>
+      <w:pPr>
+        <w:pStyle w:val="SourceCode"/>
+      </w:pPr>
+      <w:r>
+        <w:rPr>
+          <w:rStyle w:val="VerbatimChar"/>
+        </w:rPr>
+        <w:t xml:space="preserve">- Fix shorcuts on OSX (and in samples too)</w:t>
+      </w:r>
+      <w:r>
+        <w:br w:type="textWrapping"/>
+      </w:r>
+      <w:r>
+        <w:rPr>
+          <w:rStyle w:val="VerbatimChar"/>
+        </w:rPr>
+        <w:t xml:space="preserve">- register file extension for ratata projects (OSX)</w:t>
+      </w:r>
+      <w:r>
+        <w:br w:type="textWrapping"/>
+      </w:r>
+      <w:r>
+        <w:rPr>
+          <w:rStyle w:val="VerbatimChar"/>
+        </w:rPr>
+        <w:t xml:space="preserve">- See why errors are shown with a small font in ratata</w:t>
+      </w:r>
+      <w:r>
+        <w:br w:type="textWrapping"/>
+      </w:r>
+      <w:r>
+        <w:rPr>
+          <w:rStyle w:val="VerbatimChar"/>
+        </w:rPr>
+        <w:t xml:space="preserve">- Icon is bad on osx for .rap projects</w:t>
+      </w:r>
+      <w:r>
+        <w:br w:type="textWrapping"/>
+      </w:r>
+      <w:r>
+        <w:rPr>
+          <w:rStyle w:val="VerbatimChar"/>
+        </w:rPr>
+        <w:t xml:space="preserve">- Fix completion on Ratata</w:t>
+      </w:r>
+      <w:r>
+        <w:br w:type="textWrapping"/>
+      </w:r>
+      <w:r>
+        <w:rPr>
+          <w:rStyle w:val="VerbatimChar"/>
+        </w:rPr>
+        <w:t xml:space="preserve">- Add the possibility to open script file by clicking on them in the finder</w:t>
+      </w:r>
+      <w:r>
+        <w:br w:type="textWrapping"/>
+      </w:r>
+      <w:r>
+        <w:rPr>
+          <w:rStyle w:val="VerbatimChar"/>
+        </w:rPr>
+        <w:t xml:space="preserve">- Must better "find under cursor" in ratata</w:t>
+      </w:r>
+      <w:r>
+        <w:br w:type="textWrapping"/>
+      </w:r>
+      <w:r>
+        <w:rPr>
+          <w:rStyle w:val="VerbatimChar"/>
+        </w:rPr>
+        <w:t xml:space="preserve">- Find in files in ratata</w:t>
+      </w:r>
+    </w:p>
     <w:p>
       <w:pPr>
         <w:pStyle w:val="Heading1"/>
       </w:pPr>
+      <w:bookmarkStart w:id="27" w:name="documentation-revisions"/>
+      <w:bookmarkEnd w:id="27"/>
       <w:r>
         <w:t xml:space="preserve">Documentation Revisions</w:t>
       </w:r>
     </w:p>
-    <w:bookmarkEnd w:id="25"/>
-    <w:bookmarkStart w:id="26" w:name="version-3"/>
     <w:p>
       <w:pPr>
         <w:pStyle w:val="Heading2"/>
       </w:pPr>
+      <w:bookmarkStart w:id="28" w:name="version-3"/>
+      <w:bookmarkEnd w:id="28"/>
       <w:r>
         <w:t xml:space="preserve">Version 3:</w:t>
       </w:r>
     </w:p>
-    <w:bookmarkEnd w:id="26"/>
     <w:p>
       <w:pPr>
         <w:pStyle w:val="SourceCode"/>
@@ -180,16 +354,16 @@
         <w:t xml:space="preserve">- The version is now on GitHub So a lot of small things changed.</w:t>
       </w:r>
     </w:p>
-    <w:bookmarkStart w:id="27" w:name="version-2"/>
     <w:p>
       <w:pPr>
         <w:pStyle w:val="Heading2"/>
       </w:pPr>
+      <w:bookmarkStart w:id="29" w:name="version-2"/>
+      <w:bookmarkEnd w:id="29"/>
       <w:r>
         <w:t xml:space="preserve">Version 2:</w:t>
       </w:r>
     </w:p>
-    <w:bookmarkEnd w:id="27"/>
     <w:p>
       <w:pPr>
         <w:pStyle w:val="SourceCode"/>
@@ -210,16 +384,16 @@
         <w:t xml:space="preserve">- Add Android and IOS pages</w:t>
       </w:r>
     </w:p>
-    <w:bookmarkStart w:id="28" w:name="version-1"/>
     <w:p>
       <w:pPr>
         <w:pStyle w:val="Heading2"/>
       </w:pPr>
+      <w:bookmarkStart w:id="30" w:name="version-1"/>
+      <w:bookmarkEnd w:id="30"/>
       <w:r>
         <w:t xml:space="preserve">Version 1:</w:t>
       </w:r>
     </w:p>
-    <w:bookmarkEnd w:id="28"/>
     <w:p>
       <w:pPr>
         <w:pStyle w:val="SourceCode"/>
@@ -231,31 +405,31 @@
         <w:t xml:space="preserve">First Version</w:t>
       </w:r>
     </w:p>
-    <w:bookmarkStart w:id="29" w:name="installation"/>
     <w:p>
       <w:pPr>
         <w:pStyle w:val="Heading1"/>
       </w:pPr>
+      <w:bookmarkStart w:id="31" w:name="installation"/>
+      <w:bookmarkEnd w:id="31"/>
       <w:r>
         <w:t xml:space="preserve">Installation</w:t>
       </w:r>
     </w:p>
-    <w:bookmarkEnd w:id="29"/>
     <w:p>
       <w:r>
         <w:t xml:space="preserve">T.R.P. don't really need to be "installed".</w:t>
       </w:r>
     </w:p>
-    <w:bookmarkStart w:id="30" w:name="osx"/>
     <w:p>
       <w:pPr>
         <w:pStyle w:val="Heading2"/>
       </w:pPr>
+      <w:bookmarkStart w:id="32" w:name="osx"/>
+      <w:bookmarkEnd w:id="32"/>
       <w:r>
         <w:t xml:space="preserve">OSX</w:t>
       </w:r>
     </w:p>
-    <w:bookmarkEnd w:id="30"/>
     <w:p>
       <w:r>
         <w:t xml:space="preserve">Under OSX, T.R.P. comes as a disk image (dmg file). Just click on this dmg file to mount it. You will see something like this</w:t>
@@ -265,7 +439,7 @@
       <w:r>
         <w:drawing>
           <wp:inline>
-            <wp:extent cx="10020300" cy="5626100"/>
+            <wp:extent cx="5440680" cy="3054780"/>
             <wp:effectExtent b="0" l="0" r="0" t="0"/>
             <wp:docPr descr="" id="1" name="Picture"/>
             <a:graphic>
@@ -278,7 +452,7 @@
                     </pic:cNvPicPr>
                   </pic:nvPicPr>
                   <pic:blipFill>
-                    <a:blip r:embed="rId31"/>
+                    <a:blip r:embed="rId33"/>
                     <a:stretch>
                       <a:fillRect/>
                     </a:stretch>
@@ -286,7 +460,7 @@
                   <pic:spPr bwMode="auto">
                     <a:xfrm>
                       <a:off x="0" y="0"/>
-                      <a:ext cx="10020300" cy="5626100"/>
+                      <a:ext cx="5440680" cy="3054780"/>
                     </a:xfrm>
                     <a:prstGeom prst="rect">
                       <a:avLst/>
@@ -314,16 +488,16 @@
         <w:t xml:space="preserve">Copy everything to a location of your choice Launch Rototo just to see the samples.</w:t>
       </w:r>
     </w:p>
-    <w:bookmarkStart w:id="32" w:name="windows"/>
     <w:p>
       <w:pPr>
         <w:pStyle w:val="Heading2"/>
       </w:pPr>
+      <w:bookmarkStart w:id="34" w:name="windows"/>
+      <w:bookmarkEnd w:id="34"/>
       <w:r>
         <w:t xml:space="preserve">Windows</w:t>
       </w:r>
     </w:p>
-    <w:bookmarkEnd w:id="32"/>
     <w:p>
       <w:r>
         <w:t xml:space="preserve">On Windows, T.R.P. comes as a zip file. Copy the content of the zip file to a location of your choice Launch Rototo just to see the samples.</w:t>
@@ -334,16 +508,16 @@
         <w:t xml:space="preserve">However, it comes with a set of tools which, in turn, need to be. These tools are optional but T.R.P. was thought to use them. So your life will be much simpler if you do;-)</w:t>
       </w:r>
     </w:p>
-    <w:bookmarkStart w:id="33" w:name="shoebox"/>
     <w:p>
       <w:pPr>
         <w:pStyle w:val="Heading2"/>
       </w:pPr>
+      <w:bookmarkStart w:id="35" w:name="shoebox"/>
+      <w:bookmarkEnd w:id="35"/>
       <w:r>
         <w:t xml:space="preserve">ShoeBox</w:t>
       </w:r>
     </w:p>
-    <w:bookmarkEnd w:id="33"/>
     <w:p>
       <w:r>
         <w:t xml:space="preserve">Shoebox is a freeware tool(made with the Adobe Air SDK) for generating sprites sheets. T.R.P. use it a lot for sprites and animations.</w:t>
@@ -356,7 +530,7 @@
       <w:r>
         <w:t xml:space="preserve"> </w:t>
       </w:r>
-      <w:hyperlink r:id="rId34">
+      <w:hyperlink r:id="rId36">
         <w:r>
           <w:rPr>
             <w:rStyle w:val="Link"/>
@@ -377,7 +551,7 @@
       </w:r>
     </w:p>
     <w:p>
-      <w:hyperlink r:id="rId35">
+      <w:hyperlink r:id="rId37">
         <w:r>
           <w:rPr>
             <w:rStyle w:val="Link"/>
@@ -386,23 +560,23 @@
         </w:r>
       </w:hyperlink>
     </w:p>
-    <w:bookmarkStart w:id="36" w:name="tiled"/>
     <w:p>
       <w:pPr>
         <w:pStyle w:val="Heading2"/>
       </w:pPr>
+      <w:bookmarkStart w:id="38" w:name="tiled"/>
+      <w:bookmarkEnd w:id="38"/>
       <w:r>
         <w:t xml:space="preserve">Tiled</w:t>
       </w:r>
     </w:p>
-    <w:bookmarkEnd w:id="36"/>
     <w:p>
       <w:r>
         <w:t xml:space="preserve">Tiled is a well known tile editor. If you want to do a tile based game or just instantiate 2d objects with Tiled, take a version of Tiled directly on their website :</w:t>
       </w:r>
     </w:p>
     <w:p>
-      <w:hyperlink r:id="rId37">
+      <w:hyperlink r:id="rId39">
         <w:r>
           <w:rPr>
             <w:rStyle w:val="Link"/>
@@ -411,16 +585,16 @@
         </w:r>
       </w:hyperlink>
     </w:p>
-    <w:bookmarkStart w:id="38" w:name="configuration"/>
     <w:p>
       <w:pPr>
         <w:pStyle w:val="Heading2"/>
       </w:pPr>
+      <w:bookmarkStart w:id="40" w:name="configuration"/>
+      <w:bookmarkEnd w:id="40"/>
       <w:r>
         <w:t xml:space="preserve">Configuration</w:t>
       </w:r>
     </w:p>
-    <w:bookmarkEnd w:id="38"/>
     <w:p>
       <w:r>
         <w:t xml:space="preserve">You can edit the file settings.xml to configure T.R.P. For example, you can set the initial position of the window, it's scale, the default text editor, etc...</w:t>
@@ -647,7 +821,7 @@
       <w:pPr>
         <w:pStyle w:val="Compact"/>
         <w:numPr>
-          <w:numId w:val="3"/>
+          <w:numId w:val="1001"/>
           <w:ilvl w:val="0"/>
         </w:numPr>
       </w:pPr>
@@ -659,7 +833,7 @@
       <w:pPr>
         <w:pStyle w:val="Compact"/>
         <w:numPr>
-          <w:numId w:val="3"/>
+          <w:numId w:val="1001"/>
           <w:ilvl w:val="0"/>
         </w:numPr>
       </w:pPr>
@@ -671,7 +845,7 @@
       <w:pPr>
         <w:pStyle w:val="Compact"/>
         <w:numPr>
-          <w:numId w:val="3"/>
+          <w:numId w:val="1001"/>
           <w:ilvl w:val="0"/>
         </w:numPr>
       </w:pPr>
@@ -683,7 +857,7 @@
       <w:pPr>
         <w:pStyle w:val="Compact"/>
         <w:numPr>
-          <w:numId w:val="3"/>
+          <w:numId w:val="1001"/>
           <w:ilvl w:val="0"/>
         </w:numPr>
       </w:pPr>
@@ -695,7 +869,7 @@
       <w:pPr>
         <w:pStyle w:val="Compact"/>
         <w:numPr>
-          <w:numId w:val="3"/>
+          <w:numId w:val="1001"/>
           <w:ilvl w:val="0"/>
         </w:numPr>
       </w:pPr>
@@ -707,7 +881,7 @@
       <w:pPr>
         <w:pStyle w:val="Compact"/>
         <w:numPr>
-          <w:numId w:val="3"/>
+          <w:numId w:val="1001"/>
           <w:ilvl w:val="0"/>
         </w:numPr>
       </w:pPr>
@@ -719,7 +893,7 @@
       <w:pPr>
         <w:pStyle w:val="Compact"/>
         <w:numPr>
-          <w:numId w:val="3"/>
+          <w:numId w:val="1001"/>
           <w:ilvl w:val="0"/>
         </w:numPr>
       </w:pPr>
@@ -731,7 +905,7 @@
       <w:pPr>
         <w:pStyle w:val="Compact"/>
         <w:numPr>
-          <w:numId w:val="3"/>
+          <w:numId w:val="1001"/>
           <w:ilvl w:val="0"/>
         </w:numPr>
       </w:pPr>
@@ -743,7 +917,7 @@
       <w:pPr>
         <w:pStyle w:val="Compact"/>
         <w:numPr>
-          <w:numId w:val="3"/>
+          <w:numId w:val="1001"/>
           <w:ilvl w:val="0"/>
         </w:numPr>
       </w:pPr>
@@ -751,21 +925,21 @@
         <w:t xml:space="preserve">server : IP Address of the T.R.P. server (only if you want to connect to it as a client)</w:t>
       </w:r>
     </w:p>
-    <w:bookmarkStart w:id="39" w:name="keyboard-shortcuts"/>
     <w:p>
       <w:pPr>
         <w:pStyle w:val="Heading2"/>
       </w:pPr>
+      <w:bookmarkStart w:id="41" w:name="keyboard-shortcuts"/>
+      <w:bookmarkEnd w:id="41"/>
       <w:r>
         <w:t xml:space="preserve">Keyboard Shortcuts</w:t>
       </w:r>
     </w:p>
-    <w:bookmarkEnd w:id="39"/>
     <w:p>
       <w:pPr>
         <w:pStyle w:val="Compact"/>
         <w:numPr>
-          <w:numId w:val="4"/>
+          <w:numId w:val="1002"/>
           <w:ilvl w:val="0"/>
         </w:numPr>
       </w:pPr>
@@ -777,7 +951,7 @@
       <w:pPr>
         <w:pStyle w:val="Compact"/>
         <w:numPr>
-          <w:numId w:val="4"/>
+          <w:numId w:val="1002"/>
           <w:ilvl w:val="0"/>
         </w:numPr>
       </w:pPr>
@@ -789,7 +963,7 @@
       <w:pPr>
         <w:pStyle w:val="Compact"/>
         <w:numPr>
-          <w:numId w:val="4"/>
+          <w:numId w:val="1002"/>
           <w:ilvl w:val="0"/>
         </w:numPr>
       </w:pPr>
@@ -797,41 +971,41 @@
         <w:t xml:space="preserve">Ctrl-H : Open the HTML Help File</w:t>
       </w:r>
     </w:p>
-    <w:bookmarkStart w:id="40" w:name="how-to-see-debug-logs"/>
     <w:p>
       <w:pPr>
         <w:pStyle w:val="Heading2"/>
       </w:pPr>
+      <w:bookmarkStart w:id="42" w:name="how-to-see-debug-logs"/>
+      <w:bookmarkEnd w:id="42"/>
       <w:r>
         <w:t xml:space="preserve">How to see Debug Logs</w:t>
       </w:r>
     </w:p>
-    <w:bookmarkEnd w:id="40"/>
-    <w:bookmarkStart w:id="41" w:name="with-ratata"/>
     <w:p>
       <w:pPr>
         <w:pStyle w:val="Heading3"/>
       </w:pPr>
+      <w:bookmarkStart w:id="43" w:name="with-ratata"/>
+      <w:bookmarkEnd w:id="43"/>
       <w:r>
         <w:t xml:space="preserve">With Ratata</w:t>
       </w:r>
     </w:p>
-    <w:bookmarkEnd w:id="41"/>
     <w:p>
       <w:r>
         <w:t xml:space="preserve">Simply open Ratata and connect it to Rototo. Then go to the console widget to see your logs.</w:t>
       </w:r>
     </w:p>
-    <w:bookmarkStart w:id="42" w:name="without-ratata---pro-way"/>
     <w:p>
       <w:pPr>
         <w:pStyle w:val="Heading3"/>
       </w:pPr>
+      <w:bookmarkStart w:id="44" w:name="without-ratata---pro-way"/>
+      <w:bookmarkEnd w:id="44"/>
       <w:r>
         <w:t xml:space="preserve">Without Ratata - Pro way</w:t>
       </w:r>
     </w:p>
-    <w:bookmarkEnd w:id="42"/>
     <w:p>
       <w:r>
         <w:t xml:space="preserve">If you want to see all logs (included TRP internal logs), the best option is to see OutputDebugString (and eventually turn on the verbose mode)</w:t>
@@ -841,7 +1015,7 @@
       <w:pPr>
         <w:pStyle w:val="Compact"/>
         <w:numPr>
-          <w:numId w:val="5"/>
+          <w:numId w:val="1003"/>
           <w:ilvl w:val="0"/>
         </w:numPr>
       </w:pPr>
@@ -852,48 +1026,6 @@
     <w:p>
       <w:r>
         <w:t xml:space="preserve">Use the application Dbgview.exe located in the Tools directory</w:t>
-      </w:r>
-    </w:p>
-    <w:p>
-      <w:hyperlink r:id="rId43">
-        <w:r>
-          <w:rPr>
-            <w:rStyle w:val="Link"/>
-          </w:rPr>
-          <w:t xml:space="preserve">Download it Here</w:t>
-        </w:r>
-      </w:hyperlink>
-    </w:p>
-    <w:p>
-      <w:pPr>
-        <w:pStyle w:val="Compact"/>
-        <w:numPr>
-          <w:numId w:val="6"/>
-          <w:ilvl w:val="0"/>
-        </w:numPr>
-      </w:pPr>
-      <w:r>
-        <w:t xml:space="preserve">Under OSX</w:t>
-      </w:r>
-    </w:p>
-    <w:p>
-      <w:r>
-        <w:t xml:space="preserve">Use the OSX Console Application located in Utility/Console.</w:t>
-      </w:r>
-    </w:p>
-    <w:bookmarkStart w:id="44" w:name="the-easy-way"/>
-    <w:p>
-      <w:pPr>
-        <w:pStyle w:val="Heading3"/>
-      </w:pPr>
-      <w:r>
-        <w:t xml:space="preserve">The Easy way</w:t>
-      </w:r>
-    </w:p>
-    <w:bookmarkEnd w:id="44"/>
-    <w:p>
-      <w:r>
-        <w:t xml:space="preserve">If you only want to see your logs, it's easier to turn on the logtofile option and use a file logger to see trp.log modifications in real time. For example you can use the free version of BareTail</w:t>
       </w:r>
     </w:p>
     <w:p>
@@ -907,12 +1039,39 @@
       </w:hyperlink>
     </w:p>
     <w:p>
-      <w:r>
-        <w:t xml:space="preserve">or Glogg</w:t>
-      </w:r>
-    </w:p>
-    <w:p>
-      <w:hyperlink r:id="rId46">
+      <w:pPr>
+        <w:pStyle w:val="Compact"/>
+        <w:numPr>
+          <w:numId w:val="1004"/>
+          <w:ilvl w:val="0"/>
+        </w:numPr>
+      </w:pPr>
+      <w:r>
+        <w:t xml:space="preserve">Under OSX</w:t>
+      </w:r>
+    </w:p>
+    <w:p>
+      <w:r>
+        <w:t xml:space="preserve">Use the OSX Console Application located in Utility/Console.</w:t>
+      </w:r>
+    </w:p>
+    <w:p>
+      <w:pPr>
+        <w:pStyle w:val="Heading3"/>
+      </w:pPr>
+      <w:bookmarkStart w:id="46" w:name="the-easy-way"/>
+      <w:bookmarkEnd w:id="46"/>
+      <w:r>
+        <w:t xml:space="preserve">The Easy way</w:t>
+      </w:r>
+    </w:p>
+    <w:p>
+      <w:r>
+        <w:t xml:space="preserve">If you only want to see your logs, it's easier to turn on the logtofile option and use a file logger to see trp.log modifications in real time. For example you can use the free version of BareTail</w:t>
+      </w:r>
+    </w:p>
+    <w:p>
+      <w:hyperlink r:id="rId47">
         <w:r>
           <w:rPr>
             <w:rStyle w:val="Link"/>
@@ -921,36 +1080,51 @@
         </w:r>
       </w:hyperlink>
     </w:p>
-    <w:bookmarkStart w:id="47" w:name="build"/>
+    <w:p>
+      <w:r>
+        <w:t xml:space="preserve">or Glogg</w:t>
+      </w:r>
+    </w:p>
+    <w:p>
+      <w:hyperlink r:id="rId48">
+        <w:r>
+          <w:rPr>
+            <w:rStyle w:val="Link"/>
+          </w:rPr>
+          <w:t xml:space="preserve">Download it Here</w:t>
+        </w:r>
+      </w:hyperlink>
+    </w:p>
     <w:p>
       <w:pPr>
         <w:pStyle w:val="Heading1"/>
       </w:pPr>
+      <w:bookmarkStart w:id="49" w:name="build"/>
+      <w:bookmarkEnd w:id="49"/>
       <w:r>
         <w:t xml:space="preserve">Build</w:t>
       </w:r>
     </w:p>
-    <w:bookmarkEnd w:id="47"/>
     <w:p>
       <w:r>
         <w:t xml:space="preserve">Building T.R.P. is quite complex beacause ituses quite a lot dependencies. If you don't succeed, please don't hesitate to contact me on (www.veed.fr)[www.veed.fr]</w:t>
       </w:r>
     </w:p>
-    <w:bookmarkStart w:id="48" w:name="ratata-the-i.d.e."/>
     <w:p>
       <w:pPr>
         <w:pStyle w:val="Heading1"/>
       </w:pPr>
+      <w:bookmarkStart w:id="50" w:name="ratata-the-i.d.e."/>
+      <w:bookmarkEnd w:id="50"/>
       <w:r>
         <w:t xml:space="preserve">Ratata : the I.D.E.</w:t>
       </w:r>
     </w:p>
-    <w:bookmarkEnd w:id="48"/>
     <w:p>
       <w:r>
         <w:drawing>
           <wp:inline>
-            <wp:extent cx="11480800" cy="7518400"/>
+            <wp:extent cx="5440680" cy="3562923"/>
             <wp:effectExtent b="0" l="0" r="0" t="0"/>
             <wp:docPr descr="" id="1" name="Picture"/>
             <a:graphic>
@@ -963,7 +1137,7 @@
                     </pic:cNvPicPr>
                   </pic:nvPicPr>
                   <pic:blipFill>
-                    <a:blip r:embed="rId49"/>
+                    <a:blip r:embed="rId51"/>
                     <a:stretch>
                       <a:fillRect/>
                     </a:stretch>
@@ -971,7 +1145,7 @@
                   <pic:spPr bwMode="auto">
                     <a:xfrm>
                       <a:off x="0" y="0"/>
-                      <a:ext cx="11480800" cy="7518400"/>
+                      <a:ext cx="5440680" cy="3562923"/>
                     </a:xfrm>
                     <a:prstGeom prst="rect">
                       <a:avLst/>
@@ -993,26 +1167,26 @@
         <w:br w:type="textWrapping"/>
       </w:r>
     </w:p>
-    <w:bookmarkStart w:id="50" w:name="tutorial"/>
     <w:p>
       <w:pPr>
         <w:pStyle w:val="Heading1"/>
       </w:pPr>
+      <w:bookmarkStart w:id="52" w:name="tutorial"/>
+      <w:bookmarkEnd w:id="52"/>
       <w:r>
         <w:t xml:space="preserve">Tutorial</w:t>
       </w:r>
     </w:p>
-    <w:bookmarkEnd w:id="50"/>
-    <w:bookmarkStart w:id="51" w:name="basic-principle"/>
     <w:p>
       <w:pPr>
         <w:pStyle w:val="Heading2"/>
       </w:pPr>
+      <w:bookmarkStart w:id="53" w:name="basic-principle"/>
+      <w:bookmarkEnd w:id="53"/>
       <w:r>
         <w:t xml:space="preserve">Basic principle</w:t>
       </w:r>
     </w:p>
-    <w:bookmarkEnd w:id="51"/>
     <w:p>
       <w:r>
         <w:t xml:space="preserve">T.R.P. use a script langage(AngelScript) and search for its data in the gamedata directory (at the same level as the executable directory). If you want to use another folder (or if you work on multiple projects), you can indicate your gamedata folder in the file settings.xml</w:t>
@@ -1065,16 +1239,16 @@
         <w:t xml:space="preserve">&lt;/settings&gt;</w:t>
       </w:r>
     </w:p>
-    <w:bookmarkStart w:id="52" w:name="learn-the-angelscript-syntax"/>
     <w:p>
       <w:pPr>
         <w:pStyle w:val="Heading2"/>
       </w:pPr>
+      <w:bookmarkStart w:id="54" w:name="learn-the-angelscript-syntax"/>
+      <w:bookmarkEnd w:id="54"/>
       <w:r>
         <w:t xml:space="preserve">Learn the AngelScript syntax</w:t>
       </w:r>
     </w:p>
-    <w:bookmarkEnd w:id="52"/>
     <w:p>
       <w:r>
         <w:t xml:space="preserve">AngelScript is very close to the c++ langage but there are still some differences (such as references) Basically, no new or delete. Pointers are replaced by @ You can simulate new and delete by usgin a scope trick . Let's see this example :</w:t>
@@ -1223,7 +1397,7 @@
       </w:r>
     </w:p>
     <w:p>
-      <w:hyperlink r:id="rId53">
+      <w:hyperlink r:id="rId55">
         <w:r>
           <w:rPr>
             <w:rStyle w:val="Link"/>
@@ -1232,16 +1406,16 @@
         </w:r>
       </w:hyperlink>
     </w:p>
-    <w:bookmarkStart w:id="54" w:name="try-the-samples"/>
     <w:p>
       <w:pPr>
         <w:pStyle w:val="Heading2"/>
       </w:pPr>
+      <w:bookmarkStart w:id="56" w:name="try-the-samples"/>
+      <w:bookmarkEnd w:id="56"/>
       <w:r>
         <w:t xml:space="preserve">Try the samples</w:t>
       </w:r>
     </w:p>
-    <w:bookmarkEnd w:id="54"/>
     <w:p>
       <w:r>
         <w:t xml:space="preserve">T.R.P. comes by default with a lot of samples.</w:t>
@@ -1257,16 +1431,16 @@
         <w:t xml:space="preserve">It is strongly advised to open these script files (extension .rsc = Rototo Script File) and study them.</w:t>
       </w:r>
     </w:p>
-    <w:bookmarkStart w:id="55" w:name="your-first-t.r.p.-project-aka-helloworld-version-1"/>
     <w:p>
       <w:pPr>
         <w:pStyle w:val="Heading2"/>
       </w:pPr>
+      <w:bookmarkStart w:id="57" w:name="your-first-t.r.p.-project-aka-helloworld-version-1"/>
+      <w:bookmarkEnd w:id="57"/>
       <w:r>
         <w:t xml:space="preserve">Your first T.R.P. project (aka HelloWorld version 1)</w:t>
       </w:r>
     </w:p>
-    <w:bookmarkEnd w:id="55"/>
     <w:p>
       <w:r>
         <w:t xml:space="preserve">T.R.P. needs at least one file called main.rsc in the gamedata directory</w:t>
@@ -1281,7 +1455,7 @@
       <w:pPr>
         <w:pStyle w:val="Compact"/>
         <w:numPr>
-          <w:numId w:val="7"/>
+          <w:numId w:val="1005"/>
           <w:ilvl w:val="0"/>
         </w:numPr>
       </w:pPr>
@@ -1293,7 +1467,7 @@
       <w:pPr>
         <w:pStyle w:val="Compact"/>
         <w:numPr>
-          <w:numId w:val="7"/>
+          <w:numId w:val="1005"/>
           <w:ilvl w:val="0"/>
         </w:numPr>
       </w:pPr>
@@ -1305,7 +1479,7 @@
       <w:pPr>
         <w:pStyle w:val="Compact"/>
         <w:numPr>
-          <w:numId w:val="7"/>
+          <w:numId w:val="1005"/>
           <w:ilvl w:val="0"/>
         </w:numPr>
       </w:pPr>
@@ -1317,7 +1491,7 @@
       <w:pPr>
         <w:pStyle w:val="Compact"/>
         <w:numPr>
-          <w:numId w:val="7"/>
+          <w:numId w:val="1005"/>
           <w:ilvl w:val="0"/>
         </w:numPr>
       </w:pPr>
@@ -1621,7 +1795,7 @@
       <w:pPr>
         <w:pStyle w:val="Compact"/>
         <w:numPr>
-          <w:numId w:val="8"/>
+          <w:numId w:val="1006"/>
           <w:ilvl w:val="0"/>
         </w:numPr>
       </w:pPr>
@@ -1633,7 +1807,7 @@
       <w:pPr>
         <w:pStyle w:val="Compact"/>
         <w:numPr>
-          <w:numId w:val="8"/>
+          <w:numId w:val="1006"/>
           <w:ilvl w:val="0"/>
         </w:numPr>
       </w:pPr>
@@ -1645,7 +1819,7 @@
       <w:pPr>
         <w:pStyle w:val="Compact"/>
         <w:numPr>
-          <w:numId w:val="8"/>
+          <w:numId w:val="1006"/>
           <w:ilvl w:val="0"/>
         </w:numPr>
       </w:pPr>
@@ -1657,7 +1831,7 @@
       <w:pPr>
         <w:pStyle w:val="Compact"/>
         <w:numPr>
-          <w:numId w:val="8"/>
+          <w:numId w:val="1006"/>
           <w:ilvl w:val="0"/>
         </w:numPr>
       </w:pPr>
@@ -1665,16 +1839,16 @@
         <w:t xml:space="preserve">OnShutdown is called only once at the end of the game (when the window close or if you call UTI_Exit)</w:t>
       </w:r>
     </w:p>
-    <w:bookmarkStart w:id="56" w:name="enhanced-helloworld-version-2"/>
     <w:p>
       <w:pPr>
         <w:pStyle w:val="Heading2"/>
       </w:pPr>
+      <w:bookmarkStart w:id="58" w:name="enhanced-helloworld-version-2"/>
+      <w:bookmarkEnd w:id="58"/>
       <w:r>
         <w:t xml:space="preserve">Enhanced HelloWorld (Version 2)</w:t>
       </w:r>
     </w:p>
-    <w:bookmarkEnd w:id="56"/>
     <w:p>
       <w:r>
         <w:t xml:space="preserve">Let's do the same HelloWorld program but this time by using the scene manager provided in the samples and with a Label (to have something more graphical than the system logs)</w:t>
@@ -1694,7 +1868,7 @@
       <w:pPr>
         <w:pStyle w:val="Compact"/>
         <w:numPr>
-          <w:numId w:val="9"/>
+          <w:numId w:val="1007"/>
           <w:ilvl w:val="0"/>
         </w:numPr>
       </w:pPr>
@@ -1706,7 +1880,7 @@
       <w:pPr>
         <w:pStyle w:val="Compact"/>
         <w:numPr>
-          <w:numId w:val="9"/>
+          <w:numId w:val="1007"/>
           <w:ilvl w:val="0"/>
         </w:numPr>
       </w:pPr>
@@ -1733,7 +1907,7 @@
       <w:pPr>
         <w:pStyle w:val="Compact"/>
         <w:numPr>
-          <w:numId w:val="10"/>
+          <w:numId w:val="1008"/>
           <w:ilvl w:val="0"/>
         </w:numPr>
       </w:pPr>
@@ -1745,7 +1919,7 @@
       <w:pPr>
         <w:pStyle w:val="Compact"/>
         <w:numPr>
-          <w:numId w:val="10"/>
+          <w:numId w:val="1008"/>
           <w:ilvl w:val="0"/>
         </w:numPr>
       </w:pPr>
@@ -1753,16 +1927,16 @@
         <w:t xml:space="preserve">Write a new "main.rsc" file to launch directly our new scene (e.g. by calling a changeScene with it)</w:t>
       </w:r>
     </w:p>
-    <w:bookmarkStart w:id="57" w:name="create-our-game-scene"/>
     <w:p>
       <w:pPr>
         <w:pStyle w:val="Heading3"/>
       </w:pPr>
+      <w:bookmarkStart w:id="59" w:name="create-our-game-scene"/>
+      <w:bookmarkEnd w:id="59"/>
       <w:r>
         <w:t xml:space="preserve">Create our game scene</w:t>
       </w:r>
     </w:p>
-    <w:bookmarkEnd w:id="57"/>
     <w:p>
       <w:r>
         <w:t xml:space="preserve">Create a text file called "game_scene.rsc" paste the following code into it:</w:t>
@@ -2183,31 +2357,31 @@
         <w:t xml:space="preserve">Of course, you noticed that the scene manager provides is minimalist, nothing prevents you to create your own with more features (of pushScenes / Popscene example)</w:t>
       </w:r>
     </w:p>
-    <w:bookmarkStart w:id="58" w:name="create-the-new-main.rsc-file"/>
     <w:p>
       <w:pPr>
         <w:pStyle w:val="Heading3"/>
       </w:pPr>
+      <w:bookmarkStart w:id="60" w:name="create-the-new-main.rsc-file"/>
+      <w:bookmarkEnd w:id="60"/>
       <w:r>
         <w:t xml:space="preserve">Create the new main.rsc file</w:t>
       </w:r>
     </w:p>
-    <w:bookmarkEnd w:id="58"/>
     <w:p>
       <w:r>
         <w:t xml:space="preserve">create a text file called main.rsc. Paste the code below.</w:t>
       </w:r>
     </w:p>
-    <w:bookmarkStart w:id="59" w:name="your-first-sprite"/>
     <w:p>
       <w:pPr>
         <w:pStyle w:val="Heading2"/>
       </w:pPr>
+      <w:bookmarkStart w:id="61" w:name="your-first-sprite"/>
+      <w:bookmarkEnd w:id="61"/>
       <w:r>
         <w:t xml:space="preserve">Your first Sprite</w:t>
       </w:r>
     </w:p>
-    <w:bookmarkEnd w:id="59"/>
     <w:p>
       <w:r>
         <w:t xml:space="preserve">T.R.P. does not use images directly. It uses atlas (= spriteSheets) to optimize drawings. The recommended tool to create spritesheets is Shoebox. Drag your images into shoebox</w:t>
@@ -2230,7 +2404,7 @@
                     </pic:cNvPicPr>
                   </pic:nvPicPr>
                   <pic:blipFill>
-                    <a:blip r:embed="rId60"/>
+                    <a:blip r:embed="rId62"/>
                     <a:stretch>
                       <a:fillRect/>
                     </a:stretch>
@@ -2270,7 +2444,7 @@
       <w:pPr>
         <w:pStyle w:val="Compact"/>
         <w:numPr>
-          <w:numId w:val="11"/>
+          <w:numId w:val="1009"/>
           <w:ilvl w:val="0"/>
         </w:numPr>
       </w:pPr>
@@ -2282,7 +2456,7 @@
       <w:pPr>
         <w:pStyle w:val="Compact"/>
         <w:numPr>
-          <w:numId w:val="11"/>
+          <w:numId w:val="1009"/>
           <w:ilvl w:val="0"/>
         </w:numPr>
       </w:pPr>
@@ -2373,7 +2547,7 @@
     <w:p>
       <w:pPr>
         <w:numPr>
-          <w:numId w:val="12"/>
+          <w:numId w:val="1010"/>
           <w:ilvl w:val="0"/>
         </w:numPr>
       </w:pPr>
@@ -2384,7 +2558,7 @@
     <w:p>
       <w:pPr>
         <w:numPr>
-          <w:numId w:val="12"/>
+          <w:numId w:val="1010"/>
           <w:ilvl w:val="0"/>
         </w:numPr>
       </w:pPr>
@@ -2396,7 +2570,7 @@
       <w:pPr>
         <w:pStyle w:val="Compact"/>
         <w:numPr>
-          <w:numId w:val="13"/>
+          <w:numId w:val="1011"/>
           <w:ilvl w:val="0"/>
         </w:numPr>
       </w:pPr>
@@ -2470,7 +2644,7 @@
       <w:pPr>
         <w:pStyle w:val="Compact"/>
         <w:numPr>
-          <w:numId w:val="14"/>
+          <w:numId w:val="1012"/>
           <w:ilvl w:val="0"/>
         </w:numPr>
       </w:pPr>
@@ -3093,16 +3267,16 @@
         </w:r>
       </w:hyperlink>
     </w:p>
-    <w:bookmarkStart w:id="61" w:name="your-first-animation"/>
     <w:p>
       <w:pPr>
         <w:pStyle w:val="Heading2"/>
       </w:pPr>
+      <w:bookmarkStart w:id="63" w:name="your-first-animation"/>
+      <w:bookmarkEnd w:id="63"/>
       <w:r>
         <w:t xml:space="preserve">Your First Animation</w:t>
       </w:r>
     </w:p>
-    <w:bookmarkEnd w:id="61"/>
     <w:p>
       <w:r>
         <w:t xml:space="preserve">Concerning animations, T.R.P. uses sequences of images. Again, T.R.P. gets all images from a spritesheet.</w:t>
@@ -3117,7 +3291,7 @@
       <w:pPr>
         <w:pStyle w:val="Compact"/>
         <w:numPr>
-          <w:numId w:val="15"/>
+          <w:numId w:val="1013"/>
           <w:ilvl w:val="0"/>
         </w:numPr>
       </w:pPr>
@@ -3129,7 +3303,7 @@
       <w:pPr>
         <w:pStyle w:val="Compact"/>
         <w:numPr>
-          <w:numId w:val="15"/>
+          <w:numId w:val="1013"/>
           <w:ilvl w:val="0"/>
         </w:numPr>
       </w:pPr>
@@ -3811,16 +3985,16 @@
         </w:r>
       </w:hyperlink>
     </w:p>
-    <w:bookmarkStart w:id="62" w:name="your-first-sound"/>
     <w:p>
       <w:pPr>
         <w:pStyle w:val="Heading2"/>
       </w:pPr>
+      <w:bookmarkStart w:id="64" w:name="your-first-sound"/>
+      <w:bookmarkEnd w:id="64"/>
       <w:r>
         <w:t xml:space="preserve">Your First Sound</w:t>
       </w:r>
     </w:p>
-    <w:bookmarkEnd w:id="62"/>
     <w:p>
       <w:pPr>
         <w:pStyle w:val="SourceCode"/>
@@ -4285,16 +4459,16 @@
         </w:r>
       </w:hyperlink>
     </w:p>
-    <w:bookmarkStart w:id="63" w:name="your-first-music"/>
     <w:p>
       <w:pPr>
         <w:pStyle w:val="Heading2"/>
       </w:pPr>
+      <w:bookmarkStart w:id="65" w:name="your-first-music"/>
+      <w:bookmarkEnd w:id="65"/>
       <w:r>
         <w:t xml:space="preserve">Your First Music</w:t>
       </w:r>
     </w:p>
-    <w:bookmarkEnd w:id="63"/>
     <w:p>
       <w:pPr>
         <w:pStyle w:val="SourceCode"/>
@@ -4759,16 +4933,16 @@
         </w:r>
       </w:hyperlink>
     </w:p>
-    <w:bookmarkStart w:id="64" w:name="your-first-button"/>
     <w:p>
       <w:pPr>
         <w:pStyle w:val="Heading2"/>
       </w:pPr>
+      <w:bookmarkStart w:id="66" w:name="your-first-button"/>
+      <w:bookmarkEnd w:id="66"/>
       <w:r>
         <w:t xml:space="preserve">Your First Button</w:t>
       </w:r>
     </w:p>
-    <w:bookmarkEnd w:id="64"/>
     <w:p>
       <w:pPr>
         <w:pStyle w:val="SourceCode"/>
@@ -4789,16 +4963,16 @@
         </w:r>
       </w:hyperlink>
     </w:p>
-    <w:bookmarkStart w:id="65" w:name="your-first-listbox"/>
     <w:p>
       <w:pPr>
         <w:pStyle w:val="Heading2"/>
       </w:pPr>
+      <w:bookmarkStart w:id="67" w:name="your-first-listbox"/>
+      <w:bookmarkEnd w:id="67"/>
       <w:r>
         <w:t xml:space="preserve">Your First ListBox</w:t>
       </w:r>
     </w:p>
-    <w:bookmarkEnd w:id="65"/>
     <w:p>
       <w:pPr>
         <w:pStyle w:val="SourceCode"/>
@@ -4819,16 +4993,16 @@
         </w:r>
       </w:hyperlink>
     </w:p>
-    <w:bookmarkStart w:id="66" w:name="inputoutput"/>
     <w:p>
       <w:pPr>
         <w:pStyle w:val="Heading2"/>
       </w:pPr>
+      <w:bookmarkStart w:id="68" w:name="inputoutput"/>
+      <w:bookmarkEnd w:id="68"/>
       <w:r>
         <w:t xml:space="preserve">Input/Output</w:t>
       </w:r>
     </w:p>
-    <w:bookmarkEnd w:id="66"/>
     <w:p>
       <w:pPr>
         <w:pStyle w:val="SourceCode"/>
@@ -5370,46 +5544,46 @@
         <w:t xml:space="preserve">IO_Close(handle);</w:t>
       </w:r>
     </w:p>
-    <w:bookmarkStart w:id="67" w:name="android"/>
     <w:p>
       <w:pPr>
         <w:pStyle w:val="Heading1"/>
       </w:pPr>
+      <w:bookmarkStart w:id="69" w:name="android"/>
+      <w:bookmarkEnd w:id="69"/>
       <w:r>
         <w:t xml:space="preserve">Android</w:t>
       </w:r>
     </w:p>
-    <w:bookmarkEnd w:id="67"/>
-    <w:bookmarkStart w:id="68" w:name="ios"/>
     <w:p>
       <w:pPr>
         <w:pStyle w:val="Heading1"/>
       </w:pPr>
+      <w:bookmarkStart w:id="70" w:name="ios"/>
+      <w:bookmarkEnd w:id="70"/>
       <w:r>
         <w:t xml:space="preserve">IOS</w:t>
       </w:r>
     </w:p>
-    <w:bookmarkEnd w:id="68"/>
-    <w:bookmarkStart w:id="69" w:name="script-reference"/>
     <w:p>
       <w:pPr>
         <w:pStyle w:val="Heading1"/>
       </w:pPr>
+      <w:bookmarkStart w:id="71" w:name="script-reference"/>
+      <w:bookmarkEnd w:id="71"/>
       <w:r>
         <w:t xml:space="preserve">Script Reference</w:t>
       </w:r>
     </w:p>
-    <w:bookmarkEnd w:id="69"/>
-    <w:bookmarkStart w:id="70" w:name="class-animation"/>
     <w:p>
       <w:pPr>
         <w:pStyle w:val="Heading2"/>
       </w:pPr>
+      <w:bookmarkStart w:id="72" w:name="class-animation"/>
+      <w:bookmarkEnd w:id="72"/>
       <w:r>
         <w:t xml:space="preserve">Class Animation</w:t>
       </w:r>
     </w:p>
-    <w:bookmarkEnd w:id="70"/>
     <w:p>
       <w:r>
         <w:t xml:space="preserve">Members:</w:t>
@@ -5417,62 +5591,7 @@
     </w:p>
     <w:p>
       <w:r>
-        <w:rPr>
-          <w:b/>
-        </w:rPr>
-        <w:t xml:space="preserve">void Load(Atlas @</w:t>
-      </w:r>
-      <w:r>
-        <w:rPr>
-          <w:b/>
-        </w:rPr>
-        <w:t xml:space="preserve"> </w:t>
-      </w:r>
-      <w:r>
-        <w:rPr>
-          <w:i/>
-          <w:b/>
-        </w:rPr>
-        <w:t xml:space="preserve">atlas, string &amp;in</w:t>
-      </w:r>
-      <w:r>
-        <w:rPr>
-          <w:i/>
-          <w:b/>
-        </w:rPr>
-        <w:t xml:space="preserve"> </w:t>
-      </w:r>
-      <w:r>
-        <w:rPr>
-          <w:b/>
-        </w:rPr>
-        <w:t xml:space="preserve">name,string &amp;in</w:t>
-      </w:r>
-      <w:r>
-        <w:rPr>
-          <w:b/>
-        </w:rPr>
-        <w:t xml:space="preserve"> </w:t>
-      </w:r>
-      <w:r>
-        <w:rPr>
-          <w:i/>
-          <w:b/>
-        </w:rPr>
-        <w:t xml:space="preserve">format,int</w:t>
-      </w:r>
-      <w:r>
-        <w:rPr>
-          <w:i/>
-          <w:b/>
-        </w:rPr>
-        <w:t xml:space="preserve"> </w:t>
-      </w:r>
-      <w:r>
-        <w:rPr>
-          <w:b/>
-        </w:rPr>
-        <w:t xml:space="preserve">nbFrames)</w:t>
+        <w:t xml:space="preserve">**void Load(Atlas @ _atlas, string &amp;in _name,string &amp;in _format,int _nbFrames)**</w:t>
       </w:r>
     </w:p>
     <w:p>
@@ -5484,7 +5603,7 @@
       <w:pPr>
         <w:pStyle w:val="Compact"/>
         <w:numPr>
-          <w:numId w:val="16"/>
+          <w:numId w:val="1014"/>
           <w:ilvl w:val="0"/>
         </w:numPr>
       </w:pPr>
@@ -5496,7 +5615,7 @@
       <w:pPr>
         <w:pStyle w:val="Compact"/>
         <w:numPr>
-          <w:numId w:val="16"/>
+          <w:numId w:val="1014"/>
           <w:ilvl w:val="0"/>
         </w:numPr>
       </w:pPr>
@@ -5555,7 +5674,7 @@
       <w:pPr>
         <w:pStyle w:val="Compact"/>
         <w:numPr>
-          <w:numId w:val="17"/>
+          <w:numId w:val="1015"/>
           <w:ilvl w:val="0"/>
         </w:numPr>
       </w:pPr>
@@ -5600,7 +5719,7 @@
         <w:rPr>
           <w:b/>
         </w:rPr>
-        <w:t xml:space="preserve">void SetPosition(int x,int y,int from = 0)</w:t>
+        <w:t xml:space="preserve">void SetPosition(int x,int y)</w:t>
       </w:r>
     </w:p>
     <w:p>
@@ -5632,7 +5751,7 @@
         <w:rPr>
           <w:b/>
         </w:rPr>
-        <w:t xml:space="preserve">double GetRotation()</w:t>
+        <w:t xml:space="preserve">float get_Rotation()</w:t>
       </w:r>
     </w:p>
     <w:p>
@@ -5719,16 +5838,16 @@
         <w:t xml:space="preserve"> </w:t>
       </w:r>
     </w:p>
-    <w:bookmarkStart w:id="71" w:name="class-atlas"/>
     <w:p>
       <w:pPr>
         <w:pStyle w:val="Heading2"/>
       </w:pPr>
+      <w:bookmarkStart w:id="73" w:name="class-atlas"/>
+      <w:bookmarkEnd w:id="73"/>
       <w:r>
         <w:t xml:space="preserve">Class Atlas</w:t>
       </w:r>
     </w:p>
-    <w:bookmarkEnd w:id="71"/>
     <w:p>
       <w:r>
         <w:t xml:space="preserve">Members:</w:t>
@@ -5744,10 +5863,171 @@
     </w:p>
     <w:p>
       <w:r>
-        <w:rPr>
-          <w:b/>
-        </w:rPr>
-        <w:t xml:space="preserve">void Load(string &amp;in</w:t>
+        <w:t xml:space="preserve">**void Load(string &amp;in _file,int _flags=13)**</w:t>
+      </w:r>
+    </w:p>
+    <w:p>
+      <w:r>
+        <w:t xml:space="preserve">**void LoadFromImage(string &amp;in _file,int _flags=13)**</w:t>
+      </w:r>
+    </w:p>
+    <w:p>
+      <w:r>
+        <w:rPr>
+          <w:b/>
+        </w:rPr>
+        <w:t xml:space="preserve">void UnLoad()</w:t>
+      </w:r>
+    </w:p>
+    <w:p>
+      <w:pPr>
+        <w:pStyle w:val="Heading2"/>
+      </w:pPr>
+      <w:bookmarkStart w:id="74" w:name="class-button"/>
+      <w:bookmarkEnd w:id="74"/>
+      <w:r>
+        <w:t xml:space="preserve">Class Button</w:t>
+      </w:r>
+    </w:p>
+    <w:p>
+      <w:r>
+        <w:t xml:space="preserve">Members:</w:t>
+      </w:r>
+    </w:p>
+    <w:p>
+      <w:r>
+        <w:rPr>
+          <w:b/>
+        </w:rPr>
+        <w:t xml:space="preserve">void SetText(string &amp;in newText)</w:t>
+      </w:r>
+    </w:p>
+    <w:p>
+      <w:r>
+        <w:rPr>
+          <w:b/>
+        </w:rPr>
+        <w:t xml:space="preserve">void Render()</w:t>
+      </w:r>
+    </w:p>
+    <w:p>
+      <w:r>
+        <w:rPr>
+          <w:b/>
+        </w:rPr>
+        <w:t xml:space="preserve">void SetSize(int w,int h)</w:t>
+      </w:r>
+    </w:p>
+    <w:p>
+      <w:r>
+        <w:rPr>
+          <w:b/>
+        </w:rPr>
+        <w:t xml:space="preserve">void set_Position(Vector2D vec)</w:t>
+      </w:r>
+    </w:p>
+    <w:p>
+      <w:r>
+        <w:rPr>
+          <w:b/>
+        </w:rPr>
+        <w:t xml:space="preserve">void SetPosition(int x,int y)</w:t>
+      </w:r>
+    </w:p>
+    <w:p>
+      <w:r>
+        <w:rPr>
+          <w:b/>
+        </w:rPr>
+        <w:t xml:space="preserve">void set_Position(Vector2D vec)</w:t>
+      </w:r>
+    </w:p>
+    <w:p>
+      <w:r>
+        <w:rPr>
+          <w:b/>
+        </w:rPr>
+        <w:t xml:space="preserve">void SetFont(Font @ font)</w:t>
+      </w:r>
+    </w:p>
+    <w:p>
+      <w:r>
+        <w:rPr>
+          <w:b/>
+        </w:rPr>
+        <w:t xml:space="preserve">void SetSprite(int index,Atlas @ atlas, string &amp;in name, bool ninePatch = false)</w:t>
+      </w:r>
+    </w:p>
+    <w:p>
+      <w:r>
+        <w:rPr>
+          <w:b/>
+        </w:rPr>
+        <w:t xml:space="preserve">void SetTextColor(uint8 r=255,uint8 g=255,uint8 b=255,uint8 a=255)</w:t>
+      </w:r>
+    </w:p>
+    <w:p>
+      <w:r>
+        <w:rPr>
+          <w:b/>
+        </w:rPr>
+        <w:t xml:space="preserve">void SetRotation(float angle)</w:t>
+      </w:r>
+    </w:p>
+    <w:p>
+      <w:r>
+        <w:rPr>
+          <w:b/>
+        </w:rPr>
+        <w:t xml:space="preserve">float get_Rotation()</w:t>
+      </w:r>
+    </w:p>
+    <w:p>
+      <w:r>
+        <w:rPr>
+          <w:b/>
+        </w:rPr>
+        <w:t xml:space="preserve">bool Touched(int x,int y)</w:t>
+      </w:r>
+    </w:p>
+    <w:p>
+      <w:r>
+        <w:rPr>
+          <w:b/>
+        </w:rPr>
+        <w:t xml:space="preserve">void SetScale(double xFactor,double yFactor)</w:t>
+      </w:r>
+    </w:p>
+    <w:p>
+      <w:r>
+        <w:rPr>
+          <w:b/>
+        </w:rPr>
+        <w:t xml:space="preserve">void SetEnabled(bool value)</w:t>
+      </w:r>
+    </w:p>
+    <w:p>
+      <w:r>
+        <w:rPr>
+          <w:b/>
+        </w:rPr>
+        <w:t xml:space="preserve">void SetType(int type)</w:t>
+      </w:r>
+    </w:p>
+    <w:p>
+      <w:r>
+        <w:rPr>
+          <w:b/>
+        </w:rPr>
+        <w:t xml:space="preserve">void SetState(int state)</w:t>
+      </w:r>
+    </w:p>
+    <w:p>
+      <w:r>
+        <w:rPr>
+          <w:b/>
+        </w:rPr>
+        <w:t xml:space="preserve">CallbackHandler</w:t>
       </w:r>
       <w:r>
         <w:rPr>
@@ -5757,14 +6037,12 @@
       </w:r>
       <w:r>
         <w:rPr>
-          <w:i/>
-          <w:b/>
-        </w:rPr>
-        <w:t xml:space="preserve">file,int</w:t>
-      </w:r>
-      <w:r>
-        <w:rPr>
-          <w:i/>
+          <w:b/>
+        </w:rPr>
+        <w:t xml:space="preserve">@on_click_handler</w:t>
+      </w:r>
+      <w:r>
+        <w:rPr>
           <w:b/>
         </w:rPr>
         <w:t xml:space="preserve"> </w:t>
@@ -5773,15 +6051,7 @@
         <w:rPr>
           <w:b/>
         </w:rPr>
-        <w:t xml:space="preserve">flags=13)</w:t>
-      </w:r>
-    </w:p>
-    <w:p>
-      <w:r>
-        <w:rPr>
-          <w:b/>
-        </w:rPr>
-        <w:t xml:space="preserve">void LoadFromImage(string &amp;in</w:t>
+        <w:t xml:space="preserve">(property)</w:t>
       </w:r>
       <w:r>
         <w:rPr>
@@ -5789,16 +6059,16 @@
         </w:rPr>
         <w:t xml:space="preserve"> </w:t>
       </w:r>
-      <w:r>
-        <w:rPr>
-          <w:i/>
-          <w:b/>
-        </w:rPr>
-        <w:t xml:space="preserve">file,int</w:t>
-      </w:r>
-      <w:r>
-        <w:rPr>
-          <w:i/>
+    </w:p>
+    <w:p>
+      <w:r>
+        <w:rPr>
+          <w:b/>
+        </w:rPr>
+        <w:t xml:space="preserve">ref</w:t>
+      </w:r>
+      <w:r>
+        <w:rPr>
           <w:b/>
         </w:rPr>
         <w:t xml:space="preserve"> </w:t>
@@ -5807,7 +6077,542 @@
         <w:rPr>
           <w:b/>
         </w:rPr>
-        <w:t xml:space="preserve">flags=13)</w:t>
+        <w:t xml:space="preserve">@user_data</w:t>
+      </w:r>
+      <w:r>
+        <w:rPr>
+          <w:b/>
+        </w:rPr>
+        <w:t xml:space="preserve"> </w:t>
+      </w:r>
+      <w:r>
+        <w:rPr>
+          <w:b/>
+        </w:rPr>
+        <w:t xml:space="preserve">(property)</w:t>
+      </w:r>
+      <w:r>
+        <w:rPr>
+          <w:b/>
+        </w:rPr>
+        <w:t xml:space="preserve"> </w:t>
+      </w:r>
+    </w:p>
+    <w:p>
+      <w:pPr>
+        <w:pStyle w:val="Heading2"/>
+      </w:pPr>
+      <w:bookmarkStart w:id="75" w:name="class-combobox"/>
+      <w:bookmarkEnd w:id="75"/>
+      <w:r>
+        <w:t xml:space="preserve">Class ComboBox</w:t>
+      </w:r>
+    </w:p>
+    <w:p>
+      <w:r>
+        <w:t xml:space="preserve">Members:</w:t>
+      </w:r>
+    </w:p>
+    <w:p>
+      <w:r>
+        <w:rPr>
+          <w:b/>
+        </w:rPr>
+        <w:t xml:space="preserve">float GetRotation()</w:t>
+      </w:r>
+    </w:p>
+    <w:p>
+      <w:r>
+        <w:rPr>
+          <w:b/>
+        </w:rPr>
+        <w:t xml:space="preserve">CallbackHandler</w:t>
+      </w:r>
+      <w:r>
+        <w:rPr>
+          <w:b/>
+        </w:rPr>
+        <w:t xml:space="preserve"> </w:t>
+      </w:r>
+      <w:r>
+        <w:rPr>
+          <w:b/>
+        </w:rPr>
+        <w:t xml:space="preserve">@onSelectionChangedHandler</w:t>
+      </w:r>
+      <w:r>
+        <w:rPr>
+          <w:b/>
+        </w:rPr>
+        <w:t xml:space="preserve"> </w:t>
+      </w:r>
+      <w:r>
+        <w:rPr>
+          <w:b/>
+        </w:rPr>
+        <w:t xml:space="preserve">(property)</w:t>
+      </w:r>
+      <w:r>
+        <w:rPr>
+          <w:b/>
+        </w:rPr>
+        <w:t xml:space="preserve"> </w:t>
+      </w:r>
+    </w:p>
+    <w:p>
+      <w:r>
+        <w:rPr>
+          <w:b/>
+        </w:rPr>
+        <w:t xml:space="preserve">ref</w:t>
+      </w:r>
+      <w:r>
+        <w:rPr>
+          <w:b/>
+        </w:rPr>
+        <w:t xml:space="preserve"> </w:t>
+      </w:r>
+      <w:r>
+        <w:rPr>
+          <w:b/>
+        </w:rPr>
+        <w:t xml:space="preserve">@userData</w:t>
+      </w:r>
+      <w:r>
+        <w:rPr>
+          <w:b/>
+        </w:rPr>
+        <w:t xml:space="preserve"> </w:t>
+      </w:r>
+      <w:r>
+        <w:rPr>
+          <w:b/>
+        </w:rPr>
+        <w:t xml:space="preserve">(property)</w:t>
+      </w:r>
+      <w:r>
+        <w:rPr>
+          <w:b/>
+        </w:rPr>
+        <w:t xml:space="preserve"> </w:t>
+      </w:r>
+    </w:p>
+    <w:p>
+      <w:pPr>
+        <w:pStyle w:val="Heading2"/>
+      </w:pPr>
+      <w:bookmarkStart w:id="76" w:name="class-font"/>
+      <w:bookmarkEnd w:id="76"/>
+      <w:r>
+        <w:t xml:space="preserve">Class Font</w:t>
+      </w:r>
+    </w:p>
+    <w:p>
+      <w:r>
+        <w:t xml:space="preserve">Members:</w:t>
+      </w:r>
+    </w:p>
+    <w:p>
+      <w:pPr>
+        <w:pStyle w:val="Heading2"/>
+      </w:pPr>
+      <w:bookmarkStart w:id="77" w:name="class-label"/>
+      <w:bookmarkEnd w:id="77"/>
+      <w:r>
+        <w:t xml:space="preserve">Class Label</w:t>
+      </w:r>
+    </w:p>
+    <w:p>
+      <w:r>
+        <w:t xml:space="preserve">Members:</w:t>
+      </w:r>
+    </w:p>
+    <w:p>
+      <w:r>
+        <w:t xml:space="preserve">**void SetText(string &amp;in _newText,bool _justified = true)**</w:t>
+      </w:r>
+    </w:p>
+    <w:p>
+      <w:r>
+        <w:rPr>
+          <w:b/>
+        </w:rPr>
+        <w:t xml:space="preserve">void Render()</w:t>
+      </w:r>
+    </w:p>
+    <w:p>
+      <w:r>
+        <w:rPr>
+          <w:b/>
+        </w:rPr>
+        <w:t xml:space="preserve">void SetFont(Font @ font)</w:t>
+      </w:r>
+    </w:p>
+    <w:p>
+      <w:r>
+        <w:t xml:space="preserve">**void SetColor(uint8 _r=255,uint8 _g=255,uint8 _b=255,uint8 _a=255)**</w:t>
+      </w:r>
+    </w:p>
+    <w:p>
+      <w:r>
+        <w:rPr>
+          <w:b/>
+        </w:rPr>
+        <w:t xml:space="preserve">void SetPosition(int x,int y)</w:t>
+      </w:r>
+    </w:p>
+    <w:p>
+      <w:r>
+        <w:t xml:space="preserve">**bool Touched(int _x,int _y)**</w:t>
+      </w:r>
+    </w:p>
+    <w:p>
+      <w:r>
+        <w:rPr>
+          <w:b/>
+        </w:rPr>
+        <w:t xml:space="preserve">void SetRotation(float angle)</w:t>
+      </w:r>
+    </w:p>
+    <w:p>
+      <w:r>
+        <w:rPr>
+          <w:b/>
+        </w:rPr>
+        <w:t xml:space="preserve">float GetRotation()</w:t>
+      </w:r>
+    </w:p>
+    <w:p>
+      <w:r>
+        <w:rPr>
+          <w:b/>
+        </w:rPr>
+        <w:t xml:space="preserve">void SetShaded(bool value)</w:t>
+      </w:r>
+    </w:p>
+    <w:p>
+      <w:pPr>
+        <w:pStyle w:val="Heading2"/>
+      </w:pPr>
+      <w:bookmarkStart w:id="78" w:name="class-listbox"/>
+      <w:bookmarkEnd w:id="78"/>
+      <w:r>
+        <w:t xml:space="preserve">Class ListBox</w:t>
+      </w:r>
+    </w:p>
+    <w:p>
+      <w:r>
+        <w:t xml:space="preserve">Members:</w:t>
+      </w:r>
+    </w:p>
+    <w:p>
+      <w:r>
+        <w:rPr>
+          <w:b/>
+        </w:rPr>
+        <w:t xml:space="preserve">float GetRotation()</w:t>
+      </w:r>
+    </w:p>
+    <w:p>
+      <w:r>
+        <w:rPr>
+          <w:b/>
+        </w:rPr>
+        <w:t xml:space="preserve">CallbackHandler</w:t>
+      </w:r>
+      <w:r>
+        <w:rPr>
+          <w:b/>
+        </w:rPr>
+        <w:t xml:space="preserve"> </w:t>
+      </w:r>
+      <w:r>
+        <w:rPr>
+          <w:b/>
+        </w:rPr>
+        <w:t xml:space="preserve">@onSelectionChangedHandler</w:t>
+      </w:r>
+      <w:r>
+        <w:rPr>
+          <w:b/>
+        </w:rPr>
+        <w:t xml:space="preserve"> </w:t>
+      </w:r>
+      <w:r>
+        <w:rPr>
+          <w:b/>
+        </w:rPr>
+        <w:t xml:space="preserve">(property)</w:t>
+      </w:r>
+      <w:r>
+        <w:rPr>
+          <w:b/>
+        </w:rPr>
+        <w:t xml:space="preserve"> </w:t>
+      </w:r>
+    </w:p>
+    <w:p>
+      <w:r>
+        <w:rPr>
+          <w:b/>
+        </w:rPr>
+        <w:t xml:space="preserve">ref</w:t>
+      </w:r>
+      <w:r>
+        <w:rPr>
+          <w:b/>
+        </w:rPr>
+        <w:t xml:space="preserve"> </w:t>
+      </w:r>
+      <w:r>
+        <w:rPr>
+          <w:b/>
+        </w:rPr>
+        <w:t xml:space="preserve">@userData</w:t>
+      </w:r>
+      <w:r>
+        <w:rPr>
+          <w:b/>
+        </w:rPr>
+        <w:t xml:space="preserve"> </w:t>
+      </w:r>
+      <w:r>
+        <w:rPr>
+          <w:b/>
+        </w:rPr>
+        <w:t xml:space="preserve">(property)</w:t>
+      </w:r>
+      <w:r>
+        <w:rPr>
+          <w:b/>
+        </w:rPr>
+        <w:t xml:space="preserve"> </w:t>
+      </w:r>
+    </w:p>
+    <w:p>
+      <w:pPr>
+        <w:pStyle w:val="Heading2"/>
+      </w:pPr>
+      <w:bookmarkStart w:id="79" w:name="class-emitter"/>
+      <w:bookmarkEnd w:id="79"/>
+      <w:r>
+        <w:t xml:space="preserve">Class Emitter</w:t>
+      </w:r>
+    </w:p>
+    <w:p>
+      <w:r>
+        <w:t xml:space="preserve">Members:</w:t>
+      </w:r>
+    </w:p>
+    <w:p>
+      <w:r>
+        <w:rPr>
+          <w:b/>
+        </w:rPr>
+        <w:t xml:space="preserve">Emitter()</w:t>
+      </w:r>
+    </w:p>
+    <w:p>
+      <w:r>
+        <w:rPr>
+          <w:b/>
+        </w:rPr>
+        <w:t xml:space="preserve">void Load(Atlas @ atlas,string &amp;in file,int flags=13)</w:t>
+      </w:r>
+    </w:p>
+    <w:p>
+      <w:r>
+        <w:rPr>
+          <w:b/>
+        </w:rPr>
+        <w:t xml:space="preserve">void SetPosition(int x,int y,int from=0)</w:t>
+      </w:r>
+    </w:p>
+    <w:p>
+      <w:r>
+        <w:rPr>
+          <w:b/>
+        </w:rPr>
+        <w:t xml:space="preserve">void Update(uint64 elapsed)</w:t>
+      </w:r>
+    </w:p>
+    <w:p>
+      <w:r>
+        <w:rPr>
+          <w:b/>
+        </w:rPr>
+        <w:t xml:space="preserve">void Render()</w:t>
+      </w:r>
+    </w:p>
+    <w:p>
+      <w:pPr>
+        <w:pStyle w:val="Heading2"/>
+      </w:pPr>
+      <w:bookmarkStart w:id="80" w:name="class-body"/>
+      <w:bookmarkEnd w:id="80"/>
+      <w:r>
+        <w:t xml:space="preserve">Class Body</w:t>
+      </w:r>
+    </w:p>
+    <w:p>
+      <w:r>
+        <w:t xml:space="preserve">Members:</w:t>
+      </w:r>
+    </w:p>
+    <w:p>
+      <w:pPr>
+        <w:pStyle w:val="Heading2"/>
+      </w:pPr>
+      <w:bookmarkStart w:id="81" w:name="class-primitive"/>
+      <w:bookmarkEnd w:id="81"/>
+      <w:r>
+        <w:t xml:space="preserve">Class Primitive</w:t>
+      </w:r>
+    </w:p>
+    <w:p>
+      <w:r>
+        <w:t xml:space="preserve">Members:</w:t>
+      </w:r>
+    </w:p>
+    <w:p>
+      <w:r>
+        <w:rPr>
+          <w:b/>
+        </w:rPr>
+        <w:t xml:space="preserve">void Render()</w:t>
+      </w:r>
+    </w:p>
+    <w:p>
+      <w:r>
+        <w:rPr>
+          <w:b/>
+        </w:rPr>
+        <w:t xml:space="preserve">void SetColor(uint8 r=255,uint8 g=255,uint8 b=255,uint8 a=255)</w:t>
+      </w:r>
+    </w:p>
+    <w:p>
+      <w:r>
+        <w:rPr>
+          <w:b/>
+        </w:rPr>
+        <w:t xml:space="preserve">void SetPosition(int x,int y)</w:t>
+      </w:r>
+    </w:p>
+    <w:p>
+      <w:r>
+        <w:rPr>
+          <w:b/>
+        </w:rPr>
+        <w:t xml:space="preserve">float GetRotation()</w:t>
+      </w:r>
+    </w:p>
+    <w:p>
+      <w:pPr>
+        <w:pStyle w:val="Heading2"/>
+      </w:pPr>
+      <w:bookmarkStart w:id="82" w:name="class-music"/>
+      <w:bookmarkEnd w:id="82"/>
+      <w:r>
+        <w:t xml:space="preserve">Class Music</w:t>
+      </w:r>
+    </w:p>
+    <w:p>
+      <w:r>
+        <w:t xml:space="preserve">Members:</w:t>
+      </w:r>
+    </w:p>
+    <w:p>
+      <w:pPr>
+        <w:pStyle w:val="Heading2"/>
+      </w:pPr>
+      <w:bookmarkStart w:id="83" w:name="class-sound"/>
+      <w:bookmarkEnd w:id="83"/>
+      <w:r>
+        <w:t xml:space="preserve">Class Sound</w:t>
+      </w:r>
+    </w:p>
+    <w:p>
+      <w:r>
+        <w:t xml:space="preserve">Members:</w:t>
+      </w:r>
+    </w:p>
+    <w:p>
+      <w:pPr>
+        <w:pStyle w:val="Heading2"/>
+      </w:pPr>
+      <w:bookmarkStart w:id="84" w:name="class-sprite"/>
+      <w:bookmarkEnd w:id="84"/>
+      <w:r>
+        <w:t xml:space="preserve">Class Sprite</w:t>
+      </w:r>
+    </w:p>
+    <w:p>
+      <w:r>
+        <w:t xml:space="preserve">Members:</w:t>
+      </w:r>
+    </w:p>
+    <w:p>
+      <w:r>
+        <w:rPr>
+          <w:b/>
+        </w:rPr>
+        <w:t xml:space="preserve">void Load(Atlas @ atlas, string &amp;in name)</w:t>
+      </w:r>
+    </w:p>
+    <w:p>
+      <w:r>
+        <w:rPr>
+          <w:b/>
+        </w:rPr>
+        <w:t xml:space="preserve">void SetPosition(int x,int y)</w:t>
+      </w:r>
+    </w:p>
+    <w:p>
+      <w:r>
+        <w:rPr>
+          <w:b/>
+        </w:rPr>
+        <w:t xml:space="preserve">void set_Position(Vector2D pos)</w:t>
+      </w:r>
+    </w:p>
+    <w:p>
+      <w:r>
+        <w:rPr>
+          <w:b/>
+        </w:rPr>
+        <w:t xml:space="preserve">bool Touched(int x,int y)</w:t>
+      </w:r>
+    </w:p>
+    <w:p>
+      <w:r>
+        <w:rPr>
+          <w:b/>
+        </w:rPr>
+        <w:t xml:space="preserve">void SetScale(double xFactor,double yFactor)</w:t>
+      </w:r>
+    </w:p>
+    <w:p>
+      <w:r>
+        <w:rPr>
+          <w:b/>
+        </w:rPr>
+        <w:t xml:space="preserve">void SetRotation(float angle)</w:t>
+      </w:r>
+    </w:p>
+    <w:p>
+      <w:r>
+        <w:rPr>
+          <w:b/>
+        </w:rPr>
+        <w:t xml:space="preserve">float get_Rotation()</w:t>
+      </w:r>
+    </w:p>
+    <w:p>
+      <w:r>
+        <w:rPr>
+          <w:b/>
+        </w:rPr>
+        <w:t xml:space="preserve">void Render()</w:t>
       </w:r>
     </w:p>
     <w:p>
@@ -5818,16 +6623,48 @@
         <w:t xml:space="preserve">void UnLoad()</w:t>
       </w:r>
     </w:p>
-    <w:bookmarkStart w:id="72" w:name="class-button"/>
+    <w:p>
+      <w:r>
+        <w:rPr>
+          <w:b/>
+        </w:rPr>
+        <w:t xml:space="preserve">void SetColor(uint8 r=255,uint8 g=255,uint8 b=255,uint8 a=255)</w:t>
+      </w:r>
+    </w:p>
+    <w:p>
+      <w:r>
+        <w:rPr>
+          <w:b/>
+        </w:rPr>
+        <w:t xml:space="preserve">void SetSize(int w,int h)</w:t>
+      </w:r>
+    </w:p>
+    <w:p>
+      <w:r>
+        <w:rPr>
+          <w:b/>
+        </w:rPr>
+        <w:t xml:space="preserve">void SetNinePatch(bool value)</w:t>
+      </w:r>
+    </w:p>
+    <w:p>
+      <w:r>
+        <w:rPr>
+          <w:b/>
+        </w:rPr>
+        <w:t xml:space="preserve">void SetNinePatchRect(int x,int y,int w,int h)</w:t>
+      </w:r>
+    </w:p>
     <w:p>
       <w:pPr>
         <w:pStyle w:val="Heading2"/>
       </w:pPr>
-      <w:r>
-        <w:t xml:space="preserve">Class Button</w:t>
-      </w:r>
-    </w:p>
-    <w:bookmarkEnd w:id="72"/>
+      <w:bookmarkStart w:id="85" w:name="class-textbox"/>
+      <w:bookmarkEnd w:id="85"/>
+      <w:r>
+        <w:t xml:space="preserve">Class TextBox</w:t>
+      </w:r>
+    </w:p>
     <w:p>
       <w:r>
         <w:t xml:space="preserve">Members:</w:t>
@@ -5838,1178 +6675,313 @@
         <w:rPr>
           <w:b/>
         </w:rPr>
-        <w:t xml:space="preserve">void SetText(string &amp;in newText)</w:t>
-      </w:r>
-    </w:p>
-    <w:p>
-      <w:r>
-        <w:rPr>
-          <w:b/>
-        </w:rPr>
-        <w:t xml:space="preserve">void Render()</w:t>
-      </w:r>
-    </w:p>
-    <w:p>
-      <w:r>
-        <w:rPr>
-          <w:b/>
-        </w:rPr>
-        <w:t xml:space="preserve">void SetSize(int w,int h)</w:t>
-      </w:r>
-    </w:p>
-    <w:p>
-      <w:r>
-        <w:rPr>
-          <w:b/>
-        </w:rPr>
-        <w:t xml:space="preserve">void SetPosition(int x,int y,int from=0)</w:t>
-      </w:r>
-    </w:p>
-    <w:p>
-      <w:r>
-        <w:rPr>
-          <w:b/>
-        </w:rPr>
-        <w:t xml:space="preserve">void SetFont(Font @ font)</w:t>
-      </w:r>
-    </w:p>
-    <w:p>
-      <w:r>
-        <w:rPr>
-          <w:b/>
-        </w:rPr>
-        <w:t xml:space="preserve">void SetSprite(int index,Atlas @ atlas, string &amp;in name, bool ninePatch = false)</w:t>
-      </w:r>
-    </w:p>
-    <w:p>
-      <w:r>
-        <w:rPr>
-          <w:b/>
-        </w:rPr>
-        <w:t xml:space="preserve">void SetTextColor(uint8 r=255,uint8 g=255,uint8 b=255,uint8 a=255)</w:t>
-      </w:r>
-    </w:p>
-    <w:p>
-      <w:r>
-        <w:rPr>
-          <w:b/>
-        </w:rPr>
-        <w:t xml:space="preserve">void SetRotation(float angle)</w:t>
-      </w:r>
-    </w:p>
-    <w:p>
-      <w:r>
-        <w:rPr>
-          <w:b/>
-        </w:rPr>
-        <w:t xml:space="preserve">double GetRotation()</w:t>
-      </w:r>
-    </w:p>
-    <w:p>
-      <w:r>
-        <w:rPr>
-          <w:b/>
-        </w:rPr>
-        <w:t xml:space="preserve">bool Touched(int x,int y)</w:t>
-      </w:r>
-    </w:p>
-    <w:p>
-      <w:r>
-        <w:rPr>
-          <w:b/>
-        </w:rPr>
-        <w:t xml:space="preserve">void SetScale(double xFactor,double yFactor)</w:t>
-      </w:r>
-    </w:p>
-    <w:p>
-      <w:r>
-        <w:rPr>
-          <w:b/>
-        </w:rPr>
-        <w:t xml:space="preserve">void SetEnabled(bool value)</w:t>
-      </w:r>
-    </w:p>
-    <w:p>
-      <w:r>
-        <w:rPr>
-          <w:b/>
-        </w:rPr>
-        <w:t xml:space="preserve">void SetType(int type)</w:t>
-      </w:r>
-    </w:p>
-    <w:p>
-      <w:r>
-        <w:rPr>
-          <w:b/>
-        </w:rPr>
-        <w:t xml:space="preserve">void SetState(int state)</w:t>
-      </w:r>
-    </w:p>
-    <w:p>
-      <w:r>
-        <w:rPr>
-          <w:b/>
-        </w:rPr>
-        <w:t xml:space="preserve">CallbackHandler</w:t>
-      </w:r>
-      <w:r>
-        <w:rPr>
-          <w:b/>
-        </w:rPr>
-        <w:t xml:space="preserve"> </w:t>
-      </w:r>
-      <w:r>
-        <w:rPr>
-          <w:b/>
-        </w:rPr>
-        <w:t xml:space="preserve">@on_click_handler</w:t>
-      </w:r>
-      <w:r>
-        <w:rPr>
-          <w:b/>
-        </w:rPr>
-        <w:t xml:space="preserve"> </w:t>
-      </w:r>
-      <w:r>
-        <w:rPr>
-          <w:b/>
-        </w:rPr>
-        <w:t xml:space="preserve">(property)</w:t>
-      </w:r>
-      <w:r>
-        <w:rPr>
-          <w:b/>
-        </w:rPr>
-        <w:t xml:space="preserve"> </w:t>
-      </w:r>
-    </w:p>
-    <w:p>
-      <w:r>
-        <w:rPr>
-          <w:b/>
-        </w:rPr>
-        <w:t xml:space="preserve">ref</w:t>
-      </w:r>
-      <w:r>
-        <w:rPr>
-          <w:b/>
-        </w:rPr>
-        <w:t xml:space="preserve"> </w:t>
-      </w:r>
-      <w:r>
-        <w:rPr>
-          <w:b/>
-        </w:rPr>
-        <w:t xml:space="preserve">@user_data</w:t>
-      </w:r>
-      <w:r>
-        <w:rPr>
-          <w:b/>
-        </w:rPr>
-        <w:t xml:space="preserve"> </w:t>
-      </w:r>
-      <w:r>
-        <w:rPr>
-          <w:b/>
-        </w:rPr>
-        <w:t xml:space="preserve">(property)</w:t>
-      </w:r>
-      <w:r>
-        <w:rPr>
-          <w:b/>
-        </w:rPr>
-        <w:t xml:space="preserve"> </w:t>
-      </w:r>
-    </w:p>
-    <w:bookmarkStart w:id="73" w:name="class-combobox"/>
+        <w:t xml:space="preserve">float GetRotation()</w:t>
+      </w:r>
+    </w:p>
     <w:p>
       <w:pPr>
         <w:pStyle w:val="Heading2"/>
       </w:pPr>
-      <w:r>
-        <w:t xml:space="preserve">Class ComboBox</w:t>
-      </w:r>
-    </w:p>
-    <w:bookmarkEnd w:id="73"/>
-    <w:p>
-      <w:r>
-        <w:t xml:space="preserve">Members:</w:t>
-      </w:r>
-    </w:p>
-    <w:p>
-      <w:r>
-        <w:rPr>
-          <w:b/>
-        </w:rPr>
-        <w:t xml:space="preserve">double GetRotation()</w:t>
-      </w:r>
-    </w:p>
-    <w:p>
-      <w:r>
-        <w:rPr>
-          <w:b/>
-        </w:rPr>
-        <w:t xml:space="preserve">CallbackHandler</w:t>
-      </w:r>
-      <w:r>
-        <w:rPr>
-          <w:b/>
-        </w:rPr>
-        <w:t xml:space="preserve"> </w:t>
-      </w:r>
-      <w:r>
-        <w:rPr>
-          <w:b/>
-        </w:rPr>
-        <w:t xml:space="preserve">@onSelectionChangedHandler</w:t>
-      </w:r>
-      <w:r>
-        <w:rPr>
-          <w:b/>
-        </w:rPr>
-        <w:t xml:space="preserve"> </w:t>
-      </w:r>
-      <w:r>
-        <w:rPr>
-          <w:b/>
-        </w:rPr>
-        <w:t xml:space="preserve">(property)</w:t>
-      </w:r>
-      <w:r>
-        <w:rPr>
-          <w:b/>
-        </w:rPr>
-        <w:t xml:space="preserve"> </w:t>
-      </w:r>
-    </w:p>
-    <w:p>
-      <w:r>
-        <w:rPr>
-          <w:b/>
-        </w:rPr>
-        <w:t xml:space="preserve">ref</w:t>
-      </w:r>
-      <w:r>
-        <w:rPr>
-          <w:b/>
-        </w:rPr>
-        <w:t xml:space="preserve"> </w:t>
-      </w:r>
-      <w:r>
-        <w:rPr>
-          <w:b/>
-        </w:rPr>
-        <w:t xml:space="preserve">@userData</w:t>
-      </w:r>
-      <w:r>
-        <w:rPr>
-          <w:b/>
-        </w:rPr>
-        <w:t xml:space="preserve"> </w:t>
-      </w:r>
-      <w:r>
-        <w:rPr>
-          <w:b/>
-        </w:rPr>
-        <w:t xml:space="preserve">(property)</w:t>
-      </w:r>
-      <w:r>
-        <w:rPr>
-          <w:b/>
-        </w:rPr>
-        <w:t xml:space="preserve"> </w:t>
-      </w:r>
-    </w:p>
-    <w:bookmarkStart w:id="74" w:name="class-font"/>
+      <w:bookmarkStart w:id="86" w:name="section-tweens"/>
+      <w:bookmarkEnd w:id="86"/>
+      <w:r>
+        <w:t xml:space="preserve">Section Tweens</w:t>
+      </w:r>
+    </w:p>
+    <w:p>
+      <w:r>
+        <w:rPr>
+          <w:b/>
+        </w:rPr>
+        <w:t xml:space="preserve">void TWN_AddTween(Tween @)</w:t>
+      </w:r>
+    </w:p>
+    <w:p>
+      <w:r>
+        <w:rPr>
+          <w:b/>
+        </w:rPr>
+        <w:t xml:space="preserve">void TWN_CancelTweens()</w:t>
+      </w:r>
+    </w:p>
     <w:p>
       <w:pPr>
         <w:pStyle w:val="Heading2"/>
       </w:pPr>
-      <w:r>
-        <w:t xml:space="preserve">Class Font</w:t>
-      </w:r>
-    </w:p>
-    <w:bookmarkEnd w:id="74"/>
-    <w:p>
-      <w:r>
-        <w:t xml:space="preserve">Members:</w:t>
-      </w:r>
-    </w:p>
-    <w:bookmarkStart w:id="75" w:name="class-label"/>
+      <w:bookmarkStart w:id="87" w:name="section-gui"/>
+      <w:bookmarkEnd w:id="87"/>
+      <w:r>
+        <w:t xml:space="preserve">Section GUI</w:t>
+      </w:r>
+    </w:p>
+    <w:p>
+      <w:r>
+        <w:rPr>
+          <w:b/>
+        </w:rPr>
+        <w:t xml:space="preserve">void GUI_AddWidget(Widget @)</w:t>
+      </w:r>
+    </w:p>
+    <w:p>
+      <w:r>
+        <w:rPr>
+          <w:b/>
+        </w:rPr>
+        <w:t xml:space="preserve">void GUI_RemoveWidget(Widget @)</w:t>
+      </w:r>
+    </w:p>
+    <w:p>
+      <w:r>
+        <w:rPr>
+          <w:b/>
+        </w:rPr>
+        <w:t xml:space="preserve">void GUI_LoadTheme(string &amp;in file)</w:t>
+      </w:r>
+    </w:p>
+    <w:p>
+      <w:r>
+        <w:rPr>
+          <w:b/>
+        </w:rPr>
+        <w:t xml:space="preserve">void GUI_UnLoadTheme()</w:t>
+      </w:r>
+    </w:p>
     <w:p>
       <w:pPr>
         <w:pStyle w:val="Heading2"/>
       </w:pPr>
-      <w:r>
-        <w:t xml:space="preserve">Class Label</w:t>
-      </w:r>
-    </w:p>
-    <w:bookmarkEnd w:id="75"/>
-    <w:p>
-      <w:r>
-        <w:t xml:space="preserve">Members:</w:t>
-      </w:r>
-    </w:p>
-    <w:p>
-      <w:r>
-        <w:rPr>
-          <w:b/>
-        </w:rPr>
-        <w:t xml:space="preserve">void SetText(string &amp;in</w:t>
-      </w:r>
-      <w:r>
-        <w:rPr>
-          <w:b/>
-        </w:rPr>
-        <w:t xml:space="preserve"> </w:t>
-      </w:r>
-      <w:r>
-        <w:rPr>
-          <w:i/>
-          <w:b/>
-        </w:rPr>
-        <w:t xml:space="preserve">newText,bool</w:t>
-      </w:r>
-      <w:r>
-        <w:rPr>
-          <w:i/>
-          <w:b/>
-        </w:rPr>
-        <w:t xml:space="preserve"> </w:t>
-      </w:r>
-      <w:r>
-        <w:rPr>
-          <w:b/>
-        </w:rPr>
-        <w:t xml:space="preserve">justified = true)</w:t>
-      </w:r>
-    </w:p>
-    <w:p>
-      <w:r>
-        <w:rPr>
-          <w:b/>
-        </w:rPr>
-        <w:t xml:space="preserve">void Render()</w:t>
-      </w:r>
-    </w:p>
-    <w:p>
-      <w:r>
-        <w:rPr>
-          <w:b/>
-        </w:rPr>
-        <w:t xml:space="preserve">void SetFont(Font @ font)</w:t>
-      </w:r>
-    </w:p>
-    <w:p>
-      <w:r>
-        <w:rPr>
-          <w:b/>
-        </w:rPr>
-        <w:t xml:space="preserve">void SetColor(uint8</w:t>
-      </w:r>
-      <w:r>
-        <w:rPr>
-          <w:b/>
-        </w:rPr>
-        <w:t xml:space="preserve"> </w:t>
-      </w:r>
-      <w:r>
-        <w:rPr>
-          <w:i/>
-          <w:b/>
-        </w:rPr>
-        <w:t xml:space="preserve">r=255,uint8</w:t>
-      </w:r>
-      <w:r>
-        <w:rPr>
-          <w:i/>
-          <w:b/>
-        </w:rPr>
-        <w:t xml:space="preserve"> </w:t>
-      </w:r>
-      <w:r>
-        <w:rPr>
-          <w:b/>
-        </w:rPr>
-        <w:t xml:space="preserve">g=255,uint8</w:t>
-      </w:r>
-      <w:r>
-        <w:rPr>
-          <w:b/>
-        </w:rPr>
-        <w:t xml:space="preserve"> </w:t>
-      </w:r>
-      <w:r>
-        <w:rPr>
-          <w:i/>
-          <w:b/>
-        </w:rPr>
-        <w:t xml:space="preserve">b=255,uint8</w:t>
-      </w:r>
-      <w:r>
-        <w:rPr>
-          <w:i/>
-          <w:b/>
-        </w:rPr>
-        <w:t xml:space="preserve"> </w:t>
-      </w:r>
-      <w:r>
-        <w:rPr>
-          <w:b/>
-        </w:rPr>
-        <w:t xml:space="preserve">a=255)</w:t>
-      </w:r>
-    </w:p>
-    <w:p>
-      <w:r>
-        <w:rPr>
-          <w:b/>
-        </w:rPr>
-        <w:t xml:space="preserve">void SetPosition(int x,int y,int from = 0)</w:t>
-      </w:r>
-    </w:p>
-    <w:p>
-      <w:r>
-        <w:rPr>
-          <w:b/>
-        </w:rPr>
-        <w:t xml:space="preserve">bool Touched(int</w:t>
-      </w:r>
-      <w:r>
-        <w:rPr>
-          <w:b/>
-        </w:rPr>
-        <w:t xml:space="preserve"> </w:t>
-      </w:r>
-      <w:r>
-        <w:rPr>
-          <w:i/>
-          <w:b/>
-        </w:rPr>
-        <w:t xml:space="preserve">x,int</w:t>
-      </w:r>
-      <w:r>
-        <w:rPr>
-          <w:i/>
-          <w:b/>
-        </w:rPr>
-        <w:t xml:space="preserve"> </w:t>
-      </w:r>
-      <w:r>
-        <w:rPr>
-          <w:b/>
-        </w:rPr>
-        <w:t xml:space="preserve">y)</w:t>
-      </w:r>
-    </w:p>
-    <w:p>
-      <w:r>
-        <w:rPr>
-          <w:b/>
-        </w:rPr>
-        <w:t xml:space="preserve">void SetRotation(float angle)</w:t>
-      </w:r>
-    </w:p>
-    <w:p>
-      <w:r>
-        <w:rPr>
-          <w:b/>
-        </w:rPr>
-        <w:t xml:space="preserve">double GetRotation()</w:t>
-      </w:r>
-    </w:p>
-    <w:p>
-      <w:r>
-        <w:rPr>
-          <w:b/>
-        </w:rPr>
-        <w:t xml:space="preserve">void SetShaded(bool value)</w:t>
-      </w:r>
-    </w:p>
-    <w:bookmarkStart w:id="76" w:name="class-listbox"/>
+      <w:bookmarkStart w:id="88" w:name="section-physic"/>
+      <w:bookmarkEnd w:id="88"/>
+      <w:r>
+        <w:t xml:space="preserve">Section Physic</w:t>
+      </w:r>
+    </w:p>
+    <w:p>
+      <w:r>
+        <w:rPr>
+          <w:b/>
+        </w:rPr>
+        <w:t xml:space="preserve">void PHY_ShowDebugDraw(bool value)</w:t>
+      </w:r>
+    </w:p>
+    <w:p>
+      <w:r>
+        <w:rPr>
+          <w:b/>
+        </w:rPr>
+        <w:t xml:space="preserve">void PHY_SetGravity(float x,float y)</w:t>
+      </w:r>
+    </w:p>
+    <w:p>
+      <w:r>
+        <w:rPr>
+          <w:b/>
+        </w:rPr>
+        <w:t xml:space="preserve">Body @ PHY_GetContactA()</w:t>
+      </w:r>
+    </w:p>
+    <w:p>
+      <w:r>
+        <w:rPr>
+          <w:b/>
+        </w:rPr>
+        <w:t xml:space="preserve">Body @ PHY_GetContactB()</w:t>
+      </w:r>
+    </w:p>
     <w:p>
       <w:pPr>
         <w:pStyle w:val="Heading2"/>
       </w:pPr>
-      <w:r>
-        <w:t xml:space="preserve">Class ListBox</w:t>
-      </w:r>
-    </w:p>
-    <w:bookmarkEnd w:id="76"/>
-    <w:p>
-      <w:r>
-        <w:t xml:space="preserve">Members:</w:t>
-      </w:r>
-    </w:p>
-    <w:p>
-      <w:r>
-        <w:rPr>
-          <w:b/>
-        </w:rPr>
-        <w:t xml:space="preserve">double GetRotation()</w:t>
-      </w:r>
-    </w:p>
-    <w:p>
-      <w:r>
-        <w:rPr>
-          <w:b/>
-        </w:rPr>
-        <w:t xml:space="preserve">CallbackHandler</w:t>
-      </w:r>
-      <w:r>
-        <w:rPr>
-          <w:b/>
-        </w:rPr>
-        <w:t xml:space="preserve"> </w:t>
-      </w:r>
-      <w:r>
-        <w:rPr>
-          <w:b/>
-        </w:rPr>
-        <w:t xml:space="preserve">@onSelectionChangedHandler</w:t>
-      </w:r>
-      <w:r>
-        <w:rPr>
-          <w:b/>
-        </w:rPr>
-        <w:t xml:space="preserve"> </w:t>
-      </w:r>
-      <w:r>
-        <w:rPr>
-          <w:b/>
-        </w:rPr>
-        <w:t xml:space="preserve">(property)</w:t>
-      </w:r>
-      <w:r>
-        <w:rPr>
-          <w:b/>
-        </w:rPr>
-        <w:t xml:space="preserve"> </w:t>
-      </w:r>
-    </w:p>
-    <w:p>
-      <w:r>
-        <w:rPr>
-          <w:b/>
-        </w:rPr>
-        <w:t xml:space="preserve">ref</w:t>
-      </w:r>
-      <w:r>
-        <w:rPr>
-          <w:b/>
-        </w:rPr>
-        <w:t xml:space="preserve"> </w:t>
-      </w:r>
-      <w:r>
-        <w:rPr>
-          <w:b/>
-        </w:rPr>
-        <w:t xml:space="preserve">@userData</w:t>
-      </w:r>
-      <w:r>
-        <w:rPr>
-          <w:b/>
-        </w:rPr>
-        <w:t xml:space="preserve"> </w:t>
-      </w:r>
-      <w:r>
-        <w:rPr>
-          <w:b/>
-        </w:rPr>
-        <w:t xml:space="preserve">(property)</w:t>
-      </w:r>
-      <w:r>
-        <w:rPr>
-          <w:b/>
-        </w:rPr>
-        <w:t xml:space="preserve"> </w:t>
-      </w:r>
-    </w:p>
-    <w:bookmarkStart w:id="77" w:name="class-emitter"/>
+      <w:bookmarkStart w:id="89" w:name="section-sound"/>
+      <w:bookmarkEnd w:id="89"/>
+      <w:r>
+        <w:t xml:space="preserve">Section Sound</w:t>
+      </w:r>
+    </w:p>
+    <w:p>
+      <w:r>
+        <w:rPr>
+          <w:b/>
+        </w:rPr>
+        <w:t xml:space="preserve">void SND_SetMusicVolume(int newVolume)</w:t>
+      </w:r>
+    </w:p>
+    <w:p>
+      <w:r>
+        <w:rPr>
+          <w:b/>
+        </w:rPr>
+        <w:t xml:space="preserve">void SND_SetSFXVolume(int newVolume)</w:t>
+      </w:r>
+    </w:p>
     <w:p>
       <w:pPr>
         <w:pStyle w:val="Heading2"/>
       </w:pPr>
-      <w:r>
-        <w:t xml:space="preserve">Class Emitter</w:t>
-      </w:r>
-    </w:p>
-    <w:bookmarkEnd w:id="77"/>
-    <w:p>
-      <w:r>
-        <w:t xml:space="preserve">Members:</w:t>
-      </w:r>
-    </w:p>
-    <w:p>
-      <w:r>
-        <w:rPr>
-          <w:b/>
-        </w:rPr>
-        <w:t xml:space="preserve">Emitter()</w:t>
-      </w:r>
-    </w:p>
-    <w:p>
-      <w:r>
-        <w:rPr>
-          <w:b/>
-        </w:rPr>
-        <w:t xml:space="preserve">void Load(Atlas @ atlas,string &amp;in file,int flags=13)</w:t>
-      </w:r>
-    </w:p>
-    <w:p>
-      <w:r>
-        <w:rPr>
-          <w:b/>
-        </w:rPr>
-        <w:t xml:space="preserve">void SetPosition(int x,int y,int from=0)</w:t>
-      </w:r>
-    </w:p>
-    <w:p>
-      <w:r>
-        <w:rPr>
-          <w:b/>
-        </w:rPr>
-        <w:t xml:space="preserve">void Update(uint64 elapsed)</w:t>
-      </w:r>
-    </w:p>
-    <w:p>
-      <w:r>
-        <w:rPr>
-          <w:b/>
-        </w:rPr>
-        <w:t xml:space="preserve">void Render()</w:t>
-      </w:r>
-    </w:p>
-    <w:bookmarkStart w:id="78" w:name="class-body"/>
+      <w:bookmarkStart w:id="90" w:name="section-text"/>
+      <w:bookmarkEnd w:id="90"/>
+      <w:r>
+        <w:t xml:space="preserve">Section Text</w:t>
+      </w:r>
+    </w:p>
+    <w:p>
+      <w:r>
+        <w:rPr>
+          <w:b/>
+        </w:rPr>
+        <w:t xml:space="preserve">string TXT_GetString(string &amp;id)</w:t>
+      </w:r>
+    </w:p>
+    <w:p>
+      <w:r>
+        <w:rPr>
+          <w:b/>
+        </w:rPr>
+        <w:t xml:space="preserve">void TXT_Load(string &amp;in file,int flags=13)</w:t>
+      </w:r>
+    </w:p>
     <w:p>
       <w:pPr>
         <w:pStyle w:val="Heading2"/>
       </w:pPr>
-      <w:r>
-        <w:t xml:space="preserve">Class Body</w:t>
-      </w:r>
-    </w:p>
-    <w:bookmarkEnd w:id="78"/>
-    <w:p>
-      <w:r>
-        <w:t xml:space="preserve">Members:</w:t>
-      </w:r>
-    </w:p>
-    <w:bookmarkStart w:id="79" w:name="class-primitive"/>
+      <w:bookmarkStart w:id="91" w:name="section-utils"/>
+      <w:bookmarkEnd w:id="91"/>
+      <w:r>
+        <w:t xml:space="preserve">Section Utils</w:t>
+      </w:r>
+    </w:p>
+    <w:p>
+      <w:r>
+        <w:rPr>
+          <w:b/>
+        </w:rPr>
+        <w:t xml:space="preserve">void UTI_Log(string &amp;in toto)</w:t>
+      </w:r>
+    </w:p>
+    <w:p>
+      <w:r>
+        <w:rPr>
+          <w:b/>
+        </w:rPr>
+        <w:t xml:space="preserve">void UTI_Exit()</w:t>
+      </w:r>
+    </w:p>
+    <w:p>
+      <w:r>
+        <w:rPr>
+          <w:b/>
+        </w:rPr>
+        <w:t xml:space="preserve">void UTI_SRand(uint seed)</w:t>
+      </w:r>
+    </w:p>
+    <w:p>
+      <w:r>
+        <w:rPr>
+          <w:b/>
+        </w:rPr>
+        <w:t xml:space="preserve">int UTI_Rand(int min,int max)</w:t>
+      </w:r>
+    </w:p>
+    <w:p>
+      <w:r>
+        <w:rPr>
+          <w:b/>
+        </w:rPr>
+        <w:t xml:space="preserve">string UTI_GetLanguage()</w:t>
+      </w:r>
+    </w:p>
+    <w:p>
+      <w:r>
+        <w:rPr>
+          <w:b/>
+        </w:rPr>
+        <w:t xml:space="preserve">string UTI_GetVersion()</w:t>
+      </w:r>
+    </w:p>
     <w:p>
       <w:pPr>
         <w:pStyle w:val="Heading2"/>
       </w:pPr>
-      <w:r>
-        <w:t xml:space="preserve">Class Primitive</w:t>
-      </w:r>
-    </w:p>
-    <w:bookmarkEnd w:id="79"/>
-    <w:p>
-      <w:r>
-        <w:t xml:space="preserve">Members:</w:t>
-      </w:r>
-    </w:p>
-    <w:p>
-      <w:r>
-        <w:rPr>
-          <w:b/>
-        </w:rPr>
-        <w:t xml:space="preserve">void Render()</w:t>
-      </w:r>
-    </w:p>
-    <w:p>
-      <w:r>
-        <w:rPr>
-          <w:b/>
-        </w:rPr>
-        <w:t xml:space="preserve">void SetColor(uint8 r=255,uint8 g=255,uint8 b=255,uint8 a=255)</w:t>
-      </w:r>
-    </w:p>
-    <w:p>
-      <w:r>
-        <w:rPr>
-          <w:b/>
-        </w:rPr>
-        <w:t xml:space="preserve">void SetPosition(int x,int y,int from = 0)</w:t>
-      </w:r>
-    </w:p>
-    <w:p>
-      <w:r>
-        <w:rPr>
-          <w:b/>
-        </w:rPr>
-        <w:t xml:space="preserve">double GetRotation()</w:t>
-      </w:r>
-    </w:p>
-    <w:bookmarkStart w:id="80" w:name="class-music"/>
+      <w:bookmarkStart w:id="92" w:name="section-window"/>
+      <w:bookmarkEnd w:id="92"/>
+      <w:r>
+        <w:t xml:space="preserve">Section Window</w:t>
+      </w:r>
+    </w:p>
+    <w:p>
+      <w:r>
+        <w:rPr>
+          <w:b/>
+        </w:rPr>
+        <w:t xml:space="preserve">void WND_SetWindowTitle(string &amp;in title)</w:t>
+      </w:r>
+    </w:p>
+    <w:p>
+      <w:r>
+        <w:rPr>
+          <w:b/>
+        </w:rPr>
+        <w:t xml:space="preserve">void WND_SetLogicalSize(int w,int h)</w:t>
+      </w:r>
+    </w:p>
+    <w:p>
+      <w:r>
+        <w:rPr>
+          <w:b/>
+        </w:rPr>
+        <w:t xml:space="preserve">void WND_GetLogicalSize(int &amp;out w,int &amp;out h)</w:t>
+      </w:r>
+    </w:p>
+    <w:p>
+      <w:r>
+        <w:rPr>
+          <w:b/>
+        </w:rPr>
+        <w:t xml:space="preserve">void WND_SetOrientation(int orientation)</w:t>
+      </w:r>
+    </w:p>
+    <w:p>
+      <w:r>
+        <w:rPr>
+          <w:b/>
+        </w:rPr>
+        <w:t xml:space="preserve">void WND_SetCapFPS(int capFPS)</w:t>
+      </w:r>
+    </w:p>
+    <w:p>
+      <w:r>
+        <w:rPr>
+          <w:b/>
+        </w:rPr>
+        <w:t xml:space="preserve">void WND_ClearWithColor(uint8 r=255,uint8 g=255,uint8 b=255,uint8 a=255)</w:t>
+      </w:r>
+    </w:p>
+    <w:p>
+      <w:r>
+        <w:rPr>
+          <w:b/>
+        </w:rPr>
+        <w:t xml:space="preserve">void WND_Clear()</w:t>
+      </w:r>
+    </w:p>
+    <w:p>
+      <w:r>
+        <w:rPr>
+          <w:b/>
+        </w:rPr>
+        <w:t xml:space="preserve">void WND_ClearRect(int x,int y,int w,int h)</w:t>
+      </w:r>
+    </w:p>
     <w:p>
       <w:pPr>
         <w:pStyle w:val="Heading2"/>
       </w:pPr>
-      <w:r>
-        <w:t xml:space="preserve">Class Music</w:t>
-      </w:r>
-    </w:p>
-    <w:bookmarkEnd w:id="80"/>
-    <w:p>
-      <w:r>
-        <w:t xml:space="preserve">Members:</w:t>
-      </w:r>
-    </w:p>
-    <w:bookmarkStart w:id="81" w:name="class-sound"/>
-    <w:p>
-      <w:pPr>
-        <w:pStyle w:val="Heading2"/>
-      </w:pPr>
-      <w:r>
-        <w:t xml:space="preserve">Class Sound</w:t>
-      </w:r>
-    </w:p>
-    <w:bookmarkEnd w:id="81"/>
-    <w:p>
-      <w:r>
-        <w:t xml:space="preserve">Members:</w:t>
-      </w:r>
-    </w:p>
-    <w:bookmarkStart w:id="82" w:name="class-sprite"/>
-    <w:p>
-      <w:pPr>
-        <w:pStyle w:val="Heading2"/>
-      </w:pPr>
-      <w:r>
-        <w:t xml:space="preserve">Class Sprite</w:t>
-      </w:r>
-    </w:p>
-    <w:bookmarkEnd w:id="82"/>
-    <w:p>
-      <w:r>
-        <w:t xml:space="preserve">Members:</w:t>
-      </w:r>
-    </w:p>
-    <w:p>
-      <w:r>
-        <w:rPr>
-          <w:b/>
-        </w:rPr>
-        <w:t xml:space="preserve">void Load(Atlas @ atlas, string &amp;in name)</w:t>
-      </w:r>
-    </w:p>
-    <w:p>
-      <w:r>
-        <w:rPr>
-          <w:b/>
-        </w:rPr>
-        <w:t xml:space="preserve">void SetPosition(int x,int y,int from = 0)</w:t>
-      </w:r>
-    </w:p>
-    <w:p>
-      <w:r>
-        <w:rPr>
-          <w:b/>
-        </w:rPr>
-        <w:t xml:space="preserve">bool Touched(int x,int y)</w:t>
-      </w:r>
-    </w:p>
-    <w:p>
-      <w:r>
-        <w:rPr>
-          <w:b/>
-        </w:rPr>
-        <w:t xml:space="preserve">void SetScale(double xFactor,double yFactor)</w:t>
-      </w:r>
-    </w:p>
-    <w:p>
-      <w:r>
-        <w:rPr>
-          <w:b/>
-        </w:rPr>
-        <w:t xml:space="preserve">void SetRotation(float angle)</w:t>
-      </w:r>
-    </w:p>
-    <w:p>
-      <w:r>
-        <w:rPr>
-          <w:b/>
-        </w:rPr>
-        <w:t xml:space="preserve">double GetRotation()</w:t>
-      </w:r>
-    </w:p>
-    <w:p>
-      <w:r>
-        <w:rPr>
-          <w:b/>
-        </w:rPr>
-        <w:t xml:space="preserve">void Render()</w:t>
-      </w:r>
-    </w:p>
-    <w:p>
-      <w:r>
-        <w:rPr>
-          <w:b/>
-        </w:rPr>
-        <w:t xml:space="preserve">void UnLoad()</w:t>
-      </w:r>
-    </w:p>
-    <w:p>
-      <w:r>
-        <w:rPr>
-          <w:b/>
-        </w:rPr>
-        <w:t xml:space="preserve">void SetColor(uint8 r=255,uint8 g=255,uint8 b=255,uint8 a=255)</w:t>
-      </w:r>
-    </w:p>
-    <w:p>
-      <w:r>
-        <w:rPr>
-          <w:b/>
-        </w:rPr>
-        <w:t xml:space="preserve">void SetSize(int w,int h)</w:t>
-      </w:r>
-    </w:p>
-    <w:p>
-      <w:r>
-        <w:rPr>
-          <w:b/>
-        </w:rPr>
-        <w:t xml:space="preserve">void SetNinePatch(bool value)</w:t>
-      </w:r>
-    </w:p>
-    <w:p>
-      <w:r>
-        <w:rPr>
-          <w:b/>
-        </w:rPr>
-        <w:t xml:space="preserve">void SetNinePatchRect(int x,int y,int w,int h)</w:t>
-      </w:r>
-    </w:p>
-    <w:bookmarkStart w:id="83" w:name="class-textbox"/>
-    <w:p>
-      <w:pPr>
-        <w:pStyle w:val="Heading2"/>
-      </w:pPr>
-      <w:r>
-        <w:t xml:space="preserve">Class TextBox</w:t>
-      </w:r>
-    </w:p>
-    <w:bookmarkEnd w:id="83"/>
-    <w:p>
-      <w:r>
-        <w:t xml:space="preserve">Members:</w:t>
-      </w:r>
-    </w:p>
-    <w:p>
-      <w:r>
-        <w:rPr>
-          <w:b/>
-        </w:rPr>
-        <w:t xml:space="preserve">double GetRotation()</w:t>
-      </w:r>
-    </w:p>
-    <w:bookmarkStart w:id="84" w:name="section-tweens"/>
-    <w:p>
-      <w:pPr>
-        <w:pStyle w:val="Heading2"/>
-      </w:pPr>
-      <w:r>
-        <w:t xml:space="preserve">Section Tweens</w:t>
-      </w:r>
-    </w:p>
-    <w:bookmarkEnd w:id="84"/>
-    <w:p>
-      <w:r>
-        <w:rPr>
-          <w:b/>
-        </w:rPr>
-        <w:t xml:space="preserve">void TWN_AddTween(Tween @)</w:t>
-      </w:r>
-    </w:p>
-    <w:p>
-      <w:r>
-        <w:rPr>
-          <w:b/>
-        </w:rPr>
-        <w:t xml:space="preserve">void TWN_CancelTweens()</w:t>
-      </w:r>
-    </w:p>
-    <w:bookmarkStart w:id="85" w:name="section-gui"/>
-    <w:p>
-      <w:pPr>
-        <w:pStyle w:val="Heading2"/>
-      </w:pPr>
-      <w:r>
-        <w:t xml:space="preserve">Section GUI</w:t>
-      </w:r>
-    </w:p>
-    <w:bookmarkEnd w:id="85"/>
-    <w:p>
-      <w:r>
-        <w:rPr>
-          <w:b/>
-        </w:rPr>
-        <w:t xml:space="preserve">void GUI_AddWidget(Widget @)</w:t>
-      </w:r>
-    </w:p>
-    <w:p>
-      <w:r>
-        <w:rPr>
-          <w:b/>
-        </w:rPr>
-        <w:t xml:space="preserve">void GUI_RemoveWidget(Widget @)</w:t>
-      </w:r>
-    </w:p>
-    <w:p>
-      <w:r>
-        <w:rPr>
-          <w:b/>
-        </w:rPr>
-        <w:t xml:space="preserve">void GUI_LoadTheme(string &amp;in file)</w:t>
-      </w:r>
-    </w:p>
-    <w:p>
-      <w:r>
-        <w:rPr>
-          <w:b/>
-        </w:rPr>
-        <w:t xml:space="preserve">void GUI_UnLoadTheme()</w:t>
-      </w:r>
-    </w:p>
-    <w:bookmarkStart w:id="86" w:name="section-physic"/>
-    <w:p>
-      <w:pPr>
-        <w:pStyle w:val="Heading2"/>
-      </w:pPr>
-      <w:r>
-        <w:t xml:space="preserve">Section Physic</w:t>
-      </w:r>
-    </w:p>
-    <w:bookmarkEnd w:id="86"/>
-    <w:p>
-      <w:r>
-        <w:rPr>
-          <w:b/>
-        </w:rPr>
-        <w:t xml:space="preserve">void PHY_ShowDebugDraw(bool value)</w:t>
-      </w:r>
-    </w:p>
-    <w:p>
-      <w:r>
-        <w:rPr>
-          <w:b/>
-        </w:rPr>
-        <w:t xml:space="preserve">void PHY_SetGravity(float x,float y)</w:t>
-      </w:r>
-    </w:p>
-    <w:p>
-      <w:r>
-        <w:rPr>
-          <w:b/>
-        </w:rPr>
-        <w:t xml:space="preserve">Body @ PHY_GetContactA()</w:t>
-      </w:r>
-    </w:p>
-    <w:p>
-      <w:r>
-        <w:rPr>
-          <w:b/>
-        </w:rPr>
-        <w:t xml:space="preserve">Body @ PHY_GetContactB()</w:t>
-      </w:r>
-    </w:p>
-    <w:bookmarkStart w:id="87" w:name="section-sound"/>
-    <w:p>
-      <w:pPr>
-        <w:pStyle w:val="Heading2"/>
-      </w:pPr>
-      <w:r>
-        <w:t xml:space="preserve">Section Sound</w:t>
-      </w:r>
-    </w:p>
-    <w:bookmarkEnd w:id="87"/>
-    <w:p>
-      <w:r>
-        <w:rPr>
-          <w:b/>
-        </w:rPr>
-        <w:t xml:space="preserve">void SND_SetMusicVolume(int newVolume)</w:t>
-      </w:r>
-    </w:p>
-    <w:p>
-      <w:r>
-        <w:rPr>
-          <w:b/>
-        </w:rPr>
-        <w:t xml:space="preserve">void SND_SetSFXVolume(int newVolume)</w:t>
-      </w:r>
-    </w:p>
-    <w:bookmarkStart w:id="88" w:name="section-text"/>
-    <w:p>
-      <w:pPr>
-        <w:pStyle w:val="Heading2"/>
-      </w:pPr>
-      <w:r>
-        <w:t xml:space="preserve">Section Text</w:t>
-      </w:r>
-    </w:p>
-    <w:bookmarkEnd w:id="88"/>
-    <w:p>
-      <w:r>
-        <w:rPr>
-          <w:b/>
-        </w:rPr>
-        <w:t xml:space="preserve">string TXT_GetString(string &amp;id)</w:t>
-      </w:r>
-    </w:p>
-    <w:p>
-      <w:r>
-        <w:rPr>
-          <w:b/>
-        </w:rPr>
-        <w:t xml:space="preserve">void TXT_Load(string &amp;in file,int flags=13)</w:t>
-      </w:r>
-    </w:p>
-    <w:bookmarkStart w:id="89" w:name="section-utils"/>
-    <w:p>
-      <w:pPr>
-        <w:pStyle w:val="Heading2"/>
-      </w:pPr>
-      <w:r>
-        <w:t xml:space="preserve">Section Utils</w:t>
-      </w:r>
-    </w:p>
-    <w:bookmarkEnd w:id="89"/>
-    <w:p>
-      <w:r>
-        <w:rPr>
-          <w:b/>
-        </w:rPr>
-        <w:t xml:space="preserve">void UTI_Log(string &amp;in toto)</w:t>
-      </w:r>
-    </w:p>
-    <w:p>
-      <w:r>
-        <w:rPr>
-          <w:b/>
-        </w:rPr>
-        <w:t xml:space="preserve">void UTI_Exit()</w:t>
-      </w:r>
-    </w:p>
-    <w:p>
-      <w:r>
-        <w:rPr>
-          <w:b/>
-        </w:rPr>
-        <w:t xml:space="preserve">void UTI_SRand(uint seed)</w:t>
-      </w:r>
-    </w:p>
-    <w:p>
-      <w:r>
-        <w:rPr>
-          <w:b/>
-        </w:rPr>
-        <w:t xml:space="preserve">int UTI_Rand(int min,int max)</w:t>
-      </w:r>
-    </w:p>
-    <w:p>
-      <w:r>
-        <w:rPr>
-          <w:b/>
-        </w:rPr>
-        <w:t xml:space="preserve">string UTI_GetLanguage()</w:t>
-      </w:r>
-    </w:p>
-    <w:p>
-      <w:r>
-        <w:rPr>
-          <w:b/>
-        </w:rPr>
-        <w:t xml:space="preserve">string UTI_GetVersion()</w:t>
-      </w:r>
-    </w:p>
-    <w:bookmarkStart w:id="90" w:name="section-window"/>
-    <w:p>
-      <w:pPr>
-        <w:pStyle w:val="Heading2"/>
-      </w:pPr>
-      <w:r>
-        <w:t xml:space="preserve">Section Window</w:t>
-      </w:r>
-    </w:p>
-    <w:bookmarkEnd w:id="90"/>
-    <w:p>
-      <w:r>
-        <w:rPr>
-          <w:b/>
-        </w:rPr>
-        <w:t xml:space="preserve">void WND_SetWindowTitle(string &amp;in title)</w:t>
-      </w:r>
-    </w:p>
-    <w:p>
-      <w:r>
-        <w:rPr>
-          <w:b/>
-        </w:rPr>
-        <w:t xml:space="preserve">void WND_SetLogicalSize(int w,int h)</w:t>
-      </w:r>
-    </w:p>
-    <w:p>
-      <w:r>
-        <w:rPr>
-          <w:b/>
-        </w:rPr>
-        <w:t xml:space="preserve">void WND_GetLogicalSize(int &amp;out w,int &amp;out h)</w:t>
-      </w:r>
-    </w:p>
-    <w:p>
-      <w:r>
-        <w:rPr>
-          <w:b/>
-        </w:rPr>
-        <w:t xml:space="preserve">void WND_SetOrientation(int orientation)</w:t>
-      </w:r>
-    </w:p>
-    <w:p>
-      <w:r>
-        <w:rPr>
-          <w:b/>
-        </w:rPr>
-        <w:t xml:space="preserve">void WND_SetCapFPS(int capFPS)</w:t>
-      </w:r>
-    </w:p>
-    <w:p>
-      <w:r>
-        <w:rPr>
-          <w:b/>
-        </w:rPr>
-        <w:t xml:space="preserve">void WND_ClearWithColor(uint8 r=255,uint8 g=255,uint8 b=255,uint8 a=255)</w:t>
-      </w:r>
-    </w:p>
-    <w:p>
-      <w:r>
-        <w:rPr>
-          <w:b/>
-        </w:rPr>
-        <w:t xml:space="preserve">void WND_Clear()</w:t>
-      </w:r>
-    </w:p>
-    <w:p>
-      <w:r>
-        <w:rPr>
-          <w:b/>
-        </w:rPr>
-        <w:t xml:space="preserve">void WND_ClearRect(int x,int y,int w,int h)</w:t>
-      </w:r>
-    </w:p>
-    <w:bookmarkStart w:id="91" w:name="section-io"/>
-    <w:p>
-      <w:pPr>
-        <w:pStyle w:val="Heading2"/>
-      </w:pPr>
+      <w:bookmarkStart w:id="93" w:name="section-io"/>
+      <w:bookmarkEnd w:id="93"/>
       <w:r>
         <w:t xml:space="preserve">Section IO</w:t>
       </w:r>
     </w:p>
-    <w:bookmarkEnd w:id="91"/>
     <w:p>
       <w:r>
         <w:rPr>
@@ -7058,6 +7030,7 @@
         <w:t xml:space="preserve">void IO_Close(uint64 handle)</w:t>
       </w:r>
     </w:p>
+    <w:sectPr/>
   </w:body>
 </w:document>
 </file>
@@ -7069,7 +7042,7 @@
 <file path=word/numbering.xml><?xml version="1.0" encoding="utf-8"?>
 <w:numbering xmlns:w="http://schemas.openxmlformats.org/wordprocessingml/2006/main">
   <w:abstractNum w:abstractNumId="0">
-    <w:nsid w:val="1c2153c8"/>
+    <w:nsid w:val="e17f69ba"/>
     <w:multiLevelType w:val="multilevel"/>
     <w:lvl w:ilvl="0">
       <w:numFmt w:val="bullet"/>
@@ -7149,8 +7122,89 @@
       </w:pPr>
     </w:lvl>
   </w:abstractNum>
-  <w:abstractNum w:abstractNumId="2">
-    <w:nsid w:val="25be8d15"/>
+  <w:abstractNum w:abstractNumId="990">
+    <w:nsid w:val="13df7e9f"/>
+    <w:multiLevelType w:val="multilevel"/>
+    <w:lvl w:ilvl="0">
+      <w:numFmt w:val="bullet"/>
+      <w:lvlText w:val=" "/>
+      <w:lvlJc w:val="left"/>
+      <w:pPr>
+        <w:tabs>
+          <w:tab w:val="num" w:pos="0"/>
+        </w:tabs>
+        <w:ind w:left="480" w:hanging="480"/>
+      </w:pPr>
+    </w:lvl>
+    <w:lvl w:ilvl="1">
+      <w:numFmt w:val="bullet"/>
+      <w:lvlText w:val=" "/>
+      <w:lvlJc w:val="left"/>
+      <w:pPr>
+        <w:tabs>
+          <w:tab w:val="num" w:pos="720"/>
+        </w:tabs>
+        <w:ind w:left="1200" w:hanging="480"/>
+      </w:pPr>
+    </w:lvl>
+    <w:lvl w:ilvl="2">
+      <w:numFmt w:val="bullet"/>
+      <w:lvlText w:val=" "/>
+      <w:lvlJc w:val="left"/>
+      <w:pPr>
+        <w:tabs>
+          <w:tab w:val="num" w:pos="1440"/>
+        </w:tabs>
+        <w:ind w:left="1920" w:hanging="480"/>
+      </w:pPr>
+    </w:lvl>
+    <w:lvl w:ilvl="3">
+      <w:numFmt w:val="bullet"/>
+      <w:lvlText w:val=" "/>
+      <w:lvlJc w:val="left"/>
+      <w:pPr>
+        <w:tabs>
+          <w:tab w:val="num" w:pos="2160"/>
+        </w:tabs>
+        <w:ind w:left="2640" w:hanging="480"/>
+      </w:pPr>
+    </w:lvl>
+    <w:lvl w:ilvl="4">
+      <w:numFmt w:val="bullet"/>
+      <w:lvlText w:val=" "/>
+      <w:lvlJc w:val="left"/>
+      <w:pPr>
+        <w:tabs>
+          <w:tab w:val="num" w:pos="2880"/>
+        </w:tabs>
+        <w:ind w:left="3360" w:hanging="480"/>
+      </w:pPr>
+    </w:lvl>
+    <w:lvl w:ilvl="5">
+      <w:numFmt w:val="bullet"/>
+      <w:lvlText w:val=" "/>
+      <w:lvlJc w:val="left"/>
+      <w:pPr>
+        <w:tabs>
+          <w:tab w:val="num" w:pos="3600"/>
+        </w:tabs>
+        <w:ind w:left="4080" w:hanging="480"/>
+      </w:pPr>
+    </w:lvl>
+    <w:lvl w:ilvl="6">
+      <w:numFmt w:val="bullet"/>
+      <w:lvlText w:val=" "/>
+      <w:lvlJc w:val="left"/>
+      <w:pPr>
+        <w:tabs>
+          <w:tab w:val="num" w:pos="4320"/>
+        </w:tabs>
+        <w:ind w:left="4800" w:hanging="480"/>
+      </w:pPr>
+    </w:lvl>
+  </w:abstractNum>
+  <w:abstractNum w:abstractNumId="991">
+    <w:nsid w:val="929ca1af"/>
     <w:multiLevelType w:val="multilevel"/>
     <w:lvl w:ilvl="0">
       <w:numFmt w:val="bullet"/>
@@ -7230,8 +7284,8 @@
       </w:pPr>
     </w:lvl>
   </w:abstractNum>
-  <w:abstractNum w:abstractNumId="3">
-    <w:nsid w:val="9f20842e"/>
+  <w:abstractNum w:abstractNumId="99411">
+    <w:nsid w:val="2fa56e1a"/>
     <w:multiLevelType w:val="multilevel"/>
     <w:lvl w:ilvl="0">
       <w:start w:val="1"/>
@@ -7318,8 +7372,8 @@
       </w:pPr>
     </w:lvl>
   </w:abstractNum>
-  <w:abstractNum w:abstractNumId="4">
-    <w:nsid w:val="ad02b794"/>
+  <w:abstractNum w:abstractNumId="99412">
+    <w:nsid w:val="226863bf"/>
     <w:multiLevelType w:val="multilevel"/>
     <w:lvl w:ilvl="0">
       <w:start w:val="2"/>
@@ -7409,32 +7463,32 @@
   <w:num w:numId="1">
     <w:abstractNumId w:val="0"/>
   </w:num>
-  <w:num w:numId="2">
-    <w:abstractNumId w:val="2"/>
+  <w:num w:numId="1000">
+    <w:abstractNumId w:val="990"/>
   </w:num>
-  <w:num w:numId="3">
-    <w:abstractNumId w:val="2"/>
+  <w:num w:numId="1001">
+    <w:abstractNumId w:val="991"/>
   </w:num>
-  <w:num w:numId="4">
-    <w:abstractNumId w:val="2"/>
+  <w:num w:numId="1002">
+    <w:abstractNumId w:val="991"/>
   </w:num>
-  <w:num w:numId="5">
-    <w:abstractNumId w:val="2"/>
+  <w:num w:numId="1003">
+    <w:abstractNumId w:val="991"/>
   </w:num>
-  <w:num w:numId="6">
-    <w:abstractNumId w:val="2"/>
+  <w:num w:numId="1004">
+    <w:abstractNumId w:val="991"/>
   </w:num>
-  <w:num w:numId="7">
-    <w:abstractNumId w:val="2"/>
+  <w:num w:numId="1005">
+    <w:abstractNumId w:val="991"/>
   </w:num>
-  <w:num w:numId="8">
-    <w:abstractNumId w:val="2"/>
+  <w:num w:numId="1006">
+    <w:abstractNumId w:val="991"/>
   </w:num>
-  <w:num w:numId="9">
-    <w:abstractNumId w:val="2"/>
+  <w:num w:numId="1007">
+    <w:abstractNumId w:val="991"/>
   </w:num>
-  <w:num w:numId="10">
-    <w:abstractNumId w:val="3"/>
+  <w:num w:numId="1008">
+    <w:abstractNumId w:val="99411"/>
     <w:lvlOverride w:ilvl="0">
       <w:startOverride w:val="1"/>
     </w:lvlOverride>
@@ -7457,14 +7511,14 @@
       <w:startOverride w:val="1"/>
     </w:lvlOverride>
   </w:num>
-  <w:num w:numId="11">
-    <w:abstractNumId w:val="2"/>
+  <w:num w:numId="1009">
+    <w:abstractNumId w:val="991"/>
   </w:num>
-  <w:num w:numId="12">
-    <w:abstractNumId w:val="2"/>
+  <w:num w:numId="1010">
+    <w:abstractNumId w:val="991"/>
   </w:num>
-  <w:num w:numId="13">
-    <w:abstractNumId w:val="3"/>
+  <w:num w:numId="1011">
+    <w:abstractNumId w:val="99411"/>
     <w:lvlOverride w:ilvl="0">
       <w:startOverride w:val="1"/>
     </w:lvlOverride>
@@ -7487,8 +7541,8 @@
       <w:startOverride w:val="1"/>
     </w:lvlOverride>
   </w:num>
-  <w:num w:numId="14">
-    <w:abstractNumId w:val="4"/>
+  <w:num w:numId="1012">
+    <w:abstractNumId w:val="99412"/>
     <w:lvlOverride w:ilvl="0">
       <w:startOverride w:val="2"/>
     </w:lvlOverride>
@@ -7511,8 +7565,8 @@
       <w:startOverride w:val="2"/>
     </w:lvlOverride>
   </w:num>
-  <w:num w:numId="15">
-    <w:abstractNumId w:val="3"/>
+  <w:num w:numId="1013">
+    <w:abstractNumId w:val="99411"/>
     <w:lvlOverride w:ilvl="0">
       <w:startOverride w:val="1"/>
     </w:lvlOverride>
@@ -7535,11 +7589,11 @@
       <w:startOverride w:val="1"/>
     </w:lvlOverride>
   </w:num>
-  <w:num w:numId="16">
-    <w:abstractNumId w:val="2"/>
+  <w:num w:numId="1014">
+    <w:abstractNumId w:val="991"/>
   </w:num>
-  <w:num w:numId="17">
-    <w:abstractNumId w:val="2"/>
+  <w:num w:numId="1015">
+    <w:abstractNumId w:val="991"/>
   </w:num>
 </w:numbering>
 </file>
@@ -7597,8 +7651,24 @@
       <w:szCs w:val="36"/>
     </w:rPr>
   </w:style>
-  <w:style w:type="paragraph" w:styleId="Authors">
-    <w:name w:val="Authors"/>
+  <w:style w:type="paragraph" w:styleId="Subtitle">
+    <w:name w:val="Subtitle"/>
+    <w:basedOn w:val="Title"/>
+    <w:next w:val="Normal"/>
+    <w:qFormat/>
+    <w:pPr>
+      <w:keepNext/>
+      <w:keepLines/>
+      <w:spacing w:before="240" w:after="240"/>
+      <w:jc w:val="center"/>
+    </w:pPr>
+    <w:rPr>
+      <w:sz w:val="30"/>
+      <w:szCs w:val="30"/>
+    </w:rPr>
+  </w:style>
+  <w:style w:type="paragraph" w:styleId="Author">
+    <w:name w:val="Author"/>
     <w:next w:val="Normal"/>
     <w:qFormat/>
     <w:pPr>
@@ -7617,6 +7687,29 @@
       <w:jc w:val="center"/>
     </w:pPr>
   </w:style>
+  <w:style w:type="paragraph" w:styleId="Abstract">
+    <w:name w:val="Abstract"/>
+    <w:basedOn w:val="Normal"/>
+    <w:next w:val="Normal"/>
+    <w:qFormat/>
+    <w:pPr>
+      <w:keepNext/>
+      <w:keepLines/>
+      <w:spacing w:before="300" w:after="300"/>
+    </w:pPr>
+    <w:rPr>
+      <w:sz w:val="20"/>
+      <w:szCs w:val="20"/>
+    </w:rPr>
+  </w:style>
+  <w:style w:type="paragraph" w:styleId="Bibliography">
+    <w:name w:val="Bibliography"/>
+    <w:basedOn w:val="Normal"/>
+    <w:next w:val="Bibliography"/>
+    <w:qFormat/>
+    <w:pPr/>
+    <w:rPr/>
+  </w:style>
   <w:style w:type="paragraph" w:styleId="Heading1">
     <w:name w:val="Heading 1"/>
     <w:basedOn w:val="Normal"/>
@@ -7634,8 +7727,8 @@
       <w:b/>
       <w:bCs/>
       <w:color w:val="345A8A" w:themeColor="accent1" w:themeShade="B5"/>
-      <w:sz w:val="36"/>
-      <w:szCs w:val="36"/>
+      <w:sz w:val="32"/>
+      <w:szCs w:val="32"/>
     </w:rPr>
   </w:style>
   <w:style w:type="paragraph" w:styleId="Heading2">
@@ -7844,6 +7937,112 @@
     <w:rPr>
       <w:color w:val="4F81BD" w:themeColor="accent1"/>
     </w:rPr>
+  </w:style>
+  <w:style w:type="paragraph" w:customStyle="1" w:styleId="SourceCode">
+    <w:name w:val="Source Code"/>
+    <w:basedOn w:val="Normal"/>
+    <w:link w:val="VerbatimChar"/>
+    <w:pPr>
+      <w:wordWrap w:val="off"/>
+    </w:pPr>
+  </w:style>
+  <w:style w:type="character" w:customStyle="1" w:styleId="KeywordTok">
+    <w:name w:val="KeywordTok"/>
+    <w:basedOn w:val="VerbatimChar"/>
+    <w:rPr>
+      <w:color w:val="007020"/>
+      <w:b/>
+    </w:rPr>
+  </w:style>
+  <w:style w:type="character" w:customStyle="1" w:styleId="DataTypeTok">
+    <w:name w:val="DataTypeTok"/>
+    <w:basedOn w:val="VerbatimChar"/>
+    <w:rPr>
+      <w:color w:val="902000"/>
+    </w:rPr>
+  </w:style>
+  <w:style w:type="character" w:customStyle="1" w:styleId="DecValTok">
+    <w:name w:val="DecValTok"/>
+    <w:basedOn w:val="VerbatimChar"/>
+    <w:rPr>
+      <w:color w:val="40a070"/>
+    </w:rPr>
+  </w:style>
+  <w:style w:type="character" w:customStyle="1" w:styleId="BaseNTok">
+    <w:name w:val="BaseNTok"/>
+    <w:basedOn w:val="VerbatimChar"/>
+    <w:rPr>
+      <w:color w:val="40a070"/>
+    </w:rPr>
+  </w:style>
+  <w:style w:type="character" w:customStyle="1" w:styleId="FloatTok">
+    <w:name w:val="FloatTok"/>
+    <w:basedOn w:val="VerbatimChar"/>
+    <w:rPr>
+      <w:color w:val="40a070"/>
+    </w:rPr>
+  </w:style>
+  <w:style w:type="character" w:customStyle="1" w:styleId="CharTok">
+    <w:name w:val="CharTok"/>
+    <w:basedOn w:val="VerbatimChar"/>
+    <w:rPr>
+      <w:color w:val="4070a0"/>
+    </w:rPr>
+  </w:style>
+  <w:style w:type="character" w:customStyle="1" w:styleId="StringTok">
+    <w:name w:val="StringTok"/>
+    <w:basedOn w:val="VerbatimChar"/>
+    <w:rPr>
+      <w:color w:val="4070a0"/>
+    </w:rPr>
+  </w:style>
+  <w:style w:type="character" w:customStyle="1" w:styleId="CommentTok">
+    <w:name w:val="CommentTok"/>
+    <w:basedOn w:val="VerbatimChar"/>
+    <w:rPr>
+      <w:color w:val="60a0b0"/>
+      <w:i/>
+    </w:rPr>
+  </w:style>
+  <w:style w:type="character" w:customStyle="1" w:styleId="OtherTok">
+    <w:name w:val="OtherTok"/>
+    <w:basedOn w:val="VerbatimChar"/>
+    <w:rPr>
+      <w:color w:val="007020"/>
+    </w:rPr>
+  </w:style>
+  <w:style w:type="character" w:customStyle="1" w:styleId="AlertTok">
+    <w:name w:val="AlertTok"/>
+    <w:basedOn w:val="VerbatimChar"/>
+    <w:rPr>
+      <w:color w:val="ff0000"/>
+      <w:b/>
+    </w:rPr>
+  </w:style>
+  <w:style w:type="character" w:customStyle="1" w:styleId="FunctionTok">
+    <w:name w:val="FunctionTok"/>
+    <w:basedOn w:val="VerbatimChar"/>
+    <w:rPr>
+      <w:color w:val="06287e"/>
+    </w:rPr>
+  </w:style>
+  <w:style w:type="character" w:customStyle="1" w:styleId="RegionMarkerTok">
+    <w:name w:val="RegionMarkerTok"/>
+    <w:basedOn w:val="VerbatimChar"/>
+    <w:rPr/>
+  </w:style>
+  <w:style w:type="character" w:customStyle="1" w:styleId="ErrorTok">
+    <w:name w:val="ErrorTok"/>
+    <w:basedOn w:val="VerbatimChar"/>
+    <w:rPr>
+      <w:color w:val="ff0000"/>
+      <w:b/>
+    </w:rPr>
+  </w:style>
+  <w:style w:type="character" w:customStyle="1" w:styleId="NormalTok">
+    <w:name w:val="NormalTok"/>
+    <w:basedOn w:val="VerbatimChar"/>
+    <w:rPr/>
   </w:style>
   <w:style w:type="paragraph" w:customStyle="1" w:styleId="SourceCode">
     <w:name w:val="Source Code"/>

</xml_diff>

<commit_message>
Passage à AngelScript 2.30.0
</commit_message>
<xml_diff>
--- a/rototo/doc/en/out/trp-manual.docx
+++ b/rototo/doc/en/out/trp-manual.docx
@@ -18,7 +18,7 @@
     </w:p>
     <w:p>
       <w:pPr>
-        <w:pStyle w:val="Author"/>
+        <w:pStyle w:val="Authors"/>
       </w:pPr>
       <w:r>
         <w:t xml:space="preserve">DomDom</w:t>
@@ -39,16 +39,16 @@
       </w:r>
     </w:p>
     <w:p/>
+    <w:bookmarkStart w:id="21" w:name="introduction"/>
     <w:p>
       <w:pPr>
         <w:pStyle w:val="Heading1"/>
       </w:pPr>
-      <w:bookmarkStart w:id="21" w:name="introduction"/>
-      <w:bookmarkEnd w:id="21"/>
       <w:r>
         <w:t xml:space="preserve">Introduction</w:t>
       </w:r>
     </w:p>
+    <w:bookmarkEnd w:id="21"/>
     <w:p>
       <w:r>
         <w:t xml:space="preserve">T.R.P. is an engine to make games for children so don't expect it to be the next UNITY killer ;-)</w:t>
@@ -69,26 +69,26 @@
         <w:t xml:space="preserve">Android and IOS versions are ready but still being tested and are not yet publicly available. But don't wait and start playing with the Win32 or OSX versions.</w:t>
       </w:r>
     </w:p>
+    <w:bookmarkStart w:id="22" w:name="rototo-revisions"/>
     <w:p>
       <w:pPr>
         <w:pStyle w:val="Heading1"/>
       </w:pPr>
-      <w:bookmarkStart w:id="22" w:name="rototo-revisions"/>
-      <w:bookmarkEnd w:id="22"/>
       <w:r>
         <w:t xml:space="preserve">Rototo Revisions</w:t>
       </w:r>
     </w:p>
+    <w:bookmarkEnd w:id="22"/>
+    <w:bookmarkStart w:id="23" w:name="version-0.2.0"/>
     <w:p>
       <w:pPr>
         <w:pStyle w:val="Heading2"/>
       </w:pPr>
-      <w:bookmarkStart w:id="23" w:name="version-0.2.0"/>
-      <w:bookmarkEnd w:id="23"/>
       <w:r>
         <w:t xml:space="preserve">Version : 0.2.0</w:t>
       </w:r>
     </w:p>
+    <w:bookmarkEnd w:id="23"/>
     <w:p>
       <w:pPr>
         <w:pStyle w:val="SourceCode"/>
@@ -181,16 +181,16 @@
         <w:t xml:space="preserve">- Add Vec2d versions of all AI functions</w:t>
       </w:r>
     </w:p>
+    <w:bookmarkStart w:id="24" w:name="version-0.1.1"/>
     <w:p>
       <w:pPr>
         <w:pStyle w:val="Heading2"/>
       </w:pPr>
-      <w:bookmarkStart w:id="24" w:name="version-0.1.1"/>
-      <w:bookmarkEnd w:id="24"/>
       <w:r>
         <w:t xml:space="preserve">Version 0.1.1 :</w:t>
       </w:r>
     </w:p>
+    <w:bookmarkEnd w:id="24"/>
     <w:p>
       <w:pPr>
         <w:pStyle w:val="SourceCode"/>
@@ -211,26 +211,26 @@
         <w:t xml:space="preserve">- Fix Shorcuts under OSX</w:t>
       </w:r>
     </w:p>
+    <w:bookmarkStart w:id="25" w:name="ratata-revisions"/>
     <w:p>
       <w:pPr>
         <w:pStyle w:val="Heading1"/>
       </w:pPr>
-      <w:bookmarkStart w:id="25" w:name="ratata-revisions"/>
-      <w:bookmarkEnd w:id="25"/>
       <w:r>
         <w:t xml:space="preserve">Ratata Revisions</w:t>
       </w:r>
     </w:p>
+    <w:bookmarkEnd w:id="25"/>
+    <w:bookmarkStart w:id="26" w:name="version-0.3.0"/>
     <w:p>
       <w:pPr>
         <w:pStyle w:val="Heading2"/>
       </w:pPr>
-      <w:bookmarkStart w:id="26" w:name="version-0.3.0"/>
-      <w:bookmarkEnd w:id="26"/>
       <w:r>
         <w:t xml:space="preserve">Version : 0.3.0</w:t>
       </w:r>
     </w:p>
+    <w:bookmarkEnd w:id="26"/>
     <w:p>
       <w:pPr>
         <w:pStyle w:val="SourceCode"/>
@@ -305,26 +305,26 @@
         <w:t xml:space="preserve">- Find in files in ratata</w:t>
       </w:r>
     </w:p>
+    <w:bookmarkStart w:id="27" w:name="documentation-revisions"/>
     <w:p>
       <w:pPr>
         <w:pStyle w:val="Heading1"/>
       </w:pPr>
-      <w:bookmarkStart w:id="27" w:name="documentation-revisions"/>
-      <w:bookmarkEnd w:id="27"/>
       <w:r>
         <w:t xml:space="preserve">Documentation Revisions</w:t>
       </w:r>
     </w:p>
+    <w:bookmarkEnd w:id="27"/>
+    <w:bookmarkStart w:id="28" w:name="version-3"/>
     <w:p>
       <w:pPr>
         <w:pStyle w:val="Heading2"/>
       </w:pPr>
-      <w:bookmarkStart w:id="28" w:name="version-3"/>
-      <w:bookmarkEnd w:id="28"/>
       <w:r>
         <w:t xml:space="preserve">Version 3:</w:t>
       </w:r>
     </w:p>
+    <w:bookmarkEnd w:id="28"/>
     <w:p>
       <w:pPr>
         <w:pStyle w:val="SourceCode"/>
@@ -354,16 +354,16 @@
         <w:t xml:space="preserve">- The version is now on GitHub So a lot of small things changed.</w:t>
       </w:r>
     </w:p>
+    <w:bookmarkStart w:id="29" w:name="version-2"/>
     <w:p>
       <w:pPr>
         <w:pStyle w:val="Heading2"/>
       </w:pPr>
-      <w:bookmarkStart w:id="29" w:name="version-2"/>
-      <w:bookmarkEnd w:id="29"/>
       <w:r>
         <w:t xml:space="preserve">Version 2:</w:t>
       </w:r>
     </w:p>
+    <w:bookmarkEnd w:id="29"/>
     <w:p>
       <w:pPr>
         <w:pStyle w:val="SourceCode"/>
@@ -384,16 +384,16 @@
         <w:t xml:space="preserve">- Add Android and IOS pages</w:t>
       </w:r>
     </w:p>
+    <w:bookmarkStart w:id="30" w:name="version-1"/>
     <w:p>
       <w:pPr>
         <w:pStyle w:val="Heading2"/>
       </w:pPr>
-      <w:bookmarkStart w:id="30" w:name="version-1"/>
-      <w:bookmarkEnd w:id="30"/>
       <w:r>
         <w:t xml:space="preserve">Version 1:</w:t>
       </w:r>
     </w:p>
+    <w:bookmarkEnd w:id="30"/>
     <w:p>
       <w:pPr>
         <w:pStyle w:val="SourceCode"/>
@@ -405,31 +405,31 @@
         <w:t xml:space="preserve">First Version</w:t>
       </w:r>
     </w:p>
+    <w:bookmarkStart w:id="31" w:name="installation"/>
     <w:p>
       <w:pPr>
         <w:pStyle w:val="Heading1"/>
       </w:pPr>
-      <w:bookmarkStart w:id="31" w:name="installation"/>
-      <w:bookmarkEnd w:id="31"/>
       <w:r>
         <w:t xml:space="preserve">Installation</w:t>
       </w:r>
     </w:p>
+    <w:bookmarkEnd w:id="31"/>
     <w:p>
       <w:r>
         <w:t xml:space="preserve">T.R.P. don't really need to be "installed".</w:t>
       </w:r>
     </w:p>
+    <w:bookmarkStart w:id="32" w:name="osx"/>
     <w:p>
       <w:pPr>
         <w:pStyle w:val="Heading2"/>
       </w:pPr>
-      <w:bookmarkStart w:id="32" w:name="osx"/>
-      <w:bookmarkEnd w:id="32"/>
       <w:r>
         <w:t xml:space="preserve">OSX</w:t>
       </w:r>
     </w:p>
+    <w:bookmarkEnd w:id="32"/>
     <w:p>
       <w:r>
         <w:t xml:space="preserve">Under OSX, T.R.P. comes as a disk image (dmg file). Just click on this dmg file to mount it. You will see something like this</w:t>
@@ -439,7 +439,7 @@
       <w:r>
         <w:drawing>
           <wp:inline>
-            <wp:extent cx="5440680" cy="3054780"/>
+            <wp:extent cx="10020300" cy="5626100"/>
             <wp:effectExtent b="0" l="0" r="0" t="0"/>
             <wp:docPr descr="" id="1" name="Picture"/>
             <a:graphic>
@@ -460,7 +460,7 @@
                   <pic:spPr bwMode="auto">
                     <a:xfrm>
                       <a:off x="0" y="0"/>
-                      <a:ext cx="5440680" cy="3054780"/>
+                      <a:ext cx="10020300" cy="5626100"/>
                     </a:xfrm>
                     <a:prstGeom prst="rect">
                       <a:avLst/>
@@ -488,16 +488,16 @@
         <w:t xml:space="preserve">Copy everything to a location of your choice Launch Rototo just to see the samples.</w:t>
       </w:r>
     </w:p>
+    <w:bookmarkStart w:id="34" w:name="windows"/>
     <w:p>
       <w:pPr>
         <w:pStyle w:val="Heading2"/>
       </w:pPr>
-      <w:bookmarkStart w:id="34" w:name="windows"/>
-      <w:bookmarkEnd w:id="34"/>
       <w:r>
         <w:t xml:space="preserve">Windows</w:t>
       </w:r>
     </w:p>
+    <w:bookmarkEnd w:id="34"/>
     <w:p>
       <w:r>
         <w:t xml:space="preserve">On Windows, T.R.P. comes as a zip file. Copy the content of the zip file to a location of your choice Launch Rototo just to see the samples.</w:t>
@@ -508,16 +508,16 @@
         <w:t xml:space="preserve">However, it comes with a set of tools which, in turn, need to be. These tools are optional but T.R.P. was thought to use them. So your life will be much simpler if you do;-)</w:t>
       </w:r>
     </w:p>
+    <w:bookmarkStart w:id="35" w:name="shoebox"/>
     <w:p>
       <w:pPr>
         <w:pStyle w:val="Heading2"/>
       </w:pPr>
-      <w:bookmarkStart w:id="35" w:name="shoebox"/>
-      <w:bookmarkEnd w:id="35"/>
       <w:r>
         <w:t xml:space="preserve">ShoeBox</w:t>
       </w:r>
     </w:p>
+    <w:bookmarkEnd w:id="35"/>
     <w:p>
       <w:r>
         <w:t xml:space="preserve">Shoebox is a freeware tool(made with the Adobe Air SDK) for generating sprites sheets. T.R.P. use it a lot for sprites and animations.</w:t>
@@ -560,16 +560,16 @@
         </w:r>
       </w:hyperlink>
     </w:p>
+    <w:bookmarkStart w:id="38" w:name="tiled"/>
     <w:p>
       <w:pPr>
         <w:pStyle w:val="Heading2"/>
       </w:pPr>
-      <w:bookmarkStart w:id="38" w:name="tiled"/>
-      <w:bookmarkEnd w:id="38"/>
       <w:r>
         <w:t xml:space="preserve">Tiled</w:t>
       </w:r>
     </w:p>
+    <w:bookmarkEnd w:id="38"/>
     <w:p>
       <w:r>
         <w:t xml:space="preserve">Tiled is a well known tile editor. If you want to do a tile based game or just instantiate 2d objects with Tiled, take a version of Tiled directly on their website :</w:t>
@@ -585,16 +585,16 @@
         </w:r>
       </w:hyperlink>
     </w:p>
+    <w:bookmarkStart w:id="40" w:name="configuration"/>
     <w:p>
       <w:pPr>
         <w:pStyle w:val="Heading2"/>
       </w:pPr>
-      <w:bookmarkStart w:id="40" w:name="configuration"/>
-      <w:bookmarkEnd w:id="40"/>
       <w:r>
         <w:t xml:space="preserve">Configuration</w:t>
       </w:r>
     </w:p>
+    <w:bookmarkEnd w:id="40"/>
     <w:p>
       <w:r>
         <w:t xml:space="preserve">You can edit the file settings.xml to configure T.R.P. For example, you can set the initial position of the window, it's scale, the default text editor, etc...</w:t>
@@ -821,7 +821,7 @@
       <w:pPr>
         <w:pStyle w:val="Compact"/>
         <w:numPr>
-          <w:numId w:val="1001"/>
+          <w:numId w:val="2"/>
           <w:ilvl w:val="0"/>
         </w:numPr>
       </w:pPr>
@@ -833,7 +833,7 @@
       <w:pPr>
         <w:pStyle w:val="Compact"/>
         <w:numPr>
-          <w:numId w:val="1001"/>
+          <w:numId w:val="2"/>
           <w:ilvl w:val="0"/>
         </w:numPr>
       </w:pPr>
@@ -845,7 +845,7 @@
       <w:pPr>
         <w:pStyle w:val="Compact"/>
         <w:numPr>
-          <w:numId w:val="1001"/>
+          <w:numId w:val="2"/>
           <w:ilvl w:val="0"/>
         </w:numPr>
       </w:pPr>
@@ -857,7 +857,7 @@
       <w:pPr>
         <w:pStyle w:val="Compact"/>
         <w:numPr>
-          <w:numId w:val="1001"/>
+          <w:numId w:val="2"/>
           <w:ilvl w:val="0"/>
         </w:numPr>
       </w:pPr>
@@ -869,7 +869,7 @@
       <w:pPr>
         <w:pStyle w:val="Compact"/>
         <w:numPr>
-          <w:numId w:val="1001"/>
+          <w:numId w:val="2"/>
           <w:ilvl w:val="0"/>
         </w:numPr>
       </w:pPr>
@@ -881,7 +881,7 @@
       <w:pPr>
         <w:pStyle w:val="Compact"/>
         <w:numPr>
-          <w:numId w:val="1001"/>
+          <w:numId w:val="2"/>
           <w:ilvl w:val="0"/>
         </w:numPr>
       </w:pPr>
@@ -893,7 +893,7 @@
       <w:pPr>
         <w:pStyle w:val="Compact"/>
         <w:numPr>
-          <w:numId w:val="1001"/>
+          <w:numId w:val="2"/>
           <w:ilvl w:val="0"/>
         </w:numPr>
       </w:pPr>
@@ -905,7 +905,7 @@
       <w:pPr>
         <w:pStyle w:val="Compact"/>
         <w:numPr>
-          <w:numId w:val="1001"/>
+          <w:numId w:val="2"/>
           <w:ilvl w:val="0"/>
         </w:numPr>
       </w:pPr>
@@ -917,7 +917,7 @@
       <w:pPr>
         <w:pStyle w:val="Compact"/>
         <w:numPr>
-          <w:numId w:val="1001"/>
+          <w:numId w:val="2"/>
           <w:ilvl w:val="0"/>
         </w:numPr>
       </w:pPr>
@@ -925,21 +925,21 @@
         <w:t xml:space="preserve">server : IP Address of the T.R.P. server (only if you want to connect to it as a client)</w:t>
       </w:r>
     </w:p>
+    <w:bookmarkStart w:id="41" w:name="keyboard-shortcuts"/>
     <w:p>
       <w:pPr>
         <w:pStyle w:val="Heading2"/>
       </w:pPr>
-      <w:bookmarkStart w:id="41" w:name="keyboard-shortcuts"/>
-      <w:bookmarkEnd w:id="41"/>
       <w:r>
         <w:t xml:space="preserve">Keyboard Shortcuts</w:t>
       </w:r>
     </w:p>
+    <w:bookmarkEnd w:id="41"/>
     <w:p>
       <w:pPr>
         <w:pStyle w:val="Compact"/>
         <w:numPr>
-          <w:numId w:val="1002"/>
+          <w:numId w:val="3"/>
           <w:ilvl w:val="0"/>
         </w:numPr>
       </w:pPr>
@@ -951,7 +951,7 @@
       <w:pPr>
         <w:pStyle w:val="Compact"/>
         <w:numPr>
-          <w:numId w:val="1002"/>
+          <w:numId w:val="3"/>
           <w:ilvl w:val="0"/>
         </w:numPr>
       </w:pPr>
@@ -963,7 +963,7 @@
       <w:pPr>
         <w:pStyle w:val="Compact"/>
         <w:numPr>
-          <w:numId w:val="1002"/>
+          <w:numId w:val="3"/>
           <w:ilvl w:val="0"/>
         </w:numPr>
       </w:pPr>
@@ -971,41 +971,41 @@
         <w:t xml:space="preserve">Ctrl-H : Open the HTML Help File</w:t>
       </w:r>
     </w:p>
+    <w:bookmarkStart w:id="42" w:name="how-to-see-debug-logs"/>
     <w:p>
       <w:pPr>
         <w:pStyle w:val="Heading2"/>
       </w:pPr>
-      <w:bookmarkStart w:id="42" w:name="how-to-see-debug-logs"/>
-      <w:bookmarkEnd w:id="42"/>
       <w:r>
         <w:t xml:space="preserve">How to see Debug Logs</w:t>
       </w:r>
     </w:p>
+    <w:bookmarkEnd w:id="42"/>
+    <w:bookmarkStart w:id="43" w:name="with-ratata"/>
     <w:p>
       <w:pPr>
         <w:pStyle w:val="Heading3"/>
       </w:pPr>
-      <w:bookmarkStart w:id="43" w:name="with-ratata"/>
-      <w:bookmarkEnd w:id="43"/>
       <w:r>
         <w:t xml:space="preserve">With Ratata</w:t>
       </w:r>
     </w:p>
+    <w:bookmarkEnd w:id="43"/>
     <w:p>
       <w:r>
         <w:t xml:space="preserve">Simply open Ratata and connect it to Rototo. Then go to the console widget to see your logs.</w:t>
       </w:r>
     </w:p>
+    <w:bookmarkStart w:id="44" w:name="without-ratata---pro-way"/>
     <w:p>
       <w:pPr>
         <w:pStyle w:val="Heading3"/>
       </w:pPr>
-      <w:bookmarkStart w:id="44" w:name="without-ratata---pro-way"/>
-      <w:bookmarkEnd w:id="44"/>
       <w:r>
         <w:t xml:space="preserve">Without Ratata - Pro way</w:t>
       </w:r>
     </w:p>
+    <w:bookmarkEnd w:id="44"/>
     <w:p>
       <w:r>
         <w:t xml:space="preserve">If you want to see all logs (included TRP internal logs), the best option is to see OutputDebugString (and eventually turn on the verbose mode)</w:t>
@@ -1015,7 +1015,7 @@
       <w:pPr>
         <w:pStyle w:val="Compact"/>
         <w:numPr>
-          <w:numId w:val="1003"/>
+          <w:numId w:val="4"/>
           <w:ilvl w:val="0"/>
         </w:numPr>
       </w:pPr>
@@ -1042,7 +1042,7 @@
       <w:pPr>
         <w:pStyle w:val="Compact"/>
         <w:numPr>
-          <w:numId w:val="1004"/>
+          <w:numId w:val="5"/>
           <w:ilvl w:val="0"/>
         </w:numPr>
       </w:pPr>
@@ -1055,16 +1055,16 @@
         <w:t xml:space="preserve">Use the OSX Console Application located in Utility/Console.</w:t>
       </w:r>
     </w:p>
+    <w:bookmarkStart w:id="46" w:name="the-easy-way"/>
     <w:p>
       <w:pPr>
         <w:pStyle w:val="Heading3"/>
       </w:pPr>
-      <w:bookmarkStart w:id="46" w:name="the-easy-way"/>
-      <w:bookmarkEnd w:id="46"/>
       <w:r>
         <w:t xml:space="preserve">The Easy way</w:t>
       </w:r>
     </w:p>
+    <w:bookmarkEnd w:id="46"/>
     <w:p>
       <w:r>
         <w:t xml:space="preserve">If you only want to see your logs, it's easier to turn on the logtofile option and use a file logger to see trp.log modifications in real time. For example you can use the free version of BareTail</w:t>
@@ -1095,36 +1095,36 @@
         </w:r>
       </w:hyperlink>
     </w:p>
+    <w:bookmarkStart w:id="49" w:name="build"/>
     <w:p>
       <w:pPr>
         <w:pStyle w:val="Heading1"/>
       </w:pPr>
-      <w:bookmarkStart w:id="49" w:name="build"/>
-      <w:bookmarkEnd w:id="49"/>
       <w:r>
         <w:t xml:space="preserve">Build</w:t>
       </w:r>
     </w:p>
+    <w:bookmarkEnd w:id="49"/>
     <w:p>
       <w:r>
         <w:t xml:space="preserve">Building T.R.P. is quite complex beacause ituses quite a lot dependencies. If you don't succeed, please don't hesitate to contact me on (www.veed.fr)[www.veed.fr]</w:t>
       </w:r>
     </w:p>
+    <w:bookmarkStart w:id="50" w:name="ratata-the-i.d.e."/>
     <w:p>
       <w:pPr>
         <w:pStyle w:val="Heading1"/>
       </w:pPr>
-      <w:bookmarkStart w:id="50" w:name="ratata-the-i.d.e."/>
-      <w:bookmarkEnd w:id="50"/>
       <w:r>
         <w:t xml:space="preserve">Ratata : the I.D.E.</w:t>
       </w:r>
     </w:p>
+    <w:bookmarkEnd w:id="50"/>
     <w:p>
       <w:r>
         <w:drawing>
           <wp:inline>
-            <wp:extent cx="5440680" cy="3562923"/>
+            <wp:extent cx="11480800" cy="7518400"/>
             <wp:effectExtent b="0" l="0" r="0" t="0"/>
             <wp:docPr descr="" id="1" name="Picture"/>
             <a:graphic>
@@ -1145,7 +1145,7 @@
                   <pic:spPr bwMode="auto">
                     <a:xfrm>
                       <a:off x="0" y="0"/>
-                      <a:ext cx="5440680" cy="3562923"/>
+                      <a:ext cx="11480800" cy="7518400"/>
                     </a:xfrm>
                     <a:prstGeom prst="rect">
                       <a:avLst/>
@@ -1167,26 +1167,26 @@
         <w:br w:type="textWrapping"/>
       </w:r>
     </w:p>
+    <w:bookmarkStart w:id="52" w:name="tutorial"/>
     <w:p>
       <w:pPr>
         <w:pStyle w:val="Heading1"/>
       </w:pPr>
-      <w:bookmarkStart w:id="52" w:name="tutorial"/>
-      <w:bookmarkEnd w:id="52"/>
       <w:r>
         <w:t xml:space="preserve">Tutorial</w:t>
       </w:r>
     </w:p>
+    <w:bookmarkEnd w:id="52"/>
+    <w:bookmarkStart w:id="53" w:name="basic-principle"/>
     <w:p>
       <w:pPr>
         <w:pStyle w:val="Heading2"/>
       </w:pPr>
-      <w:bookmarkStart w:id="53" w:name="basic-principle"/>
-      <w:bookmarkEnd w:id="53"/>
       <w:r>
         <w:t xml:space="preserve">Basic principle</w:t>
       </w:r>
     </w:p>
+    <w:bookmarkEnd w:id="53"/>
     <w:p>
       <w:r>
         <w:t xml:space="preserve">T.R.P. use a script langage(AngelScript) and search for its data in the gamedata directory (at the same level as the executable directory). If you want to use another folder (or if you work on multiple projects), you can indicate your gamedata folder in the file settings.xml</w:t>
@@ -1239,16 +1239,16 @@
         <w:t xml:space="preserve">&lt;/settings&gt;</w:t>
       </w:r>
     </w:p>
+    <w:bookmarkStart w:id="54" w:name="learn-the-angelscript-syntax"/>
     <w:p>
       <w:pPr>
         <w:pStyle w:val="Heading2"/>
       </w:pPr>
-      <w:bookmarkStart w:id="54" w:name="learn-the-angelscript-syntax"/>
-      <w:bookmarkEnd w:id="54"/>
       <w:r>
         <w:t xml:space="preserve">Learn the AngelScript syntax</w:t>
       </w:r>
     </w:p>
+    <w:bookmarkEnd w:id="54"/>
     <w:p>
       <w:r>
         <w:t xml:space="preserve">AngelScript is very close to the c++ langage but there are still some differences (such as references) Basically, no new or delete. Pointers are replaced by @ You can simulate new and delete by usgin a scope trick . Let's see this example :</w:t>
@@ -1406,16 +1406,16 @@
         </w:r>
       </w:hyperlink>
     </w:p>
+    <w:bookmarkStart w:id="56" w:name="try-the-samples"/>
     <w:p>
       <w:pPr>
         <w:pStyle w:val="Heading2"/>
       </w:pPr>
-      <w:bookmarkStart w:id="56" w:name="try-the-samples"/>
-      <w:bookmarkEnd w:id="56"/>
       <w:r>
         <w:t xml:space="preserve">Try the samples</w:t>
       </w:r>
     </w:p>
+    <w:bookmarkEnd w:id="56"/>
     <w:p>
       <w:r>
         <w:t xml:space="preserve">T.R.P. comes by default with a lot of samples.</w:t>
@@ -1431,16 +1431,16 @@
         <w:t xml:space="preserve">It is strongly advised to open these script files (extension .rsc = Rototo Script File) and study them.</w:t>
       </w:r>
     </w:p>
+    <w:bookmarkStart w:id="57" w:name="your-first-t.r.p.-project-aka-helloworld-version-1"/>
     <w:p>
       <w:pPr>
         <w:pStyle w:val="Heading2"/>
       </w:pPr>
-      <w:bookmarkStart w:id="57" w:name="your-first-t.r.p.-project-aka-helloworld-version-1"/>
-      <w:bookmarkEnd w:id="57"/>
       <w:r>
         <w:t xml:space="preserve">Your first T.R.P. project (aka HelloWorld version 1)</w:t>
       </w:r>
     </w:p>
+    <w:bookmarkEnd w:id="57"/>
     <w:p>
       <w:r>
         <w:t xml:space="preserve">T.R.P. needs at least one file called main.rsc in the gamedata directory</w:t>
@@ -1455,7 +1455,7 @@
       <w:pPr>
         <w:pStyle w:val="Compact"/>
         <w:numPr>
-          <w:numId w:val="1005"/>
+          <w:numId w:val="6"/>
           <w:ilvl w:val="0"/>
         </w:numPr>
       </w:pPr>
@@ -1467,7 +1467,7 @@
       <w:pPr>
         <w:pStyle w:val="Compact"/>
         <w:numPr>
-          <w:numId w:val="1005"/>
+          <w:numId w:val="6"/>
           <w:ilvl w:val="0"/>
         </w:numPr>
       </w:pPr>
@@ -1479,7 +1479,7 @@
       <w:pPr>
         <w:pStyle w:val="Compact"/>
         <w:numPr>
-          <w:numId w:val="1005"/>
+          <w:numId w:val="6"/>
           <w:ilvl w:val="0"/>
         </w:numPr>
       </w:pPr>
@@ -1491,7 +1491,7 @@
       <w:pPr>
         <w:pStyle w:val="Compact"/>
         <w:numPr>
-          <w:numId w:val="1005"/>
+          <w:numId w:val="6"/>
           <w:ilvl w:val="0"/>
         </w:numPr>
       </w:pPr>
@@ -1795,7 +1795,7 @@
       <w:pPr>
         <w:pStyle w:val="Compact"/>
         <w:numPr>
-          <w:numId w:val="1006"/>
+          <w:numId w:val="7"/>
           <w:ilvl w:val="0"/>
         </w:numPr>
       </w:pPr>
@@ -1807,7 +1807,7 @@
       <w:pPr>
         <w:pStyle w:val="Compact"/>
         <w:numPr>
-          <w:numId w:val="1006"/>
+          <w:numId w:val="7"/>
           <w:ilvl w:val="0"/>
         </w:numPr>
       </w:pPr>
@@ -1819,7 +1819,7 @@
       <w:pPr>
         <w:pStyle w:val="Compact"/>
         <w:numPr>
-          <w:numId w:val="1006"/>
+          <w:numId w:val="7"/>
           <w:ilvl w:val="0"/>
         </w:numPr>
       </w:pPr>
@@ -1831,7 +1831,7 @@
       <w:pPr>
         <w:pStyle w:val="Compact"/>
         <w:numPr>
-          <w:numId w:val="1006"/>
+          <w:numId w:val="7"/>
           <w:ilvl w:val="0"/>
         </w:numPr>
       </w:pPr>
@@ -1839,16 +1839,16 @@
         <w:t xml:space="preserve">OnShutdown is called only once at the end of the game (when the window close or if you call UTI_Exit)</w:t>
       </w:r>
     </w:p>
+    <w:bookmarkStart w:id="58" w:name="enhanced-helloworld-version-2"/>
     <w:p>
       <w:pPr>
         <w:pStyle w:val="Heading2"/>
       </w:pPr>
-      <w:bookmarkStart w:id="58" w:name="enhanced-helloworld-version-2"/>
-      <w:bookmarkEnd w:id="58"/>
       <w:r>
         <w:t xml:space="preserve">Enhanced HelloWorld (Version 2)</w:t>
       </w:r>
     </w:p>
+    <w:bookmarkEnd w:id="58"/>
     <w:p>
       <w:r>
         <w:t xml:space="preserve">Let's do the same HelloWorld program but this time by using the scene manager provided in the samples and with a Label (to have something more graphical than the system logs)</w:t>
@@ -1868,7 +1868,7 @@
       <w:pPr>
         <w:pStyle w:val="Compact"/>
         <w:numPr>
-          <w:numId w:val="1007"/>
+          <w:numId w:val="8"/>
           <w:ilvl w:val="0"/>
         </w:numPr>
       </w:pPr>
@@ -1880,7 +1880,7 @@
       <w:pPr>
         <w:pStyle w:val="Compact"/>
         <w:numPr>
-          <w:numId w:val="1007"/>
+          <w:numId w:val="8"/>
           <w:ilvl w:val="0"/>
         </w:numPr>
       </w:pPr>
@@ -1907,7 +1907,7 @@
       <w:pPr>
         <w:pStyle w:val="Compact"/>
         <w:numPr>
-          <w:numId w:val="1008"/>
+          <w:numId w:val="9"/>
           <w:ilvl w:val="0"/>
         </w:numPr>
       </w:pPr>
@@ -1919,7 +1919,7 @@
       <w:pPr>
         <w:pStyle w:val="Compact"/>
         <w:numPr>
-          <w:numId w:val="1008"/>
+          <w:numId w:val="9"/>
           <w:ilvl w:val="0"/>
         </w:numPr>
       </w:pPr>
@@ -1927,16 +1927,16 @@
         <w:t xml:space="preserve">Write a new "main.rsc" file to launch directly our new scene (e.g. by calling a changeScene with it)</w:t>
       </w:r>
     </w:p>
+    <w:bookmarkStart w:id="59" w:name="create-our-game-scene"/>
     <w:p>
       <w:pPr>
         <w:pStyle w:val="Heading3"/>
       </w:pPr>
-      <w:bookmarkStart w:id="59" w:name="create-our-game-scene"/>
-      <w:bookmarkEnd w:id="59"/>
       <w:r>
         <w:t xml:space="preserve">Create our game scene</w:t>
       </w:r>
     </w:p>
+    <w:bookmarkEnd w:id="59"/>
     <w:p>
       <w:r>
         <w:t xml:space="preserve">Create a text file called "game_scene.rsc" paste the following code into it:</w:t>
@@ -2357,31 +2357,31 @@
         <w:t xml:space="preserve">Of course, you noticed that the scene manager provides is minimalist, nothing prevents you to create your own with more features (of pushScenes / Popscene example)</w:t>
       </w:r>
     </w:p>
+    <w:bookmarkStart w:id="60" w:name="create-the-new-main.rsc-file"/>
     <w:p>
       <w:pPr>
         <w:pStyle w:val="Heading3"/>
       </w:pPr>
-      <w:bookmarkStart w:id="60" w:name="create-the-new-main.rsc-file"/>
-      <w:bookmarkEnd w:id="60"/>
       <w:r>
         <w:t xml:space="preserve">Create the new main.rsc file</w:t>
       </w:r>
     </w:p>
+    <w:bookmarkEnd w:id="60"/>
     <w:p>
       <w:r>
         <w:t xml:space="preserve">create a text file called main.rsc. Paste the code below.</w:t>
       </w:r>
     </w:p>
+    <w:bookmarkStart w:id="61" w:name="your-first-sprite"/>
     <w:p>
       <w:pPr>
         <w:pStyle w:val="Heading2"/>
       </w:pPr>
-      <w:bookmarkStart w:id="61" w:name="your-first-sprite"/>
-      <w:bookmarkEnd w:id="61"/>
       <w:r>
         <w:t xml:space="preserve">Your first Sprite</w:t>
       </w:r>
     </w:p>
+    <w:bookmarkEnd w:id="61"/>
     <w:p>
       <w:r>
         <w:t xml:space="preserve">T.R.P. does not use images directly. It uses atlas (= spriteSheets) to optimize drawings. The recommended tool to create spritesheets is Shoebox. Drag your images into shoebox</w:t>
@@ -2444,7 +2444,7 @@
       <w:pPr>
         <w:pStyle w:val="Compact"/>
         <w:numPr>
-          <w:numId w:val="1009"/>
+          <w:numId w:val="10"/>
           <w:ilvl w:val="0"/>
         </w:numPr>
       </w:pPr>
@@ -2456,7 +2456,7 @@
       <w:pPr>
         <w:pStyle w:val="Compact"/>
         <w:numPr>
-          <w:numId w:val="1009"/>
+          <w:numId w:val="10"/>
           <w:ilvl w:val="0"/>
         </w:numPr>
       </w:pPr>
@@ -2547,7 +2547,7 @@
     <w:p>
       <w:pPr>
         <w:numPr>
-          <w:numId w:val="1010"/>
+          <w:numId w:val="11"/>
           <w:ilvl w:val="0"/>
         </w:numPr>
       </w:pPr>
@@ -2558,7 +2558,7 @@
     <w:p>
       <w:pPr>
         <w:numPr>
-          <w:numId w:val="1010"/>
+          <w:numId w:val="11"/>
           <w:ilvl w:val="0"/>
         </w:numPr>
       </w:pPr>
@@ -2570,7 +2570,7 @@
       <w:pPr>
         <w:pStyle w:val="Compact"/>
         <w:numPr>
-          <w:numId w:val="1011"/>
+          <w:numId w:val="12"/>
           <w:ilvl w:val="0"/>
         </w:numPr>
       </w:pPr>
@@ -2644,7 +2644,7 @@
       <w:pPr>
         <w:pStyle w:val="Compact"/>
         <w:numPr>
-          <w:numId w:val="1012"/>
+          <w:numId w:val="13"/>
           <w:ilvl w:val="0"/>
         </w:numPr>
       </w:pPr>
@@ -3267,16 +3267,16 @@
         </w:r>
       </w:hyperlink>
     </w:p>
+    <w:bookmarkStart w:id="63" w:name="your-first-animation"/>
     <w:p>
       <w:pPr>
         <w:pStyle w:val="Heading2"/>
       </w:pPr>
-      <w:bookmarkStart w:id="63" w:name="your-first-animation"/>
-      <w:bookmarkEnd w:id="63"/>
       <w:r>
         <w:t xml:space="preserve">Your First Animation</w:t>
       </w:r>
     </w:p>
+    <w:bookmarkEnd w:id="63"/>
     <w:p>
       <w:r>
         <w:t xml:space="preserve">Concerning animations, T.R.P. uses sequences of images. Again, T.R.P. gets all images from a spritesheet.</w:t>
@@ -3291,7 +3291,7 @@
       <w:pPr>
         <w:pStyle w:val="Compact"/>
         <w:numPr>
-          <w:numId w:val="1013"/>
+          <w:numId w:val="14"/>
           <w:ilvl w:val="0"/>
         </w:numPr>
       </w:pPr>
@@ -3303,7 +3303,7 @@
       <w:pPr>
         <w:pStyle w:val="Compact"/>
         <w:numPr>
-          <w:numId w:val="1013"/>
+          <w:numId w:val="14"/>
           <w:ilvl w:val="0"/>
         </w:numPr>
       </w:pPr>
@@ -3985,16 +3985,16 @@
         </w:r>
       </w:hyperlink>
     </w:p>
+    <w:bookmarkStart w:id="64" w:name="your-first-sound"/>
     <w:p>
       <w:pPr>
         <w:pStyle w:val="Heading2"/>
       </w:pPr>
-      <w:bookmarkStart w:id="64" w:name="your-first-sound"/>
-      <w:bookmarkEnd w:id="64"/>
       <w:r>
         <w:t xml:space="preserve">Your First Sound</w:t>
       </w:r>
     </w:p>
+    <w:bookmarkEnd w:id="64"/>
     <w:p>
       <w:pPr>
         <w:pStyle w:val="SourceCode"/>
@@ -4459,16 +4459,16 @@
         </w:r>
       </w:hyperlink>
     </w:p>
+    <w:bookmarkStart w:id="65" w:name="your-first-music"/>
     <w:p>
       <w:pPr>
         <w:pStyle w:val="Heading2"/>
       </w:pPr>
-      <w:bookmarkStart w:id="65" w:name="your-first-music"/>
-      <w:bookmarkEnd w:id="65"/>
       <w:r>
         <w:t xml:space="preserve">Your First Music</w:t>
       </w:r>
     </w:p>
+    <w:bookmarkEnd w:id="65"/>
     <w:p>
       <w:pPr>
         <w:pStyle w:val="SourceCode"/>
@@ -4933,16 +4933,16 @@
         </w:r>
       </w:hyperlink>
     </w:p>
+    <w:bookmarkStart w:id="66" w:name="your-first-button"/>
     <w:p>
       <w:pPr>
         <w:pStyle w:val="Heading2"/>
       </w:pPr>
-      <w:bookmarkStart w:id="66" w:name="your-first-button"/>
-      <w:bookmarkEnd w:id="66"/>
       <w:r>
         <w:t xml:space="preserve">Your First Button</w:t>
       </w:r>
     </w:p>
+    <w:bookmarkEnd w:id="66"/>
     <w:p>
       <w:pPr>
         <w:pStyle w:val="SourceCode"/>
@@ -4963,16 +4963,16 @@
         </w:r>
       </w:hyperlink>
     </w:p>
+    <w:bookmarkStart w:id="67" w:name="your-first-listbox"/>
     <w:p>
       <w:pPr>
         <w:pStyle w:val="Heading2"/>
       </w:pPr>
-      <w:bookmarkStart w:id="67" w:name="your-first-listbox"/>
-      <w:bookmarkEnd w:id="67"/>
       <w:r>
         <w:t xml:space="preserve">Your First ListBox</w:t>
       </w:r>
     </w:p>
+    <w:bookmarkEnd w:id="67"/>
     <w:p>
       <w:pPr>
         <w:pStyle w:val="SourceCode"/>
@@ -4993,16 +4993,16 @@
         </w:r>
       </w:hyperlink>
     </w:p>
+    <w:bookmarkStart w:id="68" w:name="inputoutput"/>
     <w:p>
       <w:pPr>
         <w:pStyle w:val="Heading2"/>
       </w:pPr>
-      <w:bookmarkStart w:id="68" w:name="inputoutput"/>
-      <w:bookmarkEnd w:id="68"/>
       <w:r>
         <w:t xml:space="preserve">Input/Output</w:t>
       </w:r>
     </w:p>
+    <w:bookmarkEnd w:id="68"/>
     <w:p>
       <w:pPr>
         <w:pStyle w:val="SourceCode"/>
@@ -5544,46 +5544,46 @@
         <w:t xml:space="preserve">IO_Close(handle);</w:t>
       </w:r>
     </w:p>
+    <w:bookmarkStart w:id="69" w:name="android"/>
     <w:p>
       <w:pPr>
         <w:pStyle w:val="Heading1"/>
       </w:pPr>
-      <w:bookmarkStart w:id="69" w:name="android"/>
-      <w:bookmarkEnd w:id="69"/>
       <w:r>
         <w:t xml:space="preserve">Android</w:t>
       </w:r>
     </w:p>
+    <w:bookmarkEnd w:id="69"/>
+    <w:bookmarkStart w:id="70" w:name="ios"/>
     <w:p>
       <w:pPr>
         <w:pStyle w:val="Heading1"/>
       </w:pPr>
-      <w:bookmarkStart w:id="70" w:name="ios"/>
-      <w:bookmarkEnd w:id="70"/>
       <w:r>
         <w:t xml:space="preserve">IOS</w:t>
       </w:r>
     </w:p>
+    <w:bookmarkEnd w:id="70"/>
+    <w:bookmarkStart w:id="71" w:name="script-reference"/>
     <w:p>
       <w:pPr>
         <w:pStyle w:val="Heading1"/>
       </w:pPr>
-      <w:bookmarkStart w:id="71" w:name="script-reference"/>
-      <w:bookmarkEnd w:id="71"/>
       <w:r>
         <w:t xml:space="preserve">Script Reference</w:t>
       </w:r>
     </w:p>
+    <w:bookmarkEnd w:id="71"/>
+    <w:bookmarkStart w:id="72" w:name="class-animation"/>
     <w:p>
       <w:pPr>
         <w:pStyle w:val="Heading2"/>
       </w:pPr>
-      <w:bookmarkStart w:id="72" w:name="class-animation"/>
-      <w:bookmarkEnd w:id="72"/>
       <w:r>
         <w:t xml:space="preserve">Class Animation</w:t>
       </w:r>
     </w:p>
+    <w:bookmarkEnd w:id="72"/>
     <w:p>
       <w:r>
         <w:t xml:space="preserve">Members:</w:t>
@@ -5591,7 +5591,62 @@
     </w:p>
     <w:p>
       <w:r>
-        <w:t xml:space="preserve">**void Load(Atlas @ _atlas, string &amp;in _name,string &amp;in _format,int _nbFrames)**</w:t>
+        <w:rPr>
+          <w:b/>
+        </w:rPr>
+        <w:t xml:space="preserve">void Load(Atlas @</w:t>
+      </w:r>
+      <w:r>
+        <w:rPr>
+          <w:b/>
+        </w:rPr>
+        <w:t xml:space="preserve"> </w:t>
+      </w:r>
+      <w:r>
+        <w:rPr>
+          <w:i/>
+          <w:b/>
+        </w:rPr>
+        <w:t xml:space="preserve">atlas, string &amp;in</w:t>
+      </w:r>
+      <w:r>
+        <w:rPr>
+          <w:i/>
+          <w:b/>
+        </w:rPr>
+        <w:t xml:space="preserve"> </w:t>
+      </w:r>
+      <w:r>
+        <w:rPr>
+          <w:b/>
+        </w:rPr>
+        <w:t xml:space="preserve">name,string &amp;in</w:t>
+      </w:r>
+      <w:r>
+        <w:rPr>
+          <w:b/>
+        </w:rPr>
+        <w:t xml:space="preserve"> </w:t>
+      </w:r>
+      <w:r>
+        <w:rPr>
+          <w:i/>
+          <w:b/>
+        </w:rPr>
+        <w:t xml:space="preserve">format,int</w:t>
+      </w:r>
+      <w:r>
+        <w:rPr>
+          <w:i/>
+          <w:b/>
+        </w:rPr>
+        <w:t xml:space="preserve"> </w:t>
+      </w:r>
+      <w:r>
+        <w:rPr>
+          <w:b/>
+        </w:rPr>
+        <w:t xml:space="preserve">nbFrames)</w:t>
       </w:r>
     </w:p>
     <w:p>
@@ -5603,7 +5658,7 @@
       <w:pPr>
         <w:pStyle w:val="Compact"/>
         <w:numPr>
-          <w:numId w:val="1014"/>
+          <w:numId w:val="15"/>
           <w:ilvl w:val="0"/>
         </w:numPr>
       </w:pPr>
@@ -5615,7 +5670,7 @@
       <w:pPr>
         <w:pStyle w:val="Compact"/>
         <w:numPr>
-          <w:numId w:val="1014"/>
+          <w:numId w:val="15"/>
           <w:ilvl w:val="0"/>
         </w:numPr>
       </w:pPr>
@@ -5674,7 +5729,7 @@
       <w:pPr>
         <w:pStyle w:val="Compact"/>
         <w:numPr>
-          <w:numId w:val="1015"/>
+          <w:numId w:val="16"/>
           <w:ilvl w:val="0"/>
         </w:numPr>
       </w:pPr>
@@ -5698,12 +5753,27 @@
         <w:t xml:space="preserve">void Render()</w:t>
       </w:r>
     </w:p>
+    <w:bookmarkStart w:id="73" w:name="class-atlas"/>
+    <w:p>
+      <w:pPr>
+        <w:pStyle w:val="Heading2"/>
+      </w:pPr>
+      <w:r>
+        <w:t xml:space="preserve">Class Atlas</w:t>
+      </w:r>
+    </w:p>
+    <w:bookmarkEnd w:id="73"/>
+    <w:p>
+      <w:r>
+        <w:t xml:space="preserve">Members:</w:t>
+      </w:r>
+    </w:p>
     <w:p>
       <w:r>
         <w:rPr>
           <w:b/>
         </w:rPr>
-        <w:t xml:space="preserve">void Play(int mode = 0, int nbLoops = 1)</w:t>
+        <w:t xml:space="preserve">Atlas()</w:t>
       </w:r>
     </w:p>
     <w:p>
@@ -5711,22 +5781,161 @@
         <w:rPr>
           <w:b/>
         </w:rPr>
-        <w:t xml:space="preserve">void Stop(bool waitEnd = true)</w:t>
-      </w:r>
-    </w:p>
-    <w:p>
+        <w:t xml:space="preserve">void Load(string &amp;in</w:t>
+      </w:r>
       <w:r>
         <w:rPr>
           <w:b/>
         </w:rPr>
-        <w:t xml:space="preserve">void SetPosition(int x,int y)</w:t>
-      </w:r>
-    </w:p>
-    <w:p>
-      <w:r>
-        <w:rPr>
+        <w:t xml:space="preserve"> </w:t>
+      </w:r>
+      <w:r>
+        <w:rPr>
+          <w:i/>
           <w:b/>
         </w:rPr>
+        <w:t xml:space="preserve">file,int</w:t>
+      </w:r>
+      <w:r>
+        <w:rPr>
+          <w:i/>
+          <w:b/>
+        </w:rPr>
+        <w:t xml:space="preserve"> </w:t>
+      </w:r>
+      <w:r>
+        <w:rPr>
+          <w:b/>
+        </w:rPr>
+        <w:t xml:space="preserve">flags=13)</w:t>
+      </w:r>
+    </w:p>
+    <w:p>
+      <w:r>
+        <w:rPr>
+          <w:b/>
+        </w:rPr>
+        <w:t xml:space="preserve">void LoadFromImage(string &amp;in</w:t>
+      </w:r>
+      <w:r>
+        <w:rPr>
+          <w:b/>
+        </w:rPr>
+        <w:t xml:space="preserve"> </w:t>
+      </w:r>
+      <w:r>
+        <w:rPr>
+          <w:i/>
+          <w:b/>
+        </w:rPr>
+        <w:t xml:space="preserve">file,int</w:t>
+      </w:r>
+      <w:r>
+        <w:rPr>
+          <w:i/>
+          <w:b/>
+        </w:rPr>
+        <w:t xml:space="preserve"> </w:t>
+      </w:r>
+      <w:r>
+        <w:rPr>
+          <w:b/>
+        </w:rPr>
+        <w:t xml:space="preserve">flags=13)</w:t>
+      </w:r>
+    </w:p>
+    <w:p>
+      <w:r>
+        <w:rPr>
+          <w:b/>
+        </w:rPr>
+        <w:t xml:space="preserve">void UnLoad()</w:t>
+      </w:r>
+    </w:p>
+    <w:bookmarkStart w:id="74" w:name="class-button"/>
+    <w:p>
+      <w:pPr>
+        <w:pStyle w:val="Heading2"/>
+      </w:pPr>
+      <w:r>
+        <w:t xml:space="preserve">Class Button</w:t>
+      </w:r>
+    </w:p>
+    <w:bookmarkEnd w:id="74"/>
+    <w:p>
+      <w:r>
+        <w:t xml:space="preserve">Members:</w:t>
+      </w:r>
+    </w:p>
+    <w:p>
+      <w:r>
+        <w:rPr>
+          <w:b/>
+        </w:rPr>
+        <w:t xml:space="preserve">void SetText(string &amp;in newText)</w:t>
+      </w:r>
+    </w:p>
+    <w:p>
+      <w:r>
+        <w:rPr>
+          <w:b/>
+        </w:rPr>
+        <w:t xml:space="preserve">void Render()</w:t>
+      </w:r>
+    </w:p>
+    <w:p>
+      <w:r>
+        <w:rPr>
+          <w:b/>
+        </w:rPr>
+        <w:t xml:space="preserve">void SetSize(int w,int h)</w:t>
+      </w:r>
+    </w:p>
+    <w:p>
+      <w:r>
+        <w:rPr>
+          <w:b/>
+        </w:rPr>
+        <w:t xml:space="preserve">void SetPosition(int x,int y,int from=0)</w:t>
+      </w:r>
+    </w:p>
+    <w:p>
+      <w:r>
+        <w:rPr>
+          <w:b/>
+        </w:rPr>
+        <w:t xml:space="preserve">void SetFont(Font @ font)</w:t>
+      </w:r>
+    </w:p>
+    <w:p>
+      <w:r>
+        <w:rPr>
+          <w:b/>
+        </w:rPr>
+        <w:t xml:space="preserve">void SetSprite(int index,Atlas @ atlas, string &amp;in name, bool ninePatch = false)</w:t>
+      </w:r>
+    </w:p>
+    <w:p>
+      <w:r>
+        <w:rPr>
+          <w:b/>
+        </w:rPr>
+        <w:t xml:space="preserve">void SetTextColor(uint8 r=255,uint8 g=255,uint8 b=255,uint8 a=255)</w:t>
+      </w:r>
+    </w:p>
+    <w:p>
+      <w:r>
+        <w:rPr>
+          <w:b/>
+        </w:rPr>
+        <w:t xml:space="preserve">void SetRotation(float angle)</w:t>
+      </w:r>
+    </w:p>
+    <w:p>
+      <w:r>
+        <w:rPr>
+          <w:b/>
+        </w:rPr>
         <w:t xml:space="preserve">bool Touched(int x,int y)</w:t>
       </w:r>
     </w:p>
@@ -5743,6 +5952,212 @@
         <w:rPr>
           <w:b/>
         </w:rPr>
+        <w:t xml:space="preserve">void SetEnabled(bool value)</w:t>
+      </w:r>
+    </w:p>
+    <w:p>
+      <w:r>
+        <w:rPr>
+          <w:b/>
+        </w:rPr>
+        <w:t xml:space="preserve">void SetType(int type)</w:t>
+      </w:r>
+    </w:p>
+    <w:p>
+      <w:r>
+        <w:rPr>
+          <w:b/>
+        </w:rPr>
+        <w:t xml:space="preserve">void SetState(int state)</w:t>
+      </w:r>
+    </w:p>
+    <w:bookmarkStart w:id="75" w:name="class-font"/>
+    <w:p>
+      <w:pPr>
+        <w:pStyle w:val="Heading2"/>
+      </w:pPr>
+      <w:r>
+        <w:t xml:space="preserve">Class Font</w:t>
+      </w:r>
+    </w:p>
+    <w:bookmarkEnd w:id="75"/>
+    <w:p>
+      <w:r>
+        <w:t xml:space="preserve">Members:</w:t>
+      </w:r>
+    </w:p>
+    <w:bookmarkStart w:id="76" w:name="class-label"/>
+    <w:p>
+      <w:pPr>
+        <w:pStyle w:val="Heading2"/>
+      </w:pPr>
+      <w:r>
+        <w:t xml:space="preserve">Class Label</w:t>
+      </w:r>
+    </w:p>
+    <w:bookmarkEnd w:id="76"/>
+    <w:p>
+      <w:r>
+        <w:t xml:space="preserve">Members:</w:t>
+      </w:r>
+    </w:p>
+    <w:p>
+      <w:r>
+        <w:rPr>
+          <w:b/>
+        </w:rPr>
+        <w:t xml:space="preserve">void SetText(string &amp;in</w:t>
+      </w:r>
+      <w:r>
+        <w:rPr>
+          <w:b/>
+        </w:rPr>
+        <w:t xml:space="preserve"> </w:t>
+      </w:r>
+      <w:r>
+        <w:rPr>
+          <w:i/>
+          <w:b/>
+        </w:rPr>
+        <w:t xml:space="preserve">newText,bool</w:t>
+      </w:r>
+      <w:r>
+        <w:rPr>
+          <w:i/>
+          <w:b/>
+        </w:rPr>
+        <w:t xml:space="preserve"> </w:t>
+      </w:r>
+      <w:r>
+        <w:rPr>
+          <w:b/>
+        </w:rPr>
+        <w:t xml:space="preserve">justified = true)</w:t>
+      </w:r>
+    </w:p>
+    <w:p>
+      <w:r>
+        <w:rPr>
+          <w:b/>
+        </w:rPr>
+        <w:t xml:space="preserve">void Render()</w:t>
+      </w:r>
+    </w:p>
+    <w:p>
+      <w:r>
+        <w:rPr>
+          <w:b/>
+        </w:rPr>
+        <w:t xml:space="preserve">void SetFont(Font @ font)</w:t>
+      </w:r>
+    </w:p>
+    <w:p>
+      <w:r>
+        <w:rPr>
+          <w:b/>
+        </w:rPr>
+        <w:t xml:space="preserve">void SetColor(uint8</w:t>
+      </w:r>
+      <w:r>
+        <w:rPr>
+          <w:b/>
+        </w:rPr>
+        <w:t xml:space="preserve"> </w:t>
+      </w:r>
+      <w:r>
+        <w:rPr>
+          <w:i/>
+          <w:b/>
+        </w:rPr>
+        <w:t xml:space="preserve">r=255,uint8</w:t>
+      </w:r>
+      <w:r>
+        <w:rPr>
+          <w:i/>
+          <w:b/>
+        </w:rPr>
+        <w:t xml:space="preserve"> </w:t>
+      </w:r>
+      <w:r>
+        <w:rPr>
+          <w:b/>
+        </w:rPr>
+        <w:t xml:space="preserve">g=255,uint8</w:t>
+      </w:r>
+      <w:r>
+        <w:rPr>
+          <w:b/>
+        </w:rPr>
+        <w:t xml:space="preserve"> </w:t>
+      </w:r>
+      <w:r>
+        <w:rPr>
+          <w:i/>
+          <w:b/>
+        </w:rPr>
+        <w:t xml:space="preserve">b=255,uint8</w:t>
+      </w:r>
+      <w:r>
+        <w:rPr>
+          <w:i/>
+          <w:b/>
+        </w:rPr>
+        <w:t xml:space="preserve"> </w:t>
+      </w:r>
+      <w:r>
+        <w:rPr>
+          <w:b/>
+        </w:rPr>
+        <w:t xml:space="preserve">a=255)</w:t>
+      </w:r>
+    </w:p>
+    <w:p>
+      <w:r>
+        <w:rPr>
+          <w:b/>
+        </w:rPr>
+        <w:t xml:space="preserve">void SetPosition(int x,int y,int from = 0)</w:t>
+      </w:r>
+    </w:p>
+    <w:p>
+      <w:r>
+        <w:rPr>
+          <w:b/>
+        </w:rPr>
+        <w:t xml:space="preserve">bool Touched(int</w:t>
+      </w:r>
+      <w:r>
+        <w:rPr>
+          <w:b/>
+        </w:rPr>
+        <w:t xml:space="preserve"> </w:t>
+      </w:r>
+      <w:r>
+        <w:rPr>
+          <w:i/>
+          <w:b/>
+        </w:rPr>
+        <w:t xml:space="preserve">x,int</w:t>
+      </w:r>
+      <w:r>
+        <w:rPr>
+          <w:i/>
+          <w:b/>
+        </w:rPr>
+        <w:t xml:space="preserve"> </w:t>
+      </w:r>
+      <w:r>
+        <w:rPr>
+          <w:b/>
+        </w:rPr>
+        <w:t xml:space="preserve">y)</w:t>
+      </w:r>
+    </w:p>
+    <w:p>
+      <w:r>
+        <w:rPr>
+          <w:b/>
+        </w:rPr>
         <w:t xml:space="preserve">void SetRotation(float angle)</w:t>
       </w:r>
     </w:p>
@@ -5751,7 +6166,37 @@
         <w:rPr>
           <w:b/>
         </w:rPr>
-        <w:t xml:space="preserve">float get_Rotation()</w:t>
+        <w:t xml:space="preserve">void SetShaded(bool value)</w:t>
+      </w:r>
+    </w:p>
+    <w:bookmarkStart w:id="77" w:name="class-listbox"/>
+    <w:p>
+      <w:pPr>
+        <w:pStyle w:val="Heading2"/>
+      </w:pPr>
+      <w:r>
+        <w:t xml:space="preserve">Class ListBox</w:t>
+      </w:r>
+    </w:p>
+    <w:bookmarkEnd w:id="77"/>
+    <w:p>
+      <w:r>
+        <w:t xml:space="preserve">Members:</w:t>
+      </w:r>
+    </w:p>
+    <w:bookmarkStart w:id="78" w:name="class-emitter"/>
+    <w:p>
+      <w:pPr>
+        <w:pStyle w:val="Heading2"/>
+      </w:pPr>
+      <w:r>
+        <w:t xml:space="preserve">Class Emitter</w:t>
+      </w:r>
+    </w:p>
+    <w:bookmarkEnd w:id="78"/>
+    <w:p>
+      <w:r>
+        <w:t xml:space="preserve">Members:</w:t>
       </w:r>
     </w:p>
     <w:p>
@@ -5759,7 +6204,7 @@
         <w:rPr>
           <w:b/>
         </w:rPr>
-        <w:t xml:space="preserve">void UnLoad()</w:t>
+        <w:t xml:space="preserve">Emitter()</w:t>
       </w:r>
     </w:p>
     <w:p>
@@ -5767,37 +6212,77 @@
         <w:rPr>
           <w:b/>
         </w:rPr>
-        <w:t xml:space="preserve">CallbackHandler</w:t>
-      </w:r>
+        <w:t xml:space="preserve">void Load(Atlas @ atlas,string &amp;in file,int flags=13)</w:t>
+      </w:r>
+    </w:p>
+    <w:p>
       <w:r>
         <w:rPr>
           <w:b/>
         </w:rPr>
-        <w:t xml:space="preserve"> </w:t>
-      </w:r>
+        <w:t xml:space="preserve">void SetPosition(int x,int y,int from=0)</w:t>
+      </w:r>
+    </w:p>
+    <w:p>
       <w:r>
         <w:rPr>
           <w:b/>
         </w:rPr>
-        <w:t xml:space="preserve">@onComplete</w:t>
-      </w:r>
+        <w:t xml:space="preserve">void Update(uint64 elapsed)</w:t>
+      </w:r>
+    </w:p>
+    <w:p>
       <w:r>
         <w:rPr>
           <w:b/>
         </w:rPr>
-        <w:t xml:space="preserve"> </w:t>
-      </w:r>
+        <w:t xml:space="preserve">void Render()</w:t>
+      </w:r>
+    </w:p>
+    <w:bookmarkStart w:id="79" w:name="class-body"/>
+    <w:p>
+      <w:pPr>
+        <w:pStyle w:val="Heading2"/>
+      </w:pPr>
+      <w:r>
+        <w:t xml:space="preserve">Class Body</w:t>
+      </w:r>
+    </w:p>
+    <w:bookmarkEnd w:id="79"/>
+    <w:p>
+      <w:r>
+        <w:t xml:space="preserve">Members:</w:t>
+      </w:r>
+    </w:p>
+    <w:bookmarkStart w:id="80" w:name="class-primitive"/>
+    <w:p>
+      <w:pPr>
+        <w:pStyle w:val="Heading2"/>
+      </w:pPr>
+      <w:r>
+        <w:t xml:space="preserve">Class Primitive</w:t>
+      </w:r>
+    </w:p>
+    <w:bookmarkEnd w:id="80"/>
+    <w:p>
+      <w:r>
+        <w:t xml:space="preserve">Members:</w:t>
+      </w:r>
+    </w:p>
+    <w:p>
       <w:r>
         <w:rPr>
           <w:b/>
         </w:rPr>
-        <w:t xml:space="preserve">(property)</w:t>
-      </w:r>
+        <w:t xml:space="preserve">void Render()</w:t>
+      </w:r>
+    </w:p>
+    <w:p>
       <w:r>
         <w:rPr>
           <w:b/>
         </w:rPr>
-        <w:t xml:space="preserve"> </w:t>
+        <w:t xml:space="preserve">void SetColor(uint8 r=255,uint8 g=255,uint8 b=255,uint8 a=255)</w:t>
       </w:r>
     </w:p>
     <w:p>
@@ -5805,1232 +6290,109 @@
         <w:rPr>
           <w:b/>
         </w:rPr>
-        <w:t xml:space="preserve">ref</w:t>
-      </w:r>
+        <w:t xml:space="preserve">void SetPosition(int x,int y,int from = 0)</w:t>
+      </w:r>
+    </w:p>
+    <w:bookmarkStart w:id="81" w:name="class-music"/>
+    <w:p>
+      <w:pPr>
+        <w:pStyle w:val="Heading2"/>
+      </w:pPr>
+      <w:r>
+        <w:t xml:space="preserve">Class Music</w:t>
+      </w:r>
+    </w:p>
+    <w:bookmarkEnd w:id="81"/>
+    <w:p>
+      <w:r>
+        <w:t xml:space="preserve">Members:</w:t>
+      </w:r>
+    </w:p>
+    <w:bookmarkStart w:id="82" w:name="class-sound"/>
+    <w:p>
+      <w:pPr>
+        <w:pStyle w:val="Heading2"/>
+      </w:pPr>
+      <w:r>
+        <w:t xml:space="preserve">Class Sound</w:t>
+      </w:r>
+    </w:p>
+    <w:bookmarkEnd w:id="82"/>
+    <w:p>
+      <w:r>
+        <w:t xml:space="preserve">Members:</w:t>
+      </w:r>
+    </w:p>
+    <w:bookmarkStart w:id="83" w:name="class-sprite"/>
+    <w:p>
+      <w:pPr>
+        <w:pStyle w:val="Heading2"/>
+      </w:pPr>
+      <w:r>
+        <w:t xml:space="preserve">Class Sprite</w:t>
+      </w:r>
+    </w:p>
+    <w:bookmarkEnd w:id="83"/>
+    <w:p>
+      <w:r>
+        <w:t xml:space="preserve">Members:</w:t>
+      </w:r>
+    </w:p>
+    <w:p>
       <w:r>
         <w:rPr>
           <w:b/>
         </w:rPr>
-        <w:t xml:space="preserve"> </w:t>
-      </w:r>
+        <w:t xml:space="preserve">void Load(Atlas @ atlas, string &amp;in name)</w:t>
+      </w:r>
+    </w:p>
+    <w:p>
       <w:r>
         <w:rPr>
           <w:b/>
         </w:rPr>
-        <w:t xml:space="preserve">@userData</w:t>
-      </w:r>
+        <w:t xml:space="preserve">void SetPosition(int x,int y,int from = 0)</w:t>
+      </w:r>
+    </w:p>
+    <w:p>
       <w:r>
         <w:rPr>
           <w:b/>
         </w:rPr>
-        <w:t xml:space="preserve"> </w:t>
-      </w:r>
+        <w:t xml:space="preserve">bool Touched(int x,int y)</w:t>
+      </w:r>
+    </w:p>
+    <w:p>
       <w:r>
         <w:rPr>
           <w:b/>
         </w:rPr>
-        <w:t xml:space="preserve">(property)</w:t>
-      </w:r>
+        <w:t xml:space="preserve">void SetScale(double xFactor,double yFactor)</w:t>
+      </w:r>
+    </w:p>
+    <w:p>
       <w:r>
         <w:rPr>
           <w:b/>
         </w:rPr>
-        <w:t xml:space="preserve"> </w:t>
-      </w:r>
-    </w:p>
+        <w:t xml:space="preserve">void SetRotation(float angle)</w:t>
+      </w:r>
+    </w:p>
+    <w:bookmarkStart w:id="84" w:name="class-textbox"/>
     <w:p>
       <w:pPr>
         <w:pStyle w:val="Heading2"/>
       </w:pPr>
-      <w:bookmarkStart w:id="73" w:name="class-atlas"/>
-      <w:bookmarkEnd w:id="73"/>
-      <w:r>
-        <w:t xml:space="preserve">Class Atlas</w:t>
-      </w:r>
-    </w:p>
+      <w:r>
+        <w:t xml:space="preserve">Class TextBox</w:t>
+      </w:r>
+    </w:p>
+    <w:bookmarkEnd w:id="84"/>
     <w:p>
       <w:r>
         <w:t xml:space="preserve">Members:</w:t>
       </w:r>
     </w:p>
-    <w:p>
-      <w:r>
-        <w:rPr>
-          <w:b/>
-        </w:rPr>
-        <w:t xml:space="preserve">Atlas()</w:t>
-      </w:r>
-    </w:p>
-    <w:p>
-      <w:r>
-        <w:t xml:space="preserve">**void Load(string &amp;in _file,int _flags=13)**</w:t>
-      </w:r>
-    </w:p>
-    <w:p>
-      <w:r>
-        <w:t xml:space="preserve">**void LoadFromImage(string &amp;in _file,int _flags=13)**</w:t>
-      </w:r>
-    </w:p>
-    <w:p>
-      <w:r>
-        <w:rPr>
-          <w:b/>
-        </w:rPr>
-        <w:t xml:space="preserve">void UnLoad()</w:t>
-      </w:r>
-    </w:p>
-    <w:p>
-      <w:pPr>
-        <w:pStyle w:val="Heading2"/>
-      </w:pPr>
-      <w:bookmarkStart w:id="74" w:name="class-button"/>
-      <w:bookmarkEnd w:id="74"/>
-      <w:r>
-        <w:t xml:space="preserve">Class Button</w:t>
-      </w:r>
-    </w:p>
-    <w:p>
-      <w:r>
-        <w:t xml:space="preserve">Members:</w:t>
-      </w:r>
-    </w:p>
-    <w:p>
-      <w:r>
-        <w:rPr>
-          <w:b/>
-        </w:rPr>
-        <w:t xml:space="preserve">void SetText(string &amp;in newText)</w:t>
-      </w:r>
-    </w:p>
-    <w:p>
-      <w:r>
-        <w:rPr>
-          <w:b/>
-        </w:rPr>
-        <w:t xml:space="preserve">void Render()</w:t>
-      </w:r>
-    </w:p>
-    <w:p>
-      <w:r>
-        <w:rPr>
-          <w:b/>
-        </w:rPr>
-        <w:t xml:space="preserve">void SetSize(int w,int h)</w:t>
-      </w:r>
-    </w:p>
-    <w:p>
-      <w:r>
-        <w:rPr>
-          <w:b/>
-        </w:rPr>
-        <w:t xml:space="preserve">void set_Position(Vector2D vec)</w:t>
-      </w:r>
-    </w:p>
-    <w:p>
-      <w:r>
-        <w:rPr>
-          <w:b/>
-        </w:rPr>
-        <w:t xml:space="preserve">void SetPosition(int x,int y)</w:t>
-      </w:r>
-    </w:p>
-    <w:p>
-      <w:r>
-        <w:rPr>
-          <w:b/>
-        </w:rPr>
-        <w:t xml:space="preserve">void set_Position(Vector2D vec)</w:t>
-      </w:r>
-    </w:p>
-    <w:p>
-      <w:r>
-        <w:rPr>
-          <w:b/>
-        </w:rPr>
-        <w:t xml:space="preserve">void SetFont(Font @ font)</w:t>
-      </w:r>
-    </w:p>
-    <w:p>
-      <w:r>
-        <w:rPr>
-          <w:b/>
-        </w:rPr>
-        <w:t xml:space="preserve">void SetSprite(int index,Atlas @ atlas, string &amp;in name, bool ninePatch = false)</w:t>
-      </w:r>
-    </w:p>
-    <w:p>
-      <w:r>
-        <w:rPr>
-          <w:b/>
-        </w:rPr>
-        <w:t xml:space="preserve">void SetTextColor(uint8 r=255,uint8 g=255,uint8 b=255,uint8 a=255)</w:t>
-      </w:r>
-    </w:p>
-    <w:p>
-      <w:r>
-        <w:rPr>
-          <w:b/>
-        </w:rPr>
-        <w:t xml:space="preserve">void SetRotation(float angle)</w:t>
-      </w:r>
-    </w:p>
-    <w:p>
-      <w:r>
-        <w:rPr>
-          <w:b/>
-        </w:rPr>
-        <w:t xml:space="preserve">float get_Rotation()</w:t>
-      </w:r>
-    </w:p>
-    <w:p>
-      <w:r>
-        <w:rPr>
-          <w:b/>
-        </w:rPr>
-        <w:t xml:space="preserve">bool Touched(int x,int y)</w:t>
-      </w:r>
-    </w:p>
-    <w:p>
-      <w:r>
-        <w:rPr>
-          <w:b/>
-        </w:rPr>
-        <w:t xml:space="preserve">void SetScale(double xFactor,double yFactor)</w:t>
-      </w:r>
-    </w:p>
-    <w:p>
-      <w:r>
-        <w:rPr>
-          <w:b/>
-        </w:rPr>
-        <w:t xml:space="preserve">void SetEnabled(bool value)</w:t>
-      </w:r>
-    </w:p>
-    <w:p>
-      <w:r>
-        <w:rPr>
-          <w:b/>
-        </w:rPr>
-        <w:t xml:space="preserve">void SetType(int type)</w:t>
-      </w:r>
-    </w:p>
-    <w:p>
-      <w:r>
-        <w:rPr>
-          <w:b/>
-        </w:rPr>
-        <w:t xml:space="preserve">void SetState(int state)</w:t>
-      </w:r>
-    </w:p>
-    <w:p>
-      <w:r>
-        <w:rPr>
-          <w:b/>
-        </w:rPr>
-        <w:t xml:space="preserve">CallbackHandler</w:t>
-      </w:r>
-      <w:r>
-        <w:rPr>
-          <w:b/>
-        </w:rPr>
-        <w:t xml:space="preserve"> </w:t>
-      </w:r>
-      <w:r>
-        <w:rPr>
-          <w:b/>
-        </w:rPr>
-        <w:t xml:space="preserve">@on_click_handler</w:t>
-      </w:r>
-      <w:r>
-        <w:rPr>
-          <w:b/>
-        </w:rPr>
-        <w:t xml:space="preserve"> </w:t>
-      </w:r>
-      <w:r>
-        <w:rPr>
-          <w:b/>
-        </w:rPr>
-        <w:t xml:space="preserve">(property)</w:t>
-      </w:r>
-      <w:r>
-        <w:rPr>
-          <w:b/>
-        </w:rPr>
-        <w:t xml:space="preserve"> </w:t>
-      </w:r>
-    </w:p>
-    <w:p>
-      <w:r>
-        <w:rPr>
-          <w:b/>
-        </w:rPr>
-        <w:t xml:space="preserve">ref</w:t>
-      </w:r>
-      <w:r>
-        <w:rPr>
-          <w:b/>
-        </w:rPr>
-        <w:t xml:space="preserve"> </w:t>
-      </w:r>
-      <w:r>
-        <w:rPr>
-          <w:b/>
-        </w:rPr>
-        <w:t xml:space="preserve">@user_data</w:t>
-      </w:r>
-      <w:r>
-        <w:rPr>
-          <w:b/>
-        </w:rPr>
-        <w:t xml:space="preserve"> </w:t>
-      </w:r>
-      <w:r>
-        <w:rPr>
-          <w:b/>
-        </w:rPr>
-        <w:t xml:space="preserve">(property)</w:t>
-      </w:r>
-      <w:r>
-        <w:rPr>
-          <w:b/>
-        </w:rPr>
-        <w:t xml:space="preserve"> </w:t>
-      </w:r>
-    </w:p>
-    <w:p>
-      <w:pPr>
-        <w:pStyle w:val="Heading2"/>
-      </w:pPr>
-      <w:bookmarkStart w:id="75" w:name="class-combobox"/>
-      <w:bookmarkEnd w:id="75"/>
-      <w:r>
-        <w:t xml:space="preserve">Class ComboBox</w:t>
-      </w:r>
-    </w:p>
-    <w:p>
-      <w:r>
-        <w:t xml:space="preserve">Members:</w:t>
-      </w:r>
-    </w:p>
-    <w:p>
-      <w:r>
-        <w:rPr>
-          <w:b/>
-        </w:rPr>
-        <w:t xml:space="preserve">float GetRotation()</w:t>
-      </w:r>
-    </w:p>
-    <w:p>
-      <w:r>
-        <w:rPr>
-          <w:b/>
-        </w:rPr>
-        <w:t xml:space="preserve">CallbackHandler</w:t>
-      </w:r>
-      <w:r>
-        <w:rPr>
-          <w:b/>
-        </w:rPr>
-        <w:t xml:space="preserve"> </w:t>
-      </w:r>
-      <w:r>
-        <w:rPr>
-          <w:b/>
-        </w:rPr>
-        <w:t xml:space="preserve">@onSelectionChangedHandler</w:t>
-      </w:r>
-      <w:r>
-        <w:rPr>
-          <w:b/>
-        </w:rPr>
-        <w:t xml:space="preserve"> </w:t>
-      </w:r>
-      <w:r>
-        <w:rPr>
-          <w:b/>
-        </w:rPr>
-        <w:t xml:space="preserve">(property)</w:t>
-      </w:r>
-      <w:r>
-        <w:rPr>
-          <w:b/>
-        </w:rPr>
-        <w:t xml:space="preserve"> </w:t>
-      </w:r>
-    </w:p>
-    <w:p>
-      <w:r>
-        <w:rPr>
-          <w:b/>
-        </w:rPr>
-        <w:t xml:space="preserve">ref</w:t>
-      </w:r>
-      <w:r>
-        <w:rPr>
-          <w:b/>
-        </w:rPr>
-        <w:t xml:space="preserve"> </w:t>
-      </w:r>
-      <w:r>
-        <w:rPr>
-          <w:b/>
-        </w:rPr>
-        <w:t xml:space="preserve">@userData</w:t>
-      </w:r>
-      <w:r>
-        <w:rPr>
-          <w:b/>
-        </w:rPr>
-        <w:t xml:space="preserve"> </w:t>
-      </w:r>
-      <w:r>
-        <w:rPr>
-          <w:b/>
-        </w:rPr>
-        <w:t xml:space="preserve">(property)</w:t>
-      </w:r>
-      <w:r>
-        <w:rPr>
-          <w:b/>
-        </w:rPr>
-        <w:t xml:space="preserve"> </w:t>
-      </w:r>
-    </w:p>
-    <w:p>
-      <w:pPr>
-        <w:pStyle w:val="Heading2"/>
-      </w:pPr>
-      <w:bookmarkStart w:id="76" w:name="class-font"/>
-      <w:bookmarkEnd w:id="76"/>
-      <w:r>
-        <w:t xml:space="preserve">Class Font</w:t>
-      </w:r>
-    </w:p>
-    <w:p>
-      <w:r>
-        <w:t xml:space="preserve">Members:</w:t>
-      </w:r>
-    </w:p>
-    <w:p>
-      <w:pPr>
-        <w:pStyle w:val="Heading2"/>
-      </w:pPr>
-      <w:bookmarkStart w:id="77" w:name="class-label"/>
-      <w:bookmarkEnd w:id="77"/>
-      <w:r>
-        <w:t xml:space="preserve">Class Label</w:t>
-      </w:r>
-    </w:p>
-    <w:p>
-      <w:r>
-        <w:t xml:space="preserve">Members:</w:t>
-      </w:r>
-    </w:p>
-    <w:p>
-      <w:r>
-        <w:t xml:space="preserve">**void SetText(string &amp;in _newText,bool _justified = true)**</w:t>
-      </w:r>
-    </w:p>
-    <w:p>
-      <w:r>
-        <w:rPr>
-          <w:b/>
-        </w:rPr>
-        <w:t xml:space="preserve">void Render()</w:t>
-      </w:r>
-    </w:p>
-    <w:p>
-      <w:r>
-        <w:rPr>
-          <w:b/>
-        </w:rPr>
-        <w:t xml:space="preserve">void SetFont(Font @ font)</w:t>
-      </w:r>
-    </w:p>
-    <w:p>
-      <w:r>
-        <w:t xml:space="preserve">**void SetColor(uint8 _r=255,uint8 _g=255,uint8 _b=255,uint8 _a=255)**</w:t>
-      </w:r>
-    </w:p>
-    <w:p>
-      <w:r>
-        <w:rPr>
-          <w:b/>
-        </w:rPr>
-        <w:t xml:space="preserve">void SetPosition(int x,int y)</w:t>
-      </w:r>
-    </w:p>
-    <w:p>
-      <w:r>
-        <w:t xml:space="preserve">**bool Touched(int _x,int _y)**</w:t>
-      </w:r>
-    </w:p>
-    <w:p>
-      <w:r>
-        <w:rPr>
-          <w:b/>
-        </w:rPr>
-        <w:t xml:space="preserve">void SetRotation(float angle)</w:t>
-      </w:r>
-    </w:p>
-    <w:p>
-      <w:r>
-        <w:rPr>
-          <w:b/>
-        </w:rPr>
-        <w:t xml:space="preserve">float GetRotation()</w:t>
-      </w:r>
-    </w:p>
-    <w:p>
-      <w:r>
-        <w:rPr>
-          <w:b/>
-        </w:rPr>
-        <w:t xml:space="preserve">void SetShaded(bool value)</w:t>
-      </w:r>
-    </w:p>
-    <w:p>
-      <w:pPr>
-        <w:pStyle w:val="Heading2"/>
-      </w:pPr>
-      <w:bookmarkStart w:id="78" w:name="class-listbox"/>
-      <w:bookmarkEnd w:id="78"/>
-      <w:r>
-        <w:t xml:space="preserve">Class ListBox</w:t>
-      </w:r>
-    </w:p>
-    <w:p>
-      <w:r>
-        <w:t xml:space="preserve">Members:</w:t>
-      </w:r>
-    </w:p>
-    <w:p>
-      <w:r>
-        <w:rPr>
-          <w:b/>
-        </w:rPr>
-        <w:t xml:space="preserve">float GetRotation()</w:t>
-      </w:r>
-    </w:p>
-    <w:p>
-      <w:r>
-        <w:rPr>
-          <w:b/>
-        </w:rPr>
-        <w:t xml:space="preserve">CallbackHandler</w:t>
-      </w:r>
-      <w:r>
-        <w:rPr>
-          <w:b/>
-        </w:rPr>
-        <w:t xml:space="preserve"> </w:t>
-      </w:r>
-      <w:r>
-        <w:rPr>
-          <w:b/>
-        </w:rPr>
-        <w:t xml:space="preserve">@onSelectionChangedHandler</w:t>
-      </w:r>
-      <w:r>
-        <w:rPr>
-          <w:b/>
-        </w:rPr>
-        <w:t xml:space="preserve"> </w:t>
-      </w:r>
-      <w:r>
-        <w:rPr>
-          <w:b/>
-        </w:rPr>
-        <w:t xml:space="preserve">(property)</w:t>
-      </w:r>
-      <w:r>
-        <w:rPr>
-          <w:b/>
-        </w:rPr>
-        <w:t xml:space="preserve"> </w:t>
-      </w:r>
-    </w:p>
-    <w:p>
-      <w:r>
-        <w:rPr>
-          <w:b/>
-        </w:rPr>
-        <w:t xml:space="preserve">ref</w:t>
-      </w:r>
-      <w:r>
-        <w:rPr>
-          <w:b/>
-        </w:rPr>
-        <w:t xml:space="preserve"> </w:t>
-      </w:r>
-      <w:r>
-        <w:rPr>
-          <w:b/>
-        </w:rPr>
-        <w:t xml:space="preserve">@userData</w:t>
-      </w:r>
-      <w:r>
-        <w:rPr>
-          <w:b/>
-        </w:rPr>
-        <w:t xml:space="preserve"> </w:t>
-      </w:r>
-      <w:r>
-        <w:rPr>
-          <w:b/>
-        </w:rPr>
-        <w:t xml:space="preserve">(property)</w:t>
-      </w:r>
-      <w:r>
-        <w:rPr>
-          <w:b/>
-        </w:rPr>
-        <w:t xml:space="preserve"> </w:t>
-      </w:r>
-    </w:p>
-    <w:p>
-      <w:pPr>
-        <w:pStyle w:val="Heading2"/>
-      </w:pPr>
-      <w:bookmarkStart w:id="79" w:name="class-emitter"/>
-      <w:bookmarkEnd w:id="79"/>
-      <w:r>
-        <w:t xml:space="preserve">Class Emitter</w:t>
-      </w:r>
-    </w:p>
-    <w:p>
-      <w:r>
-        <w:t xml:space="preserve">Members:</w:t>
-      </w:r>
-    </w:p>
-    <w:p>
-      <w:r>
-        <w:rPr>
-          <w:b/>
-        </w:rPr>
-        <w:t xml:space="preserve">Emitter()</w:t>
-      </w:r>
-    </w:p>
-    <w:p>
-      <w:r>
-        <w:rPr>
-          <w:b/>
-        </w:rPr>
-        <w:t xml:space="preserve">void Load(Atlas @ atlas,string &amp;in file,int flags=13)</w:t>
-      </w:r>
-    </w:p>
-    <w:p>
-      <w:r>
-        <w:rPr>
-          <w:b/>
-        </w:rPr>
-        <w:t xml:space="preserve">void SetPosition(int x,int y,int from=0)</w:t>
-      </w:r>
-    </w:p>
-    <w:p>
-      <w:r>
-        <w:rPr>
-          <w:b/>
-        </w:rPr>
-        <w:t xml:space="preserve">void Update(uint64 elapsed)</w:t>
-      </w:r>
-    </w:p>
-    <w:p>
-      <w:r>
-        <w:rPr>
-          <w:b/>
-        </w:rPr>
-        <w:t xml:space="preserve">void Render()</w:t>
-      </w:r>
-    </w:p>
-    <w:p>
-      <w:pPr>
-        <w:pStyle w:val="Heading2"/>
-      </w:pPr>
-      <w:bookmarkStart w:id="80" w:name="class-body"/>
-      <w:bookmarkEnd w:id="80"/>
-      <w:r>
-        <w:t xml:space="preserve">Class Body</w:t>
-      </w:r>
-    </w:p>
-    <w:p>
-      <w:r>
-        <w:t xml:space="preserve">Members:</w:t>
-      </w:r>
-    </w:p>
-    <w:p>
-      <w:pPr>
-        <w:pStyle w:val="Heading2"/>
-      </w:pPr>
-      <w:bookmarkStart w:id="81" w:name="class-primitive"/>
-      <w:bookmarkEnd w:id="81"/>
-      <w:r>
-        <w:t xml:space="preserve">Class Primitive</w:t>
-      </w:r>
-    </w:p>
-    <w:p>
-      <w:r>
-        <w:t xml:space="preserve">Members:</w:t>
-      </w:r>
-    </w:p>
-    <w:p>
-      <w:r>
-        <w:rPr>
-          <w:b/>
-        </w:rPr>
-        <w:t xml:space="preserve">void Render()</w:t>
-      </w:r>
-    </w:p>
-    <w:p>
-      <w:r>
-        <w:rPr>
-          <w:b/>
-        </w:rPr>
-        <w:t xml:space="preserve">void SetColor(uint8 r=255,uint8 g=255,uint8 b=255,uint8 a=255)</w:t>
-      </w:r>
-    </w:p>
-    <w:p>
-      <w:r>
-        <w:rPr>
-          <w:b/>
-        </w:rPr>
-        <w:t xml:space="preserve">void SetPosition(int x,int y)</w:t>
-      </w:r>
-    </w:p>
-    <w:p>
-      <w:r>
-        <w:rPr>
-          <w:b/>
-        </w:rPr>
-        <w:t xml:space="preserve">float GetRotation()</w:t>
-      </w:r>
-    </w:p>
-    <w:p>
-      <w:pPr>
-        <w:pStyle w:val="Heading2"/>
-      </w:pPr>
-      <w:bookmarkStart w:id="82" w:name="class-music"/>
-      <w:bookmarkEnd w:id="82"/>
-      <w:r>
-        <w:t xml:space="preserve">Class Music</w:t>
-      </w:r>
-    </w:p>
-    <w:p>
-      <w:r>
-        <w:t xml:space="preserve">Members:</w:t>
-      </w:r>
-    </w:p>
-    <w:p>
-      <w:pPr>
-        <w:pStyle w:val="Heading2"/>
-      </w:pPr>
-      <w:bookmarkStart w:id="83" w:name="class-sound"/>
-      <w:bookmarkEnd w:id="83"/>
-      <w:r>
-        <w:t xml:space="preserve">Class Sound</w:t>
-      </w:r>
-    </w:p>
-    <w:p>
-      <w:r>
-        <w:t xml:space="preserve">Members:</w:t>
-      </w:r>
-    </w:p>
-    <w:p>
-      <w:pPr>
-        <w:pStyle w:val="Heading2"/>
-      </w:pPr>
-      <w:bookmarkStart w:id="84" w:name="class-sprite"/>
-      <w:bookmarkEnd w:id="84"/>
-      <w:r>
-        <w:t xml:space="preserve">Class Sprite</w:t>
-      </w:r>
-    </w:p>
-    <w:p>
-      <w:r>
-        <w:t xml:space="preserve">Members:</w:t>
-      </w:r>
-    </w:p>
-    <w:p>
-      <w:r>
-        <w:rPr>
-          <w:b/>
-        </w:rPr>
-        <w:t xml:space="preserve">void Load(Atlas @ atlas, string &amp;in name)</w:t>
-      </w:r>
-    </w:p>
-    <w:p>
-      <w:r>
-        <w:rPr>
-          <w:b/>
-        </w:rPr>
-        <w:t xml:space="preserve">void SetPosition(int x,int y)</w:t>
-      </w:r>
-    </w:p>
-    <w:p>
-      <w:r>
-        <w:rPr>
-          <w:b/>
-        </w:rPr>
-        <w:t xml:space="preserve">void set_Position(Vector2D pos)</w:t>
-      </w:r>
-    </w:p>
-    <w:p>
-      <w:r>
-        <w:rPr>
-          <w:b/>
-        </w:rPr>
-        <w:t xml:space="preserve">bool Touched(int x,int y)</w:t>
-      </w:r>
-    </w:p>
-    <w:p>
-      <w:r>
-        <w:rPr>
-          <w:b/>
-        </w:rPr>
-        <w:t xml:space="preserve">void SetScale(double xFactor,double yFactor)</w:t>
-      </w:r>
-    </w:p>
-    <w:p>
-      <w:r>
-        <w:rPr>
-          <w:b/>
-        </w:rPr>
-        <w:t xml:space="preserve">void SetRotation(float angle)</w:t>
-      </w:r>
-    </w:p>
-    <w:p>
-      <w:r>
-        <w:rPr>
-          <w:b/>
-        </w:rPr>
-        <w:t xml:space="preserve">float get_Rotation()</w:t>
-      </w:r>
-    </w:p>
-    <w:p>
-      <w:r>
-        <w:rPr>
-          <w:b/>
-        </w:rPr>
-        <w:t xml:space="preserve">void Render()</w:t>
-      </w:r>
-    </w:p>
-    <w:p>
-      <w:r>
-        <w:rPr>
-          <w:b/>
-        </w:rPr>
-        <w:t xml:space="preserve">void UnLoad()</w:t>
-      </w:r>
-    </w:p>
-    <w:p>
-      <w:r>
-        <w:rPr>
-          <w:b/>
-        </w:rPr>
-        <w:t xml:space="preserve">void SetColor(uint8 r=255,uint8 g=255,uint8 b=255,uint8 a=255)</w:t>
-      </w:r>
-    </w:p>
-    <w:p>
-      <w:r>
-        <w:rPr>
-          <w:b/>
-        </w:rPr>
-        <w:t xml:space="preserve">void SetSize(int w,int h)</w:t>
-      </w:r>
-    </w:p>
-    <w:p>
-      <w:r>
-        <w:rPr>
-          <w:b/>
-        </w:rPr>
-        <w:t xml:space="preserve">void SetNinePatch(bool value)</w:t>
-      </w:r>
-    </w:p>
-    <w:p>
-      <w:r>
-        <w:rPr>
-          <w:b/>
-        </w:rPr>
-        <w:t xml:space="preserve">void SetNinePatchRect(int x,int y,int w,int h)</w:t>
-      </w:r>
-    </w:p>
-    <w:p>
-      <w:pPr>
-        <w:pStyle w:val="Heading2"/>
-      </w:pPr>
-      <w:bookmarkStart w:id="85" w:name="class-textbox"/>
-      <w:bookmarkEnd w:id="85"/>
-      <w:r>
-        <w:t xml:space="preserve">Class TextBox</w:t>
-      </w:r>
-    </w:p>
-    <w:p>
-      <w:r>
-        <w:t xml:space="preserve">Members:</w:t>
-      </w:r>
-    </w:p>
-    <w:p>
-      <w:r>
-        <w:rPr>
-          <w:b/>
-        </w:rPr>
-        <w:t xml:space="preserve">float GetRotation()</w:t>
-      </w:r>
-    </w:p>
-    <w:p>
-      <w:pPr>
-        <w:pStyle w:val="Heading2"/>
-      </w:pPr>
-      <w:bookmarkStart w:id="86" w:name="section-tweens"/>
-      <w:bookmarkEnd w:id="86"/>
-      <w:r>
-        <w:t xml:space="preserve">Section Tweens</w:t>
-      </w:r>
-    </w:p>
-    <w:p>
-      <w:r>
-        <w:rPr>
-          <w:b/>
-        </w:rPr>
-        <w:t xml:space="preserve">void TWN_AddTween(Tween @)</w:t>
-      </w:r>
-    </w:p>
-    <w:p>
-      <w:r>
-        <w:rPr>
-          <w:b/>
-        </w:rPr>
-        <w:t xml:space="preserve">void TWN_CancelTweens()</w:t>
-      </w:r>
-    </w:p>
-    <w:p>
-      <w:pPr>
-        <w:pStyle w:val="Heading2"/>
-      </w:pPr>
-      <w:bookmarkStart w:id="87" w:name="section-gui"/>
-      <w:bookmarkEnd w:id="87"/>
-      <w:r>
-        <w:t xml:space="preserve">Section GUI</w:t>
-      </w:r>
-    </w:p>
-    <w:p>
-      <w:r>
-        <w:rPr>
-          <w:b/>
-        </w:rPr>
-        <w:t xml:space="preserve">void GUI_AddWidget(Widget @)</w:t>
-      </w:r>
-    </w:p>
-    <w:p>
-      <w:r>
-        <w:rPr>
-          <w:b/>
-        </w:rPr>
-        <w:t xml:space="preserve">void GUI_RemoveWidget(Widget @)</w:t>
-      </w:r>
-    </w:p>
-    <w:p>
-      <w:r>
-        <w:rPr>
-          <w:b/>
-        </w:rPr>
-        <w:t xml:space="preserve">void GUI_LoadTheme(string &amp;in file)</w:t>
-      </w:r>
-    </w:p>
-    <w:p>
-      <w:r>
-        <w:rPr>
-          <w:b/>
-        </w:rPr>
-        <w:t xml:space="preserve">void GUI_UnLoadTheme()</w:t>
-      </w:r>
-    </w:p>
-    <w:p>
-      <w:pPr>
-        <w:pStyle w:val="Heading2"/>
-      </w:pPr>
-      <w:bookmarkStart w:id="88" w:name="section-physic"/>
-      <w:bookmarkEnd w:id="88"/>
-      <w:r>
-        <w:t xml:space="preserve">Section Physic</w:t>
-      </w:r>
-    </w:p>
-    <w:p>
-      <w:r>
-        <w:rPr>
-          <w:b/>
-        </w:rPr>
-        <w:t xml:space="preserve">void PHY_ShowDebugDraw(bool value)</w:t>
-      </w:r>
-    </w:p>
-    <w:p>
-      <w:r>
-        <w:rPr>
-          <w:b/>
-        </w:rPr>
-        <w:t xml:space="preserve">void PHY_SetGravity(float x,float y)</w:t>
-      </w:r>
-    </w:p>
-    <w:p>
-      <w:r>
-        <w:rPr>
-          <w:b/>
-        </w:rPr>
-        <w:t xml:space="preserve">Body @ PHY_GetContactA()</w:t>
-      </w:r>
-    </w:p>
-    <w:p>
-      <w:r>
-        <w:rPr>
-          <w:b/>
-        </w:rPr>
-        <w:t xml:space="preserve">Body @ PHY_GetContactB()</w:t>
-      </w:r>
-    </w:p>
-    <w:p>
-      <w:pPr>
-        <w:pStyle w:val="Heading2"/>
-      </w:pPr>
-      <w:bookmarkStart w:id="89" w:name="section-sound"/>
-      <w:bookmarkEnd w:id="89"/>
-      <w:r>
-        <w:t xml:space="preserve">Section Sound</w:t>
-      </w:r>
-    </w:p>
-    <w:p>
-      <w:r>
-        <w:rPr>
-          <w:b/>
-        </w:rPr>
-        <w:t xml:space="preserve">void SND_SetMusicVolume(int newVolume)</w:t>
-      </w:r>
-    </w:p>
-    <w:p>
-      <w:r>
-        <w:rPr>
-          <w:b/>
-        </w:rPr>
-        <w:t xml:space="preserve">void SND_SetSFXVolume(int newVolume)</w:t>
-      </w:r>
-    </w:p>
-    <w:p>
-      <w:pPr>
-        <w:pStyle w:val="Heading2"/>
-      </w:pPr>
-      <w:bookmarkStart w:id="90" w:name="section-text"/>
-      <w:bookmarkEnd w:id="90"/>
-      <w:r>
-        <w:t xml:space="preserve">Section Text</w:t>
-      </w:r>
-    </w:p>
-    <w:p>
-      <w:r>
-        <w:rPr>
-          <w:b/>
-        </w:rPr>
-        <w:t xml:space="preserve">string TXT_GetString(string &amp;id)</w:t>
-      </w:r>
-    </w:p>
-    <w:p>
-      <w:r>
-        <w:rPr>
-          <w:b/>
-        </w:rPr>
-        <w:t xml:space="preserve">void TXT_Load(string &amp;in file,int flags=13)</w:t>
-      </w:r>
-    </w:p>
-    <w:p>
-      <w:pPr>
-        <w:pStyle w:val="Heading2"/>
-      </w:pPr>
-      <w:bookmarkStart w:id="91" w:name="section-utils"/>
-      <w:bookmarkEnd w:id="91"/>
-      <w:r>
-        <w:t xml:space="preserve">Section Utils</w:t>
-      </w:r>
-    </w:p>
-    <w:p>
-      <w:r>
-        <w:rPr>
-          <w:b/>
-        </w:rPr>
-        <w:t xml:space="preserve">void UTI_Log(string &amp;in toto)</w:t>
-      </w:r>
-    </w:p>
-    <w:p>
-      <w:r>
-        <w:rPr>
-          <w:b/>
-        </w:rPr>
-        <w:t xml:space="preserve">void UTI_Exit()</w:t>
-      </w:r>
-    </w:p>
-    <w:p>
-      <w:r>
-        <w:rPr>
-          <w:b/>
-        </w:rPr>
-        <w:t xml:space="preserve">void UTI_SRand(uint seed)</w:t>
-      </w:r>
-    </w:p>
-    <w:p>
-      <w:r>
-        <w:rPr>
-          <w:b/>
-        </w:rPr>
-        <w:t xml:space="preserve">int UTI_Rand(int min,int max)</w:t>
-      </w:r>
-    </w:p>
-    <w:p>
-      <w:r>
-        <w:rPr>
-          <w:b/>
-        </w:rPr>
-        <w:t xml:space="preserve">string UTI_GetLanguage()</w:t>
-      </w:r>
-    </w:p>
-    <w:p>
-      <w:r>
-        <w:rPr>
-          <w:b/>
-        </w:rPr>
-        <w:t xml:space="preserve">string UTI_GetVersion()</w:t>
-      </w:r>
-    </w:p>
-    <w:p>
-      <w:pPr>
-        <w:pStyle w:val="Heading2"/>
-      </w:pPr>
-      <w:bookmarkStart w:id="92" w:name="section-window"/>
-      <w:bookmarkEnd w:id="92"/>
-      <w:r>
-        <w:t xml:space="preserve">Section Window</w:t>
-      </w:r>
-    </w:p>
-    <w:p>
-      <w:r>
-        <w:rPr>
-          <w:b/>
-        </w:rPr>
-        <w:t xml:space="preserve">void WND_SetWindowTitle(string &amp;in title)</w:t>
-      </w:r>
-    </w:p>
-    <w:p>
-      <w:r>
-        <w:rPr>
-          <w:b/>
-        </w:rPr>
-        <w:t xml:space="preserve">void WND_SetLogicalSize(int w,int h)</w:t>
-      </w:r>
-    </w:p>
-    <w:p>
-      <w:r>
-        <w:rPr>
-          <w:b/>
-        </w:rPr>
-        <w:t xml:space="preserve">void WND_GetLogicalSize(int &amp;out w,int &amp;out h)</w:t>
-      </w:r>
-    </w:p>
-    <w:p>
-      <w:r>
-        <w:rPr>
-          <w:b/>
-        </w:rPr>
-        <w:t xml:space="preserve">void WND_SetOrientation(int orientation)</w:t>
-      </w:r>
-    </w:p>
-    <w:p>
-      <w:r>
-        <w:rPr>
-          <w:b/>
-        </w:rPr>
-        <w:t xml:space="preserve">void WND_SetCapFPS(int capFPS)</w:t>
-      </w:r>
-    </w:p>
-    <w:p>
-      <w:r>
-        <w:rPr>
-          <w:b/>
-        </w:rPr>
-        <w:t xml:space="preserve">void WND_ClearWithColor(uint8 r=255,uint8 g=255,uint8 b=255,uint8 a=255)</w:t>
-      </w:r>
-    </w:p>
-    <w:p>
-      <w:r>
-        <w:rPr>
-          <w:b/>
-        </w:rPr>
-        <w:t xml:space="preserve">void WND_Clear()</w:t>
-      </w:r>
-    </w:p>
-    <w:p>
-      <w:r>
-        <w:rPr>
-          <w:b/>
-        </w:rPr>
-        <w:t xml:space="preserve">void WND_ClearRect(int x,int y,int w,int h)</w:t>
-      </w:r>
-    </w:p>
-    <w:p>
-      <w:pPr>
-        <w:pStyle w:val="Heading2"/>
-      </w:pPr>
-      <w:bookmarkStart w:id="93" w:name="section-io"/>
-      <w:bookmarkEnd w:id="93"/>
-      <w:r>
-        <w:t xml:space="preserve">Section IO</w:t>
-      </w:r>
-    </w:p>
-    <w:p>
-      <w:r>
-        <w:rPr>
-          <w:b/>
-        </w:rPr>
-        <w:t xml:space="preserve">uint64 IO_Open(string &amp;in name,string &amp;in mode)</w:t>
-      </w:r>
-    </w:p>
-    <w:p>
-      <w:r>
-        <w:rPr>
-          <w:b/>
-        </w:rPr>
-        <w:t xml:space="preserve">int IO_WriteString(uint64 handle,string &amp;in string)</w:t>
-      </w:r>
-    </w:p>
-    <w:p>
-      <w:r>
-        <w:rPr>
-          <w:b/>
-        </w:rPr>
-        <w:t xml:space="preserve">int IO_ReadString(uint64 handle,string &amp;out string)</w:t>
-      </w:r>
-    </w:p>
-    <w:p>
-      <w:r>
-        <w:rPr>
-          <w:b/>
-        </w:rPr>
-        <w:t xml:space="preserve">int IO_WriteInt(uint64 handle,int value)</w:t>
-      </w:r>
-    </w:p>
-    <w:p>
-      <w:r>
-        <w:rPr>
-          <w:b/>
-        </w:rPr>
-        <w:t xml:space="preserve">int IO_ReadInt(uint64 handle,int &amp;out value)</w:t>
-      </w:r>
-    </w:p>
-    <w:p>
-      <w:r>
-        <w:rPr>
-          <w:b/>
-        </w:rPr>
-        <w:t xml:space="preserve">void IO_Close(uint64 handle)</w:t>
-      </w:r>
-    </w:p>
-    <w:sectPr/>
   </w:body>
 </w:document>
 </file>
@@ -7042,7 +6404,7 @@
 <file path=word/numbering.xml><?xml version="1.0" encoding="utf-8"?>
 <w:numbering xmlns:w="http://schemas.openxmlformats.org/wordprocessingml/2006/main">
   <w:abstractNum w:abstractNumId="0">
-    <w:nsid w:val="e17f69ba"/>
+    <w:nsid w:val="639976ca"/>
     <w:multiLevelType w:val="multilevel"/>
     <w:lvl w:ilvl="0">
       <w:numFmt w:val="bullet"/>
@@ -7122,89 +6484,8 @@
       </w:pPr>
     </w:lvl>
   </w:abstractNum>
-  <w:abstractNum w:abstractNumId="990">
-    <w:nsid w:val="13df7e9f"/>
-    <w:multiLevelType w:val="multilevel"/>
-    <w:lvl w:ilvl="0">
-      <w:numFmt w:val="bullet"/>
-      <w:lvlText w:val=" "/>
-      <w:lvlJc w:val="left"/>
-      <w:pPr>
-        <w:tabs>
-          <w:tab w:val="num" w:pos="0"/>
-        </w:tabs>
-        <w:ind w:left="480" w:hanging="480"/>
-      </w:pPr>
-    </w:lvl>
-    <w:lvl w:ilvl="1">
-      <w:numFmt w:val="bullet"/>
-      <w:lvlText w:val=" "/>
-      <w:lvlJc w:val="left"/>
-      <w:pPr>
-        <w:tabs>
-          <w:tab w:val="num" w:pos="720"/>
-        </w:tabs>
-        <w:ind w:left="1200" w:hanging="480"/>
-      </w:pPr>
-    </w:lvl>
-    <w:lvl w:ilvl="2">
-      <w:numFmt w:val="bullet"/>
-      <w:lvlText w:val=" "/>
-      <w:lvlJc w:val="left"/>
-      <w:pPr>
-        <w:tabs>
-          <w:tab w:val="num" w:pos="1440"/>
-        </w:tabs>
-        <w:ind w:left="1920" w:hanging="480"/>
-      </w:pPr>
-    </w:lvl>
-    <w:lvl w:ilvl="3">
-      <w:numFmt w:val="bullet"/>
-      <w:lvlText w:val=" "/>
-      <w:lvlJc w:val="left"/>
-      <w:pPr>
-        <w:tabs>
-          <w:tab w:val="num" w:pos="2160"/>
-        </w:tabs>
-        <w:ind w:left="2640" w:hanging="480"/>
-      </w:pPr>
-    </w:lvl>
-    <w:lvl w:ilvl="4">
-      <w:numFmt w:val="bullet"/>
-      <w:lvlText w:val=" "/>
-      <w:lvlJc w:val="left"/>
-      <w:pPr>
-        <w:tabs>
-          <w:tab w:val="num" w:pos="2880"/>
-        </w:tabs>
-        <w:ind w:left="3360" w:hanging="480"/>
-      </w:pPr>
-    </w:lvl>
-    <w:lvl w:ilvl="5">
-      <w:numFmt w:val="bullet"/>
-      <w:lvlText w:val=" "/>
-      <w:lvlJc w:val="left"/>
-      <w:pPr>
-        <w:tabs>
-          <w:tab w:val="num" w:pos="3600"/>
-        </w:tabs>
-        <w:ind w:left="4080" w:hanging="480"/>
-      </w:pPr>
-    </w:lvl>
-    <w:lvl w:ilvl="6">
-      <w:numFmt w:val="bullet"/>
-      <w:lvlText w:val=" "/>
-      <w:lvlJc w:val="left"/>
-      <w:pPr>
-        <w:tabs>
-          <w:tab w:val="num" w:pos="4320"/>
-        </w:tabs>
-        <w:ind w:left="4800" w:hanging="480"/>
-      </w:pPr>
-    </w:lvl>
-  </w:abstractNum>
-  <w:abstractNum w:abstractNumId="991">
-    <w:nsid w:val="929ca1af"/>
+  <w:abstractNum w:abstractNumId="2">
+    <w:nsid w:val="ecd3d881"/>
     <w:multiLevelType w:val="multilevel"/>
     <w:lvl w:ilvl="0">
       <w:numFmt w:val="bullet"/>
@@ -7284,8 +6565,8 @@
       </w:pPr>
     </w:lvl>
   </w:abstractNum>
-  <w:abstractNum w:abstractNumId="99411">
-    <w:nsid w:val="2fa56e1a"/>
+  <w:abstractNum w:abstractNumId="3">
+    <w:nsid w:val="8692195d"/>
     <w:multiLevelType w:val="multilevel"/>
     <w:lvl w:ilvl="0">
       <w:start w:val="1"/>
@@ -7372,8 +6653,8 @@
       </w:pPr>
     </w:lvl>
   </w:abstractNum>
-  <w:abstractNum w:abstractNumId="99412">
-    <w:nsid w:val="226863bf"/>
+  <w:abstractNum w:abstractNumId="4">
+    <w:nsid w:val="19976430"/>
     <w:multiLevelType w:val="multilevel"/>
     <w:lvl w:ilvl="0">
       <w:start w:val="2"/>
@@ -7463,32 +6744,29 @@
   <w:num w:numId="1">
     <w:abstractNumId w:val="0"/>
   </w:num>
-  <w:num w:numId="1000">
-    <w:abstractNumId w:val="990"/>
+  <w:num w:numId="2">
+    <w:abstractNumId w:val="2"/>
   </w:num>
-  <w:num w:numId="1001">
-    <w:abstractNumId w:val="991"/>
+  <w:num w:numId="3">
+    <w:abstractNumId w:val="2"/>
   </w:num>
-  <w:num w:numId="1002">
-    <w:abstractNumId w:val="991"/>
+  <w:num w:numId="4">
+    <w:abstractNumId w:val="2"/>
   </w:num>
-  <w:num w:numId="1003">
-    <w:abstractNumId w:val="991"/>
+  <w:num w:numId="5">
+    <w:abstractNumId w:val="2"/>
   </w:num>
-  <w:num w:numId="1004">
-    <w:abstractNumId w:val="991"/>
+  <w:num w:numId="6">
+    <w:abstractNumId w:val="2"/>
   </w:num>
-  <w:num w:numId="1005">
-    <w:abstractNumId w:val="991"/>
+  <w:num w:numId="7">
+    <w:abstractNumId w:val="2"/>
   </w:num>
-  <w:num w:numId="1006">
-    <w:abstractNumId w:val="991"/>
+  <w:num w:numId="8">
+    <w:abstractNumId w:val="2"/>
   </w:num>
-  <w:num w:numId="1007">
-    <w:abstractNumId w:val="991"/>
-  </w:num>
-  <w:num w:numId="1008">
-    <w:abstractNumId w:val="99411"/>
+  <w:num w:numId="9">
+    <w:abstractNumId w:val="3"/>
     <w:lvlOverride w:ilvl="0">
       <w:startOverride w:val="1"/>
     </w:lvlOverride>
@@ -7511,14 +6789,14 @@
       <w:startOverride w:val="1"/>
     </w:lvlOverride>
   </w:num>
-  <w:num w:numId="1009">
-    <w:abstractNumId w:val="991"/>
+  <w:num w:numId="10">
+    <w:abstractNumId w:val="2"/>
   </w:num>
-  <w:num w:numId="1010">
-    <w:abstractNumId w:val="991"/>
+  <w:num w:numId="11">
+    <w:abstractNumId w:val="2"/>
   </w:num>
-  <w:num w:numId="1011">
-    <w:abstractNumId w:val="99411"/>
+  <w:num w:numId="12">
+    <w:abstractNumId w:val="3"/>
     <w:lvlOverride w:ilvl="0">
       <w:startOverride w:val="1"/>
     </w:lvlOverride>
@@ -7541,8 +6819,8 @@
       <w:startOverride w:val="1"/>
     </w:lvlOverride>
   </w:num>
-  <w:num w:numId="1012">
-    <w:abstractNumId w:val="99412"/>
+  <w:num w:numId="13">
+    <w:abstractNumId w:val="4"/>
     <w:lvlOverride w:ilvl="0">
       <w:startOverride w:val="2"/>
     </w:lvlOverride>
@@ -7565,8 +6843,8 @@
       <w:startOverride w:val="2"/>
     </w:lvlOverride>
   </w:num>
-  <w:num w:numId="1013">
-    <w:abstractNumId w:val="99411"/>
+  <w:num w:numId="14">
+    <w:abstractNumId w:val="3"/>
     <w:lvlOverride w:ilvl="0">
       <w:startOverride w:val="1"/>
     </w:lvlOverride>
@@ -7589,11 +6867,11 @@
       <w:startOverride w:val="1"/>
     </w:lvlOverride>
   </w:num>
-  <w:num w:numId="1014">
-    <w:abstractNumId w:val="991"/>
+  <w:num w:numId="15">
+    <w:abstractNumId w:val="2"/>
   </w:num>
-  <w:num w:numId="1015">
-    <w:abstractNumId w:val="991"/>
+  <w:num w:numId="16">
+    <w:abstractNumId w:val="2"/>
   </w:num>
 </w:numbering>
 </file>
@@ -7651,24 +6929,8 @@
       <w:szCs w:val="36"/>
     </w:rPr>
   </w:style>
-  <w:style w:type="paragraph" w:styleId="Subtitle">
-    <w:name w:val="Subtitle"/>
-    <w:basedOn w:val="Title"/>
-    <w:next w:val="Normal"/>
-    <w:qFormat/>
-    <w:pPr>
-      <w:keepNext/>
-      <w:keepLines/>
-      <w:spacing w:before="240" w:after="240"/>
-      <w:jc w:val="center"/>
-    </w:pPr>
-    <w:rPr>
-      <w:sz w:val="30"/>
-      <w:szCs w:val="30"/>
-    </w:rPr>
-  </w:style>
-  <w:style w:type="paragraph" w:styleId="Author">
-    <w:name w:val="Author"/>
+  <w:style w:type="paragraph" w:styleId="Authors">
+    <w:name w:val="Authors"/>
     <w:next w:val="Normal"/>
     <w:qFormat/>
     <w:pPr>
@@ -7687,29 +6949,6 @@
       <w:jc w:val="center"/>
     </w:pPr>
   </w:style>
-  <w:style w:type="paragraph" w:styleId="Abstract">
-    <w:name w:val="Abstract"/>
-    <w:basedOn w:val="Normal"/>
-    <w:next w:val="Normal"/>
-    <w:qFormat/>
-    <w:pPr>
-      <w:keepNext/>
-      <w:keepLines/>
-      <w:spacing w:before="300" w:after="300"/>
-    </w:pPr>
-    <w:rPr>
-      <w:sz w:val="20"/>
-      <w:szCs w:val="20"/>
-    </w:rPr>
-  </w:style>
-  <w:style w:type="paragraph" w:styleId="Bibliography">
-    <w:name w:val="Bibliography"/>
-    <w:basedOn w:val="Normal"/>
-    <w:next w:val="Bibliography"/>
-    <w:qFormat/>
-    <w:pPr/>
-    <w:rPr/>
-  </w:style>
   <w:style w:type="paragraph" w:styleId="Heading1">
     <w:name w:val="Heading 1"/>
     <w:basedOn w:val="Normal"/>
@@ -7727,8 +6966,8 @@
       <w:b/>
       <w:bCs/>
       <w:color w:val="345A8A" w:themeColor="accent1" w:themeShade="B5"/>
-      <w:sz w:val="32"/>
-      <w:szCs w:val="32"/>
+      <w:sz w:val="36"/>
+      <w:szCs w:val="36"/>
     </w:rPr>
   </w:style>
   <w:style w:type="paragraph" w:styleId="Heading2">
@@ -7937,112 +7176,6 @@
     <w:rPr>
       <w:color w:val="4F81BD" w:themeColor="accent1"/>
     </w:rPr>
-  </w:style>
-  <w:style w:type="paragraph" w:customStyle="1" w:styleId="SourceCode">
-    <w:name w:val="Source Code"/>
-    <w:basedOn w:val="Normal"/>
-    <w:link w:val="VerbatimChar"/>
-    <w:pPr>
-      <w:wordWrap w:val="off"/>
-    </w:pPr>
-  </w:style>
-  <w:style w:type="character" w:customStyle="1" w:styleId="KeywordTok">
-    <w:name w:val="KeywordTok"/>
-    <w:basedOn w:val="VerbatimChar"/>
-    <w:rPr>
-      <w:color w:val="007020"/>
-      <w:b/>
-    </w:rPr>
-  </w:style>
-  <w:style w:type="character" w:customStyle="1" w:styleId="DataTypeTok">
-    <w:name w:val="DataTypeTok"/>
-    <w:basedOn w:val="VerbatimChar"/>
-    <w:rPr>
-      <w:color w:val="902000"/>
-    </w:rPr>
-  </w:style>
-  <w:style w:type="character" w:customStyle="1" w:styleId="DecValTok">
-    <w:name w:val="DecValTok"/>
-    <w:basedOn w:val="VerbatimChar"/>
-    <w:rPr>
-      <w:color w:val="40a070"/>
-    </w:rPr>
-  </w:style>
-  <w:style w:type="character" w:customStyle="1" w:styleId="BaseNTok">
-    <w:name w:val="BaseNTok"/>
-    <w:basedOn w:val="VerbatimChar"/>
-    <w:rPr>
-      <w:color w:val="40a070"/>
-    </w:rPr>
-  </w:style>
-  <w:style w:type="character" w:customStyle="1" w:styleId="FloatTok">
-    <w:name w:val="FloatTok"/>
-    <w:basedOn w:val="VerbatimChar"/>
-    <w:rPr>
-      <w:color w:val="40a070"/>
-    </w:rPr>
-  </w:style>
-  <w:style w:type="character" w:customStyle="1" w:styleId="CharTok">
-    <w:name w:val="CharTok"/>
-    <w:basedOn w:val="VerbatimChar"/>
-    <w:rPr>
-      <w:color w:val="4070a0"/>
-    </w:rPr>
-  </w:style>
-  <w:style w:type="character" w:customStyle="1" w:styleId="StringTok">
-    <w:name w:val="StringTok"/>
-    <w:basedOn w:val="VerbatimChar"/>
-    <w:rPr>
-      <w:color w:val="4070a0"/>
-    </w:rPr>
-  </w:style>
-  <w:style w:type="character" w:customStyle="1" w:styleId="CommentTok">
-    <w:name w:val="CommentTok"/>
-    <w:basedOn w:val="VerbatimChar"/>
-    <w:rPr>
-      <w:color w:val="60a0b0"/>
-      <w:i/>
-    </w:rPr>
-  </w:style>
-  <w:style w:type="character" w:customStyle="1" w:styleId="OtherTok">
-    <w:name w:val="OtherTok"/>
-    <w:basedOn w:val="VerbatimChar"/>
-    <w:rPr>
-      <w:color w:val="007020"/>
-    </w:rPr>
-  </w:style>
-  <w:style w:type="character" w:customStyle="1" w:styleId="AlertTok">
-    <w:name w:val="AlertTok"/>
-    <w:basedOn w:val="VerbatimChar"/>
-    <w:rPr>
-      <w:color w:val="ff0000"/>
-      <w:b/>
-    </w:rPr>
-  </w:style>
-  <w:style w:type="character" w:customStyle="1" w:styleId="FunctionTok">
-    <w:name w:val="FunctionTok"/>
-    <w:basedOn w:val="VerbatimChar"/>
-    <w:rPr>
-      <w:color w:val="06287e"/>
-    </w:rPr>
-  </w:style>
-  <w:style w:type="character" w:customStyle="1" w:styleId="RegionMarkerTok">
-    <w:name w:val="RegionMarkerTok"/>
-    <w:basedOn w:val="VerbatimChar"/>
-    <w:rPr/>
-  </w:style>
-  <w:style w:type="character" w:customStyle="1" w:styleId="ErrorTok">
-    <w:name w:val="ErrorTok"/>
-    <w:basedOn w:val="VerbatimChar"/>
-    <w:rPr>
-      <w:color w:val="ff0000"/>
-      <w:b/>
-    </w:rPr>
-  </w:style>
-  <w:style w:type="character" w:customStyle="1" w:styleId="NormalTok">
-    <w:name w:val="NormalTok"/>
-    <w:basedOn w:val="VerbatimChar"/>
-    <w:rPr/>
   </w:style>
   <w:style w:type="paragraph" w:customStyle="1" w:styleId="SourceCode">
     <w:name w:val="Source Code"/>

</xml_diff>